<commit_message>
Finished Layout, include m file, added tag names
</commit_message>
<xml_diff>
--- a/M6_FileTagInventory_sec005_team18.docx
+++ b/M6_FileTagInventory_sec005_team18.docx
@@ -1,6 +1,6 @@
 
 <file path=word/document.xml><?xml version="1.0" encoding="utf-8"?>
-<w:document xmlns:wpc="http://schemas.microsoft.com/office/word/2010/wordprocessingCanvas" xmlns:mc="http://schemas.openxmlformats.org/markup-compatibility/2006" xmlns:o="urn:schemas-microsoft-com:office:office" xmlns:r="http://schemas.openxmlformats.org/officeDocument/2006/relationships" xmlns:m="http://schemas.openxmlformats.org/officeDocument/2006/math" xmlns:v="urn:schemas-microsoft-com:vml" xmlns:wp14="http://schemas.microsoft.com/office/word/2010/wordprocessingDrawing" xmlns:wp="http://schemas.openxmlformats.org/drawingml/2006/wordprocessingDrawing" xmlns:w10="urn:schemas-microsoft-com:office:word" xmlns:w="http://schemas.openxmlformats.org/wordprocessingml/2006/main" xmlns:w14="http://schemas.microsoft.com/office/word/2010/wordml" xmlns:w15="http://schemas.microsoft.com/office/word/2012/wordml" xmlns:wpg="http://schemas.microsoft.com/office/word/2010/wordprocessingGroup" xmlns:wpi="http://schemas.microsoft.com/office/word/2010/wordprocessingInk" xmlns:wne="http://schemas.microsoft.com/office/word/2006/wordml" xmlns:wps="http://schemas.microsoft.com/office/word/2010/wordprocessingShape" mc:Ignorable="w14 w15 wp14">
+<w:document xmlns:wpc="http://schemas.microsoft.com/office/word/2010/wordprocessingCanvas" xmlns:mo="http://schemas.microsoft.com/office/mac/office/2008/main" xmlns:mc="http://schemas.openxmlformats.org/markup-compatibility/2006" xmlns:mv="urn:schemas-microsoft-com:mac:vml" xmlns:o="urn:schemas-microsoft-com:office:office" xmlns:r="http://schemas.openxmlformats.org/officeDocument/2006/relationships" xmlns:m="http://schemas.openxmlformats.org/officeDocument/2006/math" xmlns:v="urn:schemas-microsoft-com:vml" xmlns:wp14="http://schemas.microsoft.com/office/word/2010/wordprocessingDrawing" xmlns:wp="http://schemas.openxmlformats.org/drawingml/2006/wordprocessingDrawing" xmlns:w10="urn:schemas-microsoft-com:office:word" xmlns:w="http://schemas.openxmlformats.org/wordprocessingml/2006/main" xmlns:w14="http://schemas.microsoft.com/office/word/2010/wordml" xmlns:wpg="http://schemas.microsoft.com/office/word/2010/wordprocessingGroup" xmlns:wpi="http://schemas.microsoft.com/office/word/2010/wordprocessingInk" xmlns:wne="http://schemas.microsoft.com/office/word/2006/wordml" xmlns:wps="http://schemas.microsoft.com/office/word/2010/wordprocessingShape" mc:Ignorable="w14 wp14">
   <w:body>
     <w:p>
       <w:pPr>
@@ -158,45 +158,25 @@
                 <w:i/>
                 <w:color w:val="FF0000"/>
               </w:rPr>
-              <w:t xml:space="preserve">Evan </w:t>
-            </w:r>
-            <w:proofErr w:type="spellStart"/>
-            <w:r>
+              <w:t>Evan Widloski</w:t>
+            </w:r>
+          </w:p>
+          <w:p>
+            <w:pPr>
               <w:rPr>
                 <w:rFonts w:eastAsia="+mn-ea"/>
                 <w:i/>
                 <w:color w:val="FF0000"/>
               </w:rPr>
-              <w:t>Widloski</w:t>
-            </w:r>
-            <w:proofErr w:type="spellEnd"/>
-          </w:p>
-          <w:p>
-            <w:pPr>
+            </w:pPr>
+            <w:r>
               <w:rPr>
                 <w:rFonts w:eastAsia="+mn-ea"/>
                 <w:i/>
                 <w:color w:val="FF0000"/>
               </w:rPr>
-            </w:pPr>
-            <w:r>
-              <w:rPr>
-                <w:rFonts w:eastAsia="+mn-ea"/>
-                <w:i/>
-                <w:color w:val="FF0000"/>
-              </w:rPr>
-              <w:t xml:space="preserve">Jake Hallow    Kurt </w:t>
-            </w:r>
-            <w:proofErr w:type="spellStart"/>
-            <w:r>
-              <w:rPr>
-                <w:rFonts w:eastAsia="+mn-ea"/>
-                <w:i/>
-                <w:color w:val="FF0000"/>
-              </w:rPr>
-              <w:t>Sermersheim</w:t>
-            </w:r>
-            <w:proofErr w:type="spellEnd"/>
+              <w:t>Jake Hallow    Kurt Sermersheim</w:t>
+            </w:r>
           </w:p>
         </w:tc>
       </w:tr>
@@ -794,11 +774,9 @@
             </w:tcMar>
           </w:tcPr>
           <w:p>
-            <w:proofErr w:type="spellStart"/>
             <w:r>
               <w:t>Listbox</w:t>
             </w:r>
-            <w:proofErr w:type="spellEnd"/>
           </w:p>
         </w:tc>
         <w:tc>
@@ -1026,13 +1004,8 @@
             </w:tcMar>
           </w:tcPr>
           <w:p>
-            <w:proofErr w:type="spellStart"/>
-            <w:r>
-              <w:t>bgroup</w:t>
-            </w:r>
-            <w:proofErr w:type="spellEnd"/>
-            <w:r>
-              <w:t>_</w:t>
+            <w:r>
+              <w:t>bgroup_</w:t>
             </w:r>
           </w:p>
         </w:tc>
@@ -1188,15 +1161,7 @@
         <w:spacing w:after="200" w:line="276" w:lineRule="auto"/>
       </w:pPr>
       <w:r>
-        <w:t>{</w:t>
-      </w:r>
-      <w:proofErr w:type="gramStart"/>
-      <w:r>
-        <w:t>continue</w:t>
-      </w:r>
-      <w:proofErr w:type="gramEnd"/>
-      <w:r>
-        <w:t xml:space="preserve"> to the next page}</w:t>
+        <w:t>{continue to the next page}</w:t>
       </w:r>
     </w:p>
     <w:p>
@@ -1242,15 +1207,15 @@
         <w:tblLook w:val="04A0" w:firstRow="1" w:lastRow="0" w:firstColumn="1" w:lastColumn="0" w:noHBand="0" w:noVBand="1"/>
       </w:tblPr>
       <w:tblGrid>
-        <w:gridCol w:w="2456"/>
-        <w:gridCol w:w="1830"/>
-        <w:gridCol w:w="1909"/>
-        <w:gridCol w:w="3553"/>
+        <w:gridCol w:w="2596"/>
+        <w:gridCol w:w="1792"/>
+        <w:gridCol w:w="1936"/>
+        <w:gridCol w:w="3424"/>
       </w:tblGrid>
       <w:tr>
         <w:tc>
           <w:tcPr>
-            <w:tcW w:w="2464" w:type="dxa"/>
+            <w:tcW w:w="2596" w:type="dxa"/>
             <w:tcBorders>
               <w:top w:val="single" w:sz="4" w:space="0" w:color="00000A"/>
               <w:left w:val="single" w:sz="4" w:space="0" w:color="00000A"/>
@@ -1280,7 +1245,7 @@
         </w:tc>
         <w:tc>
           <w:tcPr>
-            <w:tcW w:w="1896" w:type="dxa"/>
+            <w:tcW w:w="1792" w:type="dxa"/>
             <w:tcBorders>
               <w:top w:val="single" w:sz="4" w:space="0" w:color="00000A"/>
               <w:left w:val="single" w:sz="4" w:space="0" w:color="00000A"/>
@@ -1310,7 +1275,7 @@
         </w:tc>
         <w:tc>
           <w:tcPr>
-            <w:tcW w:w="1616" w:type="dxa"/>
+            <w:tcW w:w="1936" w:type="dxa"/>
             <w:tcBorders>
               <w:top w:val="single" w:sz="4" w:space="0" w:color="00000A"/>
               <w:left w:val="single" w:sz="4" w:space="0" w:color="00000A"/>
@@ -1340,7 +1305,7 @@
         </w:tc>
         <w:tc>
           <w:tcPr>
-            <w:tcW w:w="3772" w:type="dxa"/>
+            <w:tcW w:w="3424" w:type="dxa"/>
             <w:tcBorders>
               <w:top w:val="single" w:sz="4" w:space="0" w:color="00000A"/>
               <w:left w:val="single" w:sz="4" w:space="0" w:color="00000A"/>
@@ -1424,7 +1389,7 @@
       <w:tr>
         <w:tc>
           <w:tcPr>
-            <w:tcW w:w="2464" w:type="dxa"/>
+            <w:tcW w:w="2596" w:type="dxa"/>
             <w:tcBorders>
               <w:top w:val="single" w:sz="4" w:space="0" w:color="00000A"/>
               <w:left w:val="single" w:sz="4" w:space="0" w:color="00000A"/>
@@ -1448,7 +1413,7 @@
         </w:tc>
         <w:tc>
           <w:tcPr>
-            <w:tcW w:w="1896" w:type="dxa"/>
+            <w:tcW w:w="1792" w:type="dxa"/>
             <w:tcBorders>
               <w:top w:val="single" w:sz="4" w:space="0" w:color="00000A"/>
               <w:left w:val="single" w:sz="4" w:space="0" w:color="00000A"/>
@@ -1472,7 +1437,7 @@
         </w:tc>
         <w:tc>
           <w:tcPr>
-            <w:tcW w:w="1616" w:type="dxa"/>
+            <w:tcW w:w="1936" w:type="dxa"/>
             <w:tcBorders>
               <w:top w:val="single" w:sz="4" w:space="0" w:color="00000A"/>
               <w:left w:val="single" w:sz="4" w:space="0" w:color="00000A"/>
@@ -1485,7 +1450,6 @@
             </w:tcMar>
           </w:tcPr>
           <w:p>
-            <w:proofErr w:type="spellStart"/>
             <w:r>
               <w:rPr>
                 <w:sz w:val="22"/>
@@ -1493,7 +1457,6 @@
               </w:rPr>
               <w:t>edit_datafile</w:t>
             </w:r>
-            <w:proofErr w:type="spellEnd"/>
           </w:p>
           <w:p>
             <w:r>
@@ -1507,7 +1470,7 @@
         </w:tc>
         <w:tc>
           <w:tcPr>
-            <w:tcW w:w="3772" w:type="dxa"/>
+            <w:tcW w:w="3424" w:type="dxa"/>
             <w:tcBorders>
               <w:top w:val="single" w:sz="4" w:space="0" w:color="00000A"/>
               <w:left w:val="single" w:sz="4" w:space="0" w:color="00000A"/>
@@ -1529,25 +1492,15 @@
             </w:r>
           </w:p>
           <w:p>
-            <w:proofErr w:type="spellStart"/>
-            <w:r>
-              <w:rPr>
-                <w:sz w:val="22"/>
-                <w:szCs w:val="22"/>
-              </w:rPr>
-              <w:t>handles.time</w:t>
-            </w:r>
-            <w:proofErr w:type="spellEnd"/>
-            <w:r>
-              <w:rPr>
-                <w:sz w:val="22"/>
-                <w:szCs w:val="22"/>
-              </w:rPr>
-              <w:t xml:space="preserve"> </w:t>
-            </w:r>
-          </w:p>
-          <w:p>
-            <w:proofErr w:type="spellStart"/>
+            <w:r>
+              <w:rPr>
+                <w:sz w:val="22"/>
+                <w:szCs w:val="22"/>
+              </w:rPr>
+              <w:t xml:space="preserve">handles.time </w:t>
+            </w:r>
+          </w:p>
+          <w:p>
             <w:r>
               <w:rPr>
                 <w:sz w:val="22"/>
@@ -1555,14 +1508,13 @@
               </w:rPr>
               <w:t>handles.rate</w:t>
             </w:r>
-            <w:proofErr w:type="spellEnd"/>
           </w:p>
         </w:tc>
       </w:tr>
       <w:tr>
         <w:tc>
           <w:tcPr>
-            <w:tcW w:w="2464" w:type="dxa"/>
+            <w:tcW w:w="2596" w:type="dxa"/>
             <w:tcBorders>
               <w:top w:val="single" w:sz="4" w:space="0" w:color="00000A"/>
               <w:left w:val="single" w:sz="4" w:space="0" w:color="00000A"/>
@@ -1586,7 +1538,7 @@
         </w:tc>
         <w:tc>
           <w:tcPr>
-            <w:tcW w:w="1896" w:type="dxa"/>
+            <w:tcW w:w="1792" w:type="dxa"/>
             <w:tcBorders>
               <w:top w:val="single" w:sz="4" w:space="0" w:color="00000A"/>
               <w:left w:val="single" w:sz="4" w:space="0" w:color="00000A"/>
@@ -1610,7 +1562,7 @@
         </w:tc>
         <w:tc>
           <w:tcPr>
-            <w:tcW w:w="1616" w:type="dxa"/>
+            <w:tcW w:w="1936" w:type="dxa"/>
             <w:tcBorders>
               <w:top w:val="single" w:sz="4" w:space="0" w:color="00000A"/>
               <w:left w:val="single" w:sz="4" w:space="0" w:color="00000A"/>
@@ -1623,7 +1575,6 @@
             </w:tcMar>
           </w:tcPr>
           <w:p>
-            <w:proofErr w:type="spellStart"/>
             <w:r>
               <w:rPr>
                 <w:sz w:val="22"/>
@@ -1631,12 +1582,11 @@
               </w:rPr>
               <w:t>pb_compute</w:t>
             </w:r>
-            <w:proofErr w:type="spellEnd"/>
-          </w:p>
-        </w:tc>
-        <w:tc>
-          <w:tcPr>
-            <w:tcW w:w="3772" w:type="dxa"/>
+          </w:p>
+        </w:tc>
+        <w:tc>
+          <w:tcPr>
+            <w:tcW w:w="3424" w:type="dxa"/>
             <w:tcBorders>
               <w:top w:val="single" w:sz="4" w:space="0" w:color="00000A"/>
               <w:left w:val="single" w:sz="4" w:space="0" w:color="00000A"/>
@@ -1654,45 +1604,19 @@
                 <w:sz w:val="22"/>
                 <w:szCs w:val="22"/>
               </w:rPr>
-              <w:t xml:space="preserve">Variables send to </w:t>
-            </w:r>
-            <w:proofErr w:type="spellStart"/>
-            <w:r>
-              <w:rPr>
-                <w:sz w:val="22"/>
-                <w:szCs w:val="22"/>
-              </w:rPr>
-              <w:t>results.fig</w:t>
-            </w:r>
-            <w:proofErr w:type="spellEnd"/>
-            <w:r>
-              <w:rPr>
-                <w:sz w:val="22"/>
-                <w:szCs w:val="22"/>
-              </w:rPr>
-              <w:t>:</w:t>
-            </w:r>
-          </w:p>
-          <w:p>
-            <w:proofErr w:type="spellStart"/>
-            <w:r>
-              <w:rPr>
-                <w:sz w:val="22"/>
-                <w:szCs w:val="22"/>
-              </w:rPr>
-              <w:t>handles.time</w:t>
-            </w:r>
-            <w:proofErr w:type="spellEnd"/>
-            <w:r>
-              <w:rPr>
-                <w:sz w:val="22"/>
-                <w:szCs w:val="22"/>
-              </w:rPr>
-              <w:t xml:space="preserve"> </w:t>
-            </w:r>
-          </w:p>
-          <w:p>
-            <w:proofErr w:type="spellStart"/>
+              <w:t>Variables send to results.fig:</w:t>
+            </w:r>
+          </w:p>
+          <w:p>
+            <w:r>
+              <w:rPr>
+                <w:sz w:val="22"/>
+                <w:szCs w:val="22"/>
+              </w:rPr>
+              <w:t xml:space="preserve">handles.time </w:t>
+            </w:r>
+          </w:p>
+          <w:p>
             <w:r>
               <w:rPr>
                 <w:sz w:val="22"/>
@@ -1700,7 +1624,6 @@
               </w:rPr>
               <w:t>handles.rate</w:t>
             </w:r>
-            <w:proofErr w:type="spellEnd"/>
           </w:p>
           <w:p>
             <w:r>
@@ -1716,7 +1639,7 @@
       <w:tr>
         <w:tc>
           <w:tcPr>
-            <w:tcW w:w="2464" w:type="dxa"/>
+            <w:tcW w:w="2596" w:type="dxa"/>
             <w:tcBorders>
               <w:top w:val="single" w:sz="4" w:space="0" w:color="00000A"/>
               <w:left w:val="single" w:sz="4" w:space="0" w:color="00000A"/>
@@ -1740,7 +1663,7 @@
         </w:tc>
         <w:tc>
           <w:tcPr>
-            <w:tcW w:w="1896" w:type="dxa"/>
+            <w:tcW w:w="1792" w:type="dxa"/>
             <w:tcBorders>
               <w:top w:val="single" w:sz="4" w:space="0" w:color="00000A"/>
               <w:left w:val="single" w:sz="4" w:space="0" w:color="00000A"/>
@@ -1764,7 +1687,7 @@
         </w:tc>
         <w:tc>
           <w:tcPr>
-            <w:tcW w:w="1616" w:type="dxa"/>
+            <w:tcW w:w="1936" w:type="dxa"/>
             <w:tcBorders>
               <w:top w:val="single" w:sz="4" w:space="0" w:color="00000A"/>
               <w:left w:val="single" w:sz="4" w:space="0" w:color="00000A"/>
@@ -1777,7 +1700,6 @@
             </w:tcMar>
           </w:tcPr>
           <w:p>
-            <w:proofErr w:type="spellStart"/>
             <w:r>
               <w:rPr>
                 <w:sz w:val="22"/>
@@ -1785,44 +1707,20 @@
               </w:rPr>
               <w:t>pb_exit</w:t>
             </w:r>
-            <w:proofErr w:type="spellEnd"/>
-          </w:p>
-          <w:p>
-            <w:r>
-              <w:rPr>
-                <w:sz w:val="22"/>
-                <w:szCs w:val="22"/>
-              </w:rPr>
-              <w:t>(</w:t>
-            </w:r>
-            <w:proofErr w:type="spellStart"/>
-            <w:r>
-              <w:rPr>
-                <w:sz w:val="22"/>
-                <w:szCs w:val="22"/>
-              </w:rPr>
-              <w:t>pb</w:t>
-            </w:r>
-            <w:proofErr w:type="spellEnd"/>
-            <w:r>
-              <w:rPr>
-                <w:sz w:val="22"/>
-                <w:szCs w:val="22"/>
-              </w:rPr>
-              <w:t>_ because it is a Push Button</w:t>
-            </w:r>
-            <w:r>
-              <w:rPr>
-                <w:sz w:val="22"/>
-                <w:szCs w:val="22"/>
-              </w:rPr>
-              <w:t xml:space="preserve"> component)</w:t>
-            </w:r>
-          </w:p>
-        </w:tc>
-        <w:tc>
-          <w:tcPr>
-            <w:tcW w:w="3772" w:type="dxa"/>
+          </w:p>
+          <w:p>
+            <w:r>
+              <w:rPr>
+                <w:sz w:val="22"/>
+                <w:szCs w:val="22"/>
+              </w:rPr>
+              <w:t>(pb_ because it is a Push Button component)</w:t>
+            </w:r>
+          </w:p>
+        </w:tc>
+        <w:tc>
+          <w:tcPr>
+            <w:tcW w:w="3424" w:type="dxa"/>
             <w:tcBorders>
               <w:top w:val="single" w:sz="4" w:space="0" w:color="00000A"/>
               <w:left w:val="single" w:sz="4" w:space="0" w:color="00000A"/>
@@ -1848,20 +1746,19 @@
       <w:tr>
         <w:tc>
           <w:tcPr>
-            <w:tcW w:w="2464" w:type="dxa"/>
-            <w:tcBorders>
-              <w:top w:val="single" w:sz="4" w:space="0" w:color="00000A"/>
-              <w:left w:val="single" w:sz="4" w:space="0" w:color="00000A"/>
-              <w:bottom w:val="single" w:sz="4" w:space="0" w:color="00000A"/>
-              <w:right w:val="single" w:sz="4" w:space="0" w:color="00000A"/>
-            </w:tcBorders>
-            <w:shd w:val="clear" w:color="auto" w:fill="auto"/>
-            <w:tcMar>
-              <w:left w:w="108" w:type="dxa"/>
-            </w:tcMar>
-          </w:tcPr>
-          <w:p>
-            <w:proofErr w:type="spellStart"/>
+            <w:tcW w:w="2596" w:type="dxa"/>
+            <w:tcBorders>
+              <w:top w:val="single" w:sz="4" w:space="0" w:color="00000A"/>
+              <w:left w:val="single" w:sz="4" w:space="0" w:color="00000A"/>
+              <w:bottom w:val="single" w:sz="4" w:space="0" w:color="00000A"/>
+              <w:right w:val="single" w:sz="4" w:space="0" w:color="00000A"/>
+            </w:tcBorders>
+            <w:shd w:val="clear" w:color="auto" w:fill="auto"/>
+            <w:tcMar>
+              <w:left w:w="108" w:type="dxa"/>
+            </w:tcMar>
+          </w:tcPr>
+          <w:p>
             <w:r>
               <w:rPr>
                 <w:sz w:val="22"/>
@@ -1869,12 +1766,11 @@
               </w:rPr>
               <w:t>NanoPlane_ewidlosk.fig</w:t>
             </w:r>
-            <w:proofErr w:type="spellEnd"/>
-          </w:p>
-        </w:tc>
-        <w:tc>
-          <w:tcPr>
-            <w:tcW w:w="1896" w:type="dxa"/>
+          </w:p>
+        </w:tc>
+        <w:tc>
+          <w:tcPr>
+            <w:tcW w:w="1792" w:type="dxa"/>
             <w:tcBorders>
               <w:top w:val="single" w:sz="4" w:space="0" w:color="00000A"/>
               <w:left w:val="single" w:sz="4" w:space="0" w:color="00000A"/>
@@ -1898,20 +1794,19 @@
         </w:tc>
         <w:tc>
           <w:tcPr>
-            <w:tcW w:w="1616" w:type="dxa"/>
-            <w:tcBorders>
-              <w:top w:val="single" w:sz="4" w:space="0" w:color="00000A"/>
-              <w:left w:val="single" w:sz="4" w:space="0" w:color="00000A"/>
-              <w:bottom w:val="single" w:sz="4" w:space="0" w:color="00000A"/>
-              <w:right w:val="single" w:sz="4" w:space="0" w:color="00000A"/>
-            </w:tcBorders>
-            <w:shd w:val="clear" w:color="auto" w:fill="auto"/>
-            <w:tcMar>
-              <w:left w:w="108" w:type="dxa"/>
-            </w:tcMar>
-          </w:tcPr>
-          <w:p>
-            <w:proofErr w:type="spellStart"/>
+            <w:tcW w:w="1936" w:type="dxa"/>
+            <w:tcBorders>
+              <w:top w:val="single" w:sz="4" w:space="0" w:color="00000A"/>
+              <w:left w:val="single" w:sz="4" w:space="0" w:color="00000A"/>
+              <w:bottom w:val="single" w:sz="4" w:space="0" w:color="00000A"/>
+              <w:right w:val="single" w:sz="4" w:space="0" w:color="00000A"/>
+            </w:tcBorders>
+            <w:shd w:val="clear" w:color="auto" w:fill="auto"/>
+            <w:tcMar>
+              <w:left w:w="108" w:type="dxa"/>
+            </w:tcMar>
+          </w:tcPr>
+          <w:p>
             <w:r>
               <w:rPr>
                 <w:sz w:val="22"/>
@@ -1919,12 +1814,11 @@
               </w:rPr>
               <w:t>plot_tension</w:t>
             </w:r>
-            <w:proofErr w:type="spellEnd"/>
-          </w:p>
-        </w:tc>
-        <w:tc>
-          <w:tcPr>
-            <w:tcW w:w="3772" w:type="dxa"/>
+          </w:p>
+        </w:tc>
+        <w:tc>
+          <w:tcPr>
+            <w:tcW w:w="3424" w:type="dxa"/>
             <w:tcBorders>
               <w:top w:val="single" w:sz="4" w:space="0" w:color="00000A"/>
               <w:left w:val="single" w:sz="4" w:space="0" w:color="00000A"/>
@@ -1946,7 +1840,6 @@
             </w:r>
           </w:p>
           <w:p>
-            <w:proofErr w:type="spellStart"/>
             <w:r>
               <w:rPr>
                 <w:sz w:val="22"/>
@@ -1954,7 +1847,6 @@
               </w:rPr>
               <w:t>handles.runtime</w:t>
             </w:r>
-            <w:proofErr w:type="spellEnd"/>
           </w:p>
           <w:p>
             <w:r>
@@ -1966,7 +1858,6 @@
             </w:r>
           </w:p>
           <w:p>
-            <w:proofErr w:type="spellStart"/>
             <w:r>
               <w:rPr>
                 <w:sz w:val="22"/>
@@ -1974,27 +1865,25 @@
               </w:rPr>
               <w:t>handles.state</w:t>
             </w:r>
-            <w:proofErr w:type="spellEnd"/>
           </w:p>
         </w:tc>
       </w:tr>
       <w:tr>
         <w:tc>
           <w:tcPr>
-            <w:tcW w:w="2464" w:type="dxa"/>
-            <w:tcBorders>
-              <w:top w:val="single" w:sz="4" w:space="0" w:color="00000A"/>
-              <w:left w:val="single" w:sz="4" w:space="0" w:color="00000A"/>
-              <w:bottom w:val="single" w:sz="4" w:space="0" w:color="00000A"/>
-              <w:right w:val="single" w:sz="4" w:space="0" w:color="00000A"/>
-            </w:tcBorders>
-            <w:shd w:val="clear" w:color="auto" w:fill="auto"/>
-            <w:tcMar>
-              <w:left w:w="108" w:type="dxa"/>
-            </w:tcMar>
-          </w:tcPr>
-          <w:p>
-            <w:proofErr w:type="spellStart"/>
+            <w:tcW w:w="2596" w:type="dxa"/>
+            <w:tcBorders>
+              <w:top w:val="single" w:sz="4" w:space="0" w:color="00000A"/>
+              <w:left w:val="single" w:sz="4" w:space="0" w:color="00000A"/>
+              <w:bottom w:val="single" w:sz="4" w:space="0" w:color="00000A"/>
+              <w:right w:val="single" w:sz="4" w:space="0" w:color="00000A"/>
+            </w:tcBorders>
+            <w:shd w:val="clear" w:color="auto" w:fill="auto"/>
+            <w:tcMar>
+              <w:left w:w="108" w:type="dxa"/>
+            </w:tcMar>
+          </w:tcPr>
+          <w:p>
             <w:r>
               <w:rPr>
                 <w:sz w:val="22"/>
@@ -2002,56 +1891,47 @@
               </w:rPr>
               <w:t>NanoPlane_ewidlosk.fig</w:t>
             </w:r>
-            <w:proofErr w:type="spellEnd"/>
-          </w:p>
-        </w:tc>
-        <w:tc>
-          <w:tcPr>
-            <w:tcW w:w="1896" w:type="dxa"/>
-            <w:tcBorders>
-              <w:top w:val="single" w:sz="4" w:space="0" w:color="00000A"/>
-              <w:left w:val="single" w:sz="4" w:space="0" w:color="00000A"/>
-              <w:bottom w:val="single" w:sz="4" w:space="0" w:color="00000A"/>
-              <w:right w:val="single" w:sz="4" w:space="0" w:color="00000A"/>
-            </w:tcBorders>
-            <w:shd w:val="clear" w:color="auto" w:fill="auto"/>
-            <w:tcMar>
-              <w:left w:w="108" w:type="dxa"/>
-            </w:tcMar>
-          </w:tcPr>
-          <w:p>
-            <w:r>
-              <w:rPr>
-                <w:sz w:val="22"/>
-                <w:szCs w:val="22"/>
-              </w:rPr>
-              <w:t xml:space="preserve">Start button for </w:t>
-            </w:r>
-            <w:r>
-              <w:rPr>
-                <w:sz w:val="22"/>
-                <w:szCs w:val="22"/>
-              </w:rPr>
-              <w:t>simulation</w:t>
-            </w:r>
-          </w:p>
-        </w:tc>
-        <w:tc>
-          <w:tcPr>
-            <w:tcW w:w="1616" w:type="dxa"/>
-            <w:tcBorders>
-              <w:top w:val="single" w:sz="4" w:space="0" w:color="00000A"/>
-              <w:left w:val="single" w:sz="4" w:space="0" w:color="00000A"/>
-              <w:bottom w:val="single" w:sz="4" w:space="0" w:color="00000A"/>
-              <w:right w:val="single" w:sz="4" w:space="0" w:color="00000A"/>
-            </w:tcBorders>
-            <w:shd w:val="clear" w:color="auto" w:fill="auto"/>
-            <w:tcMar>
-              <w:left w:w="108" w:type="dxa"/>
-            </w:tcMar>
-          </w:tcPr>
-          <w:p>
-            <w:proofErr w:type="spellStart"/>
+          </w:p>
+        </w:tc>
+        <w:tc>
+          <w:tcPr>
+            <w:tcW w:w="1792" w:type="dxa"/>
+            <w:tcBorders>
+              <w:top w:val="single" w:sz="4" w:space="0" w:color="00000A"/>
+              <w:left w:val="single" w:sz="4" w:space="0" w:color="00000A"/>
+              <w:bottom w:val="single" w:sz="4" w:space="0" w:color="00000A"/>
+              <w:right w:val="single" w:sz="4" w:space="0" w:color="00000A"/>
+            </w:tcBorders>
+            <w:shd w:val="clear" w:color="auto" w:fill="auto"/>
+            <w:tcMar>
+              <w:left w:w="108" w:type="dxa"/>
+            </w:tcMar>
+          </w:tcPr>
+          <w:p>
+            <w:r>
+              <w:rPr>
+                <w:sz w:val="22"/>
+                <w:szCs w:val="22"/>
+              </w:rPr>
+              <w:t>Start button for simulation</w:t>
+            </w:r>
+          </w:p>
+        </w:tc>
+        <w:tc>
+          <w:tcPr>
+            <w:tcW w:w="1936" w:type="dxa"/>
+            <w:tcBorders>
+              <w:top w:val="single" w:sz="4" w:space="0" w:color="00000A"/>
+              <w:left w:val="single" w:sz="4" w:space="0" w:color="00000A"/>
+              <w:bottom w:val="single" w:sz="4" w:space="0" w:color="00000A"/>
+              <w:right w:val="single" w:sz="4" w:space="0" w:color="00000A"/>
+            </w:tcBorders>
+            <w:shd w:val="clear" w:color="auto" w:fill="auto"/>
+            <w:tcMar>
+              <w:left w:w="108" w:type="dxa"/>
+            </w:tcMar>
+          </w:tcPr>
+          <w:p>
             <w:r>
               <w:rPr>
                 <w:sz w:val="22"/>
@@ -2059,12 +1939,11 @@
               </w:rPr>
               <w:t>push_takeoff</w:t>
             </w:r>
-            <w:proofErr w:type="spellEnd"/>
-          </w:p>
-        </w:tc>
-        <w:tc>
-          <w:tcPr>
-            <w:tcW w:w="3772" w:type="dxa"/>
+          </w:p>
+        </w:tc>
+        <w:tc>
+          <w:tcPr>
+            <w:tcW w:w="3424" w:type="dxa"/>
             <w:tcBorders>
               <w:top w:val="single" w:sz="4" w:space="0" w:color="00000A"/>
               <w:left w:val="single" w:sz="4" w:space="0" w:color="00000A"/>
@@ -2086,7 +1965,6 @@
             </w:r>
           </w:p>
           <w:p>
-            <w:proofErr w:type="spellStart"/>
             <w:r>
               <w:rPr>
                 <w:sz w:val="22"/>
@@ -2094,27 +1972,25 @@
               </w:rPr>
               <w:t>handles.state</w:t>
             </w:r>
-            <w:proofErr w:type="spellEnd"/>
           </w:p>
         </w:tc>
       </w:tr>
       <w:tr>
         <w:tc>
           <w:tcPr>
-            <w:tcW w:w="2464" w:type="dxa"/>
-            <w:tcBorders>
-              <w:top w:val="single" w:sz="4" w:space="0" w:color="00000A"/>
-              <w:left w:val="single" w:sz="4" w:space="0" w:color="00000A"/>
-              <w:bottom w:val="single" w:sz="4" w:space="0" w:color="00000A"/>
-              <w:right w:val="single" w:sz="4" w:space="0" w:color="00000A"/>
-            </w:tcBorders>
-            <w:shd w:val="clear" w:color="auto" w:fill="auto"/>
-            <w:tcMar>
-              <w:left w:w="108" w:type="dxa"/>
-            </w:tcMar>
-          </w:tcPr>
-          <w:p>
-            <w:proofErr w:type="spellStart"/>
+            <w:tcW w:w="2596" w:type="dxa"/>
+            <w:tcBorders>
+              <w:top w:val="single" w:sz="4" w:space="0" w:color="00000A"/>
+              <w:left w:val="single" w:sz="4" w:space="0" w:color="00000A"/>
+              <w:bottom w:val="single" w:sz="4" w:space="0" w:color="00000A"/>
+              <w:right w:val="single" w:sz="4" w:space="0" w:color="00000A"/>
+            </w:tcBorders>
+            <w:shd w:val="clear" w:color="auto" w:fill="auto"/>
+            <w:tcMar>
+              <w:left w:w="108" w:type="dxa"/>
+            </w:tcMar>
+          </w:tcPr>
+          <w:p>
             <w:r>
               <w:rPr>
                 <w:sz w:val="22"/>
@@ -2122,12 +1998,11 @@
               </w:rPr>
               <w:t>NanoPlane_ewidlosk.fig</w:t>
             </w:r>
-            <w:proofErr w:type="spellEnd"/>
-          </w:p>
-        </w:tc>
-        <w:tc>
-          <w:tcPr>
-            <w:tcW w:w="1896" w:type="dxa"/>
+          </w:p>
+        </w:tc>
+        <w:tc>
+          <w:tcPr>
+            <w:tcW w:w="1792" w:type="dxa"/>
             <w:tcBorders>
               <w:top w:val="single" w:sz="4" w:space="0" w:color="00000A"/>
               <w:left w:val="single" w:sz="4" w:space="0" w:color="00000A"/>
@@ -2151,20 +2026,19 @@
         </w:tc>
         <w:tc>
           <w:tcPr>
-            <w:tcW w:w="1616" w:type="dxa"/>
-            <w:tcBorders>
-              <w:top w:val="single" w:sz="4" w:space="0" w:color="00000A"/>
-              <w:left w:val="single" w:sz="4" w:space="0" w:color="00000A"/>
-              <w:bottom w:val="single" w:sz="4" w:space="0" w:color="00000A"/>
-              <w:right w:val="single" w:sz="4" w:space="0" w:color="00000A"/>
-            </w:tcBorders>
-            <w:shd w:val="clear" w:color="auto" w:fill="auto"/>
-            <w:tcMar>
-              <w:left w:w="108" w:type="dxa"/>
-            </w:tcMar>
-          </w:tcPr>
-          <w:p>
-            <w:proofErr w:type="spellStart"/>
+            <w:tcW w:w="1936" w:type="dxa"/>
+            <w:tcBorders>
+              <w:top w:val="single" w:sz="4" w:space="0" w:color="00000A"/>
+              <w:left w:val="single" w:sz="4" w:space="0" w:color="00000A"/>
+              <w:bottom w:val="single" w:sz="4" w:space="0" w:color="00000A"/>
+              <w:right w:val="single" w:sz="4" w:space="0" w:color="00000A"/>
+            </w:tcBorders>
+            <w:shd w:val="clear" w:color="auto" w:fill="auto"/>
+            <w:tcMar>
+              <w:left w:w="108" w:type="dxa"/>
+            </w:tcMar>
+          </w:tcPr>
+          <w:p>
             <w:r>
               <w:rPr>
                 <w:sz w:val="22"/>
@@ -2172,12 +2046,11 @@
               </w:rPr>
               <w:t>push_exit</w:t>
             </w:r>
-            <w:proofErr w:type="spellEnd"/>
-          </w:p>
-        </w:tc>
-        <w:tc>
-          <w:tcPr>
-            <w:tcW w:w="3772" w:type="dxa"/>
+          </w:p>
+        </w:tc>
+        <w:tc>
+          <w:tcPr>
+            <w:tcW w:w="3424" w:type="dxa"/>
             <w:tcBorders>
               <w:top w:val="single" w:sz="4" w:space="0" w:color="00000A"/>
               <w:left w:val="single" w:sz="4" w:space="0" w:color="00000A"/>
@@ -2203,20 +2076,19 @@
       <w:tr>
         <w:tc>
           <w:tcPr>
-            <w:tcW w:w="2464" w:type="dxa"/>
-            <w:tcBorders>
-              <w:top w:val="single" w:sz="4" w:space="0" w:color="00000A"/>
-              <w:left w:val="single" w:sz="4" w:space="0" w:color="00000A"/>
-              <w:bottom w:val="single" w:sz="4" w:space="0" w:color="00000A"/>
-              <w:right w:val="single" w:sz="4" w:space="0" w:color="00000A"/>
-            </w:tcBorders>
-            <w:shd w:val="clear" w:color="auto" w:fill="auto"/>
-            <w:tcMar>
-              <w:left w:w="108" w:type="dxa"/>
-            </w:tcMar>
-          </w:tcPr>
-          <w:p>
-            <w:proofErr w:type="spellStart"/>
+            <w:tcW w:w="2596" w:type="dxa"/>
+            <w:tcBorders>
+              <w:top w:val="single" w:sz="4" w:space="0" w:color="00000A"/>
+              <w:left w:val="single" w:sz="4" w:space="0" w:color="00000A"/>
+              <w:bottom w:val="single" w:sz="4" w:space="0" w:color="00000A"/>
+              <w:right w:val="single" w:sz="4" w:space="0" w:color="00000A"/>
+            </w:tcBorders>
+            <w:shd w:val="clear" w:color="auto" w:fill="auto"/>
+            <w:tcMar>
+              <w:left w:w="108" w:type="dxa"/>
+            </w:tcMar>
+          </w:tcPr>
+          <w:p>
             <w:r>
               <w:rPr>
                 <w:sz w:val="22"/>
@@ -2224,12 +2096,11 @@
               </w:rPr>
               <w:t>NanoPlane_ewidlosk.fig</w:t>
             </w:r>
-            <w:proofErr w:type="spellEnd"/>
-          </w:p>
-        </w:tc>
-        <w:tc>
-          <w:tcPr>
-            <w:tcW w:w="1896" w:type="dxa"/>
+          </w:p>
+        </w:tc>
+        <w:tc>
+          <w:tcPr>
+            <w:tcW w:w="1792" w:type="dxa"/>
             <w:tcBorders>
               <w:top w:val="single" w:sz="4" w:space="0" w:color="00000A"/>
               <w:left w:val="single" w:sz="4" w:space="0" w:color="00000A"/>
@@ -2253,20 +2124,19 @@
         </w:tc>
         <w:tc>
           <w:tcPr>
-            <w:tcW w:w="1616" w:type="dxa"/>
-            <w:tcBorders>
-              <w:top w:val="single" w:sz="4" w:space="0" w:color="00000A"/>
-              <w:left w:val="single" w:sz="4" w:space="0" w:color="00000A"/>
-              <w:bottom w:val="single" w:sz="4" w:space="0" w:color="00000A"/>
-              <w:right w:val="single" w:sz="4" w:space="0" w:color="00000A"/>
-            </w:tcBorders>
-            <w:shd w:val="clear" w:color="auto" w:fill="auto"/>
-            <w:tcMar>
-              <w:left w:w="108" w:type="dxa"/>
-            </w:tcMar>
-          </w:tcPr>
-          <w:p>
-            <w:proofErr w:type="spellStart"/>
+            <w:tcW w:w="1936" w:type="dxa"/>
+            <w:tcBorders>
+              <w:top w:val="single" w:sz="4" w:space="0" w:color="00000A"/>
+              <w:left w:val="single" w:sz="4" w:space="0" w:color="00000A"/>
+              <w:bottom w:val="single" w:sz="4" w:space="0" w:color="00000A"/>
+              <w:right w:val="single" w:sz="4" w:space="0" w:color="00000A"/>
+            </w:tcBorders>
+            <w:shd w:val="clear" w:color="auto" w:fill="auto"/>
+            <w:tcMar>
+              <w:left w:w="108" w:type="dxa"/>
+            </w:tcMar>
+          </w:tcPr>
+          <w:p>
             <w:r>
               <w:rPr>
                 <w:sz w:val="22"/>
@@ -2274,12 +2144,11 @@
               </w:rPr>
               <w:t>slide_truss</w:t>
             </w:r>
-            <w:proofErr w:type="spellEnd"/>
-          </w:p>
-        </w:tc>
-        <w:tc>
-          <w:tcPr>
-            <w:tcW w:w="3772" w:type="dxa"/>
+          </w:p>
+        </w:tc>
+        <w:tc>
+          <w:tcPr>
+            <w:tcW w:w="3424" w:type="dxa"/>
             <w:tcBorders>
               <w:top w:val="single" w:sz="4" w:space="0" w:color="00000A"/>
               <w:left w:val="single" w:sz="4" w:space="0" w:color="00000A"/>
@@ -2301,7 +2170,6 @@
             </w:r>
           </w:p>
           <w:p>
-            <w:proofErr w:type="spellStart"/>
             <w:r>
               <w:rPr>
                 <w:sz w:val="22"/>
@@ -2309,10 +2177,8 @@
               </w:rPr>
               <w:t>handles.truss</w:t>
             </w:r>
-            <w:proofErr w:type="spellEnd"/>
-          </w:p>
-          <w:p>
-            <w:proofErr w:type="spellStart"/>
+          </w:p>
+          <w:p>
             <w:r>
               <w:rPr>
                 <w:sz w:val="22"/>
@@ -2320,10 +2186,8 @@
               </w:rPr>
               <w:t>handles.mass</w:t>
             </w:r>
-            <w:proofErr w:type="spellEnd"/>
-          </w:p>
-          <w:p>
-            <w:proofErr w:type="spellStart"/>
+          </w:p>
+          <w:p>
             <w:r>
               <w:rPr>
                 <w:sz w:val="22"/>
@@ -2331,27 +2195,25 @@
               </w:rPr>
               <w:t>handles.strength</w:t>
             </w:r>
-            <w:proofErr w:type="spellEnd"/>
           </w:p>
         </w:tc>
       </w:tr>
       <w:tr>
         <w:tc>
           <w:tcPr>
-            <w:tcW w:w="2464" w:type="dxa"/>
-            <w:tcBorders>
-              <w:top w:val="single" w:sz="4" w:space="0" w:color="00000A"/>
-              <w:left w:val="single" w:sz="4" w:space="0" w:color="00000A"/>
-              <w:bottom w:val="single" w:sz="4" w:space="0" w:color="00000A"/>
-              <w:right w:val="single" w:sz="4" w:space="0" w:color="00000A"/>
-            </w:tcBorders>
-            <w:shd w:val="clear" w:color="auto" w:fill="auto"/>
-            <w:tcMar>
-              <w:left w:w="108" w:type="dxa"/>
-            </w:tcMar>
-          </w:tcPr>
-          <w:p>
-            <w:proofErr w:type="spellStart"/>
+            <w:tcW w:w="2596" w:type="dxa"/>
+            <w:tcBorders>
+              <w:top w:val="single" w:sz="4" w:space="0" w:color="00000A"/>
+              <w:left w:val="single" w:sz="4" w:space="0" w:color="00000A"/>
+              <w:bottom w:val="single" w:sz="4" w:space="0" w:color="00000A"/>
+              <w:right w:val="single" w:sz="4" w:space="0" w:color="00000A"/>
+            </w:tcBorders>
+            <w:shd w:val="clear" w:color="auto" w:fill="auto"/>
+            <w:tcMar>
+              <w:left w:w="108" w:type="dxa"/>
+            </w:tcMar>
+          </w:tcPr>
+          <w:p>
             <w:r>
               <w:rPr>
                 <w:sz w:val="22"/>
@@ -2359,12 +2221,11 @@
               </w:rPr>
               <w:t>NanoPlane_ewidlosk.fig</w:t>
             </w:r>
-            <w:proofErr w:type="spellEnd"/>
-          </w:p>
-        </w:tc>
-        <w:tc>
-          <w:tcPr>
-            <w:tcW w:w="1896" w:type="dxa"/>
+          </w:p>
+        </w:tc>
+        <w:tc>
+          <w:tcPr>
+            <w:tcW w:w="1792" w:type="dxa"/>
             <w:tcBorders>
               <w:top w:val="single" w:sz="4" w:space="0" w:color="00000A"/>
               <w:left w:val="single" w:sz="4" w:space="0" w:color="00000A"/>
@@ -2388,20 +2249,19 @@
         </w:tc>
         <w:tc>
           <w:tcPr>
-            <w:tcW w:w="1616" w:type="dxa"/>
-            <w:tcBorders>
-              <w:top w:val="single" w:sz="4" w:space="0" w:color="00000A"/>
-              <w:left w:val="single" w:sz="4" w:space="0" w:color="00000A"/>
-              <w:bottom w:val="single" w:sz="4" w:space="0" w:color="00000A"/>
-              <w:right w:val="single" w:sz="4" w:space="0" w:color="00000A"/>
-            </w:tcBorders>
-            <w:shd w:val="clear" w:color="auto" w:fill="auto"/>
-            <w:tcMar>
-              <w:left w:w="108" w:type="dxa"/>
-            </w:tcMar>
-          </w:tcPr>
-          <w:p>
-            <w:proofErr w:type="spellStart"/>
+            <w:tcW w:w="1936" w:type="dxa"/>
+            <w:tcBorders>
+              <w:top w:val="single" w:sz="4" w:space="0" w:color="00000A"/>
+              <w:left w:val="single" w:sz="4" w:space="0" w:color="00000A"/>
+              <w:bottom w:val="single" w:sz="4" w:space="0" w:color="00000A"/>
+              <w:right w:val="single" w:sz="4" w:space="0" w:color="00000A"/>
+            </w:tcBorders>
+            <w:shd w:val="clear" w:color="auto" w:fill="auto"/>
+            <w:tcMar>
+              <w:left w:w="108" w:type="dxa"/>
+            </w:tcMar>
+          </w:tcPr>
+          <w:p>
             <w:r>
               <w:rPr>
                 <w:sz w:val="22"/>
@@ -2409,12 +2269,11 @@
               </w:rPr>
               <w:t>menu_plane</w:t>
             </w:r>
-            <w:proofErr w:type="spellEnd"/>
-          </w:p>
-        </w:tc>
-        <w:tc>
-          <w:tcPr>
-            <w:tcW w:w="3772" w:type="dxa"/>
+          </w:p>
+        </w:tc>
+        <w:tc>
+          <w:tcPr>
+            <w:tcW w:w="3424" w:type="dxa"/>
             <w:tcBorders>
               <w:top w:val="single" w:sz="4" w:space="0" w:color="00000A"/>
               <w:left w:val="single" w:sz="4" w:space="0" w:color="00000A"/>
@@ -2436,7 +2295,6 @@
             </w:r>
           </w:p>
           <w:p>
-            <w:proofErr w:type="spellStart"/>
             <w:r>
               <w:rPr>
                 <w:sz w:val="22"/>
@@ -2444,27 +2302,25 @@
               </w:rPr>
               <w:t>handles.plane</w:t>
             </w:r>
-            <w:proofErr w:type="spellEnd"/>
           </w:p>
         </w:tc>
       </w:tr>
       <w:tr>
         <w:tc>
           <w:tcPr>
-            <w:tcW w:w="2464" w:type="dxa"/>
-            <w:tcBorders>
-              <w:top w:val="single" w:sz="4" w:space="0" w:color="00000A"/>
-              <w:left w:val="single" w:sz="4" w:space="0" w:color="00000A"/>
-              <w:bottom w:val="single" w:sz="4" w:space="0" w:color="00000A"/>
-              <w:right w:val="single" w:sz="4" w:space="0" w:color="00000A"/>
-            </w:tcBorders>
-            <w:shd w:val="clear" w:color="auto" w:fill="auto"/>
-            <w:tcMar>
-              <w:left w:w="108" w:type="dxa"/>
-            </w:tcMar>
-          </w:tcPr>
-          <w:p>
-            <w:proofErr w:type="spellStart"/>
+            <w:tcW w:w="2596" w:type="dxa"/>
+            <w:tcBorders>
+              <w:top w:val="single" w:sz="4" w:space="0" w:color="00000A"/>
+              <w:left w:val="single" w:sz="4" w:space="0" w:color="00000A"/>
+              <w:bottom w:val="single" w:sz="4" w:space="0" w:color="00000A"/>
+              <w:right w:val="single" w:sz="4" w:space="0" w:color="00000A"/>
+            </w:tcBorders>
+            <w:shd w:val="clear" w:color="auto" w:fill="auto"/>
+            <w:tcMar>
+              <w:left w:w="108" w:type="dxa"/>
+            </w:tcMar>
+          </w:tcPr>
+          <w:p>
             <w:r>
               <w:rPr>
                 <w:sz w:val="22"/>
@@ -2472,12 +2328,11 @@
               </w:rPr>
               <w:t>NanoPlane_ewidlosk.fig</w:t>
             </w:r>
-            <w:proofErr w:type="spellEnd"/>
-          </w:p>
-        </w:tc>
-        <w:tc>
-          <w:tcPr>
-            <w:tcW w:w="1896" w:type="dxa"/>
+          </w:p>
+        </w:tc>
+        <w:tc>
+          <w:tcPr>
+            <w:tcW w:w="1792" w:type="dxa"/>
             <w:tcBorders>
               <w:top w:val="single" w:sz="4" w:space="0" w:color="00000A"/>
               <w:left w:val="single" w:sz="4" w:space="0" w:color="00000A"/>
@@ -2501,20 +2356,19 @@
         </w:tc>
         <w:tc>
           <w:tcPr>
-            <w:tcW w:w="1616" w:type="dxa"/>
-            <w:tcBorders>
-              <w:top w:val="single" w:sz="4" w:space="0" w:color="00000A"/>
-              <w:left w:val="single" w:sz="4" w:space="0" w:color="00000A"/>
-              <w:bottom w:val="single" w:sz="4" w:space="0" w:color="00000A"/>
-              <w:right w:val="single" w:sz="4" w:space="0" w:color="00000A"/>
-            </w:tcBorders>
-            <w:shd w:val="clear" w:color="auto" w:fill="auto"/>
-            <w:tcMar>
-              <w:left w:w="108" w:type="dxa"/>
-            </w:tcMar>
-          </w:tcPr>
-          <w:p>
-            <w:proofErr w:type="spellStart"/>
+            <w:tcW w:w="1936" w:type="dxa"/>
+            <w:tcBorders>
+              <w:top w:val="single" w:sz="4" w:space="0" w:color="00000A"/>
+              <w:left w:val="single" w:sz="4" w:space="0" w:color="00000A"/>
+              <w:bottom w:val="single" w:sz="4" w:space="0" w:color="00000A"/>
+              <w:right w:val="single" w:sz="4" w:space="0" w:color="00000A"/>
+            </w:tcBorders>
+            <w:shd w:val="clear" w:color="auto" w:fill="auto"/>
+            <w:tcMar>
+              <w:left w:w="108" w:type="dxa"/>
+            </w:tcMar>
+          </w:tcPr>
+          <w:p>
             <w:r>
               <w:rPr>
                 <w:sz w:val="22"/>
@@ -2522,12 +2376,11 @@
               </w:rPr>
               <w:t>static_truss</w:t>
             </w:r>
-            <w:proofErr w:type="spellEnd"/>
-          </w:p>
-        </w:tc>
-        <w:tc>
-          <w:tcPr>
-            <w:tcW w:w="3772" w:type="dxa"/>
+          </w:p>
+        </w:tc>
+        <w:tc>
+          <w:tcPr>
+            <w:tcW w:w="3424" w:type="dxa"/>
             <w:tcBorders>
               <w:top w:val="single" w:sz="4" w:space="0" w:color="00000A"/>
               <w:left w:val="single" w:sz="4" w:space="0" w:color="00000A"/>
@@ -2553,20 +2406,19 @@
       <w:tr>
         <w:tc>
           <w:tcPr>
-            <w:tcW w:w="2464" w:type="dxa"/>
-            <w:tcBorders>
-              <w:top w:val="single" w:sz="4" w:space="0" w:color="00000A"/>
-              <w:left w:val="single" w:sz="4" w:space="0" w:color="00000A"/>
-              <w:bottom w:val="single" w:sz="4" w:space="0" w:color="00000A"/>
-              <w:right w:val="single" w:sz="4" w:space="0" w:color="00000A"/>
-            </w:tcBorders>
-            <w:shd w:val="clear" w:color="auto" w:fill="auto"/>
-            <w:tcMar>
-              <w:left w:w="108" w:type="dxa"/>
-            </w:tcMar>
-          </w:tcPr>
-          <w:p>
-            <w:proofErr w:type="spellStart"/>
+            <w:tcW w:w="2596" w:type="dxa"/>
+            <w:tcBorders>
+              <w:top w:val="single" w:sz="4" w:space="0" w:color="00000A"/>
+              <w:left w:val="single" w:sz="4" w:space="0" w:color="00000A"/>
+              <w:bottom w:val="single" w:sz="4" w:space="0" w:color="00000A"/>
+              <w:right w:val="single" w:sz="4" w:space="0" w:color="00000A"/>
+            </w:tcBorders>
+            <w:shd w:val="clear" w:color="auto" w:fill="auto"/>
+            <w:tcMar>
+              <w:left w:w="108" w:type="dxa"/>
+            </w:tcMar>
+          </w:tcPr>
+          <w:p>
             <w:r>
               <w:rPr>
                 <w:sz w:val="22"/>
@@ -2574,56 +2426,47 @@
               </w:rPr>
               <w:t>NanoPlane_ewidlosk.fig</w:t>
             </w:r>
-            <w:proofErr w:type="spellEnd"/>
-          </w:p>
-        </w:tc>
-        <w:tc>
-          <w:tcPr>
-            <w:tcW w:w="1896" w:type="dxa"/>
-            <w:tcBorders>
-              <w:top w:val="single" w:sz="4" w:space="0" w:color="00000A"/>
-              <w:left w:val="single" w:sz="4" w:space="0" w:color="00000A"/>
-              <w:bottom w:val="single" w:sz="4" w:space="0" w:color="00000A"/>
-              <w:right w:val="single" w:sz="4" w:space="0" w:color="00000A"/>
-            </w:tcBorders>
-            <w:shd w:val="clear" w:color="auto" w:fill="auto"/>
-            <w:tcMar>
-              <w:left w:w="108" w:type="dxa"/>
-            </w:tcMar>
-          </w:tcPr>
-          <w:p>
-            <w:r>
-              <w:rPr>
-                <w:sz w:val="22"/>
-                <w:szCs w:val="22"/>
-              </w:rPr>
-              <w:t xml:space="preserve">Show current simulation state as static text </w:t>
-            </w:r>
-            <w:r>
-              <w:rPr>
-                <w:sz w:val="22"/>
-                <w:szCs w:val="22"/>
-              </w:rPr>
-              <w:t>(crashed, success, running, waiting)</w:t>
-            </w:r>
-          </w:p>
-        </w:tc>
-        <w:tc>
-          <w:tcPr>
-            <w:tcW w:w="1616" w:type="dxa"/>
-            <w:tcBorders>
-              <w:top w:val="single" w:sz="4" w:space="0" w:color="00000A"/>
-              <w:left w:val="single" w:sz="4" w:space="0" w:color="00000A"/>
-              <w:bottom w:val="single" w:sz="4" w:space="0" w:color="00000A"/>
-              <w:right w:val="single" w:sz="4" w:space="0" w:color="00000A"/>
-            </w:tcBorders>
-            <w:shd w:val="clear" w:color="auto" w:fill="auto"/>
-            <w:tcMar>
-              <w:left w:w="108" w:type="dxa"/>
-            </w:tcMar>
-          </w:tcPr>
-          <w:p>
-            <w:proofErr w:type="spellStart"/>
+          </w:p>
+        </w:tc>
+        <w:tc>
+          <w:tcPr>
+            <w:tcW w:w="1792" w:type="dxa"/>
+            <w:tcBorders>
+              <w:top w:val="single" w:sz="4" w:space="0" w:color="00000A"/>
+              <w:left w:val="single" w:sz="4" w:space="0" w:color="00000A"/>
+              <w:bottom w:val="single" w:sz="4" w:space="0" w:color="00000A"/>
+              <w:right w:val="single" w:sz="4" w:space="0" w:color="00000A"/>
+            </w:tcBorders>
+            <w:shd w:val="clear" w:color="auto" w:fill="auto"/>
+            <w:tcMar>
+              <w:left w:w="108" w:type="dxa"/>
+            </w:tcMar>
+          </w:tcPr>
+          <w:p>
+            <w:r>
+              <w:rPr>
+                <w:sz w:val="22"/>
+                <w:szCs w:val="22"/>
+              </w:rPr>
+              <w:t>Show current simulation state as static text (crashed, success, running, waiting)</w:t>
+            </w:r>
+          </w:p>
+        </w:tc>
+        <w:tc>
+          <w:tcPr>
+            <w:tcW w:w="1936" w:type="dxa"/>
+            <w:tcBorders>
+              <w:top w:val="single" w:sz="4" w:space="0" w:color="00000A"/>
+              <w:left w:val="single" w:sz="4" w:space="0" w:color="00000A"/>
+              <w:bottom w:val="single" w:sz="4" w:space="0" w:color="00000A"/>
+              <w:right w:val="single" w:sz="4" w:space="0" w:color="00000A"/>
+            </w:tcBorders>
+            <w:shd w:val="clear" w:color="auto" w:fill="auto"/>
+            <w:tcMar>
+              <w:left w:w="108" w:type="dxa"/>
+            </w:tcMar>
+          </w:tcPr>
+          <w:p>
             <w:r>
               <w:rPr>
                 <w:sz w:val="22"/>
@@ -2631,12 +2474,11 @@
               </w:rPr>
               <w:t>static_state</w:t>
             </w:r>
-            <w:proofErr w:type="spellEnd"/>
-          </w:p>
-        </w:tc>
-        <w:tc>
-          <w:tcPr>
-            <w:tcW w:w="3772" w:type="dxa"/>
+          </w:p>
+        </w:tc>
+        <w:tc>
+          <w:tcPr>
+            <w:tcW w:w="3424" w:type="dxa"/>
             <w:tcBorders>
               <w:top w:val="single" w:sz="4" w:space="0" w:color="00000A"/>
               <w:left w:val="single" w:sz="4" w:space="0" w:color="00000A"/>
@@ -2662,20 +2504,19 @@
       <w:tr>
         <w:tc>
           <w:tcPr>
-            <w:tcW w:w="2464" w:type="dxa"/>
-            <w:tcBorders>
-              <w:top w:val="single" w:sz="4" w:space="0" w:color="00000A"/>
-              <w:left w:val="single" w:sz="4" w:space="0" w:color="00000A"/>
-              <w:bottom w:val="single" w:sz="4" w:space="0" w:color="00000A"/>
-              <w:right w:val="single" w:sz="4" w:space="0" w:color="00000A"/>
-            </w:tcBorders>
-            <w:shd w:val="clear" w:color="auto" w:fill="auto"/>
-            <w:tcMar>
-              <w:left w:w="108" w:type="dxa"/>
-            </w:tcMar>
-          </w:tcPr>
-          <w:p>
-            <w:proofErr w:type="spellStart"/>
+            <w:tcW w:w="2596" w:type="dxa"/>
+            <w:tcBorders>
+              <w:top w:val="single" w:sz="4" w:space="0" w:color="00000A"/>
+              <w:left w:val="single" w:sz="4" w:space="0" w:color="00000A"/>
+              <w:bottom w:val="single" w:sz="4" w:space="0" w:color="00000A"/>
+              <w:right w:val="single" w:sz="4" w:space="0" w:color="00000A"/>
+            </w:tcBorders>
+            <w:shd w:val="clear" w:color="auto" w:fill="auto"/>
+            <w:tcMar>
+              <w:left w:w="108" w:type="dxa"/>
+            </w:tcMar>
+          </w:tcPr>
+          <w:p>
             <w:r>
               <w:rPr>
                 <w:sz w:val="22"/>
@@ -2683,12 +2524,11 @@
               </w:rPr>
               <w:t>NanoPlane_ewidlosk.fig</w:t>
             </w:r>
-            <w:proofErr w:type="spellEnd"/>
-          </w:p>
-        </w:tc>
-        <w:tc>
-          <w:tcPr>
-            <w:tcW w:w="1896" w:type="dxa"/>
+          </w:p>
+        </w:tc>
+        <w:tc>
+          <w:tcPr>
+            <w:tcW w:w="1792" w:type="dxa"/>
             <w:tcBorders>
               <w:top w:val="single" w:sz="4" w:space="0" w:color="00000A"/>
               <w:left w:val="single" w:sz="4" w:space="0" w:color="00000A"/>
@@ -2712,20 +2552,19 @@
         </w:tc>
         <w:tc>
           <w:tcPr>
-            <w:tcW w:w="1616" w:type="dxa"/>
-            <w:tcBorders>
-              <w:top w:val="single" w:sz="4" w:space="0" w:color="00000A"/>
-              <w:left w:val="single" w:sz="4" w:space="0" w:color="00000A"/>
-              <w:bottom w:val="single" w:sz="4" w:space="0" w:color="00000A"/>
-              <w:right w:val="single" w:sz="4" w:space="0" w:color="00000A"/>
-            </w:tcBorders>
-            <w:shd w:val="clear" w:color="auto" w:fill="auto"/>
-            <w:tcMar>
-              <w:left w:w="108" w:type="dxa"/>
-            </w:tcMar>
-          </w:tcPr>
-          <w:p>
-            <w:proofErr w:type="spellStart"/>
+            <w:tcW w:w="1936" w:type="dxa"/>
+            <w:tcBorders>
+              <w:top w:val="single" w:sz="4" w:space="0" w:color="00000A"/>
+              <w:left w:val="single" w:sz="4" w:space="0" w:color="00000A"/>
+              <w:bottom w:val="single" w:sz="4" w:space="0" w:color="00000A"/>
+              <w:right w:val="single" w:sz="4" w:space="0" w:color="00000A"/>
+            </w:tcBorders>
+            <w:shd w:val="clear" w:color="auto" w:fill="auto"/>
+            <w:tcMar>
+              <w:left w:w="108" w:type="dxa"/>
+            </w:tcMar>
+          </w:tcPr>
+          <w:p>
             <w:r>
               <w:rPr>
                 <w:sz w:val="22"/>
@@ -2733,12 +2572,11 @@
               </w:rPr>
               <w:t>static_tip</w:t>
             </w:r>
-            <w:proofErr w:type="spellEnd"/>
-          </w:p>
-        </w:tc>
-        <w:tc>
-          <w:tcPr>
-            <w:tcW w:w="3772" w:type="dxa"/>
+          </w:p>
+        </w:tc>
+        <w:tc>
+          <w:tcPr>
+            <w:tcW w:w="3424" w:type="dxa"/>
             <w:tcBorders>
               <w:top w:val="single" w:sz="4" w:space="0" w:color="00000A"/>
               <w:left w:val="single" w:sz="4" w:space="0" w:color="00000A"/>
@@ -2764,20 +2602,19 @@
       <w:tr>
         <w:tc>
           <w:tcPr>
-            <w:tcW w:w="2464" w:type="dxa"/>
-            <w:tcBorders>
-              <w:top w:val="single" w:sz="4" w:space="0" w:color="00000A"/>
-              <w:left w:val="single" w:sz="4" w:space="0" w:color="00000A"/>
-              <w:bottom w:val="single" w:sz="4" w:space="0" w:color="00000A"/>
-              <w:right w:val="single" w:sz="4" w:space="0" w:color="00000A"/>
-            </w:tcBorders>
-            <w:shd w:val="clear" w:color="auto" w:fill="auto"/>
-            <w:tcMar>
-              <w:left w:w="108" w:type="dxa"/>
-            </w:tcMar>
-          </w:tcPr>
-          <w:p>
-            <w:proofErr w:type="spellStart"/>
+            <w:tcW w:w="2596" w:type="dxa"/>
+            <w:tcBorders>
+              <w:top w:val="single" w:sz="4" w:space="0" w:color="00000A"/>
+              <w:left w:val="single" w:sz="4" w:space="0" w:color="00000A"/>
+              <w:bottom w:val="single" w:sz="4" w:space="0" w:color="00000A"/>
+              <w:right w:val="single" w:sz="4" w:space="0" w:color="00000A"/>
+            </w:tcBorders>
+            <w:shd w:val="clear" w:color="auto" w:fill="auto"/>
+            <w:tcMar>
+              <w:left w:w="108" w:type="dxa"/>
+            </w:tcMar>
+          </w:tcPr>
+          <w:p>
             <w:r>
               <w:rPr>
                 <w:sz w:val="22"/>
@@ -2785,12 +2622,11 @@
               </w:rPr>
               <w:t>NanoPlane_ewidlosk.fig</w:t>
             </w:r>
-            <w:proofErr w:type="spellEnd"/>
-          </w:p>
-        </w:tc>
-        <w:tc>
-          <w:tcPr>
-            <w:tcW w:w="1896" w:type="dxa"/>
+          </w:p>
+        </w:tc>
+        <w:tc>
+          <w:tcPr>
+            <w:tcW w:w="1792" w:type="dxa"/>
             <w:tcBorders>
               <w:top w:val="single" w:sz="4" w:space="0" w:color="00000A"/>
               <w:left w:val="single" w:sz="4" w:space="0" w:color="00000A"/>
@@ -2814,20 +2650,19 @@
         </w:tc>
         <w:tc>
           <w:tcPr>
-            <w:tcW w:w="1616" w:type="dxa"/>
-            <w:tcBorders>
-              <w:top w:val="single" w:sz="4" w:space="0" w:color="00000A"/>
-              <w:left w:val="single" w:sz="4" w:space="0" w:color="00000A"/>
-              <w:bottom w:val="single" w:sz="4" w:space="0" w:color="00000A"/>
-              <w:right w:val="single" w:sz="4" w:space="0" w:color="00000A"/>
-            </w:tcBorders>
-            <w:shd w:val="clear" w:color="auto" w:fill="auto"/>
-            <w:tcMar>
-              <w:left w:w="108" w:type="dxa"/>
-            </w:tcMar>
-          </w:tcPr>
-          <w:p>
-            <w:proofErr w:type="spellStart"/>
+            <w:tcW w:w="1936" w:type="dxa"/>
+            <w:tcBorders>
+              <w:top w:val="single" w:sz="4" w:space="0" w:color="00000A"/>
+              <w:left w:val="single" w:sz="4" w:space="0" w:color="00000A"/>
+              <w:bottom w:val="single" w:sz="4" w:space="0" w:color="00000A"/>
+              <w:right w:val="single" w:sz="4" w:space="0" w:color="00000A"/>
+            </w:tcBorders>
+            <w:shd w:val="clear" w:color="auto" w:fill="auto"/>
+            <w:tcMar>
+              <w:left w:w="108" w:type="dxa"/>
+            </w:tcMar>
+          </w:tcPr>
+          <w:p>
             <w:r>
               <w:rPr>
                 <w:sz w:val="22"/>
@@ -2835,12 +2670,11 @@
               </w:rPr>
               <w:t>static_mass</w:t>
             </w:r>
-            <w:proofErr w:type="spellEnd"/>
-          </w:p>
-        </w:tc>
-        <w:tc>
-          <w:tcPr>
-            <w:tcW w:w="3772" w:type="dxa"/>
+          </w:p>
+        </w:tc>
+        <w:tc>
+          <w:tcPr>
+            <w:tcW w:w="3424" w:type="dxa"/>
             <w:tcBorders>
               <w:top w:val="single" w:sz="4" w:space="0" w:color="00000A"/>
               <w:left w:val="single" w:sz="4" w:space="0" w:color="00000A"/>
@@ -2866,20 +2700,19 @@
       <w:tr>
         <w:tc>
           <w:tcPr>
-            <w:tcW w:w="2464" w:type="dxa"/>
-            <w:tcBorders>
-              <w:top w:val="single" w:sz="4" w:space="0" w:color="00000A"/>
-              <w:left w:val="single" w:sz="4" w:space="0" w:color="00000A"/>
-              <w:bottom w:val="single" w:sz="4" w:space="0" w:color="00000A"/>
-              <w:right w:val="single" w:sz="4" w:space="0" w:color="00000A"/>
-            </w:tcBorders>
-            <w:shd w:val="clear" w:color="auto" w:fill="auto"/>
-            <w:tcMar>
-              <w:left w:w="108" w:type="dxa"/>
-            </w:tcMar>
-          </w:tcPr>
-          <w:p>
-            <w:proofErr w:type="spellStart"/>
+            <w:tcW w:w="2596" w:type="dxa"/>
+            <w:tcBorders>
+              <w:top w:val="single" w:sz="4" w:space="0" w:color="00000A"/>
+              <w:left w:val="single" w:sz="4" w:space="0" w:color="00000A"/>
+              <w:bottom w:val="single" w:sz="4" w:space="0" w:color="00000A"/>
+              <w:right w:val="single" w:sz="4" w:space="0" w:color="00000A"/>
+            </w:tcBorders>
+            <w:shd w:val="clear" w:color="auto" w:fill="auto"/>
+            <w:tcMar>
+              <w:left w:w="108" w:type="dxa"/>
+            </w:tcMar>
+          </w:tcPr>
+          <w:p>
             <w:r>
               <w:rPr>
                 <w:sz w:val="22"/>
@@ -2887,12 +2720,11 @@
               </w:rPr>
               <w:t>NanoPlane_ewidlosk.fig</w:t>
             </w:r>
-            <w:proofErr w:type="spellEnd"/>
-          </w:p>
-        </w:tc>
-        <w:tc>
-          <w:tcPr>
-            <w:tcW w:w="1896" w:type="dxa"/>
+          </w:p>
+        </w:tc>
+        <w:tc>
+          <w:tcPr>
+            <w:tcW w:w="1792" w:type="dxa"/>
             <w:tcBorders>
               <w:top w:val="single" w:sz="4" w:space="0" w:color="00000A"/>
               <w:left w:val="single" w:sz="4" w:space="0" w:color="00000A"/>
@@ -2917,34 +2749,26 @@
                 <w:sz w:val="22"/>
                 <w:szCs w:val="22"/>
               </w:rPr>
-              <w:t xml:space="preserve">strength as static </w:t>
-            </w:r>
-            <w:r>
-              <w:rPr>
-                <w:sz w:val="22"/>
-                <w:szCs w:val="22"/>
-              </w:rPr>
               <w:lastRenderedPageBreak/>
-              <w:t>text</w:t>
-            </w:r>
-          </w:p>
-        </w:tc>
-        <w:tc>
-          <w:tcPr>
-            <w:tcW w:w="1616" w:type="dxa"/>
-            <w:tcBorders>
-              <w:top w:val="single" w:sz="4" w:space="0" w:color="00000A"/>
-              <w:left w:val="single" w:sz="4" w:space="0" w:color="00000A"/>
-              <w:bottom w:val="single" w:sz="4" w:space="0" w:color="00000A"/>
-              <w:right w:val="single" w:sz="4" w:space="0" w:color="00000A"/>
-            </w:tcBorders>
-            <w:shd w:val="clear" w:color="auto" w:fill="auto"/>
-            <w:tcMar>
-              <w:left w:w="108" w:type="dxa"/>
-            </w:tcMar>
-          </w:tcPr>
-          <w:p>
-            <w:proofErr w:type="spellStart"/>
+              <w:t>strength as static text</w:t>
+            </w:r>
+          </w:p>
+        </w:tc>
+        <w:tc>
+          <w:tcPr>
+            <w:tcW w:w="1936" w:type="dxa"/>
+            <w:tcBorders>
+              <w:top w:val="single" w:sz="4" w:space="0" w:color="00000A"/>
+              <w:left w:val="single" w:sz="4" w:space="0" w:color="00000A"/>
+              <w:bottom w:val="single" w:sz="4" w:space="0" w:color="00000A"/>
+              <w:right w:val="single" w:sz="4" w:space="0" w:color="00000A"/>
+            </w:tcBorders>
+            <w:shd w:val="clear" w:color="auto" w:fill="auto"/>
+            <w:tcMar>
+              <w:left w:w="108" w:type="dxa"/>
+            </w:tcMar>
+          </w:tcPr>
+          <w:p>
             <w:r>
               <w:rPr>
                 <w:sz w:val="22"/>
@@ -2953,12 +2777,11 @@
               <w:lastRenderedPageBreak/>
               <w:t>static_strength</w:t>
             </w:r>
-            <w:proofErr w:type="spellEnd"/>
-          </w:p>
-        </w:tc>
-        <w:tc>
-          <w:tcPr>
-            <w:tcW w:w="3772" w:type="dxa"/>
+          </w:p>
+        </w:tc>
+        <w:tc>
+          <w:tcPr>
+            <w:tcW w:w="3424" w:type="dxa"/>
             <w:tcBorders>
               <w:top w:val="single" w:sz="4" w:space="0" w:color="00000A"/>
               <w:left w:val="single" w:sz="4" w:space="0" w:color="00000A"/>
@@ -2984,30 +2807,28 @@
       <w:tr>
         <w:tc>
           <w:tcPr>
-            <w:tcW w:w="2464" w:type="dxa"/>
-            <w:tcBorders>
-              <w:top w:val="single" w:sz="4" w:space="0" w:color="00000A"/>
-              <w:left w:val="single" w:sz="4" w:space="0" w:color="00000A"/>
-              <w:bottom w:val="single" w:sz="4" w:space="0" w:color="00000A"/>
-              <w:right w:val="single" w:sz="4" w:space="0" w:color="00000A"/>
-            </w:tcBorders>
-            <w:shd w:val="clear" w:color="auto" w:fill="auto"/>
-            <w:tcMar>
-              <w:left w:w="108" w:type="dxa"/>
-            </w:tcMar>
-          </w:tcPr>
-          <w:p>
-            <w:proofErr w:type="spellStart"/>
+            <w:tcW w:w="2596" w:type="dxa"/>
+            <w:tcBorders>
+              <w:top w:val="single" w:sz="4" w:space="0" w:color="00000A"/>
+              <w:left w:val="single" w:sz="4" w:space="0" w:color="00000A"/>
+              <w:bottom w:val="single" w:sz="4" w:space="0" w:color="00000A"/>
+              <w:right w:val="single" w:sz="4" w:space="0" w:color="00000A"/>
+            </w:tcBorders>
+            <w:shd w:val="clear" w:color="auto" w:fill="auto"/>
+            <w:tcMar>
+              <w:left w:w="108" w:type="dxa"/>
+            </w:tcMar>
+          </w:tcPr>
+          <w:p>
             <w:r>
               <w:lastRenderedPageBreak/>
               <w:t>NanoSize_nluehrs.fig</w:t>
             </w:r>
-            <w:proofErr w:type="spellEnd"/>
-          </w:p>
-        </w:tc>
-        <w:tc>
-          <w:tcPr>
-            <w:tcW w:w="1896" w:type="dxa"/>
+          </w:p>
+        </w:tc>
+        <w:tc>
+          <w:tcPr>
+            <w:tcW w:w="1792" w:type="dxa"/>
             <w:tcBorders>
               <w:top w:val="single" w:sz="4" w:space="0" w:color="00000A"/>
               <w:left w:val="single" w:sz="4" w:space="0" w:color="00000A"/>
@@ -3027,29 +2848,27 @@
         </w:tc>
         <w:tc>
           <w:tcPr>
-            <w:tcW w:w="1616" w:type="dxa"/>
-            <w:tcBorders>
-              <w:top w:val="single" w:sz="4" w:space="0" w:color="00000A"/>
-              <w:left w:val="single" w:sz="4" w:space="0" w:color="00000A"/>
-              <w:bottom w:val="single" w:sz="4" w:space="0" w:color="00000A"/>
-              <w:right w:val="single" w:sz="4" w:space="0" w:color="00000A"/>
-            </w:tcBorders>
-            <w:shd w:val="clear" w:color="auto" w:fill="auto"/>
-            <w:tcMar>
-              <w:left w:w="108" w:type="dxa"/>
-            </w:tcMar>
-          </w:tcPr>
-          <w:p>
-            <w:proofErr w:type="spellStart"/>
+            <w:tcW w:w="1936" w:type="dxa"/>
+            <w:tcBorders>
+              <w:top w:val="single" w:sz="4" w:space="0" w:color="00000A"/>
+              <w:left w:val="single" w:sz="4" w:space="0" w:color="00000A"/>
+              <w:bottom w:val="single" w:sz="4" w:space="0" w:color="00000A"/>
+              <w:right w:val="single" w:sz="4" w:space="0" w:color="00000A"/>
+            </w:tcBorders>
+            <w:shd w:val="clear" w:color="auto" w:fill="auto"/>
+            <w:tcMar>
+              <w:left w:w="108" w:type="dxa"/>
+            </w:tcMar>
+          </w:tcPr>
+          <w:p>
             <w:r>
               <w:t>slide_zoom</w:t>
             </w:r>
-            <w:proofErr w:type="spellEnd"/>
-          </w:p>
-        </w:tc>
-        <w:tc>
-          <w:tcPr>
-            <w:tcW w:w="3772" w:type="dxa"/>
+          </w:p>
+        </w:tc>
+        <w:tc>
+          <w:tcPr>
+            <w:tcW w:w="3424" w:type="dxa"/>
             <w:tcBorders>
               <w:top w:val="single" w:sz="4" w:space="0" w:color="00000A"/>
               <w:left w:val="single" w:sz="4" w:space="0" w:color="00000A"/>
@@ -3071,29 +2890,27 @@
       <w:tr>
         <w:tc>
           <w:tcPr>
-            <w:tcW w:w="2464" w:type="dxa"/>
-            <w:tcBorders>
-              <w:top w:val="single" w:sz="4" w:space="0" w:color="00000A"/>
-              <w:left w:val="single" w:sz="4" w:space="0" w:color="00000A"/>
-              <w:bottom w:val="single" w:sz="4" w:space="0" w:color="00000A"/>
-              <w:right w:val="single" w:sz="4" w:space="0" w:color="00000A"/>
-            </w:tcBorders>
-            <w:shd w:val="clear" w:color="auto" w:fill="auto"/>
-            <w:tcMar>
-              <w:left w:w="108" w:type="dxa"/>
-            </w:tcMar>
-          </w:tcPr>
-          <w:p>
-            <w:proofErr w:type="spellStart"/>
+            <w:tcW w:w="2596" w:type="dxa"/>
+            <w:tcBorders>
+              <w:top w:val="single" w:sz="4" w:space="0" w:color="00000A"/>
+              <w:left w:val="single" w:sz="4" w:space="0" w:color="00000A"/>
+              <w:bottom w:val="single" w:sz="4" w:space="0" w:color="00000A"/>
+              <w:right w:val="single" w:sz="4" w:space="0" w:color="00000A"/>
+            </w:tcBorders>
+            <w:shd w:val="clear" w:color="auto" w:fill="auto"/>
+            <w:tcMar>
+              <w:left w:w="108" w:type="dxa"/>
+            </w:tcMar>
+          </w:tcPr>
+          <w:p>
             <w:r>
               <w:t>NanoSize_nluehrs.fig</w:t>
             </w:r>
-            <w:proofErr w:type="spellEnd"/>
-          </w:p>
-        </w:tc>
-        <w:tc>
-          <w:tcPr>
-            <w:tcW w:w="1896" w:type="dxa"/>
+          </w:p>
+        </w:tc>
+        <w:tc>
+          <w:tcPr>
+            <w:tcW w:w="1792" w:type="dxa"/>
             <w:tcBorders>
               <w:top w:val="single" w:sz="4" w:space="0" w:color="00000A"/>
               <w:left w:val="single" w:sz="4" w:space="0" w:color="00000A"/>
@@ -3113,29 +2930,27 @@
         </w:tc>
         <w:tc>
           <w:tcPr>
-            <w:tcW w:w="1616" w:type="dxa"/>
-            <w:tcBorders>
-              <w:top w:val="single" w:sz="4" w:space="0" w:color="00000A"/>
-              <w:left w:val="single" w:sz="4" w:space="0" w:color="00000A"/>
-              <w:bottom w:val="single" w:sz="4" w:space="0" w:color="00000A"/>
-              <w:right w:val="single" w:sz="4" w:space="0" w:color="00000A"/>
-            </w:tcBorders>
-            <w:shd w:val="clear" w:color="auto" w:fill="auto"/>
-            <w:tcMar>
-              <w:left w:w="108" w:type="dxa"/>
-            </w:tcMar>
-          </w:tcPr>
-          <w:p>
-            <w:proofErr w:type="spellStart"/>
+            <w:tcW w:w="1936" w:type="dxa"/>
+            <w:tcBorders>
+              <w:top w:val="single" w:sz="4" w:space="0" w:color="00000A"/>
+              <w:left w:val="single" w:sz="4" w:space="0" w:color="00000A"/>
+              <w:bottom w:val="single" w:sz="4" w:space="0" w:color="00000A"/>
+              <w:right w:val="single" w:sz="4" w:space="0" w:color="00000A"/>
+            </w:tcBorders>
+            <w:shd w:val="clear" w:color="auto" w:fill="auto"/>
+            <w:tcMar>
+              <w:left w:w="108" w:type="dxa"/>
+            </w:tcMar>
+          </w:tcPr>
+          <w:p>
             <w:r>
               <w:t>push_continue</w:t>
             </w:r>
-            <w:proofErr w:type="spellEnd"/>
-          </w:p>
-        </w:tc>
-        <w:tc>
-          <w:tcPr>
-            <w:tcW w:w="3772" w:type="dxa"/>
+          </w:p>
+        </w:tc>
+        <w:tc>
+          <w:tcPr>
+            <w:tcW w:w="3424" w:type="dxa"/>
             <w:tcBorders>
               <w:top w:val="single" w:sz="4" w:space="0" w:color="00000A"/>
               <w:left w:val="single" w:sz="4" w:space="0" w:color="00000A"/>
@@ -3157,29 +2972,27 @@
       <w:tr>
         <w:tc>
           <w:tcPr>
-            <w:tcW w:w="2464" w:type="dxa"/>
-            <w:tcBorders>
-              <w:top w:val="single" w:sz="4" w:space="0" w:color="00000A"/>
-              <w:left w:val="single" w:sz="4" w:space="0" w:color="00000A"/>
-              <w:bottom w:val="single" w:sz="4" w:space="0" w:color="00000A"/>
-              <w:right w:val="single" w:sz="4" w:space="0" w:color="00000A"/>
-            </w:tcBorders>
-            <w:shd w:val="clear" w:color="auto" w:fill="auto"/>
-            <w:tcMar>
-              <w:left w:w="108" w:type="dxa"/>
-            </w:tcMar>
-          </w:tcPr>
-          <w:p>
-            <w:proofErr w:type="spellStart"/>
+            <w:tcW w:w="2596" w:type="dxa"/>
+            <w:tcBorders>
+              <w:top w:val="single" w:sz="4" w:space="0" w:color="00000A"/>
+              <w:left w:val="single" w:sz="4" w:space="0" w:color="00000A"/>
+              <w:bottom w:val="single" w:sz="4" w:space="0" w:color="00000A"/>
+              <w:right w:val="single" w:sz="4" w:space="0" w:color="00000A"/>
+            </w:tcBorders>
+            <w:shd w:val="clear" w:color="auto" w:fill="auto"/>
+            <w:tcMar>
+              <w:left w:w="108" w:type="dxa"/>
+            </w:tcMar>
+          </w:tcPr>
+          <w:p>
             <w:r>
               <w:t>NanoSize_nluehrs.fig</w:t>
             </w:r>
-            <w:proofErr w:type="spellEnd"/>
-          </w:p>
-        </w:tc>
-        <w:tc>
-          <w:tcPr>
-            <w:tcW w:w="1896" w:type="dxa"/>
+          </w:p>
+        </w:tc>
+        <w:tc>
+          <w:tcPr>
+            <w:tcW w:w="1792" w:type="dxa"/>
             <w:tcBorders>
               <w:top w:val="single" w:sz="4" w:space="0" w:color="00000A"/>
               <w:left w:val="single" w:sz="4" w:space="0" w:color="00000A"/>
@@ -3199,29 +3012,27 @@
         </w:tc>
         <w:tc>
           <w:tcPr>
-            <w:tcW w:w="1616" w:type="dxa"/>
-            <w:tcBorders>
-              <w:top w:val="single" w:sz="4" w:space="0" w:color="00000A"/>
-              <w:left w:val="single" w:sz="4" w:space="0" w:color="00000A"/>
-              <w:bottom w:val="single" w:sz="4" w:space="0" w:color="00000A"/>
-              <w:right w:val="single" w:sz="4" w:space="0" w:color="00000A"/>
-            </w:tcBorders>
-            <w:shd w:val="clear" w:color="auto" w:fill="auto"/>
-            <w:tcMar>
-              <w:left w:w="108" w:type="dxa"/>
-            </w:tcMar>
-          </w:tcPr>
-          <w:p>
-            <w:proofErr w:type="spellStart"/>
+            <w:tcW w:w="1936" w:type="dxa"/>
+            <w:tcBorders>
+              <w:top w:val="single" w:sz="4" w:space="0" w:color="00000A"/>
+              <w:left w:val="single" w:sz="4" w:space="0" w:color="00000A"/>
+              <w:bottom w:val="single" w:sz="4" w:space="0" w:color="00000A"/>
+              <w:right w:val="single" w:sz="4" w:space="0" w:color="00000A"/>
+            </w:tcBorders>
+            <w:shd w:val="clear" w:color="auto" w:fill="auto"/>
+            <w:tcMar>
+              <w:left w:w="108" w:type="dxa"/>
+            </w:tcMar>
+          </w:tcPr>
+          <w:p>
             <w:r>
               <w:t>push_exit</w:t>
             </w:r>
-            <w:proofErr w:type="spellEnd"/>
-          </w:p>
-        </w:tc>
-        <w:tc>
-          <w:tcPr>
-            <w:tcW w:w="3772" w:type="dxa"/>
+          </w:p>
+        </w:tc>
+        <w:tc>
+          <w:tcPr>
+            <w:tcW w:w="3424" w:type="dxa"/>
             <w:tcBorders>
               <w:top w:val="single" w:sz="4" w:space="0" w:color="00000A"/>
               <w:left w:val="single" w:sz="4" w:space="0" w:color="00000A"/>
@@ -3243,29 +3054,27 @@
       <w:tr>
         <w:tc>
           <w:tcPr>
-            <w:tcW w:w="2464" w:type="dxa"/>
-            <w:tcBorders>
-              <w:top w:val="single" w:sz="4" w:space="0" w:color="00000A"/>
-              <w:left w:val="single" w:sz="4" w:space="0" w:color="00000A"/>
-              <w:bottom w:val="single" w:sz="4" w:space="0" w:color="00000A"/>
-              <w:right w:val="single" w:sz="4" w:space="0" w:color="00000A"/>
-            </w:tcBorders>
-            <w:shd w:val="clear" w:color="auto" w:fill="auto"/>
-            <w:tcMar>
-              <w:left w:w="108" w:type="dxa"/>
-            </w:tcMar>
-          </w:tcPr>
-          <w:p>
-            <w:proofErr w:type="spellStart"/>
+            <w:tcW w:w="2596" w:type="dxa"/>
+            <w:tcBorders>
+              <w:top w:val="single" w:sz="4" w:space="0" w:color="00000A"/>
+              <w:left w:val="single" w:sz="4" w:space="0" w:color="00000A"/>
+              <w:bottom w:val="single" w:sz="4" w:space="0" w:color="00000A"/>
+              <w:right w:val="single" w:sz="4" w:space="0" w:color="00000A"/>
+            </w:tcBorders>
+            <w:shd w:val="clear" w:color="auto" w:fill="auto"/>
+            <w:tcMar>
+              <w:left w:w="108" w:type="dxa"/>
+            </w:tcMar>
+          </w:tcPr>
+          <w:p>
             <w:r>
               <w:t>NanoSize_nluehrs.fig</w:t>
             </w:r>
-            <w:proofErr w:type="spellEnd"/>
-          </w:p>
-        </w:tc>
-        <w:tc>
-          <w:tcPr>
-            <w:tcW w:w="1896" w:type="dxa"/>
+          </w:p>
+        </w:tc>
+        <w:tc>
+          <w:tcPr>
+            <w:tcW w:w="1792" w:type="dxa"/>
             <w:tcBorders>
               <w:top w:val="single" w:sz="4" w:space="0" w:color="00000A"/>
               <w:left w:val="single" w:sz="4" w:space="0" w:color="00000A"/>
@@ -3285,29 +3094,27 @@
         </w:tc>
         <w:tc>
           <w:tcPr>
-            <w:tcW w:w="1616" w:type="dxa"/>
-            <w:tcBorders>
-              <w:top w:val="single" w:sz="4" w:space="0" w:color="00000A"/>
-              <w:left w:val="single" w:sz="4" w:space="0" w:color="00000A"/>
-              <w:bottom w:val="single" w:sz="4" w:space="0" w:color="00000A"/>
-              <w:right w:val="single" w:sz="4" w:space="0" w:color="00000A"/>
-            </w:tcBorders>
-            <w:shd w:val="clear" w:color="auto" w:fill="auto"/>
-            <w:tcMar>
-              <w:left w:w="108" w:type="dxa"/>
-            </w:tcMar>
-          </w:tcPr>
-          <w:p>
-            <w:proofErr w:type="spellStart"/>
+            <w:tcW w:w="1936" w:type="dxa"/>
+            <w:tcBorders>
+              <w:top w:val="single" w:sz="4" w:space="0" w:color="00000A"/>
+              <w:left w:val="single" w:sz="4" w:space="0" w:color="00000A"/>
+              <w:bottom w:val="single" w:sz="4" w:space="0" w:color="00000A"/>
+              <w:right w:val="single" w:sz="4" w:space="0" w:color="00000A"/>
+            </w:tcBorders>
+            <w:shd w:val="clear" w:color="auto" w:fill="auto"/>
+            <w:tcMar>
+              <w:left w:w="108" w:type="dxa"/>
+            </w:tcMar>
+          </w:tcPr>
+          <w:p>
             <w:r>
               <w:t>push_back</w:t>
             </w:r>
-            <w:proofErr w:type="spellEnd"/>
-          </w:p>
-        </w:tc>
-        <w:tc>
-          <w:tcPr>
-            <w:tcW w:w="3772" w:type="dxa"/>
+          </w:p>
+        </w:tc>
+        <w:tc>
+          <w:tcPr>
+            <w:tcW w:w="3424" w:type="dxa"/>
             <w:tcBorders>
               <w:top w:val="single" w:sz="4" w:space="0" w:color="00000A"/>
               <w:left w:val="single" w:sz="4" w:space="0" w:color="00000A"/>
@@ -3329,79 +3136,67 @@
       <w:tr>
         <w:tc>
           <w:tcPr>
-            <w:tcW w:w="2464" w:type="dxa"/>
-            <w:tcBorders>
-              <w:top w:val="single" w:sz="4" w:space="0" w:color="00000A"/>
-              <w:left w:val="single" w:sz="4" w:space="0" w:color="00000A"/>
-              <w:bottom w:val="single" w:sz="4" w:space="0" w:color="00000A"/>
-              <w:right w:val="single" w:sz="4" w:space="0" w:color="00000A"/>
-            </w:tcBorders>
-            <w:shd w:val="clear" w:color="auto" w:fill="auto"/>
-            <w:tcMar>
-              <w:left w:w="108" w:type="dxa"/>
-            </w:tcMar>
-          </w:tcPr>
-          <w:p>
-            <w:proofErr w:type="spellStart"/>
+            <w:tcW w:w="2596" w:type="dxa"/>
+            <w:tcBorders>
+              <w:top w:val="single" w:sz="4" w:space="0" w:color="00000A"/>
+              <w:left w:val="single" w:sz="4" w:space="0" w:color="00000A"/>
+              <w:bottom w:val="single" w:sz="4" w:space="0" w:color="00000A"/>
+              <w:right w:val="single" w:sz="4" w:space="0" w:color="00000A"/>
+            </w:tcBorders>
+            <w:shd w:val="clear" w:color="auto" w:fill="auto"/>
+            <w:tcMar>
+              <w:left w:w="108" w:type="dxa"/>
+            </w:tcMar>
+          </w:tcPr>
+          <w:p>
             <w:r>
               <w:t>NanoSize_nluehrs.fig</w:t>
             </w:r>
-            <w:proofErr w:type="spellEnd"/>
-          </w:p>
-        </w:tc>
-        <w:tc>
-          <w:tcPr>
-            <w:tcW w:w="1896" w:type="dxa"/>
-            <w:tcBorders>
-              <w:top w:val="single" w:sz="4" w:space="0" w:color="00000A"/>
-              <w:left w:val="single" w:sz="4" w:space="0" w:color="00000A"/>
-              <w:bottom w:val="single" w:sz="4" w:space="0" w:color="00000A"/>
-              <w:right w:val="single" w:sz="4" w:space="0" w:color="00000A"/>
-            </w:tcBorders>
-            <w:shd w:val="clear" w:color="auto" w:fill="auto"/>
-            <w:tcMar>
-              <w:left w:w="108" w:type="dxa"/>
-            </w:tcMar>
-          </w:tcPr>
-          <w:p>
-            <w:r>
-              <w:t xml:space="preserve">Shows image currently </w:t>
-            </w:r>
-            <w:proofErr w:type="spellStart"/>
-            <w:r>
-              <w:t>bing</w:t>
-            </w:r>
-            <w:proofErr w:type="spellEnd"/>
-            <w:r>
-              <w:t xml:space="preserve"> interacted with</w:t>
-            </w:r>
-          </w:p>
-        </w:tc>
-        <w:tc>
-          <w:tcPr>
-            <w:tcW w:w="1616" w:type="dxa"/>
-            <w:tcBorders>
-              <w:top w:val="single" w:sz="4" w:space="0" w:color="00000A"/>
-              <w:left w:val="single" w:sz="4" w:space="0" w:color="00000A"/>
-              <w:bottom w:val="single" w:sz="4" w:space="0" w:color="00000A"/>
-              <w:right w:val="single" w:sz="4" w:space="0" w:color="00000A"/>
-            </w:tcBorders>
-            <w:shd w:val="clear" w:color="auto" w:fill="auto"/>
-            <w:tcMar>
-              <w:left w:w="108" w:type="dxa"/>
-            </w:tcMar>
-          </w:tcPr>
-          <w:p>
-            <w:proofErr w:type="spellStart"/>
+          </w:p>
+        </w:tc>
+        <w:tc>
+          <w:tcPr>
+            <w:tcW w:w="1792" w:type="dxa"/>
+            <w:tcBorders>
+              <w:top w:val="single" w:sz="4" w:space="0" w:color="00000A"/>
+              <w:left w:val="single" w:sz="4" w:space="0" w:color="00000A"/>
+              <w:bottom w:val="single" w:sz="4" w:space="0" w:color="00000A"/>
+              <w:right w:val="single" w:sz="4" w:space="0" w:color="00000A"/>
+            </w:tcBorders>
+            <w:shd w:val="clear" w:color="auto" w:fill="auto"/>
+            <w:tcMar>
+              <w:left w:w="108" w:type="dxa"/>
+            </w:tcMar>
+          </w:tcPr>
+          <w:p>
+            <w:r>
+              <w:t>Shows image currently bing interacted with</w:t>
+            </w:r>
+          </w:p>
+        </w:tc>
+        <w:tc>
+          <w:tcPr>
+            <w:tcW w:w="1936" w:type="dxa"/>
+            <w:tcBorders>
+              <w:top w:val="single" w:sz="4" w:space="0" w:color="00000A"/>
+              <w:left w:val="single" w:sz="4" w:space="0" w:color="00000A"/>
+              <w:bottom w:val="single" w:sz="4" w:space="0" w:color="00000A"/>
+              <w:right w:val="single" w:sz="4" w:space="0" w:color="00000A"/>
+            </w:tcBorders>
+            <w:shd w:val="clear" w:color="auto" w:fill="auto"/>
+            <w:tcMar>
+              <w:left w:w="108" w:type="dxa"/>
+            </w:tcMar>
+          </w:tcPr>
+          <w:p>
             <w:r>
               <w:t>plot_nanosize</w:t>
             </w:r>
-            <w:proofErr w:type="spellEnd"/>
-          </w:p>
-        </w:tc>
-        <w:tc>
-          <w:tcPr>
-            <w:tcW w:w="3772" w:type="dxa"/>
+          </w:p>
+        </w:tc>
+        <w:tc>
+          <w:tcPr>
+            <w:tcW w:w="3424" w:type="dxa"/>
             <w:tcBorders>
               <w:top w:val="single" w:sz="4" w:space="0" w:color="00000A"/>
               <w:left w:val="single" w:sz="4" w:space="0" w:color="00000A"/>
@@ -3423,29 +3218,27 @@
       <w:tr>
         <w:tc>
           <w:tcPr>
-            <w:tcW w:w="2464" w:type="dxa"/>
-            <w:tcBorders>
-              <w:top w:val="single" w:sz="4" w:space="0" w:color="00000A"/>
-              <w:left w:val="single" w:sz="4" w:space="0" w:color="00000A"/>
-              <w:bottom w:val="single" w:sz="4" w:space="0" w:color="00000A"/>
-              <w:right w:val="single" w:sz="4" w:space="0" w:color="00000A"/>
-            </w:tcBorders>
-            <w:shd w:val="clear" w:color="auto" w:fill="auto"/>
-            <w:tcMar>
-              <w:left w:w="108" w:type="dxa"/>
-            </w:tcMar>
-          </w:tcPr>
-          <w:p>
-            <w:proofErr w:type="spellStart"/>
+            <w:tcW w:w="2596" w:type="dxa"/>
+            <w:tcBorders>
+              <w:top w:val="single" w:sz="4" w:space="0" w:color="00000A"/>
+              <w:left w:val="single" w:sz="4" w:space="0" w:color="00000A"/>
+              <w:bottom w:val="single" w:sz="4" w:space="0" w:color="00000A"/>
+              <w:right w:val="single" w:sz="4" w:space="0" w:color="00000A"/>
+            </w:tcBorders>
+            <w:shd w:val="clear" w:color="auto" w:fill="auto"/>
+            <w:tcMar>
+              <w:left w:w="108" w:type="dxa"/>
+            </w:tcMar>
+          </w:tcPr>
+          <w:p>
             <w:r>
               <w:t>NanoSize_nluehrs.fig</w:t>
             </w:r>
-            <w:proofErr w:type="spellEnd"/>
-          </w:p>
-        </w:tc>
-        <w:tc>
-          <w:tcPr>
-            <w:tcW w:w="1896" w:type="dxa"/>
+          </w:p>
+        </w:tc>
+        <w:tc>
+          <w:tcPr>
+            <w:tcW w:w="1792" w:type="dxa"/>
             <w:tcBorders>
               <w:top w:val="single" w:sz="4" w:space="0" w:color="00000A"/>
               <w:left w:val="single" w:sz="4" w:space="0" w:color="00000A"/>
@@ -3465,7 +3258,7 @@
         </w:tc>
         <w:tc>
           <w:tcPr>
-            <w:tcW w:w="1616" w:type="dxa"/>
+            <w:tcW w:w="1936" w:type="dxa"/>
             <w:tcBorders>
               <w:top w:val="single" w:sz="4" w:space="0" w:color="00000A"/>
               <w:left w:val="single" w:sz="4" w:space="0" w:color="00000A"/>
@@ -3486,7 +3279,7 @@
         </w:tc>
         <w:tc>
           <w:tcPr>
-            <w:tcW w:w="3772" w:type="dxa"/>
+            <w:tcW w:w="3424" w:type="dxa"/>
             <w:tcBorders>
               <w:top w:val="single" w:sz="4" w:space="0" w:color="00000A"/>
               <w:left w:val="single" w:sz="4" w:space="0" w:color="00000A"/>
@@ -3508,52 +3301,47 @@
       <w:tr>
         <w:tc>
           <w:tcPr>
-            <w:tcW w:w="2464" w:type="dxa"/>
-            <w:tcBorders>
-              <w:top w:val="single" w:sz="4" w:space="0" w:color="00000A"/>
-              <w:left w:val="single" w:sz="4" w:space="0" w:color="00000A"/>
-              <w:bottom w:val="single" w:sz="4" w:space="0" w:color="00000A"/>
-              <w:right w:val="single" w:sz="4" w:space="0" w:color="00000A"/>
-            </w:tcBorders>
-            <w:shd w:val="clear" w:color="auto" w:fill="auto"/>
-            <w:tcMar>
-              <w:left w:w="108" w:type="dxa"/>
-            </w:tcMar>
-          </w:tcPr>
-          <w:p>
-            <w:proofErr w:type="spellStart"/>
+            <w:tcW w:w="2596" w:type="dxa"/>
+            <w:tcBorders>
+              <w:top w:val="single" w:sz="4" w:space="0" w:color="00000A"/>
+              <w:left w:val="single" w:sz="4" w:space="0" w:color="00000A"/>
+              <w:bottom w:val="single" w:sz="4" w:space="0" w:color="00000A"/>
+              <w:right w:val="single" w:sz="4" w:space="0" w:color="00000A"/>
+            </w:tcBorders>
+            <w:shd w:val="clear" w:color="auto" w:fill="auto"/>
+            <w:tcMar>
+              <w:left w:w="108" w:type="dxa"/>
+            </w:tcMar>
+          </w:tcPr>
+          <w:p>
             <w:r>
               <w:t>NanoSize_nluehrs.fig</w:t>
             </w:r>
-            <w:proofErr w:type="spellEnd"/>
-          </w:p>
-        </w:tc>
-        <w:tc>
-          <w:tcPr>
-            <w:tcW w:w="1896" w:type="dxa"/>
-            <w:tcBorders>
-              <w:top w:val="single" w:sz="4" w:space="0" w:color="00000A"/>
-              <w:left w:val="single" w:sz="4" w:space="0" w:color="00000A"/>
-              <w:bottom w:val="single" w:sz="4" w:space="0" w:color="00000A"/>
-              <w:right w:val="single" w:sz="4" w:space="0" w:color="00000A"/>
-            </w:tcBorders>
-            <w:shd w:val="clear" w:color="auto" w:fill="auto"/>
-            <w:tcMar>
-              <w:left w:w="108" w:type="dxa"/>
-            </w:tcMar>
-          </w:tcPr>
-          <w:p>
-            <w:r>
-              <w:t xml:space="preserve">Gives </w:t>
-            </w:r>
-            <w:r>
-              <w:t>the user directions on how to advance</w:t>
-            </w:r>
-          </w:p>
-        </w:tc>
-        <w:tc>
-          <w:tcPr>
-            <w:tcW w:w="1616" w:type="dxa"/>
+          </w:p>
+        </w:tc>
+        <w:tc>
+          <w:tcPr>
+            <w:tcW w:w="1792" w:type="dxa"/>
+            <w:tcBorders>
+              <w:top w:val="single" w:sz="4" w:space="0" w:color="00000A"/>
+              <w:left w:val="single" w:sz="4" w:space="0" w:color="00000A"/>
+              <w:bottom w:val="single" w:sz="4" w:space="0" w:color="00000A"/>
+              <w:right w:val="single" w:sz="4" w:space="0" w:color="00000A"/>
+            </w:tcBorders>
+            <w:shd w:val="clear" w:color="auto" w:fill="auto"/>
+            <w:tcMar>
+              <w:left w:w="108" w:type="dxa"/>
+            </w:tcMar>
+          </w:tcPr>
+          <w:p>
+            <w:r>
+              <w:t>Gives the user directions on how to advance</w:t>
+            </w:r>
+          </w:p>
+        </w:tc>
+        <w:tc>
+          <w:tcPr>
+            <w:tcW w:w="1936" w:type="dxa"/>
             <w:tcBorders>
               <w:top w:val="single" w:sz="4" w:space="0" w:color="00000A"/>
               <w:left w:val="single" w:sz="4" w:space="0" w:color="00000A"/>
@@ -3573,7 +3361,7 @@
         </w:tc>
         <w:tc>
           <w:tcPr>
-            <w:tcW w:w="3772" w:type="dxa"/>
+            <w:tcW w:w="3424" w:type="dxa"/>
             <w:tcBorders>
               <w:top w:val="single" w:sz="4" w:space="0" w:color="00000A"/>
               <w:left w:val="single" w:sz="4" w:space="0" w:color="00000A"/>
@@ -3588,16 +3376,832 @@
           <w:p>
             <w:r>
               <w:t>NA</w:t>
+            </w:r>
+          </w:p>
+        </w:tc>
+      </w:tr>
+      <w:tr>
+        <w:tc>
+          <w:tcPr>
+            <w:tcW w:w="2596" w:type="dxa"/>
+            <w:tcBorders>
+              <w:top w:val="single" w:sz="4" w:space="0" w:color="00000A"/>
+              <w:left w:val="single" w:sz="4" w:space="0" w:color="00000A"/>
+              <w:bottom w:val="single" w:sz="4" w:space="0" w:color="00000A"/>
+              <w:right w:val="single" w:sz="4" w:space="0" w:color="00000A"/>
+            </w:tcBorders>
+            <w:shd w:val="clear" w:color="auto" w:fill="auto"/>
+            <w:tcMar>
+              <w:left w:w="108" w:type="dxa"/>
+            </w:tcMar>
+          </w:tcPr>
+          <w:p>
+            <w:r>
+              <w:t>NanoEnergy_hallowj.fig</w:t>
+            </w:r>
+          </w:p>
+        </w:tc>
+        <w:tc>
+          <w:tcPr>
+            <w:tcW w:w="1792" w:type="dxa"/>
+            <w:tcBorders>
+              <w:top w:val="single" w:sz="4" w:space="0" w:color="00000A"/>
+              <w:left w:val="single" w:sz="4" w:space="0" w:color="00000A"/>
+              <w:bottom w:val="single" w:sz="4" w:space="0" w:color="00000A"/>
+              <w:right w:val="single" w:sz="4" w:space="0" w:color="00000A"/>
+            </w:tcBorders>
+            <w:shd w:val="clear" w:color="auto" w:fill="auto"/>
+            <w:tcMar>
+              <w:left w:w="108" w:type="dxa"/>
+            </w:tcMar>
+          </w:tcPr>
+          <w:p>
+            <w:r>
+              <w:t>Allows user to select a metal for use</w:t>
+            </w:r>
+          </w:p>
+        </w:tc>
+        <w:tc>
+          <w:tcPr>
+            <w:tcW w:w="1936" w:type="dxa"/>
+            <w:tcBorders>
+              <w:top w:val="single" w:sz="4" w:space="0" w:color="00000A"/>
+              <w:left w:val="single" w:sz="4" w:space="0" w:color="00000A"/>
+              <w:bottom w:val="single" w:sz="4" w:space="0" w:color="00000A"/>
+              <w:right w:val="single" w:sz="4" w:space="0" w:color="00000A"/>
+            </w:tcBorders>
+            <w:shd w:val="clear" w:color="auto" w:fill="auto"/>
+            <w:tcMar>
+              <w:left w:w="108" w:type="dxa"/>
+            </w:tcMar>
+          </w:tcPr>
+          <w:p>
+            <w:r>
+              <w:t>radio_Aluminum</w:t>
+            </w:r>
+          </w:p>
+        </w:tc>
+        <w:tc>
+          <w:tcPr>
+            <w:tcW w:w="3424" w:type="dxa"/>
+            <w:tcBorders>
+              <w:top w:val="single" w:sz="4" w:space="0" w:color="00000A"/>
+              <w:left w:val="single" w:sz="4" w:space="0" w:color="00000A"/>
+              <w:bottom w:val="single" w:sz="4" w:space="0" w:color="00000A"/>
+              <w:right w:val="single" w:sz="4" w:space="0" w:color="00000A"/>
+            </w:tcBorders>
+            <w:shd w:val="clear" w:color="auto" w:fill="auto"/>
+            <w:tcMar>
+              <w:left w:w="108" w:type="dxa"/>
+            </w:tcMar>
+          </w:tcPr>
+          <w:p/>
+        </w:tc>
+      </w:tr>
+      <w:tr>
+        <w:tc>
+          <w:tcPr>
+            <w:tcW w:w="2596" w:type="dxa"/>
+            <w:tcBorders>
+              <w:top w:val="single" w:sz="4" w:space="0" w:color="00000A"/>
+              <w:left w:val="single" w:sz="4" w:space="0" w:color="00000A"/>
+              <w:bottom w:val="single" w:sz="4" w:space="0" w:color="00000A"/>
+              <w:right w:val="single" w:sz="4" w:space="0" w:color="00000A"/>
+            </w:tcBorders>
+            <w:shd w:val="clear" w:color="auto" w:fill="auto"/>
+            <w:tcMar>
+              <w:left w:w="108" w:type="dxa"/>
+            </w:tcMar>
+          </w:tcPr>
+          <w:p>
+            <w:r>
+              <w:t>NanoEnergy_hallowj.fig</w:t>
+            </w:r>
+          </w:p>
+        </w:tc>
+        <w:tc>
+          <w:tcPr>
+            <w:tcW w:w="1792" w:type="dxa"/>
+            <w:tcBorders>
+              <w:top w:val="single" w:sz="4" w:space="0" w:color="00000A"/>
+              <w:left w:val="single" w:sz="4" w:space="0" w:color="00000A"/>
+              <w:bottom w:val="single" w:sz="4" w:space="0" w:color="00000A"/>
+              <w:right w:val="single" w:sz="4" w:space="0" w:color="00000A"/>
+            </w:tcBorders>
+            <w:shd w:val="clear" w:color="auto" w:fill="auto"/>
+            <w:tcMar>
+              <w:left w:w="108" w:type="dxa"/>
+            </w:tcMar>
+          </w:tcPr>
+          <w:p>
+            <w:r>
+              <w:t>Allows user to select a metal for use</w:t>
+            </w:r>
+          </w:p>
+        </w:tc>
+        <w:tc>
+          <w:tcPr>
+            <w:tcW w:w="1936" w:type="dxa"/>
+            <w:tcBorders>
+              <w:top w:val="single" w:sz="4" w:space="0" w:color="00000A"/>
+              <w:left w:val="single" w:sz="4" w:space="0" w:color="00000A"/>
+              <w:bottom w:val="single" w:sz="4" w:space="0" w:color="00000A"/>
+              <w:right w:val="single" w:sz="4" w:space="0" w:color="00000A"/>
+            </w:tcBorders>
+            <w:shd w:val="clear" w:color="auto" w:fill="auto"/>
+            <w:tcMar>
+              <w:left w:w="108" w:type="dxa"/>
+            </w:tcMar>
+          </w:tcPr>
+          <w:p>
+            <w:r>
+              <w:t>radio_Copper</w:t>
+            </w:r>
+          </w:p>
+        </w:tc>
+        <w:tc>
+          <w:tcPr>
+            <w:tcW w:w="3424" w:type="dxa"/>
+            <w:tcBorders>
+              <w:top w:val="single" w:sz="4" w:space="0" w:color="00000A"/>
+              <w:left w:val="single" w:sz="4" w:space="0" w:color="00000A"/>
+              <w:bottom w:val="single" w:sz="4" w:space="0" w:color="00000A"/>
+              <w:right w:val="single" w:sz="4" w:space="0" w:color="00000A"/>
+            </w:tcBorders>
+            <w:shd w:val="clear" w:color="auto" w:fill="auto"/>
+            <w:tcMar>
+              <w:left w:w="108" w:type="dxa"/>
+            </w:tcMar>
+          </w:tcPr>
+          <w:p/>
+        </w:tc>
+      </w:tr>
+      <w:tr>
+        <w:tc>
+          <w:tcPr>
+            <w:tcW w:w="2596" w:type="dxa"/>
+            <w:tcBorders>
+              <w:top w:val="single" w:sz="4" w:space="0" w:color="00000A"/>
+              <w:left w:val="single" w:sz="4" w:space="0" w:color="00000A"/>
+              <w:bottom w:val="single" w:sz="4" w:space="0" w:color="00000A"/>
+              <w:right w:val="single" w:sz="4" w:space="0" w:color="00000A"/>
+            </w:tcBorders>
+            <w:shd w:val="clear" w:color="auto" w:fill="auto"/>
+            <w:tcMar>
+              <w:left w:w="108" w:type="dxa"/>
+            </w:tcMar>
+          </w:tcPr>
+          <w:p>
+            <w:r>
+              <w:t>NanoEnergy_hallowj.fig</w:t>
+            </w:r>
+          </w:p>
+        </w:tc>
+        <w:tc>
+          <w:tcPr>
+            <w:tcW w:w="1792" w:type="dxa"/>
+            <w:tcBorders>
+              <w:top w:val="single" w:sz="4" w:space="0" w:color="00000A"/>
+              <w:left w:val="single" w:sz="4" w:space="0" w:color="00000A"/>
+              <w:bottom w:val="single" w:sz="4" w:space="0" w:color="00000A"/>
+              <w:right w:val="single" w:sz="4" w:space="0" w:color="00000A"/>
+            </w:tcBorders>
+            <w:shd w:val="clear" w:color="auto" w:fill="auto"/>
+            <w:tcMar>
+              <w:left w:w="108" w:type="dxa"/>
+            </w:tcMar>
+          </w:tcPr>
+          <w:p>
+            <w:r>
+              <w:t>Allows user to select a metal for use</w:t>
+            </w:r>
+          </w:p>
+        </w:tc>
+        <w:tc>
+          <w:tcPr>
+            <w:tcW w:w="1936" w:type="dxa"/>
+            <w:tcBorders>
+              <w:top w:val="single" w:sz="4" w:space="0" w:color="00000A"/>
+              <w:left w:val="single" w:sz="4" w:space="0" w:color="00000A"/>
+              <w:bottom w:val="single" w:sz="4" w:space="0" w:color="00000A"/>
+              <w:right w:val="single" w:sz="4" w:space="0" w:color="00000A"/>
+            </w:tcBorders>
+            <w:shd w:val="clear" w:color="auto" w:fill="auto"/>
+            <w:tcMar>
+              <w:left w:w="108" w:type="dxa"/>
+            </w:tcMar>
+          </w:tcPr>
+          <w:p>
+            <w:r>
+              <w:t>radio_Manganese</w:t>
+            </w:r>
+          </w:p>
+        </w:tc>
+        <w:tc>
+          <w:tcPr>
+            <w:tcW w:w="3424" w:type="dxa"/>
+            <w:tcBorders>
+              <w:top w:val="single" w:sz="4" w:space="0" w:color="00000A"/>
+              <w:left w:val="single" w:sz="4" w:space="0" w:color="00000A"/>
+              <w:bottom w:val="single" w:sz="4" w:space="0" w:color="00000A"/>
+              <w:right w:val="single" w:sz="4" w:space="0" w:color="00000A"/>
+            </w:tcBorders>
+            <w:shd w:val="clear" w:color="auto" w:fill="auto"/>
+            <w:tcMar>
+              <w:left w:w="108" w:type="dxa"/>
+            </w:tcMar>
+          </w:tcPr>
+          <w:p/>
+        </w:tc>
+      </w:tr>
+      <w:tr>
+        <w:tc>
+          <w:tcPr>
+            <w:tcW w:w="2596" w:type="dxa"/>
+            <w:tcBorders>
+              <w:top w:val="single" w:sz="4" w:space="0" w:color="00000A"/>
+              <w:left w:val="single" w:sz="4" w:space="0" w:color="00000A"/>
+              <w:bottom w:val="single" w:sz="4" w:space="0" w:color="00000A"/>
+              <w:right w:val="single" w:sz="4" w:space="0" w:color="00000A"/>
+            </w:tcBorders>
+            <w:shd w:val="clear" w:color="auto" w:fill="auto"/>
+            <w:tcMar>
+              <w:left w:w="108" w:type="dxa"/>
+            </w:tcMar>
+          </w:tcPr>
+          <w:p>
+            <w:r>
+              <w:t>NanoEnergy_hallowj.fig</w:t>
+            </w:r>
+          </w:p>
+        </w:tc>
+        <w:tc>
+          <w:tcPr>
+            <w:tcW w:w="1792" w:type="dxa"/>
+            <w:tcBorders>
+              <w:top w:val="single" w:sz="4" w:space="0" w:color="00000A"/>
+              <w:left w:val="single" w:sz="4" w:space="0" w:color="00000A"/>
+              <w:bottom w:val="single" w:sz="4" w:space="0" w:color="00000A"/>
+              <w:right w:val="single" w:sz="4" w:space="0" w:color="00000A"/>
+            </w:tcBorders>
+            <w:shd w:val="clear" w:color="auto" w:fill="auto"/>
+            <w:tcMar>
+              <w:left w:w="108" w:type="dxa"/>
+            </w:tcMar>
+          </w:tcPr>
+          <w:p>
+            <w:r>
+              <w:t>Allows user to select a metal for use</w:t>
+            </w:r>
+          </w:p>
+        </w:tc>
+        <w:tc>
+          <w:tcPr>
+            <w:tcW w:w="1936" w:type="dxa"/>
+            <w:tcBorders>
+              <w:top w:val="single" w:sz="4" w:space="0" w:color="00000A"/>
+              <w:left w:val="single" w:sz="4" w:space="0" w:color="00000A"/>
+              <w:bottom w:val="single" w:sz="4" w:space="0" w:color="00000A"/>
+              <w:right w:val="single" w:sz="4" w:space="0" w:color="00000A"/>
+            </w:tcBorders>
+            <w:shd w:val="clear" w:color="auto" w:fill="auto"/>
+            <w:tcMar>
+              <w:left w:w="108" w:type="dxa"/>
+            </w:tcMar>
+          </w:tcPr>
+          <w:p>
+            <w:r>
+              <w:t>radio_Silicon</w:t>
+            </w:r>
+          </w:p>
+        </w:tc>
+        <w:tc>
+          <w:tcPr>
+            <w:tcW w:w="3424" w:type="dxa"/>
+            <w:tcBorders>
+              <w:top w:val="single" w:sz="4" w:space="0" w:color="00000A"/>
+              <w:left w:val="single" w:sz="4" w:space="0" w:color="00000A"/>
+              <w:bottom w:val="single" w:sz="4" w:space="0" w:color="00000A"/>
+              <w:right w:val="single" w:sz="4" w:space="0" w:color="00000A"/>
+            </w:tcBorders>
+            <w:shd w:val="clear" w:color="auto" w:fill="auto"/>
+            <w:tcMar>
+              <w:left w:w="108" w:type="dxa"/>
+            </w:tcMar>
+          </w:tcPr>
+          <w:p/>
+        </w:tc>
+      </w:tr>
+      <w:tr>
+        <w:tc>
+          <w:tcPr>
+            <w:tcW w:w="2596" w:type="dxa"/>
+            <w:tcBorders>
+              <w:top w:val="single" w:sz="4" w:space="0" w:color="00000A"/>
+              <w:left w:val="single" w:sz="4" w:space="0" w:color="00000A"/>
+              <w:bottom w:val="single" w:sz="4" w:space="0" w:color="00000A"/>
+              <w:right w:val="single" w:sz="4" w:space="0" w:color="00000A"/>
+            </w:tcBorders>
+            <w:shd w:val="clear" w:color="auto" w:fill="auto"/>
+            <w:tcMar>
+              <w:left w:w="108" w:type="dxa"/>
+            </w:tcMar>
+          </w:tcPr>
+          <w:p>
+            <w:r>
+              <w:t>NanoEnergy_hallowj.fig</w:t>
+            </w:r>
+          </w:p>
+        </w:tc>
+        <w:tc>
+          <w:tcPr>
+            <w:tcW w:w="1792" w:type="dxa"/>
+            <w:tcBorders>
+              <w:top w:val="single" w:sz="4" w:space="0" w:color="00000A"/>
+              <w:left w:val="single" w:sz="4" w:space="0" w:color="00000A"/>
+              <w:bottom w:val="single" w:sz="4" w:space="0" w:color="00000A"/>
+              <w:right w:val="single" w:sz="4" w:space="0" w:color="00000A"/>
+            </w:tcBorders>
+            <w:shd w:val="clear" w:color="auto" w:fill="auto"/>
+            <w:tcMar>
+              <w:left w:w="108" w:type="dxa"/>
+            </w:tcMar>
+          </w:tcPr>
+          <w:p>
+            <w:r>
+              <w:t>Takes input from user of nanoparticle size</w:t>
+            </w:r>
+          </w:p>
+        </w:tc>
+        <w:tc>
+          <w:tcPr>
+            <w:tcW w:w="1936" w:type="dxa"/>
+            <w:tcBorders>
+              <w:top w:val="single" w:sz="4" w:space="0" w:color="00000A"/>
+              <w:left w:val="single" w:sz="4" w:space="0" w:color="00000A"/>
+              <w:bottom w:val="single" w:sz="4" w:space="0" w:color="00000A"/>
+              <w:right w:val="single" w:sz="4" w:space="0" w:color="00000A"/>
+            </w:tcBorders>
+            <w:shd w:val="clear" w:color="auto" w:fill="auto"/>
+            <w:tcMar>
+              <w:left w:w="108" w:type="dxa"/>
+            </w:tcMar>
+          </w:tcPr>
+          <w:p>
+            <w:r>
+              <w:t>edit_Nanoparticle</w:t>
+            </w:r>
+          </w:p>
+        </w:tc>
+        <w:tc>
+          <w:tcPr>
+            <w:tcW w:w="3424" w:type="dxa"/>
+            <w:tcBorders>
+              <w:top w:val="single" w:sz="4" w:space="0" w:color="00000A"/>
+              <w:left w:val="single" w:sz="4" w:space="0" w:color="00000A"/>
+              <w:bottom w:val="single" w:sz="4" w:space="0" w:color="00000A"/>
+              <w:right w:val="single" w:sz="4" w:space="0" w:color="00000A"/>
+            </w:tcBorders>
+            <w:shd w:val="clear" w:color="auto" w:fill="auto"/>
+            <w:tcMar>
+              <w:left w:w="108" w:type="dxa"/>
+            </w:tcMar>
+          </w:tcPr>
+          <w:p/>
+        </w:tc>
+      </w:tr>
+      <w:tr>
+        <w:tc>
+          <w:tcPr>
+            <w:tcW w:w="2596" w:type="dxa"/>
+            <w:tcBorders>
+              <w:top w:val="single" w:sz="4" w:space="0" w:color="00000A"/>
+              <w:left w:val="single" w:sz="4" w:space="0" w:color="00000A"/>
+              <w:bottom w:val="single" w:sz="4" w:space="0" w:color="00000A"/>
+              <w:right w:val="single" w:sz="4" w:space="0" w:color="00000A"/>
+            </w:tcBorders>
+            <w:shd w:val="clear" w:color="auto" w:fill="auto"/>
+            <w:tcMar>
+              <w:left w:w="108" w:type="dxa"/>
+            </w:tcMar>
+          </w:tcPr>
+          <w:p>
+            <w:r>
+              <w:t>NanoEnergy_hallowj.fig</w:t>
+            </w:r>
+          </w:p>
+        </w:tc>
+        <w:tc>
+          <w:tcPr>
+            <w:tcW w:w="1792" w:type="dxa"/>
+            <w:tcBorders>
+              <w:top w:val="single" w:sz="4" w:space="0" w:color="00000A"/>
+              <w:left w:val="single" w:sz="4" w:space="0" w:color="00000A"/>
+              <w:bottom w:val="single" w:sz="4" w:space="0" w:color="00000A"/>
+              <w:right w:val="single" w:sz="4" w:space="0" w:color="00000A"/>
+            </w:tcBorders>
+            <w:shd w:val="clear" w:color="auto" w:fill="auto"/>
+            <w:tcMar>
+              <w:left w:w="108" w:type="dxa"/>
+            </w:tcMar>
+          </w:tcPr>
+          <w:p>
+            <w:r>
+              <w:t>Graphs the chosen metal and its input</w:t>
+            </w:r>
+          </w:p>
+        </w:tc>
+        <w:tc>
+          <w:tcPr>
+            <w:tcW w:w="1936" w:type="dxa"/>
+            <w:tcBorders>
+              <w:top w:val="single" w:sz="4" w:space="0" w:color="00000A"/>
+              <w:left w:val="single" w:sz="4" w:space="0" w:color="00000A"/>
+              <w:bottom w:val="single" w:sz="4" w:space="0" w:color="00000A"/>
+              <w:right w:val="single" w:sz="4" w:space="0" w:color="00000A"/>
+            </w:tcBorders>
+            <w:shd w:val="clear" w:color="auto" w:fill="auto"/>
+            <w:tcMar>
+              <w:left w:w="108" w:type="dxa"/>
+            </w:tcMar>
+          </w:tcPr>
+          <w:p>
+            <w:r>
+              <w:t>plot_CoEnergy</w:t>
+            </w:r>
+          </w:p>
+        </w:tc>
+        <w:tc>
+          <w:tcPr>
+            <w:tcW w:w="3424" w:type="dxa"/>
+            <w:tcBorders>
+              <w:top w:val="single" w:sz="4" w:space="0" w:color="00000A"/>
+              <w:left w:val="single" w:sz="4" w:space="0" w:color="00000A"/>
+              <w:bottom w:val="single" w:sz="4" w:space="0" w:color="00000A"/>
+              <w:right w:val="single" w:sz="4" w:space="0" w:color="00000A"/>
+            </w:tcBorders>
+            <w:shd w:val="clear" w:color="auto" w:fill="auto"/>
+            <w:tcMar>
+              <w:left w:w="108" w:type="dxa"/>
+            </w:tcMar>
+          </w:tcPr>
+          <w:p/>
+        </w:tc>
+      </w:tr>
+      <w:tr>
+        <w:tc>
+          <w:tcPr>
+            <w:tcW w:w="2596" w:type="dxa"/>
+            <w:tcBorders>
+              <w:top w:val="single" w:sz="4" w:space="0" w:color="00000A"/>
+              <w:left w:val="single" w:sz="4" w:space="0" w:color="00000A"/>
+              <w:bottom w:val="single" w:sz="4" w:space="0" w:color="00000A"/>
+              <w:right w:val="single" w:sz="4" w:space="0" w:color="00000A"/>
+            </w:tcBorders>
+            <w:shd w:val="clear" w:color="auto" w:fill="auto"/>
+            <w:tcMar>
+              <w:left w:w="108" w:type="dxa"/>
+            </w:tcMar>
+          </w:tcPr>
+          <w:p>
+            <w:r>
+              <w:t>NanoEnergy_hallowj.fig</w:t>
+            </w:r>
+          </w:p>
+        </w:tc>
+        <w:tc>
+          <w:tcPr>
+            <w:tcW w:w="1792" w:type="dxa"/>
+            <w:tcBorders>
+              <w:top w:val="single" w:sz="4" w:space="0" w:color="00000A"/>
+              <w:left w:val="single" w:sz="4" w:space="0" w:color="00000A"/>
+              <w:bottom w:val="single" w:sz="4" w:space="0" w:color="00000A"/>
+              <w:right w:val="single" w:sz="4" w:space="0" w:color="00000A"/>
+            </w:tcBorders>
+            <w:shd w:val="clear" w:color="auto" w:fill="auto"/>
+            <w:tcMar>
+              <w:left w:w="108" w:type="dxa"/>
+            </w:tcMar>
+          </w:tcPr>
+          <w:p>
+            <w:r>
+              <w:t xml:space="preserve">Allows user to </w:t>
+            </w:r>
+            <w:r>
+              <w:lastRenderedPageBreak/>
+              <w:t>go to main menu</w:t>
+            </w:r>
+          </w:p>
+        </w:tc>
+        <w:tc>
+          <w:tcPr>
+            <w:tcW w:w="1936" w:type="dxa"/>
+            <w:tcBorders>
+              <w:top w:val="single" w:sz="4" w:space="0" w:color="00000A"/>
+              <w:left w:val="single" w:sz="4" w:space="0" w:color="00000A"/>
+              <w:bottom w:val="single" w:sz="4" w:space="0" w:color="00000A"/>
+              <w:right w:val="single" w:sz="4" w:space="0" w:color="00000A"/>
+            </w:tcBorders>
+            <w:shd w:val="clear" w:color="auto" w:fill="auto"/>
+            <w:tcMar>
+              <w:left w:w="108" w:type="dxa"/>
+            </w:tcMar>
+          </w:tcPr>
+          <w:p>
+            <w:r>
+              <w:lastRenderedPageBreak/>
+              <w:t>push_MainMenu</w:t>
+            </w:r>
+          </w:p>
+        </w:tc>
+        <w:tc>
+          <w:tcPr>
+            <w:tcW w:w="3424" w:type="dxa"/>
+            <w:tcBorders>
+              <w:top w:val="single" w:sz="4" w:space="0" w:color="00000A"/>
+              <w:left w:val="single" w:sz="4" w:space="0" w:color="00000A"/>
+              <w:bottom w:val="single" w:sz="4" w:space="0" w:color="00000A"/>
+              <w:right w:val="single" w:sz="4" w:space="0" w:color="00000A"/>
+            </w:tcBorders>
+            <w:shd w:val="clear" w:color="auto" w:fill="auto"/>
+            <w:tcMar>
+              <w:left w:w="108" w:type="dxa"/>
+            </w:tcMar>
+          </w:tcPr>
+          <w:p/>
+        </w:tc>
+      </w:tr>
+      <w:tr>
+        <w:tc>
+          <w:tcPr>
+            <w:tcW w:w="2596" w:type="dxa"/>
+            <w:tcBorders>
+              <w:top w:val="single" w:sz="4" w:space="0" w:color="00000A"/>
+              <w:left w:val="single" w:sz="4" w:space="0" w:color="00000A"/>
+              <w:bottom w:val="single" w:sz="4" w:space="0" w:color="00000A"/>
+              <w:right w:val="single" w:sz="4" w:space="0" w:color="00000A"/>
+            </w:tcBorders>
+            <w:shd w:val="clear" w:color="auto" w:fill="auto"/>
+            <w:tcMar>
+              <w:left w:w="108" w:type="dxa"/>
+            </w:tcMar>
+          </w:tcPr>
+          <w:p>
+            <w:r>
+              <w:lastRenderedPageBreak/>
+              <w:t>NanoEnergy_hallowj.fig</w:t>
+            </w:r>
+          </w:p>
+        </w:tc>
+        <w:tc>
+          <w:tcPr>
+            <w:tcW w:w="1792" w:type="dxa"/>
+            <w:tcBorders>
+              <w:top w:val="single" w:sz="4" w:space="0" w:color="00000A"/>
+              <w:left w:val="single" w:sz="4" w:space="0" w:color="00000A"/>
+              <w:bottom w:val="single" w:sz="4" w:space="0" w:color="00000A"/>
+              <w:right w:val="single" w:sz="4" w:space="0" w:color="00000A"/>
+            </w:tcBorders>
+            <w:shd w:val="clear" w:color="auto" w:fill="auto"/>
+            <w:tcMar>
+              <w:left w:w="108" w:type="dxa"/>
+            </w:tcMar>
+          </w:tcPr>
+          <w:p>
+            <w:r>
+              <w:t xml:space="preserve">Allows user to </w:t>
+            </w:r>
+            <w:r>
+              <w:t>go to next slide</w:t>
+            </w:r>
+          </w:p>
+        </w:tc>
+        <w:tc>
+          <w:tcPr>
+            <w:tcW w:w="1936" w:type="dxa"/>
+            <w:tcBorders>
+              <w:top w:val="single" w:sz="4" w:space="0" w:color="00000A"/>
+              <w:left w:val="single" w:sz="4" w:space="0" w:color="00000A"/>
+              <w:bottom w:val="single" w:sz="4" w:space="0" w:color="00000A"/>
+              <w:right w:val="single" w:sz="4" w:space="0" w:color="00000A"/>
+            </w:tcBorders>
+            <w:shd w:val="clear" w:color="auto" w:fill="auto"/>
+            <w:tcMar>
+              <w:left w:w="108" w:type="dxa"/>
+            </w:tcMar>
+          </w:tcPr>
+          <w:p>
+            <w:r>
+              <w:t>p</w:t>
+            </w:r>
+            <w:r>
+              <w:t>ush_</w:t>
+            </w:r>
+            <w:r>
+              <w:t>Next</w:t>
+            </w:r>
+          </w:p>
+        </w:tc>
+        <w:tc>
+          <w:tcPr>
+            <w:tcW w:w="3424" w:type="dxa"/>
+            <w:tcBorders>
+              <w:top w:val="single" w:sz="4" w:space="0" w:color="00000A"/>
+              <w:left w:val="single" w:sz="4" w:space="0" w:color="00000A"/>
+              <w:bottom w:val="single" w:sz="4" w:space="0" w:color="00000A"/>
+              <w:right w:val="single" w:sz="4" w:space="0" w:color="00000A"/>
+            </w:tcBorders>
+            <w:shd w:val="clear" w:color="auto" w:fill="auto"/>
+            <w:tcMar>
+              <w:left w:w="108" w:type="dxa"/>
+            </w:tcMar>
+          </w:tcPr>
+          <w:p/>
+        </w:tc>
+      </w:tr>
+      <w:tr>
+        <w:tc>
+          <w:tcPr>
+            <w:tcW w:w="2596" w:type="dxa"/>
+            <w:tcBorders>
+              <w:top w:val="single" w:sz="4" w:space="0" w:color="00000A"/>
+              <w:left w:val="single" w:sz="4" w:space="0" w:color="00000A"/>
+              <w:bottom w:val="single" w:sz="4" w:space="0" w:color="00000A"/>
+              <w:right w:val="single" w:sz="4" w:space="0" w:color="00000A"/>
+            </w:tcBorders>
+            <w:shd w:val="clear" w:color="auto" w:fill="auto"/>
+            <w:tcMar>
+              <w:left w:w="108" w:type="dxa"/>
+            </w:tcMar>
+          </w:tcPr>
+          <w:p>
+            <w:r>
+              <w:t>NanoEnergy_hallowj.fig</w:t>
+            </w:r>
+          </w:p>
+        </w:tc>
+        <w:tc>
+          <w:tcPr>
+            <w:tcW w:w="1792" w:type="dxa"/>
+            <w:tcBorders>
+              <w:top w:val="single" w:sz="4" w:space="0" w:color="00000A"/>
+              <w:left w:val="single" w:sz="4" w:space="0" w:color="00000A"/>
+              <w:bottom w:val="single" w:sz="4" w:space="0" w:color="00000A"/>
+              <w:right w:val="single" w:sz="4" w:space="0" w:color="00000A"/>
+            </w:tcBorders>
+            <w:shd w:val="clear" w:color="auto" w:fill="auto"/>
+            <w:tcMar>
+              <w:left w:w="108" w:type="dxa"/>
+            </w:tcMar>
+          </w:tcPr>
+          <w:p>
+            <w:r>
+              <w:t xml:space="preserve">Allows user to </w:t>
+            </w:r>
+            <w:r>
+              <w:t>go to previous</w:t>
+            </w:r>
+            <w:r>
+              <w:t xml:space="preserve"> slide</w:t>
+            </w:r>
+          </w:p>
+        </w:tc>
+        <w:tc>
+          <w:tcPr>
+            <w:tcW w:w="1936" w:type="dxa"/>
+            <w:tcBorders>
+              <w:top w:val="single" w:sz="4" w:space="0" w:color="00000A"/>
+              <w:left w:val="single" w:sz="4" w:space="0" w:color="00000A"/>
+              <w:bottom w:val="single" w:sz="4" w:space="0" w:color="00000A"/>
+              <w:right w:val="single" w:sz="4" w:space="0" w:color="00000A"/>
+            </w:tcBorders>
+            <w:shd w:val="clear" w:color="auto" w:fill="auto"/>
+            <w:tcMar>
+              <w:left w:w="108" w:type="dxa"/>
+            </w:tcMar>
+          </w:tcPr>
+          <w:p>
+            <w:r>
+              <w:t>p</w:t>
+            </w:r>
+            <w:r>
+              <w:t>ush_</w:t>
+            </w:r>
+            <w:r>
+              <w:t>Previous</w:t>
+            </w:r>
+          </w:p>
+        </w:tc>
+        <w:tc>
+          <w:tcPr>
+            <w:tcW w:w="3424" w:type="dxa"/>
+            <w:tcBorders>
+              <w:top w:val="single" w:sz="4" w:space="0" w:color="00000A"/>
+              <w:left w:val="single" w:sz="4" w:space="0" w:color="00000A"/>
+              <w:bottom w:val="single" w:sz="4" w:space="0" w:color="00000A"/>
+              <w:right w:val="single" w:sz="4" w:space="0" w:color="00000A"/>
+            </w:tcBorders>
+            <w:shd w:val="clear" w:color="auto" w:fill="auto"/>
+            <w:tcMar>
+              <w:left w:w="108" w:type="dxa"/>
+            </w:tcMar>
+          </w:tcPr>
+          <w:p/>
+        </w:tc>
+      </w:tr>
+      <w:tr>
+        <w:tc>
+          <w:tcPr>
+            <w:tcW w:w="2596" w:type="dxa"/>
+            <w:tcBorders>
+              <w:top w:val="single" w:sz="4" w:space="0" w:color="00000A"/>
+              <w:left w:val="single" w:sz="4" w:space="0" w:color="00000A"/>
+              <w:bottom w:val="single" w:sz="4" w:space="0" w:color="00000A"/>
+              <w:right w:val="single" w:sz="4" w:space="0" w:color="00000A"/>
+            </w:tcBorders>
+            <w:shd w:val="clear" w:color="auto" w:fill="auto"/>
+            <w:tcMar>
+              <w:left w:w="108" w:type="dxa"/>
+            </w:tcMar>
+          </w:tcPr>
+          <w:p>
+            <w:r>
+              <w:t>NanoEnergy_hallowj.fig</w:t>
+            </w:r>
+          </w:p>
+        </w:tc>
+        <w:tc>
+          <w:tcPr>
+            <w:tcW w:w="1792" w:type="dxa"/>
+            <w:tcBorders>
+              <w:top w:val="single" w:sz="4" w:space="0" w:color="00000A"/>
+              <w:left w:val="single" w:sz="4" w:space="0" w:color="00000A"/>
+              <w:bottom w:val="single" w:sz="4" w:space="0" w:color="00000A"/>
+              <w:right w:val="single" w:sz="4" w:space="0" w:color="00000A"/>
+            </w:tcBorders>
+            <w:shd w:val="clear" w:color="auto" w:fill="auto"/>
+            <w:tcMar>
+              <w:left w:w="108" w:type="dxa"/>
+            </w:tcMar>
+          </w:tcPr>
+          <w:p>
+            <w:r>
+              <w:t xml:space="preserve">Allows user to </w:t>
+            </w:r>
+            <w:r>
+              <w:t>exit GUI</w:t>
+            </w:r>
+          </w:p>
+        </w:tc>
+        <w:tc>
+          <w:tcPr>
+            <w:tcW w:w="1936" w:type="dxa"/>
+            <w:tcBorders>
+              <w:top w:val="single" w:sz="4" w:space="0" w:color="00000A"/>
+              <w:left w:val="single" w:sz="4" w:space="0" w:color="00000A"/>
+              <w:bottom w:val="single" w:sz="4" w:space="0" w:color="00000A"/>
+              <w:right w:val="single" w:sz="4" w:space="0" w:color="00000A"/>
+            </w:tcBorders>
+            <w:shd w:val="clear" w:color="auto" w:fill="auto"/>
+            <w:tcMar>
+              <w:left w:w="108" w:type="dxa"/>
+            </w:tcMar>
+          </w:tcPr>
+          <w:p>
+            <w:r>
+              <w:t>p</w:t>
             </w:r>
             <w:bookmarkStart w:id="0" w:name="_GoBack"/>
             <w:bookmarkEnd w:id="0"/>
-          </w:p>
+            <w:r>
+              <w:t>ush_</w:t>
+            </w:r>
+            <w:r>
+              <w:t>Exit</w:t>
+            </w:r>
+          </w:p>
+        </w:tc>
+        <w:tc>
+          <w:tcPr>
+            <w:tcW w:w="3424" w:type="dxa"/>
+            <w:tcBorders>
+              <w:top w:val="single" w:sz="4" w:space="0" w:color="00000A"/>
+              <w:left w:val="single" w:sz="4" w:space="0" w:color="00000A"/>
+              <w:bottom w:val="single" w:sz="4" w:space="0" w:color="00000A"/>
+              <w:right w:val="single" w:sz="4" w:space="0" w:color="00000A"/>
+            </w:tcBorders>
+            <w:shd w:val="clear" w:color="auto" w:fill="auto"/>
+            <w:tcMar>
+              <w:left w:w="108" w:type="dxa"/>
+            </w:tcMar>
+          </w:tcPr>
+          <w:p/>
         </w:tc>
       </w:tr>
       <w:tr>
         <w:tc>
           <w:tcPr>
-            <w:tcW w:w="2464" w:type="dxa"/>
+            <w:tcW w:w="2596" w:type="dxa"/>
             <w:tcBorders>
               <w:top w:val="single" w:sz="4" w:space="0" w:color="00000A"/>
               <w:left w:val="single" w:sz="4" w:space="0" w:color="00000A"/>
@@ -3613,7 +4217,7 @@
         </w:tc>
         <w:tc>
           <w:tcPr>
-            <w:tcW w:w="1896" w:type="dxa"/>
+            <w:tcW w:w="1792" w:type="dxa"/>
             <w:tcBorders>
               <w:top w:val="single" w:sz="4" w:space="0" w:color="00000A"/>
               <w:left w:val="single" w:sz="4" w:space="0" w:color="00000A"/>
@@ -3629,7 +4233,7 @@
         </w:tc>
         <w:tc>
           <w:tcPr>
-            <w:tcW w:w="1616" w:type="dxa"/>
+            <w:tcW w:w="1936" w:type="dxa"/>
             <w:tcBorders>
               <w:top w:val="single" w:sz="4" w:space="0" w:color="00000A"/>
               <w:left w:val="single" w:sz="4" w:space="0" w:color="00000A"/>
@@ -3645,7 +4249,7 @@
         </w:tc>
         <w:tc>
           <w:tcPr>
-            <w:tcW w:w="3772" w:type="dxa"/>
+            <w:tcW w:w="3424" w:type="dxa"/>
             <w:tcBorders>
               <w:top w:val="single" w:sz="4" w:space="0" w:color="00000A"/>
               <w:left w:val="single" w:sz="4" w:space="0" w:color="00000A"/>
@@ -3663,7 +4267,7 @@
       <w:tr>
         <w:tc>
           <w:tcPr>
-            <w:tcW w:w="2464" w:type="dxa"/>
+            <w:tcW w:w="2596" w:type="dxa"/>
             <w:tcBorders>
               <w:top w:val="single" w:sz="4" w:space="0" w:color="00000A"/>
               <w:left w:val="single" w:sz="4" w:space="0" w:color="00000A"/>
@@ -3679,7 +4283,7 @@
         </w:tc>
         <w:tc>
           <w:tcPr>
-            <w:tcW w:w="1896" w:type="dxa"/>
+            <w:tcW w:w="1792" w:type="dxa"/>
             <w:tcBorders>
               <w:top w:val="single" w:sz="4" w:space="0" w:color="00000A"/>
               <w:left w:val="single" w:sz="4" w:space="0" w:color="00000A"/>
@@ -3695,7 +4299,7 @@
         </w:tc>
         <w:tc>
           <w:tcPr>
-            <w:tcW w:w="1616" w:type="dxa"/>
+            <w:tcW w:w="1936" w:type="dxa"/>
             <w:tcBorders>
               <w:top w:val="single" w:sz="4" w:space="0" w:color="00000A"/>
               <w:left w:val="single" w:sz="4" w:space="0" w:color="00000A"/>
@@ -3711,667 +4315,7 @@
         </w:tc>
         <w:tc>
           <w:tcPr>
-            <w:tcW w:w="3772" w:type="dxa"/>
-            <w:tcBorders>
-              <w:top w:val="single" w:sz="4" w:space="0" w:color="00000A"/>
-              <w:left w:val="single" w:sz="4" w:space="0" w:color="00000A"/>
-              <w:bottom w:val="single" w:sz="4" w:space="0" w:color="00000A"/>
-              <w:right w:val="single" w:sz="4" w:space="0" w:color="00000A"/>
-            </w:tcBorders>
-            <w:shd w:val="clear" w:color="auto" w:fill="auto"/>
-            <w:tcMar>
-              <w:left w:w="108" w:type="dxa"/>
-            </w:tcMar>
-          </w:tcPr>
-          <w:p/>
-        </w:tc>
-      </w:tr>
-      <w:tr>
-        <w:tc>
-          <w:tcPr>
-            <w:tcW w:w="2464" w:type="dxa"/>
-            <w:tcBorders>
-              <w:top w:val="single" w:sz="4" w:space="0" w:color="00000A"/>
-              <w:left w:val="single" w:sz="4" w:space="0" w:color="00000A"/>
-              <w:bottom w:val="single" w:sz="4" w:space="0" w:color="00000A"/>
-              <w:right w:val="single" w:sz="4" w:space="0" w:color="00000A"/>
-            </w:tcBorders>
-            <w:shd w:val="clear" w:color="auto" w:fill="auto"/>
-            <w:tcMar>
-              <w:left w:w="108" w:type="dxa"/>
-            </w:tcMar>
-          </w:tcPr>
-          <w:p/>
-        </w:tc>
-        <w:tc>
-          <w:tcPr>
-            <w:tcW w:w="1896" w:type="dxa"/>
-            <w:tcBorders>
-              <w:top w:val="single" w:sz="4" w:space="0" w:color="00000A"/>
-              <w:left w:val="single" w:sz="4" w:space="0" w:color="00000A"/>
-              <w:bottom w:val="single" w:sz="4" w:space="0" w:color="00000A"/>
-              <w:right w:val="single" w:sz="4" w:space="0" w:color="00000A"/>
-            </w:tcBorders>
-            <w:shd w:val="clear" w:color="auto" w:fill="auto"/>
-            <w:tcMar>
-              <w:left w:w="108" w:type="dxa"/>
-            </w:tcMar>
-          </w:tcPr>
-          <w:p/>
-        </w:tc>
-        <w:tc>
-          <w:tcPr>
-            <w:tcW w:w="1616" w:type="dxa"/>
-            <w:tcBorders>
-              <w:top w:val="single" w:sz="4" w:space="0" w:color="00000A"/>
-              <w:left w:val="single" w:sz="4" w:space="0" w:color="00000A"/>
-              <w:bottom w:val="single" w:sz="4" w:space="0" w:color="00000A"/>
-              <w:right w:val="single" w:sz="4" w:space="0" w:color="00000A"/>
-            </w:tcBorders>
-            <w:shd w:val="clear" w:color="auto" w:fill="auto"/>
-            <w:tcMar>
-              <w:left w:w="108" w:type="dxa"/>
-            </w:tcMar>
-          </w:tcPr>
-          <w:p/>
-        </w:tc>
-        <w:tc>
-          <w:tcPr>
-            <w:tcW w:w="3772" w:type="dxa"/>
-            <w:tcBorders>
-              <w:top w:val="single" w:sz="4" w:space="0" w:color="00000A"/>
-              <w:left w:val="single" w:sz="4" w:space="0" w:color="00000A"/>
-              <w:bottom w:val="single" w:sz="4" w:space="0" w:color="00000A"/>
-              <w:right w:val="single" w:sz="4" w:space="0" w:color="00000A"/>
-            </w:tcBorders>
-            <w:shd w:val="clear" w:color="auto" w:fill="auto"/>
-            <w:tcMar>
-              <w:left w:w="108" w:type="dxa"/>
-            </w:tcMar>
-          </w:tcPr>
-          <w:p/>
-        </w:tc>
-      </w:tr>
-      <w:tr>
-        <w:tc>
-          <w:tcPr>
-            <w:tcW w:w="2464" w:type="dxa"/>
-            <w:tcBorders>
-              <w:top w:val="single" w:sz="4" w:space="0" w:color="00000A"/>
-              <w:left w:val="single" w:sz="4" w:space="0" w:color="00000A"/>
-              <w:bottom w:val="single" w:sz="4" w:space="0" w:color="00000A"/>
-              <w:right w:val="single" w:sz="4" w:space="0" w:color="00000A"/>
-            </w:tcBorders>
-            <w:shd w:val="clear" w:color="auto" w:fill="auto"/>
-            <w:tcMar>
-              <w:left w:w="108" w:type="dxa"/>
-            </w:tcMar>
-          </w:tcPr>
-          <w:p/>
-        </w:tc>
-        <w:tc>
-          <w:tcPr>
-            <w:tcW w:w="1896" w:type="dxa"/>
-            <w:tcBorders>
-              <w:top w:val="single" w:sz="4" w:space="0" w:color="00000A"/>
-              <w:left w:val="single" w:sz="4" w:space="0" w:color="00000A"/>
-              <w:bottom w:val="single" w:sz="4" w:space="0" w:color="00000A"/>
-              <w:right w:val="single" w:sz="4" w:space="0" w:color="00000A"/>
-            </w:tcBorders>
-            <w:shd w:val="clear" w:color="auto" w:fill="auto"/>
-            <w:tcMar>
-              <w:left w:w="108" w:type="dxa"/>
-            </w:tcMar>
-          </w:tcPr>
-          <w:p/>
-        </w:tc>
-        <w:tc>
-          <w:tcPr>
-            <w:tcW w:w="1616" w:type="dxa"/>
-            <w:tcBorders>
-              <w:top w:val="single" w:sz="4" w:space="0" w:color="00000A"/>
-              <w:left w:val="single" w:sz="4" w:space="0" w:color="00000A"/>
-              <w:bottom w:val="single" w:sz="4" w:space="0" w:color="00000A"/>
-              <w:right w:val="single" w:sz="4" w:space="0" w:color="00000A"/>
-            </w:tcBorders>
-            <w:shd w:val="clear" w:color="auto" w:fill="auto"/>
-            <w:tcMar>
-              <w:left w:w="108" w:type="dxa"/>
-            </w:tcMar>
-          </w:tcPr>
-          <w:p/>
-        </w:tc>
-        <w:tc>
-          <w:tcPr>
-            <w:tcW w:w="3772" w:type="dxa"/>
-            <w:tcBorders>
-              <w:top w:val="single" w:sz="4" w:space="0" w:color="00000A"/>
-              <w:left w:val="single" w:sz="4" w:space="0" w:color="00000A"/>
-              <w:bottom w:val="single" w:sz="4" w:space="0" w:color="00000A"/>
-              <w:right w:val="single" w:sz="4" w:space="0" w:color="00000A"/>
-            </w:tcBorders>
-            <w:shd w:val="clear" w:color="auto" w:fill="auto"/>
-            <w:tcMar>
-              <w:left w:w="108" w:type="dxa"/>
-            </w:tcMar>
-          </w:tcPr>
-          <w:p/>
-        </w:tc>
-      </w:tr>
-      <w:tr>
-        <w:tc>
-          <w:tcPr>
-            <w:tcW w:w="2464" w:type="dxa"/>
-            <w:tcBorders>
-              <w:top w:val="single" w:sz="4" w:space="0" w:color="00000A"/>
-              <w:left w:val="single" w:sz="4" w:space="0" w:color="00000A"/>
-              <w:bottom w:val="single" w:sz="4" w:space="0" w:color="00000A"/>
-              <w:right w:val="single" w:sz="4" w:space="0" w:color="00000A"/>
-            </w:tcBorders>
-            <w:shd w:val="clear" w:color="auto" w:fill="auto"/>
-            <w:tcMar>
-              <w:left w:w="108" w:type="dxa"/>
-            </w:tcMar>
-          </w:tcPr>
-          <w:p/>
-        </w:tc>
-        <w:tc>
-          <w:tcPr>
-            <w:tcW w:w="1896" w:type="dxa"/>
-            <w:tcBorders>
-              <w:top w:val="single" w:sz="4" w:space="0" w:color="00000A"/>
-              <w:left w:val="single" w:sz="4" w:space="0" w:color="00000A"/>
-              <w:bottom w:val="single" w:sz="4" w:space="0" w:color="00000A"/>
-              <w:right w:val="single" w:sz="4" w:space="0" w:color="00000A"/>
-            </w:tcBorders>
-            <w:shd w:val="clear" w:color="auto" w:fill="auto"/>
-            <w:tcMar>
-              <w:left w:w="108" w:type="dxa"/>
-            </w:tcMar>
-          </w:tcPr>
-          <w:p/>
-        </w:tc>
-        <w:tc>
-          <w:tcPr>
-            <w:tcW w:w="1616" w:type="dxa"/>
-            <w:tcBorders>
-              <w:top w:val="single" w:sz="4" w:space="0" w:color="00000A"/>
-              <w:left w:val="single" w:sz="4" w:space="0" w:color="00000A"/>
-              <w:bottom w:val="single" w:sz="4" w:space="0" w:color="00000A"/>
-              <w:right w:val="single" w:sz="4" w:space="0" w:color="00000A"/>
-            </w:tcBorders>
-            <w:shd w:val="clear" w:color="auto" w:fill="auto"/>
-            <w:tcMar>
-              <w:left w:w="108" w:type="dxa"/>
-            </w:tcMar>
-          </w:tcPr>
-          <w:p/>
-        </w:tc>
-        <w:tc>
-          <w:tcPr>
-            <w:tcW w:w="3772" w:type="dxa"/>
-            <w:tcBorders>
-              <w:top w:val="single" w:sz="4" w:space="0" w:color="00000A"/>
-              <w:left w:val="single" w:sz="4" w:space="0" w:color="00000A"/>
-              <w:bottom w:val="single" w:sz="4" w:space="0" w:color="00000A"/>
-              <w:right w:val="single" w:sz="4" w:space="0" w:color="00000A"/>
-            </w:tcBorders>
-            <w:shd w:val="clear" w:color="auto" w:fill="auto"/>
-            <w:tcMar>
-              <w:left w:w="108" w:type="dxa"/>
-            </w:tcMar>
-          </w:tcPr>
-          <w:p/>
-        </w:tc>
-      </w:tr>
-      <w:tr>
-        <w:tc>
-          <w:tcPr>
-            <w:tcW w:w="2464" w:type="dxa"/>
-            <w:tcBorders>
-              <w:top w:val="single" w:sz="4" w:space="0" w:color="00000A"/>
-              <w:left w:val="single" w:sz="4" w:space="0" w:color="00000A"/>
-              <w:bottom w:val="single" w:sz="4" w:space="0" w:color="00000A"/>
-              <w:right w:val="single" w:sz="4" w:space="0" w:color="00000A"/>
-            </w:tcBorders>
-            <w:shd w:val="clear" w:color="auto" w:fill="auto"/>
-            <w:tcMar>
-              <w:left w:w="108" w:type="dxa"/>
-            </w:tcMar>
-          </w:tcPr>
-          <w:p/>
-        </w:tc>
-        <w:tc>
-          <w:tcPr>
-            <w:tcW w:w="1896" w:type="dxa"/>
-            <w:tcBorders>
-              <w:top w:val="single" w:sz="4" w:space="0" w:color="00000A"/>
-              <w:left w:val="single" w:sz="4" w:space="0" w:color="00000A"/>
-              <w:bottom w:val="single" w:sz="4" w:space="0" w:color="00000A"/>
-              <w:right w:val="single" w:sz="4" w:space="0" w:color="00000A"/>
-            </w:tcBorders>
-            <w:shd w:val="clear" w:color="auto" w:fill="auto"/>
-            <w:tcMar>
-              <w:left w:w="108" w:type="dxa"/>
-            </w:tcMar>
-          </w:tcPr>
-          <w:p/>
-        </w:tc>
-        <w:tc>
-          <w:tcPr>
-            <w:tcW w:w="1616" w:type="dxa"/>
-            <w:tcBorders>
-              <w:top w:val="single" w:sz="4" w:space="0" w:color="00000A"/>
-              <w:left w:val="single" w:sz="4" w:space="0" w:color="00000A"/>
-              <w:bottom w:val="single" w:sz="4" w:space="0" w:color="00000A"/>
-              <w:right w:val="single" w:sz="4" w:space="0" w:color="00000A"/>
-            </w:tcBorders>
-            <w:shd w:val="clear" w:color="auto" w:fill="auto"/>
-            <w:tcMar>
-              <w:left w:w="108" w:type="dxa"/>
-            </w:tcMar>
-          </w:tcPr>
-          <w:p/>
-        </w:tc>
-        <w:tc>
-          <w:tcPr>
-            <w:tcW w:w="3772" w:type="dxa"/>
-            <w:tcBorders>
-              <w:top w:val="single" w:sz="4" w:space="0" w:color="00000A"/>
-              <w:left w:val="single" w:sz="4" w:space="0" w:color="00000A"/>
-              <w:bottom w:val="single" w:sz="4" w:space="0" w:color="00000A"/>
-              <w:right w:val="single" w:sz="4" w:space="0" w:color="00000A"/>
-            </w:tcBorders>
-            <w:shd w:val="clear" w:color="auto" w:fill="auto"/>
-            <w:tcMar>
-              <w:left w:w="108" w:type="dxa"/>
-            </w:tcMar>
-          </w:tcPr>
-          <w:p/>
-        </w:tc>
-      </w:tr>
-      <w:tr>
-        <w:tc>
-          <w:tcPr>
-            <w:tcW w:w="2464" w:type="dxa"/>
-            <w:tcBorders>
-              <w:top w:val="single" w:sz="4" w:space="0" w:color="00000A"/>
-              <w:left w:val="single" w:sz="4" w:space="0" w:color="00000A"/>
-              <w:bottom w:val="single" w:sz="4" w:space="0" w:color="00000A"/>
-              <w:right w:val="single" w:sz="4" w:space="0" w:color="00000A"/>
-            </w:tcBorders>
-            <w:shd w:val="clear" w:color="auto" w:fill="auto"/>
-            <w:tcMar>
-              <w:left w:w="108" w:type="dxa"/>
-            </w:tcMar>
-          </w:tcPr>
-          <w:p/>
-        </w:tc>
-        <w:tc>
-          <w:tcPr>
-            <w:tcW w:w="1896" w:type="dxa"/>
-            <w:tcBorders>
-              <w:top w:val="single" w:sz="4" w:space="0" w:color="00000A"/>
-              <w:left w:val="single" w:sz="4" w:space="0" w:color="00000A"/>
-              <w:bottom w:val="single" w:sz="4" w:space="0" w:color="00000A"/>
-              <w:right w:val="single" w:sz="4" w:space="0" w:color="00000A"/>
-            </w:tcBorders>
-            <w:shd w:val="clear" w:color="auto" w:fill="auto"/>
-            <w:tcMar>
-              <w:left w:w="108" w:type="dxa"/>
-            </w:tcMar>
-          </w:tcPr>
-          <w:p/>
-        </w:tc>
-        <w:tc>
-          <w:tcPr>
-            <w:tcW w:w="1616" w:type="dxa"/>
-            <w:tcBorders>
-              <w:top w:val="single" w:sz="4" w:space="0" w:color="00000A"/>
-              <w:left w:val="single" w:sz="4" w:space="0" w:color="00000A"/>
-              <w:bottom w:val="single" w:sz="4" w:space="0" w:color="00000A"/>
-              <w:right w:val="single" w:sz="4" w:space="0" w:color="00000A"/>
-            </w:tcBorders>
-            <w:shd w:val="clear" w:color="auto" w:fill="auto"/>
-            <w:tcMar>
-              <w:left w:w="108" w:type="dxa"/>
-            </w:tcMar>
-          </w:tcPr>
-          <w:p/>
-        </w:tc>
-        <w:tc>
-          <w:tcPr>
-            <w:tcW w:w="3772" w:type="dxa"/>
-            <w:tcBorders>
-              <w:top w:val="single" w:sz="4" w:space="0" w:color="00000A"/>
-              <w:left w:val="single" w:sz="4" w:space="0" w:color="00000A"/>
-              <w:bottom w:val="single" w:sz="4" w:space="0" w:color="00000A"/>
-              <w:right w:val="single" w:sz="4" w:space="0" w:color="00000A"/>
-            </w:tcBorders>
-            <w:shd w:val="clear" w:color="auto" w:fill="auto"/>
-            <w:tcMar>
-              <w:left w:w="108" w:type="dxa"/>
-            </w:tcMar>
-          </w:tcPr>
-          <w:p/>
-        </w:tc>
-      </w:tr>
-      <w:tr>
-        <w:tc>
-          <w:tcPr>
-            <w:tcW w:w="2464" w:type="dxa"/>
-            <w:tcBorders>
-              <w:top w:val="single" w:sz="4" w:space="0" w:color="00000A"/>
-              <w:left w:val="single" w:sz="4" w:space="0" w:color="00000A"/>
-              <w:bottom w:val="single" w:sz="4" w:space="0" w:color="00000A"/>
-              <w:right w:val="single" w:sz="4" w:space="0" w:color="00000A"/>
-            </w:tcBorders>
-            <w:shd w:val="clear" w:color="auto" w:fill="auto"/>
-            <w:tcMar>
-              <w:left w:w="108" w:type="dxa"/>
-            </w:tcMar>
-          </w:tcPr>
-          <w:p/>
-        </w:tc>
-        <w:tc>
-          <w:tcPr>
-            <w:tcW w:w="1896" w:type="dxa"/>
-            <w:tcBorders>
-              <w:top w:val="single" w:sz="4" w:space="0" w:color="00000A"/>
-              <w:left w:val="single" w:sz="4" w:space="0" w:color="00000A"/>
-              <w:bottom w:val="single" w:sz="4" w:space="0" w:color="00000A"/>
-              <w:right w:val="single" w:sz="4" w:space="0" w:color="00000A"/>
-            </w:tcBorders>
-            <w:shd w:val="clear" w:color="auto" w:fill="auto"/>
-            <w:tcMar>
-              <w:left w:w="108" w:type="dxa"/>
-            </w:tcMar>
-          </w:tcPr>
-          <w:p/>
-        </w:tc>
-        <w:tc>
-          <w:tcPr>
-            <w:tcW w:w="1616" w:type="dxa"/>
-            <w:tcBorders>
-              <w:top w:val="single" w:sz="4" w:space="0" w:color="00000A"/>
-              <w:left w:val="single" w:sz="4" w:space="0" w:color="00000A"/>
-              <w:bottom w:val="single" w:sz="4" w:space="0" w:color="00000A"/>
-              <w:right w:val="single" w:sz="4" w:space="0" w:color="00000A"/>
-            </w:tcBorders>
-            <w:shd w:val="clear" w:color="auto" w:fill="auto"/>
-            <w:tcMar>
-              <w:left w:w="108" w:type="dxa"/>
-            </w:tcMar>
-          </w:tcPr>
-          <w:p/>
-        </w:tc>
-        <w:tc>
-          <w:tcPr>
-            <w:tcW w:w="3772" w:type="dxa"/>
-            <w:tcBorders>
-              <w:top w:val="single" w:sz="4" w:space="0" w:color="00000A"/>
-              <w:left w:val="single" w:sz="4" w:space="0" w:color="00000A"/>
-              <w:bottom w:val="single" w:sz="4" w:space="0" w:color="00000A"/>
-              <w:right w:val="single" w:sz="4" w:space="0" w:color="00000A"/>
-            </w:tcBorders>
-            <w:shd w:val="clear" w:color="auto" w:fill="auto"/>
-            <w:tcMar>
-              <w:left w:w="108" w:type="dxa"/>
-            </w:tcMar>
-          </w:tcPr>
-          <w:p/>
-        </w:tc>
-      </w:tr>
-      <w:tr>
-        <w:tc>
-          <w:tcPr>
-            <w:tcW w:w="2464" w:type="dxa"/>
-            <w:tcBorders>
-              <w:top w:val="single" w:sz="4" w:space="0" w:color="00000A"/>
-              <w:left w:val="single" w:sz="4" w:space="0" w:color="00000A"/>
-              <w:bottom w:val="single" w:sz="4" w:space="0" w:color="00000A"/>
-              <w:right w:val="single" w:sz="4" w:space="0" w:color="00000A"/>
-            </w:tcBorders>
-            <w:shd w:val="clear" w:color="auto" w:fill="auto"/>
-            <w:tcMar>
-              <w:left w:w="108" w:type="dxa"/>
-            </w:tcMar>
-          </w:tcPr>
-          <w:p/>
-        </w:tc>
-        <w:tc>
-          <w:tcPr>
-            <w:tcW w:w="1896" w:type="dxa"/>
-            <w:tcBorders>
-              <w:top w:val="single" w:sz="4" w:space="0" w:color="00000A"/>
-              <w:left w:val="single" w:sz="4" w:space="0" w:color="00000A"/>
-              <w:bottom w:val="single" w:sz="4" w:space="0" w:color="00000A"/>
-              <w:right w:val="single" w:sz="4" w:space="0" w:color="00000A"/>
-            </w:tcBorders>
-            <w:shd w:val="clear" w:color="auto" w:fill="auto"/>
-            <w:tcMar>
-              <w:left w:w="108" w:type="dxa"/>
-            </w:tcMar>
-          </w:tcPr>
-          <w:p/>
-        </w:tc>
-        <w:tc>
-          <w:tcPr>
-            <w:tcW w:w="1616" w:type="dxa"/>
-            <w:tcBorders>
-              <w:top w:val="single" w:sz="4" w:space="0" w:color="00000A"/>
-              <w:left w:val="single" w:sz="4" w:space="0" w:color="00000A"/>
-              <w:bottom w:val="single" w:sz="4" w:space="0" w:color="00000A"/>
-              <w:right w:val="single" w:sz="4" w:space="0" w:color="00000A"/>
-            </w:tcBorders>
-            <w:shd w:val="clear" w:color="auto" w:fill="auto"/>
-            <w:tcMar>
-              <w:left w:w="108" w:type="dxa"/>
-            </w:tcMar>
-          </w:tcPr>
-          <w:p/>
-        </w:tc>
-        <w:tc>
-          <w:tcPr>
-            <w:tcW w:w="3772" w:type="dxa"/>
-            <w:tcBorders>
-              <w:top w:val="single" w:sz="4" w:space="0" w:color="00000A"/>
-              <w:left w:val="single" w:sz="4" w:space="0" w:color="00000A"/>
-              <w:bottom w:val="single" w:sz="4" w:space="0" w:color="00000A"/>
-              <w:right w:val="single" w:sz="4" w:space="0" w:color="00000A"/>
-            </w:tcBorders>
-            <w:shd w:val="clear" w:color="auto" w:fill="auto"/>
-            <w:tcMar>
-              <w:left w:w="108" w:type="dxa"/>
-            </w:tcMar>
-          </w:tcPr>
-          <w:p/>
-        </w:tc>
-      </w:tr>
-      <w:tr>
-        <w:tc>
-          <w:tcPr>
-            <w:tcW w:w="2464" w:type="dxa"/>
-            <w:tcBorders>
-              <w:top w:val="single" w:sz="4" w:space="0" w:color="00000A"/>
-              <w:left w:val="single" w:sz="4" w:space="0" w:color="00000A"/>
-              <w:bottom w:val="single" w:sz="4" w:space="0" w:color="00000A"/>
-              <w:right w:val="single" w:sz="4" w:space="0" w:color="00000A"/>
-            </w:tcBorders>
-            <w:shd w:val="clear" w:color="auto" w:fill="auto"/>
-            <w:tcMar>
-              <w:left w:w="108" w:type="dxa"/>
-            </w:tcMar>
-          </w:tcPr>
-          <w:p/>
-        </w:tc>
-        <w:tc>
-          <w:tcPr>
-            <w:tcW w:w="1896" w:type="dxa"/>
-            <w:tcBorders>
-              <w:top w:val="single" w:sz="4" w:space="0" w:color="00000A"/>
-              <w:left w:val="single" w:sz="4" w:space="0" w:color="00000A"/>
-              <w:bottom w:val="single" w:sz="4" w:space="0" w:color="00000A"/>
-              <w:right w:val="single" w:sz="4" w:space="0" w:color="00000A"/>
-            </w:tcBorders>
-            <w:shd w:val="clear" w:color="auto" w:fill="auto"/>
-            <w:tcMar>
-              <w:left w:w="108" w:type="dxa"/>
-            </w:tcMar>
-          </w:tcPr>
-          <w:p/>
-        </w:tc>
-        <w:tc>
-          <w:tcPr>
-            <w:tcW w:w="1616" w:type="dxa"/>
-            <w:tcBorders>
-              <w:top w:val="single" w:sz="4" w:space="0" w:color="00000A"/>
-              <w:left w:val="single" w:sz="4" w:space="0" w:color="00000A"/>
-              <w:bottom w:val="single" w:sz="4" w:space="0" w:color="00000A"/>
-              <w:right w:val="single" w:sz="4" w:space="0" w:color="00000A"/>
-            </w:tcBorders>
-            <w:shd w:val="clear" w:color="auto" w:fill="auto"/>
-            <w:tcMar>
-              <w:left w:w="108" w:type="dxa"/>
-            </w:tcMar>
-          </w:tcPr>
-          <w:p/>
-        </w:tc>
-        <w:tc>
-          <w:tcPr>
-            <w:tcW w:w="3772" w:type="dxa"/>
-            <w:tcBorders>
-              <w:top w:val="single" w:sz="4" w:space="0" w:color="00000A"/>
-              <w:left w:val="single" w:sz="4" w:space="0" w:color="00000A"/>
-              <w:bottom w:val="single" w:sz="4" w:space="0" w:color="00000A"/>
-              <w:right w:val="single" w:sz="4" w:space="0" w:color="00000A"/>
-            </w:tcBorders>
-            <w:shd w:val="clear" w:color="auto" w:fill="auto"/>
-            <w:tcMar>
-              <w:left w:w="108" w:type="dxa"/>
-            </w:tcMar>
-          </w:tcPr>
-          <w:p/>
-        </w:tc>
-      </w:tr>
-      <w:tr>
-        <w:tc>
-          <w:tcPr>
-            <w:tcW w:w="2464" w:type="dxa"/>
-            <w:tcBorders>
-              <w:top w:val="single" w:sz="4" w:space="0" w:color="00000A"/>
-              <w:left w:val="single" w:sz="4" w:space="0" w:color="00000A"/>
-              <w:bottom w:val="single" w:sz="4" w:space="0" w:color="00000A"/>
-              <w:right w:val="single" w:sz="4" w:space="0" w:color="00000A"/>
-            </w:tcBorders>
-            <w:shd w:val="clear" w:color="auto" w:fill="auto"/>
-            <w:tcMar>
-              <w:left w:w="108" w:type="dxa"/>
-            </w:tcMar>
-          </w:tcPr>
-          <w:p/>
-        </w:tc>
-        <w:tc>
-          <w:tcPr>
-            <w:tcW w:w="1896" w:type="dxa"/>
-            <w:tcBorders>
-              <w:top w:val="single" w:sz="4" w:space="0" w:color="00000A"/>
-              <w:left w:val="single" w:sz="4" w:space="0" w:color="00000A"/>
-              <w:bottom w:val="single" w:sz="4" w:space="0" w:color="00000A"/>
-              <w:right w:val="single" w:sz="4" w:space="0" w:color="00000A"/>
-            </w:tcBorders>
-            <w:shd w:val="clear" w:color="auto" w:fill="auto"/>
-            <w:tcMar>
-              <w:left w:w="108" w:type="dxa"/>
-            </w:tcMar>
-          </w:tcPr>
-          <w:p/>
-        </w:tc>
-        <w:tc>
-          <w:tcPr>
-            <w:tcW w:w="1616" w:type="dxa"/>
-            <w:tcBorders>
-              <w:top w:val="single" w:sz="4" w:space="0" w:color="00000A"/>
-              <w:left w:val="single" w:sz="4" w:space="0" w:color="00000A"/>
-              <w:bottom w:val="single" w:sz="4" w:space="0" w:color="00000A"/>
-              <w:right w:val="single" w:sz="4" w:space="0" w:color="00000A"/>
-            </w:tcBorders>
-            <w:shd w:val="clear" w:color="auto" w:fill="auto"/>
-            <w:tcMar>
-              <w:left w:w="108" w:type="dxa"/>
-            </w:tcMar>
-          </w:tcPr>
-          <w:p/>
-        </w:tc>
-        <w:tc>
-          <w:tcPr>
-            <w:tcW w:w="3772" w:type="dxa"/>
-            <w:tcBorders>
-              <w:top w:val="single" w:sz="4" w:space="0" w:color="00000A"/>
-              <w:left w:val="single" w:sz="4" w:space="0" w:color="00000A"/>
-              <w:bottom w:val="single" w:sz="4" w:space="0" w:color="00000A"/>
-              <w:right w:val="single" w:sz="4" w:space="0" w:color="00000A"/>
-            </w:tcBorders>
-            <w:shd w:val="clear" w:color="auto" w:fill="auto"/>
-            <w:tcMar>
-              <w:left w:w="108" w:type="dxa"/>
-            </w:tcMar>
-          </w:tcPr>
-          <w:p/>
-        </w:tc>
-      </w:tr>
-      <w:tr>
-        <w:tc>
-          <w:tcPr>
-            <w:tcW w:w="2464" w:type="dxa"/>
-            <w:tcBorders>
-              <w:top w:val="single" w:sz="4" w:space="0" w:color="00000A"/>
-              <w:left w:val="single" w:sz="4" w:space="0" w:color="00000A"/>
-              <w:bottom w:val="single" w:sz="4" w:space="0" w:color="00000A"/>
-              <w:right w:val="single" w:sz="4" w:space="0" w:color="00000A"/>
-            </w:tcBorders>
-            <w:shd w:val="clear" w:color="auto" w:fill="auto"/>
-            <w:tcMar>
-              <w:left w:w="108" w:type="dxa"/>
-            </w:tcMar>
-          </w:tcPr>
-          <w:p/>
-        </w:tc>
-        <w:tc>
-          <w:tcPr>
-            <w:tcW w:w="1896" w:type="dxa"/>
-            <w:tcBorders>
-              <w:top w:val="single" w:sz="4" w:space="0" w:color="00000A"/>
-              <w:left w:val="single" w:sz="4" w:space="0" w:color="00000A"/>
-              <w:bottom w:val="single" w:sz="4" w:space="0" w:color="00000A"/>
-              <w:right w:val="single" w:sz="4" w:space="0" w:color="00000A"/>
-            </w:tcBorders>
-            <w:shd w:val="clear" w:color="auto" w:fill="auto"/>
-            <w:tcMar>
-              <w:left w:w="108" w:type="dxa"/>
-            </w:tcMar>
-          </w:tcPr>
-          <w:p/>
-        </w:tc>
-        <w:tc>
-          <w:tcPr>
-            <w:tcW w:w="1616" w:type="dxa"/>
-            <w:tcBorders>
-              <w:top w:val="single" w:sz="4" w:space="0" w:color="00000A"/>
-              <w:left w:val="single" w:sz="4" w:space="0" w:color="00000A"/>
-              <w:bottom w:val="single" w:sz="4" w:space="0" w:color="00000A"/>
-              <w:right w:val="single" w:sz="4" w:space="0" w:color="00000A"/>
-            </w:tcBorders>
-            <w:shd w:val="clear" w:color="auto" w:fill="auto"/>
-            <w:tcMar>
-              <w:left w:w="108" w:type="dxa"/>
-            </w:tcMar>
-          </w:tcPr>
-          <w:p/>
-        </w:tc>
-        <w:tc>
-          <w:tcPr>
-            <w:tcW w:w="3772" w:type="dxa"/>
+            <w:tcW w:w="3424" w:type="dxa"/>
             <w:tcBorders>
               <w:top w:val="single" w:sz="4" w:space="0" w:color="00000A"/>
               <w:left w:val="single" w:sz="4" w:space="0" w:color="00000A"/>
@@ -4389,8 +4333,8 @@
     </w:tbl>
     <w:p/>
     <w:sectPr>
-      <w:headerReference w:type="default" r:id="rId7"/>
-      <w:footerReference w:type="default" r:id="rId8"/>
+      <w:headerReference w:type="default" r:id="rId8"/>
+      <w:footerReference w:type="default" r:id="rId9"/>
       <w:pgSz w:w="12240" w:h="15840"/>
       <w:pgMar w:top="1440" w:right="1440" w:bottom="1440" w:left="1440" w:header="720" w:footer="720" w:gutter="0"/>
       <w:cols w:space="720"/>
@@ -4402,7 +4346,7 @@
 </file>
 
 <file path=word/endnotes.xml><?xml version="1.0" encoding="utf-8"?>
-<w:endnotes xmlns:wpc="http://schemas.microsoft.com/office/word/2010/wordprocessingCanvas" xmlns:mc="http://schemas.openxmlformats.org/markup-compatibility/2006" xmlns:o="urn:schemas-microsoft-com:office:office" xmlns:r="http://schemas.openxmlformats.org/officeDocument/2006/relationships" xmlns:m="http://schemas.openxmlformats.org/officeDocument/2006/math" xmlns:v="urn:schemas-microsoft-com:vml" xmlns:wp14="http://schemas.microsoft.com/office/word/2010/wordprocessingDrawing" xmlns:wp="http://schemas.openxmlformats.org/drawingml/2006/wordprocessingDrawing" xmlns:w10="urn:schemas-microsoft-com:office:word" xmlns:w="http://schemas.openxmlformats.org/wordprocessingml/2006/main" xmlns:w14="http://schemas.microsoft.com/office/word/2010/wordml" xmlns:w15="http://schemas.microsoft.com/office/word/2012/wordml" xmlns:wpg="http://schemas.microsoft.com/office/word/2010/wordprocessingGroup" xmlns:wpi="http://schemas.microsoft.com/office/word/2010/wordprocessingInk" xmlns:wne="http://schemas.microsoft.com/office/word/2006/wordml" xmlns:wps="http://schemas.microsoft.com/office/word/2010/wordprocessingShape" mc:Ignorable="w14 w15 wp14">
+<w:endnotes xmlns:wpc="http://schemas.microsoft.com/office/word/2010/wordprocessingCanvas" xmlns:mo="http://schemas.microsoft.com/office/mac/office/2008/main" xmlns:mc="http://schemas.openxmlformats.org/markup-compatibility/2006" xmlns:mv="urn:schemas-microsoft-com:mac:vml" xmlns:o="urn:schemas-microsoft-com:office:office" xmlns:r="http://schemas.openxmlformats.org/officeDocument/2006/relationships" xmlns:m="http://schemas.openxmlformats.org/officeDocument/2006/math" xmlns:v="urn:schemas-microsoft-com:vml" xmlns:wp14="http://schemas.microsoft.com/office/word/2010/wordprocessingDrawing" xmlns:wp="http://schemas.openxmlformats.org/drawingml/2006/wordprocessingDrawing" xmlns:w10="urn:schemas-microsoft-com:office:word" xmlns:w="http://schemas.openxmlformats.org/wordprocessingml/2006/main" xmlns:w14="http://schemas.microsoft.com/office/word/2010/wordml" xmlns:wpg="http://schemas.microsoft.com/office/word/2010/wordprocessingGroup" xmlns:wpi="http://schemas.microsoft.com/office/word/2010/wordprocessingInk" xmlns:wne="http://schemas.microsoft.com/office/word/2006/wordml" xmlns:wps="http://schemas.microsoft.com/office/word/2010/wordprocessingShape" mc:Ignorable="w14 wp14">
   <w:endnote w:type="separator" w:id="-1">
     <w:p>
       <w:pPr>
@@ -4427,7 +4371,7 @@
 </file>
 
 <file path=word/footer1.xml><?xml version="1.0" encoding="utf-8"?>
-<w:ftr xmlns:wpc="http://schemas.microsoft.com/office/word/2010/wordprocessingCanvas" xmlns:mc="http://schemas.openxmlformats.org/markup-compatibility/2006" xmlns:o="urn:schemas-microsoft-com:office:office" xmlns:r="http://schemas.openxmlformats.org/officeDocument/2006/relationships" xmlns:m="http://schemas.openxmlformats.org/officeDocument/2006/math" xmlns:v="urn:schemas-microsoft-com:vml" xmlns:wp14="http://schemas.microsoft.com/office/word/2010/wordprocessingDrawing" xmlns:wp="http://schemas.openxmlformats.org/drawingml/2006/wordprocessingDrawing" xmlns:w10="urn:schemas-microsoft-com:office:word" xmlns:w="http://schemas.openxmlformats.org/wordprocessingml/2006/main" xmlns:w14="http://schemas.microsoft.com/office/word/2010/wordml" xmlns:w15="http://schemas.microsoft.com/office/word/2012/wordml" xmlns:wpg="http://schemas.microsoft.com/office/word/2010/wordprocessingGroup" xmlns:wpi="http://schemas.microsoft.com/office/word/2010/wordprocessingInk" xmlns:wne="http://schemas.microsoft.com/office/word/2006/wordml" xmlns:wps="http://schemas.microsoft.com/office/word/2010/wordprocessingShape" mc:Ignorable="w14 w15 wp14">
+<w:ftr xmlns:wpc="http://schemas.microsoft.com/office/word/2010/wordprocessingCanvas" xmlns:mo="http://schemas.microsoft.com/office/mac/office/2008/main" xmlns:mc="http://schemas.openxmlformats.org/markup-compatibility/2006" xmlns:mv="urn:schemas-microsoft-com:mac:vml" xmlns:o="urn:schemas-microsoft-com:office:office" xmlns:r="http://schemas.openxmlformats.org/officeDocument/2006/relationships" xmlns:m="http://schemas.openxmlformats.org/officeDocument/2006/math" xmlns:v="urn:schemas-microsoft-com:vml" xmlns:wp14="http://schemas.microsoft.com/office/word/2010/wordprocessingDrawing" xmlns:wp="http://schemas.openxmlformats.org/drawingml/2006/wordprocessingDrawing" xmlns:w10="urn:schemas-microsoft-com:office:word" xmlns:w="http://schemas.openxmlformats.org/wordprocessingml/2006/main" xmlns:w14="http://schemas.microsoft.com/office/word/2010/wordml" xmlns:wpg="http://schemas.microsoft.com/office/word/2010/wordprocessingGroup" xmlns:wpi="http://schemas.microsoft.com/office/word/2010/wordprocessingInk" xmlns:wne="http://schemas.microsoft.com/office/word/2006/wordml" xmlns:wps="http://schemas.microsoft.com/office/word/2010/wordprocessingShape" mc:Ignorable="w14 wp14">
   <w:p>
     <w:pPr>
       <w:tabs>
@@ -4448,7 +4392,7 @@
       <w:rPr>
         <w:noProof/>
       </w:rPr>
-      <w:t>2</w:t>
+      <w:t>4</w:t>
     </w:r>
     <w:r>
       <w:fldChar w:fldCharType="end"/>
@@ -4458,7 +4402,7 @@
 </file>
 
 <file path=word/footnotes.xml><?xml version="1.0" encoding="utf-8"?>
-<w:footnotes xmlns:wpc="http://schemas.microsoft.com/office/word/2010/wordprocessingCanvas" xmlns:mc="http://schemas.openxmlformats.org/markup-compatibility/2006" xmlns:o="urn:schemas-microsoft-com:office:office" xmlns:r="http://schemas.openxmlformats.org/officeDocument/2006/relationships" xmlns:m="http://schemas.openxmlformats.org/officeDocument/2006/math" xmlns:v="urn:schemas-microsoft-com:vml" xmlns:wp14="http://schemas.microsoft.com/office/word/2010/wordprocessingDrawing" xmlns:wp="http://schemas.openxmlformats.org/drawingml/2006/wordprocessingDrawing" xmlns:w10="urn:schemas-microsoft-com:office:word" xmlns:w="http://schemas.openxmlformats.org/wordprocessingml/2006/main" xmlns:w14="http://schemas.microsoft.com/office/word/2010/wordml" xmlns:w15="http://schemas.microsoft.com/office/word/2012/wordml" xmlns:wpg="http://schemas.microsoft.com/office/word/2010/wordprocessingGroup" xmlns:wpi="http://schemas.microsoft.com/office/word/2010/wordprocessingInk" xmlns:wne="http://schemas.microsoft.com/office/word/2006/wordml" xmlns:wps="http://schemas.microsoft.com/office/word/2010/wordprocessingShape" mc:Ignorable="w14 w15 wp14">
+<w:footnotes xmlns:wpc="http://schemas.microsoft.com/office/word/2010/wordprocessingCanvas" xmlns:mo="http://schemas.microsoft.com/office/mac/office/2008/main" xmlns:mc="http://schemas.openxmlformats.org/markup-compatibility/2006" xmlns:mv="urn:schemas-microsoft-com:mac:vml" xmlns:o="urn:schemas-microsoft-com:office:office" xmlns:r="http://schemas.openxmlformats.org/officeDocument/2006/relationships" xmlns:m="http://schemas.openxmlformats.org/officeDocument/2006/math" xmlns:v="urn:schemas-microsoft-com:vml" xmlns:wp14="http://schemas.microsoft.com/office/word/2010/wordprocessingDrawing" xmlns:wp="http://schemas.openxmlformats.org/drawingml/2006/wordprocessingDrawing" xmlns:w10="urn:schemas-microsoft-com:office:word" xmlns:w="http://schemas.openxmlformats.org/wordprocessingml/2006/main" xmlns:w14="http://schemas.microsoft.com/office/word/2010/wordml" xmlns:wpg="http://schemas.microsoft.com/office/word/2010/wordprocessingGroup" xmlns:wpi="http://schemas.microsoft.com/office/word/2010/wordprocessingInk" xmlns:wne="http://schemas.microsoft.com/office/word/2006/wordml" xmlns:wps="http://schemas.microsoft.com/office/word/2010/wordprocessingShape" mc:Ignorable="w14 wp14">
   <w:footnote w:type="separator" w:id="-1">
     <w:p>
       <w:pPr>
@@ -4483,7 +4427,7 @@
 </file>
 
 <file path=word/header1.xml><?xml version="1.0" encoding="utf-8"?>
-<w:hdr xmlns:wpc="http://schemas.microsoft.com/office/word/2010/wordprocessingCanvas" xmlns:mc="http://schemas.openxmlformats.org/markup-compatibility/2006" xmlns:o="urn:schemas-microsoft-com:office:office" xmlns:r="http://schemas.openxmlformats.org/officeDocument/2006/relationships" xmlns:m="http://schemas.openxmlformats.org/officeDocument/2006/math" xmlns:v="urn:schemas-microsoft-com:vml" xmlns:wp14="http://schemas.microsoft.com/office/word/2010/wordprocessingDrawing" xmlns:wp="http://schemas.openxmlformats.org/drawingml/2006/wordprocessingDrawing" xmlns:w10="urn:schemas-microsoft-com:office:word" xmlns:w="http://schemas.openxmlformats.org/wordprocessingml/2006/main" xmlns:w14="http://schemas.microsoft.com/office/word/2010/wordml" xmlns:w15="http://schemas.microsoft.com/office/word/2012/wordml" xmlns:wpg="http://schemas.microsoft.com/office/word/2010/wordprocessingGroup" xmlns:wpi="http://schemas.microsoft.com/office/word/2010/wordprocessingInk" xmlns:wne="http://schemas.microsoft.com/office/word/2006/wordml" xmlns:wps="http://schemas.microsoft.com/office/word/2010/wordprocessingShape" mc:Ignorable="w14 w15 wp14">
+<w:hdr xmlns:wpc="http://schemas.microsoft.com/office/word/2010/wordprocessingCanvas" xmlns:mo="http://schemas.microsoft.com/office/mac/office/2008/main" xmlns:mc="http://schemas.openxmlformats.org/markup-compatibility/2006" xmlns:mv="urn:schemas-microsoft-com:mac:vml" xmlns:o="urn:schemas-microsoft-com:office:office" xmlns:r="http://schemas.openxmlformats.org/officeDocument/2006/relationships" xmlns:m="http://schemas.openxmlformats.org/officeDocument/2006/math" xmlns:v="urn:schemas-microsoft-com:vml" xmlns:wp14="http://schemas.microsoft.com/office/word/2010/wordprocessingDrawing" xmlns:wp="http://schemas.openxmlformats.org/drawingml/2006/wordprocessingDrawing" xmlns:w10="urn:schemas-microsoft-com:office:word" xmlns:w="http://schemas.openxmlformats.org/wordprocessingml/2006/main" xmlns:w14="http://schemas.microsoft.com/office/word/2010/wordml" xmlns:wpg="http://schemas.microsoft.com/office/word/2010/wordprocessingGroup" xmlns:wpi="http://schemas.microsoft.com/office/word/2010/wordprocessingInk" xmlns:wne="http://schemas.microsoft.com/office/word/2006/wordml" xmlns:wps="http://schemas.microsoft.com/office/word/2010/wordprocessingShape" mc:Ignorable="w14 wp14">
   <w:p>
     <w:pPr>
       <w:tabs>
@@ -4525,7 +4469,7 @@
 </file>
 
 <file path=word/numbering.xml><?xml version="1.0" encoding="utf-8"?>
-<w:numbering xmlns:wpc="http://schemas.microsoft.com/office/word/2010/wordprocessingCanvas" xmlns:mc="http://schemas.openxmlformats.org/markup-compatibility/2006" xmlns:o="urn:schemas-microsoft-com:office:office" xmlns:r="http://schemas.openxmlformats.org/officeDocument/2006/relationships" xmlns:m="http://schemas.openxmlformats.org/officeDocument/2006/math" xmlns:v="urn:schemas-microsoft-com:vml" xmlns:wp14="http://schemas.microsoft.com/office/word/2010/wordprocessingDrawing" xmlns:wp="http://schemas.openxmlformats.org/drawingml/2006/wordprocessingDrawing" xmlns:w10="urn:schemas-microsoft-com:office:word" xmlns:w="http://schemas.openxmlformats.org/wordprocessingml/2006/main" xmlns:w14="http://schemas.microsoft.com/office/word/2010/wordml" xmlns:w15="http://schemas.microsoft.com/office/word/2012/wordml" xmlns:wpg="http://schemas.microsoft.com/office/word/2010/wordprocessingGroup" xmlns:wpi="http://schemas.microsoft.com/office/word/2010/wordprocessingInk" xmlns:wne="http://schemas.microsoft.com/office/word/2006/wordml" xmlns:wps="http://schemas.microsoft.com/office/word/2010/wordprocessingShape" mc:Ignorable="w14 w15 wp14">
+<w:numbering xmlns:wpc="http://schemas.microsoft.com/office/word/2010/wordprocessingCanvas" xmlns:mo="http://schemas.microsoft.com/office/mac/office/2008/main" xmlns:mc="http://schemas.openxmlformats.org/markup-compatibility/2006" xmlns:mv="urn:schemas-microsoft-com:mac:vml" xmlns:o="urn:schemas-microsoft-com:office:office" xmlns:r="http://schemas.openxmlformats.org/officeDocument/2006/relationships" xmlns:m="http://schemas.openxmlformats.org/officeDocument/2006/math" xmlns:v="urn:schemas-microsoft-com:vml" xmlns:wp14="http://schemas.microsoft.com/office/word/2010/wordprocessingDrawing" xmlns:wp="http://schemas.openxmlformats.org/drawingml/2006/wordprocessingDrawing" xmlns:w10="urn:schemas-microsoft-com:office:word" xmlns:w="http://schemas.openxmlformats.org/wordprocessingml/2006/main" xmlns:w14="http://schemas.microsoft.com/office/word/2010/wordml" xmlns:wpg="http://schemas.microsoft.com/office/word/2010/wordprocessingGroup" xmlns:wpi="http://schemas.microsoft.com/office/word/2010/wordprocessingInk" xmlns:wne="http://schemas.microsoft.com/office/word/2006/wordml" xmlns:wps="http://schemas.microsoft.com/office/word/2010/wordprocessingShape" mc:Ignorable="w14 wp14">
   <w:abstractNum w:abstractNumId="0">
     <w:nsid w:val="29C76DD7"/>
     <w:multiLevelType w:val="multilevel"/>
@@ -4771,7 +4715,7 @@
 </file>
 
 <file path=word/styles.xml><?xml version="1.0" encoding="utf-8"?>
-<w:styles xmlns:mc="http://schemas.openxmlformats.org/markup-compatibility/2006" xmlns:r="http://schemas.openxmlformats.org/officeDocument/2006/relationships" xmlns:w="http://schemas.openxmlformats.org/wordprocessingml/2006/main" xmlns:w14="http://schemas.microsoft.com/office/word/2010/wordml" xmlns:w15="http://schemas.microsoft.com/office/word/2012/wordml" mc:Ignorable="w14 w15">
+<w:styles xmlns:mc="http://schemas.openxmlformats.org/markup-compatibility/2006" xmlns:r="http://schemas.openxmlformats.org/officeDocument/2006/relationships" xmlns:w="http://schemas.openxmlformats.org/wordprocessingml/2006/main" xmlns:w14="http://schemas.microsoft.com/office/word/2010/wordml" mc:Ignorable="w14">
   <w:docDefaults>
     <w:rPrDefault>
       <w:rPr>
@@ -4787,378 +4731,153 @@
       </w:pPr>
     </w:pPrDefault>
   </w:docDefaults>
-  <w:latentStyles w:defLockedState="0" w:defUIPriority="99" w:defSemiHidden="0" w:defUnhideWhenUsed="0" w:defQFormat="0" w:count="371">
-    <w:lsdException w:name="Normal" w:uiPriority="0" w:qFormat="1"/>
-    <w:lsdException w:name="heading 1" w:uiPriority="9" w:qFormat="1"/>
-    <w:lsdException w:name="heading 2" w:semiHidden="1" w:uiPriority="9" w:unhideWhenUsed="1" w:qFormat="1"/>
-    <w:lsdException w:name="heading 3" w:semiHidden="1" w:uiPriority="9" w:unhideWhenUsed="1" w:qFormat="1"/>
-    <w:lsdException w:name="heading 4" w:semiHidden="1" w:uiPriority="9" w:unhideWhenUsed="1" w:qFormat="1"/>
-    <w:lsdException w:name="heading 5" w:semiHidden="1" w:uiPriority="9" w:unhideWhenUsed="1" w:qFormat="1"/>
-    <w:lsdException w:name="heading 6" w:semiHidden="1" w:uiPriority="9" w:unhideWhenUsed="1" w:qFormat="1"/>
-    <w:lsdException w:name="heading 7" w:semiHidden="1" w:uiPriority="9" w:unhideWhenUsed="1" w:qFormat="1"/>
-    <w:lsdException w:name="heading 8" w:semiHidden="1" w:uiPriority="9" w:unhideWhenUsed="1" w:qFormat="1"/>
-    <w:lsdException w:name="heading 9" w:semiHidden="1" w:uiPriority="9" w:unhideWhenUsed="1" w:qFormat="1"/>
-    <w:lsdException w:name="index 1" w:semiHidden="1" w:unhideWhenUsed="1"/>
-    <w:lsdException w:name="index 2" w:semiHidden="1" w:unhideWhenUsed="1"/>
-    <w:lsdException w:name="index 3" w:semiHidden="1" w:unhideWhenUsed="1"/>
-    <w:lsdException w:name="index 4" w:semiHidden="1" w:unhideWhenUsed="1"/>
-    <w:lsdException w:name="index 5" w:semiHidden="1" w:unhideWhenUsed="1"/>
-    <w:lsdException w:name="index 6" w:semiHidden="1" w:unhideWhenUsed="1"/>
-    <w:lsdException w:name="index 7" w:semiHidden="1" w:unhideWhenUsed="1"/>
-    <w:lsdException w:name="index 8" w:semiHidden="1" w:unhideWhenUsed="1"/>
-    <w:lsdException w:name="index 9" w:semiHidden="1" w:unhideWhenUsed="1"/>
-    <w:lsdException w:name="toc 1" w:semiHidden="1" w:uiPriority="39" w:unhideWhenUsed="1"/>
-    <w:lsdException w:name="toc 2" w:semiHidden="1" w:uiPriority="39" w:unhideWhenUsed="1"/>
-    <w:lsdException w:name="toc 3" w:semiHidden="1" w:uiPriority="39" w:unhideWhenUsed="1"/>
-    <w:lsdException w:name="toc 4" w:semiHidden="1" w:uiPriority="39" w:unhideWhenUsed="1"/>
-    <w:lsdException w:name="toc 5" w:semiHidden="1" w:uiPriority="39" w:unhideWhenUsed="1"/>
-    <w:lsdException w:name="toc 6" w:semiHidden="1" w:uiPriority="39" w:unhideWhenUsed="1"/>
-    <w:lsdException w:name="toc 7" w:semiHidden="1" w:uiPriority="39" w:unhideWhenUsed="1"/>
-    <w:lsdException w:name="toc 8" w:semiHidden="1" w:uiPriority="39" w:unhideWhenUsed="1"/>
-    <w:lsdException w:name="toc 9" w:semiHidden="1" w:uiPriority="39" w:unhideWhenUsed="1"/>
-    <w:lsdException w:name="Normal Indent" w:semiHidden="1" w:unhideWhenUsed="1"/>
-    <w:lsdException w:name="footnote text" w:semiHidden="1" w:unhideWhenUsed="1"/>
-    <w:lsdException w:name="annotation text" w:semiHidden="1" w:unhideWhenUsed="1"/>
-    <w:lsdException w:name="header" w:semiHidden="1" w:unhideWhenUsed="1"/>
-    <w:lsdException w:name="footer" w:semiHidden="1" w:unhideWhenUsed="1"/>
-    <w:lsdException w:name="index heading" w:semiHidden="1" w:unhideWhenUsed="1"/>
-    <w:lsdException w:name="caption" w:semiHidden="1" w:uiPriority="35" w:unhideWhenUsed="1" w:qFormat="1"/>
-    <w:lsdException w:name="table of figures" w:semiHidden="1" w:unhideWhenUsed="1"/>
-    <w:lsdException w:name="envelope address" w:semiHidden="1" w:unhideWhenUsed="1"/>
-    <w:lsdException w:name="envelope return" w:semiHidden="1" w:unhideWhenUsed="1"/>
-    <w:lsdException w:name="footnote reference" w:semiHidden="1" w:unhideWhenUsed="1"/>
-    <w:lsdException w:name="annotation reference" w:semiHidden="1" w:unhideWhenUsed="1"/>
-    <w:lsdException w:name="line number" w:semiHidden="1" w:unhideWhenUsed="1"/>
-    <w:lsdException w:name="page number" w:semiHidden="1" w:unhideWhenUsed="1"/>
-    <w:lsdException w:name="endnote reference" w:semiHidden="1" w:unhideWhenUsed="1"/>
-    <w:lsdException w:name="endnote text" w:semiHidden="1" w:unhideWhenUsed="1"/>
-    <w:lsdException w:name="table of authorities" w:semiHidden="1" w:unhideWhenUsed="1"/>
-    <w:lsdException w:name="macro" w:semiHidden="1" w:unhideWhenUsed="1"/>
-    <w:lsdException w:name="toa heading" w:semiHidden="1" w:unhideWhenUsed="1"/>
-    <w:lsdException w:name="List" w:semiHidden="1" w:unhideWhenUsed="1"/>
-    <w:lsdException w:name="List Bullet" w:semiHidden="1" w:unhideWhenUsed="1"/>
-    <w:lsdException w:name="List Number" w:semiHidden="1" w:unhideWhenUsed="1"/>
-    <w:lsdException w:name="List 2" w:semiHidden="1" w:unhideWhenUsed="1"/>
-    <w:lsdException w:name="List 3" w:semiHidden="1" w:unhideWhenUsed="1"/>
-    <w:lsdException w:name="List 4" w:semiHidden="1" w:unhideWhenUsed="1"/>
-    <w:lsdException w:name="List 5" w:semiHidden="1" w:unhideWhenUsed="1"/>
-    <w:lsdException w:name="List Bullet 2" w:semiHidden="1" w:unhideWhenUsed="1"/>
-    <w:lsdException w:name="List Bullet 3" w:semiHidden="1" w:unhideWhenUsed="1"/>
-    <w:lsdException w:name="List Bullet 4" w:semiHidden="1" w:unhideWhenUsed="1"/>
-    <w:lsdException w:name="List Bullet 5" w:semiHidden="1" w:unhideWhenUsed="1"/>
-    <w:lsdException w:name="List Number 2" w:semiHidden="1" w:unhideWhenUsed="1"/>
-    <w:lsdException w:name="List Number 3" w:semiHidden="1" w:unhideWhenUsed="1"/>
-    <w:lsdException w:name="List Number 4" w:semiHidden="1" w:unhideWhenUsed="1"/>
-    <w:lsdException w:name="List Number 5" w:semiHidden="1" w:unhideWhenUsed="1"/>
-    <w:lsdException w:name="Title" w:uiPriority="10" w:qFormat="1"/>
-    <w:lsdException w:name="Closing" w:semiHidden="1" w:unhideWhenUsed="1"/>
-    <w:lsdException w:name="Signature" w:semiHidden="1" w:unhideWhenUsed="1"/>
-    <w:lsdException w:name="Default Paragraph Font" w:semiHidden="1" w:uiPriority="1" w:unhideWhenUsed="1"/>
-    <w:lsdException w:name="Body Text" w:semiHidden="1" w:unhideWhenUsed="1"/>
-    <w:lsdException w:name="Body Text Indent" w:semiHidden="1" w:unhideWhenUsed="1"/>
-    <w:lsdException w:name="List Continue" w:semiHidden="1" w:unhideWhenUsed="1"/>
-    <w:lsdException w:name="List Continue 2" w:semiHidden="1" w:unhideWhenUsed="1"/>
-    <w:lsdException w:name="List Continue 3" w:semiHidden="1" w:unhideWhenUsed="1"/>
-    <w:lsdException w:name="List Continue 4" w:semiHidden="1" w:unhideWhenUsed="1"/>
-    <w:lsdException w:name="List Continue 5" w:semiHidden="1" w:unhideWhenUsed="1"/>
-    <w:lsdException w:name="Message Header" w:semiHidden="1" w:unhideWhenUsed="1"/>
-    <w:lsdException w:name="Subtitle" w:uiPriority="11" w:qFormat="1"/>
-    <w:lsdException w:name="Salutation" w:semiHidden="1" w:unhideWhenUsed="1"/>
-    <w:lsdException w:name="Date" w:semiHidden="1" w:unhideWhenUsed="1"/>
-    <w:lsdException w:name="Body Text First Indent" w:semiHidden="1" w:unhideWhenUsed="1"/>
-    <w:lsdException w:name="Body Text First Indent 2" w:semiHidden="1" w:unhideWhenUsed="1"/>
-    <w:lsdException w:name="Note Heading" w:semiHidden="1" w:unhideWhenUsed="1"/>
-    <w:lsdException w:name="Body Text 2" w:semiHidden="1" w:unhideWhenUsed="1"/>
-    <w:lsdException w:name="Body Text 3" w:semiHidden="1" w:unhideWhenUsed="1"/>
-    <w:lsdException w:name="Body Text Indent 2" w:semiHidden="1" w:unhideWhenUsed="1"/>
-    <w:lsdException w:name="Body Text Indent 3" w:semiHidden="1" w:unhideWhenUsed="1"/>
-    <w:lsdException w:name="Block Text" w:semiHidden="1" w:unhideWhenUsed="1"/>
-    <w:lsdException w:name="Hyperlink" w:semiHidden="1" w:unhideWhenUsed="1"/>
-    <w:lsdException w:name="FollowedHyperlink" w:semiHidden="1" w:unhideWhenUsed="1"/>
-    <w:lsdException w:name="Strong" w:uiPriority="22" w:qFormat="1"/>
-    <w:lsdException w:name="Emphasis" w:uiPriority="20" w:qFormat="1"/>
-    <w:lsdException w:name="Document Map" w:semiHidden="1" w:unhideWhenUsed="1"/>
-    <w:lsdException w:name="Plain Text" w:semiHidden="1" w:unhideWhenUsed="1"/>
-    <w:lsdException w:name="E-mail Signature" w:semiHidden="1" w:unhideWhenUsed="1"/>
-    <w:lsdException w:name="HTML Top of Form" w:semiHidden="1" w:unhideWhenUsed="1"/>
-    <w:lsdException w:name="HTML Bottom of Form" w:semiHidden="1" w:unhideWhenUsed="1"/>
-    <w:lsdException w:name="Normal (Web)" w:semiHidden="1" w:unhideWhenUsed="1"/>
-    <w:lsdException w:name="HTML Acronym" w:semiHidden="1" w:unhideWhenUsed="1"/>
-    <w:lsdException w:name="HTML Address" w:semiHidden="1" w:unhideWhenUsed="1"/>
-    <w:lsdException w:name="HTML Cite" w:semiHidden="1" w:unhideWhenUsed="1"/>
-    <w:lsdException w:name="HTML Code" w:semiHidden="1" w:unhideWhenUsed="1"/>
-    <w:lsdException w:name="HTML Definition" w:semiHidden="1" w:unhideWhenUsed="1"/>
-    <w:lsdException w:name="HTML Keyboard" w:semiHidden="1" w:unhideWhenUsed="1"/>
-    <w:lsdException w:name="HTML Preformatted" w:semiHidden="1" w:unhideWhenUsed="1"/>
-    <w:lsdException w:name="HTML Sample" w:semiHidden="1" w:unhideWhenUsed="1"/>
-    <w:lsdException w:name="HTML Typewriter" w:semiHidden="1" w:unhideWhenUsed="1"/>
-    <w:lsdException w:name="HTML Variable" w:semiHidden="1" w:unhideWhenUsed="1"/>
-    <w:lsdException w:name="Normal Table" w:semiHidden="1" w:unhideWhenUsed="1"/>
-    <w:lsdException w:name="annotation subject" w:semiHidden="1" w:unhideWhenUsed="1"/>
-    <w:lsdException w:name="No List" w:semiHidden="1" w:unhideWhenUsed="1"/>
-    <w:lsdException w:name="Outline List 1" w:semiHidden="1" w:unhideWhenUsed="1"/>
-    <w:lsdException w:name="Outline List 2" w:semiHidden="1" w:unhideWhenUsed="1"/>
-    <w:lsdException w:name="Outline List 3" w:semiHidden="1" w:unhideWhenUsed="1"/>
-    <w:lsdException w:name="Table Simple 1" w:semiHidden="1" w:unhideWhenUsed="1"/>
-    <w:lsdException w:name="Table Simple 2" w:semiHidden="1" w:unhideWhenUsed="1"/>
-    <w:lsdException w:name="Table Simple 3" w:semiHidden="1" w:unhideWhenUsed="1"/>
-    <w:lsdException w:name="Table Classic 1" w:semiHidden="1" w:unhideWhenUsed="1"/>
-    <w:lsdException w:name="Table Classic 2" w:semiHidden="1" w:unhideWhenUsed="1"/>
-    <w:lsdException w:name="Table Classic 3" w:semiHidden="1" w:unhideWhenUsed="1"/>
-    <w:lsdException w:name="Table Classic 4" w:semiHidden="1" w:unhideWhenUsed="1"/>
-    <w:lsdException w:name="Table Colorful 1" w:semiHidden="1" w:unhideWhenUsed="1"/>
-    <w:lsdException w:name="Table Colorful 2" w:semiHidden="1" w:unhideWhenUsed="1"/>
-    <w:lsdException w:name="Table Colorful 3" w:semiHidden="1" w:unhideWhenUsed="1"/>
-    <w:lsdException w:name="Table Columns 1" w:semiHidden="1" w:unhideWhenUsed="1"/>
-    <w:lsdException w:name="Table Columns 2" w:semiHidden="1" w:unhideWhenUsed="1"/>
-    <w:lsdException w:name="Table Columns 3" w:semiHidden="1" w:unhideWhenUsed="1"/>
-    <w:lsdException w:name="Table Columns 4" w:semiHidden="1" w:unhideWhenUsed="1"/>
-    <w:lsdException w:name="Table Columns 5" w:semiHidden="1" w:unhideWhenUsed="1"/>
-    <w:lsdException w:name="Table Grid 1" w:semiHidden="1" w:unhideWhenUsed="1"/>
-    <w:lsdException w:name="Table Grid 2" w:semiHidden="1" w:unhideWhenUsed="1"/>
-    <w:lsdException w:name="Table Grid 3" w:semiHidden="1" w:unhideWhenUsed="1"/>
-    <w:lsdException w:name="Table Grid 4" w:semiHidden="1" w:unhideWhenUsed="1"/>
-    <w:lsdException w:name="Table Grid 5" w:semiHidden="1" w:unhideWhenUsed="1"/>
-    <w:lsdException w:name="Table Grid 6" w:semiHidden="1" w:unhideWhenUsed="1"/>
-    <w:lsdException w:name="Table Grid 7" w:semiHidden="1" w:unhideWhenUsed="1"/>
-    <w:lsdException w:name="Table Grid 8" w:semiHidden="1" w:unhideWhenUsed="1"/>
-    <w:lsdException w:name="Table List 1" w:semiHidden="1" w:unhideWhenUsed="1"/>
-    <w:lsdException w:name="Table List 2" w:semiHidden="1" w:unhideWhenUsed="1"/>
-    <w:lsdException w:name="Table List 3" w:semiHidden="1" w:unhideWhenUsed="1"/>
-    <w:lsdException w:name="Table List 4" w:semiHidden="1" w:unhideWhenUsed="1"/>
-    <w:lsdException w:name="Table List 5" w:semiHidden="1" w:unhideWhenUsed="1"/>
-    <w:lsdException w:name="Table List 6" w:semiHidden="1" w:unhideWhenUsed="1"/>
-    <w:lsdException w:name="Table List 7" w:semiHidden="1" w:unhideWhenUsed="1"/>
-    <w:lsdException w:name="Table List 8" w:semiHidden="1" w:unhideWhenUsed="1"/>
-    <w:lsdException w:name="Table 3D effects 1" w:semiHidden="1" w:unhideWhenUsed="1"/>
-    <w:lsdException w:name="Table 3D effects 2" w:semiHidden="1" w:unhideWhenUsed="1"/>
-    <w:lsdException w:name="Table 3D effects 3" w:semiHidden="1" w:unhideWhenUsed="1"/>
-    <w:lsdException w:name="Table Contemporary" w:semiHidden="1" w:unhideWhenUsed="1"/>
-    <w:lsdException w:name="Table Elegant" w:semiHidden="1" w:unhideWhenUsed="1"/>
-    <w:lsdException w:name="Table Professional" w:semiHidden="1" w:unhideWhenUsed="1"/>
-    <w:lsdException w:name="Table Subtle 1" w:semiHidden="1" w:unhideWhenUsed="1"/>
-    <w:lsdException w:name="Table Subtle 2" w:semiHidden="1" w:unhideWhenUsed="1"/>
-    <w:lsdException w:name="Table Web 1" w:semiHidden="1" w:unhideWhenUsed="1"/>
-    <w:lsdException w:name="Table Web 2" w:semiHidden="1" w:unhideWhenUsed="1"/>
-    <w:lsdException w:name="Table Web 3" w:semiHidden="1" w:unhideWhenUsed="1"/>
-    <w:lsdException w:name="Balloon Text" w:semiHidden="1" w:unhideWhenUsed="1"/>
-    <w:lsdException w:name="Table Grid" w:uiPriority="39"/>
-    <w:lsdException w:name="Table Theme" w:semiHidden="1" w:unhideWhenUsed="1"/>
-    <w:lsdException w:name="Placeholder Text" w:semiHidden="1"/>
-    <w:lsdException w:name="No Spacing" w:uiPriority="1" w:qFormat="1"/>
-    <w:lsdException w:name="Light Shading" w:uiPriority="60"/>
-    <w:lsdException w:name="Light List" w:uiPriority="61"/>
-    <w:lsdException w:name="Light Grid" w:uiPriority="62"/>
-    <w:lsdException w:name="Medium Shading 1" w:uiPriority="63"/>
-    <w:lsdException w:name="Medium Shading 2" w:uiPriority="64"/>
-    <w:lsdException w:name="Medium List 1" w:uiPriority="65"/>
-    <w:lsdException w:name="Medium List 2" w:uiPriority="66"/>
-    <w:lsdException w:name="Medium Grid 1" w:uiPriority="67"/>
-    <w:lsdException w:name="Medium Grid 2" w:uiPriority="68"/>
-    <w:lsdException w:name="Medium Grid 3" w:uiPriority="69"/>
-    <w:lsdException w:name="Dark List" w:uiPriority="70"/>
-    <w:lsdException w:name="Colorful Shading" w:uiPriority="71"/>
-    <w:lsdException w:name="Colorful List" w:uiPriority="72"/>
-    <w:lsdException w:name="Colorful Grid" w:uiPriority="73"/>
-    <w:lsdException w:name="Light Shading Accent 1" w:uiPriority="60"/>
-    <w:lsdException w:name="Light List Accent 1" w:uiPriority="61"/>
-    <w:lsdException w:name="Light Grid Accent 1" w:uiPriority="62"/>
-    <w:lsdException w:name="Medium Shading 1 Accent 1" w:uiPriority="63"/>
-    <w:lsdException w:name="Medium Shading 2 Accent 1" w:uiPriority="64"/>
-    <w:lsdException w:name="Medium List 1 Accent 1" w:uiPriority="65"/>
-    <w:lsdException w:name="Revision" w:semiHidden="1"/>
-    <w:lsdException w:name="List Paragraph" w:uiPriority="34" w:qFormat="1"/>
-    <w:lsdException w:name="Quote" w:uiPriority="29" w:qFormat="1"/>
-    <w:lsdException w:name="Intense Quote" w:uiPriority="30" w:qFormat="1"/>
-    <w:lsdException w:name="Medium List 2 Accent 1" w:uiPriority="66"/>
-    <w:lsdException w:name="Medium Grid 1 Accent 1" w:uiPriority="67"/>
-    <w:lsdException w:name="Medium Grid 2 Accent 1" w:uiPriority="68"/>
-    <w:lsdException w:name="Medium Grid 3 Accent 1" w:uiPriority="69"/>
-    <w:lsdException w:name="Dark List Accent 1" w:uiPriority="70"/>
-    <w:lsdException w:name="Colorful Shading Accent 1" w:uiPriority="71"/>
-    <w:lsdException w:name="Colorful List Accent 1" w:uiPriority="72"/>
-    <w:lsdException w:name="Colorful Grid Accent 1" w:uiPriority="73"/>
-    <w:lsdException w:name="Light Shading Accent 2" w:uiPriority="60"/>
-    <w:lsdException w:name="Light List Accent 2" w:uiPriority="61"/>
-    <w:lsdException w:name="Light Grid Accent 2" w:uiPriority="62"/>
-    <w:lsdException w:name="Medium Shading 1 Accent 2" w:uiPriority="63"/>
-    <w:lsdException w:name="Medium Shading 2 Accent 2" w:uiPriority="64"/>
-    <w:lsdException w:name="Medium List 1 Accent 2" w:uiPriority="65"/>
-    <w:lsdException w:name="Medium List 2 Accent 2" w:uiPriority="66"/>
-    <w:lsdException w:name="Medium Grid 1 Accent 2" w:uiPriority="67"/>
-    <w:lsdException w:name="Medium Grid 2 Accent 2" w:uiPriority="68"/>
-    <w:lsdException w:name="Medium Grid 3 Accent 2" w:uiPriority="69"/>
-    <w:lsdException w:name="Dark List Accent 2" w:uiPriority="70"/>
-    <w:lsdException w:name="Colorful Shading Accent 2" w:uiPriority="71"/>
-    <w:lsdException w:name="Colorful List Accent 2" w:uiPriority="72"/>
-    <w:lsdException w:name="Colorful Grid Accent 2" w:uiPriority="73"/>
-    <w:lsdException w:name="Light Shading Accent 3" w:uiPriority="60"/>
-    <w:lsdException w:name="Light List Accent 3" w:uiPriority="61"/>
-    <w:lsdException w:name="Light Grid Accent 3" w:uiPriority="62"/>
-    <w:lsdException w:name="Medium Shading 1 Accent 3" w:uiPriority="63"/>
-    <w:lsdException w:name="Medium Shading 2 Accent 3" w:uiPriority="64"/>
-    <w:lsdException w:name="Medium List 1 Accent 3" w:uiPriority="65"/>
-    <w:lsdException w:name="Medium List 2 Accent 3" w:uiPriority="66"/>
-    <w:lsdException w:name="Medium Grid 1 Accent 3" w:uiPriority="67"/>
-    <w:lsdException w:name="Medium Grid 2 Accent 3" w:uiPriority="68"/>
-    <w:lsdException w:name="Medium Grid 3 Accent 3" w:uiPriority="69"/>
-    <w:lsdException w:name="Dark List Accent 3" w:uiPriority="70"/>
-    <w:lsdException w:name="Colorful Shading Accent 3" w:uiPriority="71"/>
-    <w:lsdException w:name="Colorful List Accent 3" w:uiPriority="72"/>
-    <w:lsdException w:name="Colorful Grid Accent 3" w:uiPriority="73"/>
-    <w:lsdException w:name="Light Shading Accent 4" w:uiPriority="60"/>
-    <w:lsdException w:name="Light List Accent 4" w:uiPriority="61"/>
-    <w:lsdException w:name="Light Grid Accent 4" w:uiPriority="62"/>
-    <w:lsdException w:name="Medium Shading 1 Accent 4" w:uiPriority="63"/>
-    <w:lsdException w:name="Medium Shading 2 Accent 4" w:uiPriority="64"/>
-    <w:lsdException w:name="Medium List 1 Accent 4" w:uiPriority="65"/>
-    <w:lsdException w:name="Medium List 2 Accent 4" w:uiPriority="66"/>
-    <w:lsdException w:name="Medium Grid 1 Accent 4" w:uiPriority="67"/>
-    <w:lsdException w:name="Medium Grid 2 Accent 4" w:uiPriority="68"/>
-    <w:lsdException w:name="Medium Grid 3 Accent 4" w:uiPriority="69"/>
-    <w:lsdException w:name="Dark List Accent 4" w:uiPriority="70"/>
-    <w:lsdException w:name="Colorful Shading Accent 4" w:uiPriority="71"/>
-    <w:lsdException w:name="Colorful List Accent 4" w:uiPriority="72"/>
-    <w:lsdException w:name="Colorful Grid Accent 4" w:uiPriority="73"/>
-    <w:lsdException w:name="Light Shading Accent 5" w:uiPriority="60"/>
-    <w:lsdException w:name="Light List Accent 5" w:uiPriority="61"/>
-    <w:lsdException w:name="Light Grid Accent 5" w:uiPriority="62"/>
-    <w:lsdException w:name="Medium Shading 1 Accent 5" w:uiPriority="63"/>
-    <w:lsdException w:name="Medium Shading 2 Accent 5" w:uiPriority="64"/>
-    <w:lsdException w:name="Medium List 1 Accent 5" w:uiPriority="65"/>
-    <w:lsdException w:name="Medium List 2 Accent 5" w:uiPriority="66"/>
-    <w:lsdException w:name="Medium Grid 1 Accent 5" w:uiPriority="67"/>
-    <w:lsdException w:name="Medium Grid 2 Accent 5" w:uiPriority="68"/>
-    <w:lsdException w:name="Medium Grid 3 Accent 5" w:uiPriority="69"/>
-    <w:lsdException w:name="Dark List Accent 5" w:uiPriority="70"/>
-    <w:lsdException w:name="Colorful Shading Accent 5" w:uiPriority="71"/>
-    <w:lsdException w:name="Colorful List Accent 5" w:uiPriority="72"/>
-    <w:lsdException w:name="Colorful Grid Accent 5" w:uiPriority="73"/>
-    <w:lsdException w:name="Light Shading Accent 6" w:uiPriority="60"/>
-    <w:lsdException w:name="Light List Accent 6" w:uiPriority="61"/>
-    <w:lsdException w:name="Light Grid Accent 6" w:uiPriority="62"/>
-    <w:lsdException w:name="Medium Shading 1 Accent 6" w:uiPriority="63"/>
-    <w:lsdException w:name="Medium Shading 2 Accent 6" w:uiPriority="64"/>
-    <w:lsdException w:name="Medium List 1 Accent 6" w:uiPriority="65"/>
-    <w:lsdException w:name="Medium List 2 Accent 6" w:uiPriority="66"/>
-    <w:lsdException w:name="Medium Grid 1 Accent 6" w:uiPriority="67"/>
-    <w:lsdException w:name="Medium Grid 2 Accent 6" w:uiPriority="68"/>
-    <w:lsdException w:name="Medium Grid 3 Accent 6" w:uiPriority="69"/>
-    <w:lsdException w:name="Dark List Accent 6" w:uiPriority="70"/>
-    <w:lsdException w:name="Colorful Shading Accent 6" w:uiPriority="71"/>
-    <w:lsdException w:name="Colorful List Accent 6" w:uiPriority="72"/>
-    <w:lsdException w:name="Colorful Grid Accent 6" w:uiPriority="73"/>
-    <w:lsdException w:name="Subtle Emphasis" w:uiPriority="19" w:qFormat="1"/>
-    <w:lsdException w:name="Intense Emphasis" w:uiPriority="21" w:qFormat="1"/>
-    <w:lsdException w:name="Subtle Reference" w:uiPriority="31" w:qFormat="1"/>
-    <w:lsdException w:name="Intense Reference" w:uiPriority="32" w:qFormat="1"/>
-    <w:lsdException w:name="Book Title" w:uiPriority="33" w:qFormat="1"/>
-    <w:lsdException w:name="Bibliography" w:semiHidden="1" w:uiPriority="37" w:unhideWhenUsed="1"/>
-    <w:lsdException w:name="TOC Heading" w:semiHidden="1" w:uiPriority="39" w:unhideWhenUsed="1" w:qFormat="1"/>
-    <w:lsdException w:name="Plain Table 1" w:uiPriority="41"/>
-    <w:lsdException w:name="Plain Table 2" w:uiPriority="42"/>
-    <w:lsdException w:name="Plain Table 3" w:uiPriority="43"/>
-    <w:lsdException w:name="Plain Table 4" w:uiPriority="44"/>
-    <w:lsdException w:name="Plain Table 5" w:uiPriority="45"/>
-    <w:lsdException w:name="Grid Table Light" w:uiPriority="40"/>
-    <w:lsdException w:name="Grid Table 1 Light" w:uiPriority="46"/>
-    <w:lsdException w:name="Grid Table 2" w:uiPriority="47"/>
-    <w:lsdException w:name="Grid Table 3" w:uiPriority="48"/>
-    <w:lsdException w:name="Grid Table 4" w:uiPriority="49"/>
-    <w:lsdException w:name="Grid Table 5 Dark" w:uiPriority="50"/>
-    <w:lsdException w:name="Grid Table 6 Colorful" w:uiPriority="51"/>
-    <w:lsdException w:name="Grid Table 7 Colorful" w:uiPriority="52"/>
-    <w:lsdException w:name="Grid Table 1 Light Accent 1" w:uiPriority="46"/>
-    <w:lsdException w:name="Grid Table 2 Accent 1" w:uiPriority="47"/>
-    <w:lsdException w:name="Grid Table 3 Accent 1" w:uiPriority="48"/>
-    <w:lsdException w:name="Grid Table 4 Accent 1" w:uiPriority="49"/>
-    <w:lsdException w:name="Grid Table 5 Dark Accent 1" w:uiPriority="50"/>
-    <w:lsdException w:name="Grid Table 6 Colorful Accent 1" w:uiPriority="51"/>
-    <w:lsdException w:name="Grid Table 7 Colorful Accent 1" w:uiPriority="52"/>
-    <w:lsdException w:name="Grid Table 1 Light Accent 2" w:uiPriority="46"/>
-    <w:lsdException w:name="Grid Table 2 Accent 2" w:uiPriority="47"/>
-    <w:lsdException w:name="Grid Table 3 Accent 2" w:uiPriority="48"/>
-    <w:lsdException w:name="Grid Table 4 Accent 2" w:uiPriority="49"/>
-    <w:lsdException w:name="Grid Table 5 Dark Accent 2" w:uiPriority="50"/>
-    <w:lsdException w:name="Grid Table 6 Colorful Accent 2" w:uiPriority="51"/>
-    <w:lsdException w:name="Grid Table 7 Colorful Accent 2" w:uiPriority="52"/>
-    <w:lsdException w:name="Grid Table 1 Light Accent 3" w:uiPriority="46"/>
-    <w:lsdException w:name="Grid Table 2 Accent 3" w:uiPriority="47"/>
-    <w:lsdException w:name="Grid Table 3 Accent 3" w:uiPriority="48"/>
-    <w:lsdException w:name="Grid Table 4 Accent 3" w:uiPriority="49"/>
-    <w:lsdException w:name="Grid Table 5 Dark Accent 3" w:uiPriority="50"/>
-    <w:lsdException w:name="Grid Table 6 Colorful Accent 3" w:uiPriority="51"/>
-    <w:lsdException w:name="Grid Table 7 Colorful Accent 3" w:uiPriority="52"/>
-    <w:lsdException w:name="Grid Table 1 Light Accent 4" w:uiPriority="46"/>
-    <w:lsdException w:name="Grid Table 2 Accent 4" w:uiPriority="47"/>
-    <w:lsdException w:name="Grid Table 3 Accent 4" w:uiPriority="48"/>
-    <w:lsdException w:name="Grid Table 4 Accent 4" w:uiPriority="49"/>
-    <w:lsdException w:name="Grid Table 5 Dark Accent 4" w:uiPriority="50"/>
-    <w:lsdException w:name="Grid Table 6 Colorful Accent 4" w:uiPriority="51"/>
-    <w:lsdException w:name="Grid Table 7 Colorful Accent 4" w:uiPriority="52"/>
-    <w:lsdException w:name="Grid Table 1 Light Accent 5" w:uiPriority="46"/>
-    <w:lsdException w:name="Grid Table 2 Accent 5" w:uiPriority="47"/>
-    <w:lsdException w:name="Grid Table 3 Accent 5" w:uiPriority="48"/>
-    <w:lsdException w:name="Grid Table 4 Accent 5" w:uiPriority="49"/>
-    <w:lsdException w:name="Grid Table 5 Dark Accent 5" w:uiPriority="50"/>
-    <w:lsdException w:name="Grid Table 6 Colorful Accent 5" w:uiPriority="51"/>
-    <w:lsdException w:name="Grid Table 7 Colorful Accent 5" w:uiPriority="52"/>
-    <w:lsdException w:name="Grid Table 1 Light Accent 6" w:uiPriority="46"/>
-    <w:lsdException w:name="Grid Table 2 Accent 6" w:uiPriority="47"/>
-    <w:lsdException w:name="Grid Table 3 Accent 6" w:uiPriority="48"/>
-    <w:lsdException w:name="Grid Table 4 Accent 6" w:uiPriority="49"/>
-    <w:lsdException w:name="Grid Table 5 Dark Accent 6" w:uiPriority="50"/>
-    <w:lsdException w:name="Grid Table 6 Colorful Accent 6" w:uiPriority="51"/>
-    <w:lsdException w:name="Grid Table 7 Colorful Accent 6" w:uiPriority="52"/>
-    <w:lsdException w:name="List Table 1 Light" w:uiPriority="46"/>
-    <w:lsdException w:name="List Table 2" w:uiPriority="47"/>
-    <w:lsdException w:name="List Table 3" w:uiPriority="48"/>
-    <w:lsdException w:name="List Table 4" w:uiPriority="49"/>
-    <w:lsdException w:name="List Table 5 Dark" w:uiPriority="50"/>
-    <w:lsdException w:name="List Table 6 Colorful" w:uiPriority="51"/>
-    <w:lsdException w:name="List Table 7 Colorful" w:uiPriority="52"/>
-    <w:lsdException w:name="List Table 1 Light Accent 1" w:uiPriority="46"/>
-    <w:lsdException w:name="List Table 2 Accent 1" w:uiPriority="47"/>
-    <w:lsdException w:name="List Table 3 Accent 1" w:uiPriority="48"/>
-    <w:lsdException w:name="List Table 4 Accent 1" w:uiPriority="49"/>
-    <w:lsdException w:name="List Table 5 Dark Accent 1" w:uiPriority="50"/>
-    <w:lsdException w:name="List Table 6 Colorful Accent 1" w:uiPriority="51"/>
-    <w:lsdException w:name="List Table 7 Colorful Accent 1" w:uiPriority="52"/>
-    <w:lsdException w:name="List Table 1 Light Accent 2" w:uiPriority="46"/>
-    <w:lsdException w:name="List Table 2 Accent 2" w:uiPriority="47"/>
-    <w:lsdException w:name="List Table 3 Accent 2" w:uiPriority="48"/>
-    <w:lsdException w:name="List Table 4 Accent 2" w:uiPriority="49"/>
-    <w:lsdException w:name="List Table 5 Dark Accent 2" w:uiPriority="50"/>
-    <w:lsdException w:name="List Table 6 Colorful Accent 2" w:uiPriority="51"/>
-    <w:lsdException w:name="List Table 7 Colorful Accent 2" w:uiPriority="52"/>
-    <w:lsdException w:name="List Table 1 Light Accent 3" w:uiPriority="46"/>
-    <w:lsdException w:name="List Table 2 Accent 3" w:uiPriority="47"/>
-    <w:lsdException w:name="List Table 3 Accent 3" w:uiPriority="48"/>
-    <w:lsdException w:name="List Table 4 Accent 3" w:uiPriority="49"/>
-    <w:lsdException w:name="List Table 5 Dark Accent 3" w:uiPriority="50"/>
-    <w:lsdException w:name="List Table 6 Colorful Accent 3" w:uiPriority="51"/>
-    <w:lsdException w:name="List Table 7 Colorful Accent 3" w:uiPriority="52"/>
-    <w:lsdException w:name="List Table 1 Light Accent 4" w:uiPriority="46"/>
-    <w:lsdException w:name="List Table 2 Accent 4" w:uiPriority="47"/>
-    <w:lsdException w:name="List Table 3 Accent 4" w:uiPriority="48"/>
-    <w:lsdException w:name="List Table 4 Accent 4" w:uiPriority="49"/>
-    <w:lsdException w:name="List Table 5 Dark Accent 4" w:uiPriority="50"/>
-    <w:lsdException w:name="List Table 6 Colorful Accent 4" w:uiPriority="51"/>
-    <w:lsdException w:name="List Table 7 Colorful Accent 4" w:uiPriority="52"/>
-    <w:lsdException w:name="List Table 1 Light Accent 5" w:uiPriority="46"/>
-    <w:lsdException w:name="List Table 2 Accent 5" w:uiPriority="47"/>
-    <w:lsdException w:name="List Table 3 Accent 5" w:uiPriority="48"/>
-    <w:lsdException w:name="List Table 4 Accent 5" w:uiPriority="49"/>
-    <w:lsdException w:name="List Table 5 Dark Accent 5" w:uiPriority="50"/>
-    <w:lsdException w:name="List Table 6 Colorful Accent 5" w:uiPriority="51"/>
-    <w:lsdException w:name="List Table 7 Colorful Accent 5" w:uiPriority="52"/>
-    <w:lsdException w:name="List Table 1 Light Accent 6" w:uiPriority="46"/>
-    <w:lsdException w:name="List Table 2 Accent 6" w:uiPriority="47"/>
-    <w:lsdException w:name="List Table 3 Accent 6" w:uiPriority="48"/>
-    <w:lsdException w:name="List Table 4 Accent 6" w:uiPriority="49"/>
-    <w:lsdException w:name="List Table 5 Dark Accent 6" w:uiPriority="50"/>
-    <w:lsdException w:name="List Table 6 Colorful Accent 6" w:uiPriority="51"/>
-    <w:lsdException w:name="List Table 7 Colorful Accent 6" w:uiPriority="52"/>
+  <w:latentStyles w:defLockedState="0" w:defUIPriority="99" w:defSemiHidden="1" w:defUnhideWhenUsed="1" w:defQFormat="0" w:count="276">
+    <w:lsdException w:name="Normal" w:semiHidden="0" w:uiPriority="0" w:unhideWhenUsed="0" w:qFormat="1"/>
+    <w:lsdException w:name="heading 1" w:semiHidden="0" w:uiPriority="9" w:unhideWhenUsed="0" w:qFormat="1"/>
+    <w:lsdException w:name="heading 2" w:uiPriority="9" w:qFormat="1"/>
+    <w:lsdException w:name="heading 3" w:uiPriority="9" w:qFormat="1"/>
+    <w:lsdException w:name="heading 4" w:uiPriority="9" w:qFormat="1"/>
+    <w:lsdException w:name="heading 5" w:uiPriority="9" w:qFormat="1"/>
+    <w:lsdException w:name="heading 6" w:uiPriority="9" w:qFormat="1"/>
+    <w:lsdException w:name="heading 7" w:uiPriority="9" w:qFormat="1"/>
+    <w:lsdException w:name="heading 8" w:uiPriority="9" w:qFormat="1"/>
+    <w:lsdException w:name="heading 9" w:uiPriority="9" w:qFormat="1"/>
+    <w:lsdException w:name="toc 1" w:uiPriority="39"/>
+    <w:lsdException w:name="toc 2" w:uiPriority="39"/>
+    <w:lsdException w:name="toc 3" w:uiPriority="39"/>
+    <w:lsdException w:name="toc 4" w:uiPriority="39"/>
+    <w:lsdException w:name="toc 5" w:uiPriority="39"/>
+    <w:lsdException w:name="toc 6" w:uiPriority="39"/>
+    <w:lsdException w:name="toc 7" w:uiPriority="39"/>
+    <w:lsdException w:name="toc 8" w:uiPriority="39"/>
+    <w:lsdException w:name="toc 9" w:uiPriority="39"/>
+    <w:lsdException w:name="caption" w:uiPriority="35" w:qFormat="1"/>
+    <w:lsdException w:name="Title" w:semiHidden="0" w:uiPriority="10" w:unhideWhenUsed="0" w:qFormat="1"/>
+    <w:lsdException w:name="Default Paragraph Font" w:uiPriority="1"/>
+    <w:lsdException w:name="Subtitle" w:semiHidden="0" w:uiPriority="11" w:unhideWhenUsed="0" w:qFormat="1"/>
+    <w:lsdException w:name="Strong" w:semiHidden="0" w:uiPriority="22" w:unhideWhenUsed="0" w:qFormat="1"/>
+    <w:lsdException w:name="Emphasis" w:semiHidden="0" w:uiPriority="20" w:unhideWhenUsed="0" w:qFormat="1"/>
+    <w:lsdException w:name="Table Grid" w:semiHidden="0" w:uiPriority="39" w:unhideWhenUsed="0"/>
+    <w:lsdException w:name="Note Level 1" w:semiHidden="0" w:unhideWhenUsed="0"/>
+    <w:lsdException w:name="Note Level 2" w:semiHidden="0" w:unhideWhenUsed="0"/>
+    <w:lsdException w:name="Note Level 3" w:semiHidden="0" w:unhideWhenUsed="0"/>
+    <w:lsdException w:name="Note Level 4" w:semiHidden="0" w:unhideWhenUsed="0"/>
+    <w:lsdException w:name="Note Level 5" w:semiHidden="0" w:unhideWhenUsed="0"/>
+    <w:lsdException w:name="Note Level 6" w:semiHidden="0" w:unhideWhenUsed="0"/>
+    <w:lsdException w:name="Note Level 7" w:semiHidden="0" w:unhideWhenUsed="0"/>
+    <w:lsdException w:name="Note Level 8" w:semiHidden="0" w:unhideWhenUsed="0"/>
+    <w:lsdException w:name="Note Level 9" w:semiHidden="0" w:unhideWhenUsed="0"/>
+    <w:lsdException w:name="Placeholder Text" w:unhideWhenUsed="0"/>
+    <w:lsdException w:name="No Spacing" w:semiHidden="0" w:uiPriority="1" w:unhideWhenUsed="0" w:qFormat="1"/>
+    <w:lsdException w:name="Light Shading" w:semiHidden="0" w:uiPriority="60" w:unhideWhenUsed="0"/>
+    <w:lsdException w:name="Light List" w:semiHidden="0" w:uiPriority="61" w:unhideWhenUsed="0"/>
+    <w:lsdException w:name="Light Grid" w:semiHidden="0" w:uiPriority="62" w:unhideWhenUsed="0"/>
+    <w:lsdException w:name="Medium Shading 1" w:semiHidden="0" w:uiPriority="63" w:unhideWhenUsed="0"/>
+    <w:lsdException w:name="Medium Shading 2" w:semiHidden="0" w:uiPriority="64" w:unhideWhenUsed="0"/>
+    <w:lsdException w:name="Medium List 1" w:semiHidden="0" w:uiPriority="65" w:unhideWhenUsed="0"/>
+    <w:lsdException w:name="Medium List 2" w:semiHidden="0" w:uiPriority="66" w:unhideWhenUsed="0"/>
+    <w:lsdException w:name="Medium Grid 1" w:semiHidden="0" w:uiPriority="67" w:unhideWhenUsed="0"/>
+    <w:lsdException w:name="Medium Grid 2" w:semiHidden="0" w:uiPriority="68" w:unhideWhenUsed="0"/>
+    <w:lsdException w:name="Medium Grid 3" w:semiHidden="0" w:uiPriority="69" w:unhideWhenUsed="0"/>
+    <w:lsdException w:name="Dark List" w:semiHidden="0" w:uiPriority="70" w:unhideWhenUsed="0"/>
+    <w:lsdException w:name="Colorful Shading" w:semiHidden="0" w:uiPriority="71" w:unhideWhenUsed="0"/>
+    <w:lsdException w:name="Colorful List" w:semiHidden="0" w:uiPriority="72" w:unhideWhenUsed="0"/>
+    <w:lsdException w:name="Colorful Grid" w:semiHidden="0" w:uiPriority="73" w:unhideWhenUsed="0"/>
+    <w:lsdException w:name="Light Shading Accent 1" w:semiHidden="0" w:uiPriority="60" w:unhideWhenUsed="0"/>
+    <w:lsdException w:name="Light List Accent 1" w:semiHidden="0" w:uiPriority="61" w:unhideWhenUsed="0"/>
+    <w:lsdException w:name="Light Grid Accent 1" w:semiHidden="0" w:uiPriority="62" w:unhideWhenUsed="0"/>
+    <w:lsdException w:name="Medium Shading 1 Accent 1" w:semiHidden="0" w:uiPriority="63" w:unhideWhenUsed="0"/>
+    <w:lsdException w:name="Medium Shading 2 Accent 1" w:semiHidden="0" w:uiPriority="64" w:unhideWhenUsed="0"/>
+    <w:lsdException w:name="Medium List 1 Accent 1" w:semiHidden="0" w:uiPriority="65" w:unhideWhenUsed="0"/>
+    <w:lsdException w:name="Revision" w:unhideWhenUsed="0"/>
+    <w:lsdException w:name="List Paragraph" w:semiHidden="0" w:uiPriority="34" w:unhideWhenUsed="0" w:qFormat="1"/>
+    <w:lsdException w:name="Quote" w:semiHidden="0" w:uiPriority="29" w:unhideWhenUsed="0" w:qFormat="1"/>
+    <w:lsdException w:name="Intense Quote" w:semiHidden="0" w:uiPriority="30" w:unhideWhenUsed="0" w:qFormat="1"/>
+    <w:lsdException w:name="Medium List 2 Accent 1" w:semiHidden="0" w:uiPriority="66" w:unhideWhenUsed="0"/>
+    <w:lsdException w:name="Medium Grid 1 Accent 1" w:semiHidden="0" w:uiPriority="67" w:unhideWhenUsed="0"/>
+    <w:lsdException w:name="Medium Grid 2 Accent 1" w:semiHidden="0" w:uiPriority="68" w:unhideWhenUsed="0"/>
+    <w:lsdException w:name="Medium Grid 3 Accent 1" w:semiHidden="0" w:uiPriority="69" w:unhideWhenUsed="0"/>
+    <w:lsdException w:name="Dark List Accent 1" w:semiHidden="0" w:uiPriority="70" w:unhideWhenUsed="0"/>
+    <w:lsdException w:name="Colorful Shading Accent 1" w:semiHidden="0" w:uiPriority="71" w:unhideWhenUsed="0"/>
+    <w:lsdException w:name="Colorful List Accent 1" w:semiHidden="0" w:uiPriority="72" w:unhideWhenUsed="0"/>
+    <w:lsdException w:name="Colorful Grid Accent 1" w:semiHidden="0" w:uiPriority="73" w:unhideWhenUsed="0"/>
+    <w:lsdException w:name="Light Shading Accent 2" w:semiHidden="0" w:uiPriority="60" w:unhideWhenUsed="0"/>
+    <w:lsdException w:name="Light List Accent 2" w:semiHidden="0" w:uiPriority="61" w:unhideWhenUsed="0"/>
+    <w:lsdException w:name="Light Grid Accent 2" w:semiHidden="0" w:uiPriority="62" w:unhideWhenUsed="0"/>
+    <w:lsdException w:name="Medium Shading 1 Accent 2" w:semiHidden="0" w:uiPriority="63" w:unhideWhenUsed="0"/>
+    <w:lsdException w:name="Medium Shading 2 Accent 2" w:semiHidden="0" w:uiPriority="64" w:unhideWhenUsed="0"/>
+    <w:lsdException w:name="Medium List 1 Accent 2" w:semiHidden="0" w:uiPriority="65" w:unhideWhenUsed="0"/>
+    <w:lsdException w:name="Medium List 2 Accent 2" w:semiHidden="0" w:uiPriority="66" w:unhideWhenUsed="0"/>
+    <w:lsdException w:name="Medium Grid 1 Accent 2" w:semiHidden="0" w:uiPriority="67" w:unhideWhenUsed="0"/>
+    <w:lsdException w:name="Medium Grid 2 Accent 2" w:semiHidden="0" w:uiPriority="68" w:unhideWhenUsed="0"/>
+    <w:lsdException w:name="Medium Grid 3 Accent 2" w:semiHidden="0" w:uiPriority="69" w:unhideWhenUsed="0"/>
+    <w:lsdException w:name="Dark List Accent 2" w:semiHidden="0" w:uiPriority="70" w:unhideWhenUsed="0"/>
+    <w:lsdException w:name="Colorful Shading Accent 2" w:semiHidden="0" w:uiPriority="71" w:unhideWhenUsed="0"/>
+    <w:lsdException w:name="Colorful List Accent 2" w:semiHidden="0" w:uiPriority="72" w:unhideWhenUsed="0"/>
+    <w:lsdException w:name="Colorful Grid Accent 2" w:semiHidden="0" w:uiPriority="73" w:unhideWhenUsed="0"/>
+    <w:lsdException w:name="Light Shading Accent 3" w:semiHidden="0" w:uiPriority="60" w:unhideWhenUsed="0"/>
+    <w:lsdException w:name="Light List Accent 3" w:semiHidden="0" w:uiPriority="61" w:unhideWhenUsed="0"/>
+    <w:lsdException w:name="Light Grid Accent 3" w:semiHidden="0" w:uiPriority="62" w:unhideWhenUsed="0"/>
+    <w:lsdException w:name="Medium Shading 1 Accent 3" w:semiHidden="0" w:uiPriority="63" w:unhideWhenUsed="0"/>
+    <w:lsdException w:name="Medium Shading 2 Accent 3" w:semiHidden="0" w:uiPriority="64" w:unhideWhenUsed="0"/>
+    <w:lsdException w:name="Medium List 1 Accent 3" w:semiHidden="0" w:uiPriority="65" w:unhideWhenUsed="0"/>
+    <w:lsdException w:name="Medium List 2 Accent 3" w:semiHidden="0" w:uiPriority="66" w:unhideWhenUsed="0"/>
+    <w:lsdException w:name="Medium Grid 1 Accent 3" w:semiHidden="0" w:uiPriority="67" w:unhideWhenUsed="0"/>
+    <w:lsdException w:name="Medium Grid 2 Accent 3" w:semiHidden="0" w:uiPriority="68" w:unhideWhenUsed="0"/>
+    <w:lsdException w:name="Medium Grid 3 Accent 3" w:semiHidden="0" w:uiPriority="69" w:unhideWhenUsed="0"/>
+    <w:lsdException w:name="Dark List Accent 3" w:semiHidden="0" w:uiPriority="70" w:unhideWhenUsed="0"/>
+    <w:lsdException w:name="Colorful Shading Accent 3" w:semiHidden="0" w:uiPriority="71" w:unhideWhenUsed="0"/>
+    <w:lsdException w:name="Colorful List Accent 3" w:semiHidden="0" w:uiPriority="72" w:unhideWhenUsed="0"/>
+    <w:lsdException w:name="Colorful Grid Accent 3" w:semiHidden="0" w:uiPriority="73" w:unhideWhenUsed="0"/>
+    <w:lsdException w:name="Light Shading Accent 4" w:semiHidden="0" w:uiPriority="60" w:unhideWhenUsed="0"/>
+    <w:lsdException w:name="Light List Accent 4" w:semiHidden="0" w:uiPriority="61" w:unhideWhenUsed="0"/>
+    <w:lsdException w:name="Light Grid Accent 4" w:semiHidden="0" w:uiPriority="62" w:unhideWhenUsed="0"/>
+    <w:lsdException w:name="Medium Shading 1 Accent 4" w:semiHidden="0" w:uiPriority="63" w:unhideWhenUsed="0"/>
+    <w:lsdException w:name="Medium Shading 2 Accent 4" w:semiHidden="0" w:uiPriority="64" w:unhideWhenUsed="0"/>
+    <w:lsdException w:name="Medium List 1 Accent 4" w:semiHidden="0" w:uiPriority="65" w:unhideWhenUsed="0"/>
+    <w:lsdException w:name="Medium List 2 Accent 4" w:semiHidden="0" w:uiPriority="66" w:unhideWhenUsed="0"/>
+    <w:lsdException w:name="Medium Grid 1 Accent 4" w:semiHidden="0" w:uiPriority="67" w:unhideWhenUsed="0"/>
+    <w:lsdException w:name="Medium Grid 2 Accent 4" w:semiHidden="0" w:uiPriority="68" w:unhideWhenUsed="0"/>
+    <w:lsdException w:name="Medium Grid 3 Accent 4" w:semiHidden="0" w:uiPriority="69" w:unhideWhenUsed="0"/>
+    <w:lsdException w:name="Dark List Accent 4" w:semiHidden="0" w:uiPriority="70" w:unhideWhenUsed="0"/>
+    <w:lsdException w:name="Colorful Shading Accent 4" w:semiHidden="0" w:uiPriority="71" w:unhideWhenUsed="0"/>
+    <w:lsdException w:name="Colorful List Accent 4" w:semiHidden="0" w:uiPriority="72" w:unhideWhenUsed="0"/>
+    <w:lsdException w:name="Colorful Grid Accent 4" w:semiHidden="0" w:uiPriority="73" w:unhideWhenUsed="0"/>
+    <w:lsdException w:name="Light Shading Accent 5" w:semiHidden="0" w:uiPriority="60" w:unhideWhenUsed="0"/>
+    <w:lsdException w:name="Light List Accent 5" w:semiHidden="0" w:uiPriority="61" w:unhideWhenUsed="0"/>
+    <w:lsdException w:name="Light Grid Accent 5" w:semiHidden="0" w:uiPriority="62" w:unhideWhenUsed="0"/>
+    <w:lsdException w:name="Medium Shading 1 Accent 5" w:semiHidden="0" w:uiPriority="63" w:unhideWhenUsed="0"/>
+    <w:lsdException w:name="Medium Shading 2 Accent 5" w:semiHidden="0" w:uiPriority="64" w:unhideWhenUsed="0"/>
+    <w:lsdException w:name="Medium List 1 Accent 5" w:semiHidden="0" w:uiPriority="65" w:unhideWhenUsed="0"/>
+    <w:lsdException w:name="Medium List 2 Accent 5" w:semiHidden="0" w:uiPriority="66" w:unhideWhenUsed="0"/>
+    <w:lsdException w:name="Medium Grid 1 Accent 5" w:semiHidden="0" w:uiPriority="67" w:unhideWhenUsed="0"/>
+    <w:lsdException w:name="Medium Grid 2 Accent 5" w:semiHidden="0" w:uiPriority="68" w:unhideWhenUsed="0"/>
+    <w:lsdException w:name="Medium Grid 3 Accent 5" w:semiHidden="0" w:uiPriority="69" w:unhideWhenUsed="0"/>
+    <w:lsdException w:name="Dark List Accent 5" w:semiHidden="0" w:uiPriority="70" w:unhideWhenUsed="0"/>
+    <w:lsdException w:name="Colorful Shading Accent 5" w:semiHidden="0" w:uiPriority="71" w:unhideWhenUsed="0"/>
+    <w:lsdException w:name="Colorful List Accent 5" w:semiHidden="0" w:uiPriority="72" w:unhideWhenUsed="0"/>
+    <w:lsdException w:name="Colorful Grid Accent 5" w:semiHidden="0" w:uiPriority="73" w:unhideWhenUsed="0"/>
+    <w:lsdException w:name="Light Shading Accent 6" w:semiHidden="0" w:uiPriority="60" w:unhideWhenUsed="0"/>
+    <w:lsdException w:name="Light List Accent 6" w:semiHidden="0" w:uiPriority="61" w:unhideWhenUsed="0"/>
+    <w:lsdException w:name="Light Grid Accent 6" w:semiHidden="0" w:uiPriority="62" w:unhideWhenUsed="0"/>
+    <w:lsdException w:name="Medium Shading 1 Accent 6" w:semiHidden="0" w:uiPriority="63" w:unhideWhenUsed="0"/>
+    <w:lsdException w:name="Medium Shading 2 Accent 6" w:semiHidden="0" w:uiPriority="64" w:unhideWhenUsed="0"/>
+    <w:lsdException w:name="Medium List 1 Accent 6" w:semiHidden="0" w:uiPriority="65" w:unhideWhenUsed="0"/>
+    <w:lsdException w:name="Medium List 2 Accent 6" w:semiHidden="0" w:uiPriority="66" w:unhideWhenUsed="0"/>
+    <w:lsdException w:name="Medium Grid 1 Accent 6" w:semiHidden="0" w:uiPriority="67" w:unhideWhenUsed="0"/>
+    <w:lsdException w:name="Medium Grid 2 Accent 6" w:semiHidden="0" w:uiPriority="68" w:unhideWhenUsed="0"/>
+    <w:lsdException w:name="Medium Grid 3 Accent 6" w:semiHidden="0" w:uiPriority="69" w:unhideWhenUsed="0"/>
+    <w:lsdException w:name="Dark List Accent 6" w:semiHidden="0" w:uiPriority="70" w:unhideWhenUsed="0"/>
+    <w:lsdException w:name="Colorful Shading Accent 6" w:semiHidden="0" w:uiPriority="71" w:unhideWhenUsed="0"/>
+    <w:lsdException w:name="Colorful List Accent 6" w:semiHidden="0" w:uiPriority="72" w:unhideWhenUsed="0"/>
+    <w:lsdException w:name="Colorful Grid Accent 6" w:semiHidden="0" w:uiPriority="73" w:unhideWhenUsed="0"/>
+    <w:lsdException w:name="Subtle Emphasis" w:semiHidden="0" w:uiPriority="19" w:unhideWhenUsed="0" w:qFormat="1"/>
+    <w:lsdException w:name="Intense Emphasis" w:semiHidden="0" w:uiPriority="21" w:unhideWhenUsed="0" w:qFormat="1"/>
+    <w:lsdException w:name="Subtle Reference" w:semiHidden="0" w:uiPriority="31" w:unhideWhenUsed="0" w:qFormat="1"/>
+    <w:lsdException w:name="Intense Reference" w:semiHidden="0" w:uiPriority="32" w:unhideWhenUsed="0" w:qFormat="1"/>
+    <w:lsdException w:name="Book Title" w:semiHidden="0" w:uiPriority="33" w:unhideWhenUsed="0" w:qFormat="1"/>
+    <w:lsdException w:name="Bibliography" w:uiPriority="37"/>
+    <w:lsdException w:name="TOC Heading" w:uiPriority="39" w:qFormat="1"/>
   </w:latentStyles>
   <w:style w:type="paragraph" w:default="1" w:styleId="Normal">
     <w:name w:val="Normal"/>
@@ -5407,6 +5126,192 @@
 </w:styles>
 </file>
 
+<file path=word/stylesWithEffects.xml><?xml version="1.0" encoding="utf-8"?>
+<w:styles xmlns:wpc="http://schemas.microsoft.com/office/word/2010/wordprocessingCanvas" xmlns:mo="http://schemas.microsoft.com/office/mac/office/2008/main" xmlns:mc="http://schemas.openxmlformats.org/markup-compatibility/2006" xmlns:mv="urn:schemas-microsoft-com:mac:vml" xmlns:o="urn:schemas-microsoft-com:office:office" xmlns:r="http://schemas.openxmlformats.org/officeDocument/2006/relationships" xmlns:m="http://schemas.openxmlformats.org/officeDocument/2006/math" xmlns:v="urn:schemas-microsoft-com:vml" xmlns:wp14="http://schemas.microsoft.com/office/word/2010/wordprocessingDrawing" xmlns:wp="http://schemas.openxmlformats.org/drawingml/2006/wordprocessingDrawing" xmlns:w10="urn:schemas-microsoft-com:office:word" xmlns:w="http://schemas.openxmlformats.org/wordprocessingml/2006/main" xmlns:w14="http://schemas.microsoft.com/office/word/2010/wordml" xmlns:wpg="http://schemas.microsoft.com/office/word/2010/wordprocessingGroup" xmlns:wpi="http://schemas.microsoft.com/office/word/2010/wordprocessingInk" xmlns:wne="http://schemas.microsoft.com/office/word/2006/wordml" xmlns:wps="http://schemas.microsoft.com/office/word/2010/wordprocessingShape" mc:Ignorable="w14 wp14">
+  <w:docDefaults>
+    <w:rPrDefault>
+      <w:rPr>
+        <w:rFonts w:asciiTheme="minorHAnsi" w:eastAsiaTheme="minorEastAsia" w:hAnsiTheme="minorHAnsi" w:cstheme="minorBidi"/>
+        <w:sz w:val="24"/>
+        <w:szCs w:val="24"/>
+        <w:lang w:val="en-US" w:eastAsia="ja-JP" w:bidi="ar-SA"/>
+      </w:rPr>
+    </w:rPrDefault>
+    <w:pPrDefault/>
+  </w:docDefaults>
+  <w:latentStyles w:defLockedState="0" w:defUIPriority="99" w:defSemiHidden="1" w:defUnhideWhenUsed="1" w:defQFormat="0" w:count="276">
+    <w:lsdException w:name="Normal" w:semiHidden="0" w:uiPriority="0" w:unhideWhenUsed="0" w:qFormat="1"/>
+    <w:lsdException w:name="heading 1" w:semiHidden="0" w:uiPriority="9" w:unhideWhenUsed="0" w:qFormat="1"/>
+    <w:lsdException w:name="heading 2" w:uiPriority="9" w:qFormat="1"/>
+    <w:lsdException w:name="heading 3" w:uiPriority="9" w:qFormat="1"/>
+    <w:lsdException w:name="heading 4" w:uiPriority="9" w:qFormat="1"/>
+    <w:lsdException w:name="heading 5" w:uiPriority="9" w:qFormat="1"/>
+    <w:lsdException w:name="heading 6" w:uiPriority="9" w:qFormat="1"/>
+    <w:lsdException w:name="heading 7" w:uiPriority="9" w:qFormat="1"/>
+    <w:lsdException w:name="heading 8" w:uiPriority="9" w:qFormat="1"/>
+    <w:lsdException w:name="heading 9" w:uiPriority="9" w:qFormat="1"/>
+    <w:lsdException w:name="toc 1" w:uiPriority="39"/>
+    <w:lsdException w:name="toc 2" w:uiPriority="39"/>
+    <w:lsdException w:name="toc 3" w:uiPriority="39"/>
+    <w:lsdException w:name="toc 4" w:uiPriority="39"/>
+    <w:lsdException w:name="toc 5" w:uiPriority="39"/>
+    <w:lsdException w:name="toc 6" w:uiPriority="39"/>
+    <w:lsdException w:name="toc 7" w:uiPriority="39"/>
+    <w:lsdException w:name="toc 8" w:uiPriority="39"/>
+    <w:lsdException w:name="toc 9" w:uiPriority="39"/>
+    <w:lsdException w:name="caption" w:uiPriority="35" w:qFormat="1"/>
+    <w:lsdException w:name="Title" w:semiHidden="0" w:uiPriority="10" w:unhideWhenUsed="0" w:qFormat="1"/>
+    <w:lsdException w:name="Default Paragraph Font" w:uiPriority="1"/>
+    <w:lsdException w:name="Subtitle" w:semiHidden="0" w:uiPriority="11" w:unhideWhenUsed="0" w:qFormat="1"/>
+    <w:lsdException w:name="Strong" w:semiHidden="0" w:uiPriority="22" w:unhideWhenUsed="0" w:qFormat="1"/>
+    <w:lsdException w:name="Emphasis" w:semiHidden="0" w:uiPriority="20" w:unhideWhenUsed="0" w:qFormat="1"/>
+    <w:lsdException w:name="Table Grid" w:semiHidden="0" w:uiPriority="59" w:unhideWhenUsed="0"/>
+    <w:lsdException w:name="Placeholder Text" w:unhideWhenUsed="0"/>
+    <w:lsdException w:name="No Spacing" w:semiHidden="0" w:uiPriority="1" w:unhideWhenUsed="0" w:qFormat="1"/>
+    <w:lsdException w:name="Light Shading" w:semiHidden="0" w:uiPriority="60" w:unhideWhenUsed="0"/>
+    <w:lsdException w:name="Light List" w:semiHidden="0" w:uiPriority="61" w:unhideWhenUsed="0"/>
+    <w:lsdException w:name="Light Grid" w:semiHidden="0" w:uiPriority="62" w:unhideWhenUsed="0"/>
+    <w:lsdException w:name="Medium Shading 1" w:semiHidden="0" w:uiPriority="63" w:unhideWhenUsed="0"/>
+    <w:lsdException w:name="Medium Shading 2" w:semiHidden="0" w:uiPriority="64" w:unhideWhenUsed="0"/>
+    <w:lsdException w:name="Medium List 1" w:semiHidden="0" w:uiPriority="65" w:unhideWhenUsed="0"/>
+    <w:lsdException w:name="Medium List 2" w:semiHidden="0" w:uiPriority="66" w:unhideWhenUsed="0"/>
+    <w:lsdException w:name="Medium Grid 1" w:semiHidden="0" w:uiPriority="67" w:unhideWhenUsed="0"/>
+    <w:lsdException w:name="Medium Grid 2" w:semiHidden="0" w:uiPriority="68" w:unhideWhenUsed="0"/>
+    <w:lsdException w:name="Medium Grid 3" w:semiHidden="0" w:uiPriority="69" w:unhideWhenUsed="0"/>
+    <w:lsdException w:name="Dark List" w:semiHidden="0" w:uiPriority="70" w:unhideWhenUsed="0"/>
+    <w:lsdException w:name="Colorful Shading" w:semiHidden="0" w:uiPriority="71" w:unhideWhenUsed="0"/>
+    <w:lsdException w:name="Colorful List" w:semiHidden="0" w:uiPriority="72" w:unhideWhenUsed="0"/>
+    <w:lsdException w:name="Colorful Grid" w:semiHidden="0" w:uiPriority="73" w:unhideWhenUsed="0"/>
+    <w:lsdException w:name="Light Shading Accent 1" w:semiHidden="0" w:uiPriority="60" w:unhideWhenUsed="0"/>
+    <w:lsdException w:name="Light List Accent 1" w:semiHidden="0" w:uiPriority="61" w:unhideWhenUsed="0"/>
+    <w:lsdException w:name="Light Grid Accent 1" w:semiHidden="0" w:uiPriority="62" w:unhideWhenUsed="0"/>
+    <w:lsdException w:name="Medium Shading 1 Accent 1" w:semiHidden="0" w:uiPriority="63" w:unhideWhenUsed="0"/>
+    <w:lsdException w:name="Medium Shading 2 Accent 1" w:semiHidden="0" w:uiPriority="64" w:unhideWhenUsed="0"/>
+    <w:lsdException w:name="Medium List 1 Accent 1" w:semiHidden="0" w:uiPriority="65" w:unhideWhenUsed="0"/>
+    <w:lsdException w:name="Revision" w:unhideWhenUsed="0"/>
+    <w:lsdException w:name="List Paragraph" w:semiHidden="0" w:uiPriority="34" w:unhideWhenUsed="0" w:qFormat="1"/>
+    <w:lsdException w:name="Quote" w:semiHidden="0" w:uiPriority="29" w:unhideWhenUsed="0" w:qFormat="1"/>
+    <w:lsdException w:name="Intense Quote" w:semiHidden="0" w:uiPriority="30" w:unhideWhenUsed="0" w:qFormat="1"/>
+    <w:lsdException w:name="Medium List 2 Accent 1" w:semiHidden="0" w:uiPriority="66" w:unhideWhenUsed="0"/>
+    <w:lsdException w:name="Medium Grid 1 Accent 1" w:semiHidden="0" w:uiPriority="67" w:unhideWhenUsed="0"/>
+    <w:lsdException w:name="Medium Grid 2 Accent 1" w:semiHidden="0" w:uiPriority="68" w:unhideWhenUsed="0"/>
+    <w:lsdException w:name="Medium Grid 3 Accent 1" w:semiHidden="0" w:uiPriority="69" w:unhideWhenUsed="0"/>
+    <w:lsdException w:name="Dark List Accent 1" w:semiHidden="0" w:uiPriority="70" w:unhideWhenUsed="0"/>
+    <w:lsdException w:name="Colorful Shading Accent 1" w:semiHidden="0" w:uiPriority="71" w:unhideWhenUsed="0"/>
+    <w:lsdException w:name="Colorful List Accent 1" w:semiHidden="0" w:uiPriority="72" w:unhideWhenUsed="0"/>
+    <w:lsdException w:name="Colorful Grid Accent 1" w:semiHidden="0" w:uiPriority="73" w:unhideWhenUsed="0"/>
+    <w:lsdException w:name="Light Shading Accent 2" w:semiHidden="0" w:uiPriority="60" w:unhideWhenUsed="0"/>
+    <w:lsdException w:name="Light List Accent 2" w:semiHidden="0" w:uiPriority="61" w:unhideWhenUsed="0"/>
+    <w:lsdException w:name="Light Grid Accent 2" w:semiHidden="0" w:uiPriority="62" w:unhideWhenUsed="0"/>
+    <w:lsdException w:name="Medium Shading 1 Accent 2" w:semiHidden="0" w:uiPriority="63" w:unhideWhenUsed="0"/>
+    <w:lsdException w:name="Medium Shading 2 Accent 2" w:semiHidden="0" w:uiPriority="64" w:unhideWhenUsed="0"/>
+    <w:lsdException w:name="Medium List 1 Accent 2" w:semiHidden="0" w:uiPriority="65" w:unhideWhenUsed="0"/>
+    <w:lsdException w:name="Medium List 2 Accent 2" w:semiHidden="0" w:uiPriority="66" w:unhideWhenUsed="0"/>
+    <w:lsdException w:name="Medium Grid 1 Accent 2" w:semiHidden="0" w:uiPriority="67" w:unhideWhenUsed="0"/>
+    <w:lsdException w:name="Medium Grid 2 Accent 2" w:semiHidden="0" w:uiPriority="68" w:unhideWhenUsed="0"/>
+    <w:lsdException w:name="Medium Grid 3 Accent 2" w:semiHidden="0" w:uiPriority="69" w:unhideWhenUsed="0"/>
+    <w:lsdException w:name="Dark List Accent 2" w:semiHidden="0" w:uiPriority="70" w:unhideWhenUsed="0"/>
+    <w:lsdException w:name="Colorful Shading Accent 2" w:semiHidden="0" w:uiPriority="71" w:unhideWhenUsed="0"/>
+    <w:lsdException w:name="Colorful List Accent 2" w:semiHidden="0" w:uiPriority="72" w:unhideWhenUsed="0"/>
+    <w:lsdException w:name="Colorful Grid Accent 2" w:semiHidden="0" w:uiPriority="73" w:unhideWhenUsed="0"/>
+    <w:lsdException w:name="Light Shading Accent 3" w:semiHidden="0" w:uiPriority="60" w:unhideWhenUsed="0"/>
+    <w:lsdException w:name="Light List Accent 3" w:semiHidden="0" w:uiPriority="61" w:unhideWhenUsed="0"/>
+    <w:lsdException w:name="Light Grid Accent 3" w:semiHidden="0" w:uiPriority="62" w:unhideWhenUsed="0"/>
+    <w:lsdException w:name="Medium Shading 1 Accent 3" w:semiHidden="0" w:uiPriority="63" w:unhideWhenUsed="0"/>
+    <w:lsdException w:name="Medium Shading 2 Accent 3" w:semiHidden="0" w:uiPriority="64" w:unhideWhenUsed="0"/>
+    <w:lsdException w:name="Medium List 1 Accent 3" w:semiHidden="0" w:uiPriority="65" w:unhideWhenUsed="0"/>
+    <w:lsdException w:name="Medium List 2 Accent 3" w:semiHidden="0" w:uiPriority="66" w:unhideWhenUsed="0"/>
+    <w:lsdException w:name="Medium Grid 1 Accent 3" w:semiHidden="0" w:uiPriority="67" w:unhideWhenUsed="0"/>
+    <w:lsdException w:name="Medium Grid 2 Accent 3" w:semiHidden="0" w:uiPriority="68" w:unhideWhenUsed="0"/>
+    <w:lsdException w:name="Medium Grid 3 Accent 3" w:semiHidden="0" w:uiPriority="69" w:unhideWhenUsed="0"/>
+    <w:lsdException w:name="Dark List Accent 3" w:semiHidden="0" w:uiPriority="70" w:unhideWhenUsed="0"/>
+    <w:lsdException w:name="Colorful Shading Accent 3" w:semiHidden="0" w:uiPriority="71" w:unhideWhenUsed="0"/>
+    <w:lsdException w:name="Colorful List Accent 3" w:semiHidden="0" w:uiPriority="72" w:unhideWhenUsed="0"/>
+    <w:lsdException w:name="Colorful Grid Accent 3" w:semiHidden="0" w:uiPriority="73" w:unhideWhenUsed="0"/>
+    <w:lsdException w:name="Light Shading Accent 4" w:semiHidden="0" w:uiPriority="60" w:unhideWhenUsed="0"/>
+    <w:lsdException w:name="Light List Accent 4" w:semiHidden="0" w:uiPriority="61" w:unhideWhenUsed="0"/>
+    <w:lsdException w:name="Light Grid Accent 4" w:semiHidden="0" w:uiPriority="62" w:unhideWhenUsed="0"/>
+    <w:lsdException w:name="Medium Shading 1 Accent 4" w:semiHidden="0" w:uiPriority="63" w:unhideWhenUsed="0"/>
+    <w:lsdException w:name="Medium Shading 2 Accent 4" w:semiHidden="0" w:uiPriority="64" w:unhideWhenUsed="0"/>
+    <w:lsdException w:name="Medium List 1 Accent 4" w:semiHidden="0" w:uiPriority="65" w:unhideWhenUsed="0"/>
+    <w:lsdException w:name="Medium List 2 Accent 4" w:semiHidden="0" w:uiPriority="66" w:unhideWhenUsed="0"/>
+    <w:lsdException w:name="Medium Grid 1 Accent 4" w:semiHidden="0" w:uiPriority="67" w:unhideWhenUsed="0"/>
+    <w:lsdException w:name="Medium Grid 2 Accent 4" w:semiHidden="0" w:uiPriority="68" w:unhideWhenUsed="0"/>
+    <w:lsdException w:name="Medium Grid 3 Accent 4" w:semiHidden="0" w:uiPriority="69" w:unhideWhenUsed="0"/>
+    <w:lsdException w:name="Dark List Accent 4" w:semiHidden="0" w:uiPriority="70" w:unhideWhenUsed="0"/>
+    <w:lsdException w:name="Colorful Shading Accent 4" w:semiHidden="0" w:uiPriority="71" w:unhideWhenUsed="0"/>
+    <w:lsdException w:name="Colorful List Accent 4" w:semiHidden="0" w:uiPriority="72" w:unhideWhenUsed="0"/>
+    <w:lsdException w:name="Colorful Grid Accent 4" w:semiHidden="0" w:uiPriority="73" w:unhideWhenUsed="0"/>
+    <w:lsdException w:name="Light Shading Accent 5" w:semiHidden="0" w:uiPriority="60" w:unhideWhenUsed="0"/>
+    <w:lsdException w:name="Light List Accent 5" w:semiHidden="0" w:uiPriority="61" w:unhideWhenUsed="0"/>
+    <w:lsdException w:name="Light Grid Accent 5" w:semiHidden="0" w:uiPriority="62" w:unhideWhenUsed="0"/>
+    <w:lsdException w:name="Medium Shading 1 Accent 5" w:semiHidden="0" w:uiPriority="63" w:unhideWhenUsed="0"/>
+    <w:lsdException w:name="Medium Shading 2 Accent 5" w:semiHidden="0" w:uiPriority="64" w:unhideWhenUsed="0"/>
+    <w:lsdException w:name="Medium List 1 Accent 5" w:semiHidden="0" w:uiPriority="65" w:unhideWhenUsed="0"/>
+    <w:lsdException w:name="Medium List 2 Accent 5" w:semiHidden="0" w:uiPriority="66" w:unhideWhenUsed="0"/>
+    <w:lsdException w:name="Medium Grid 1 Accent 5" w:semiHidden="0" w:uiPriority="67" w:unhideWhenUsed="0"/>
+    <w:lsdException w:name="Medium Grid 2 Accent 5" w:semiHidden="0" w:uiPriority="68" w:unhideWhenUsed="0"/>
+    <w:lsdException w:name="Medium Grid 3 Accent 5" w:semiHidden="0" w:uiPriority="69" w:unhideWhenUsed="0"/>
+    <w:lsdException w:name="Dark List Accent 5" w:semiHidden="0" w:uiPriority="70" w:unhideWhenUsed="0"/>
+    <w:lsdException w:name="Colorful Shading Accent 5" w:semiHidden="0" w:uiPriority="71" w:unhideWhenUsed="0"/>
+    <w:lsdException w:name="Colorful List Accent 5" w:semiHidden="0" w:uiPriority="72" w:unhideWhenUsed="0"/>
+    <w:lsdException w:name="Colorful Grid Accent 5" w:semiHidden="0" w:uiPriority="73" w:unhideWhenUsed="0"/>
+    <w:lsdException w:name="Light Shading Accent 6" w:semiHidden="0" w:uiPriority="60" w:unhideWhenUsed="0"/>
+    <w:lsdException w:name="Light List Accent 6" w:semiHidden="0" w:uiPriority="61" w:unhideWhenUsed="0"/>
+    <w:lsdException w:name="Light Grid Accent 6" w:semiHidden="0" w:uiPriority="62" w:unhideWhenUsed="0"/>
+    <w:lsdException w:name="Medium Shading 1 Accent 6" w:semiHidden="0" w:uiPriority="63" w:unhideWhenUsed="0"/>
+    <w:lsdException w:name="Medium Shading 2 Accent 6" w:semiHidden="0" w:uiPriority="64" w:unhideWhenUsed="0"/>
+    <w:lsdException w:name="Medium List 1 Accent 6" w:semiHidden="0" w:uiPriority="65" w:unhideWhenUsed="0"/>
+    <w:lsdException w:name="Medium List 2 Accent 6" w:semiHidden="0" w:uiPriority="66" w:unhideWhenUsed="0"/>
+    <w:lsdException w:name="Medium Grid 1 Accent 6" w:semiHidden="0" w:uiPriority="67" w:unhideWhenUsed="0"/>
+    <w:lsdException w:name="Medium Grid 2 Accent 6" w:semiHidden="0" w:uiPriority="68" w:unhideWhenUsed="0"/>
+    <w:lsdException w:name="Medium Grid 3 Accent 6" w:semiHidden="0" w:uiPriority="69" w:unhideWhenUsed="0"/>
+    <w:lsdException w:name="Dark List Accent 6" w:semiHidden="0" w:uiPriority="70" w:unhideWhenUsed="0"/>
+    <w:lsdException w:name="Colorful Shading Accent 6" w:semiHidden="0" w:uiPriority="71" w:unhideWhenUsed="0"/>
+    <w:lsdException w:name="Colorful List Accent 6" w:semiHidden="0" w:uiPriority="72" w:unhideWhenUsed="0"/>
+    <w:lsdException w:name="Colorful Grid Accent 6" w:semiHidden="0" w:uiPriority="73" w:unhideWhenUsed="0"/>
+    <w:lsdException w:name="Subtle Emphasis" w:semiHidden="0" w:uiPriority="19" w:unhideWhenUsed="0" w:qFormat="1"/>
+    <w:lsdException w:name="Intense Emphasis" w:semiHidden="0" w:uiPriority="21" w:unhideWhenUsed="0" w:qFormat="1"/>
+    <w:lsdException w:name="Subtle Reference" w:semiHidden="0" w:uiPriority="31" w:unhideWhenUsed="0" w:qFormat="1"/>
+    <w:lsdException w:name="Intense Reference" w:semiHidden="0" w:uiPriority="32" w:unhideWhenUsed="0" w:qFormat="1"/>
+    <w:lsdException w:name="Book Title" w:semiHidden="0" w:uiPriority="33" w:unhideWhenUsed="0" w:qFormat="1"/>
+    <w:lsdException w:name="Bibliography" w:uiPriority="37"/>
+    <w:lsdException w:name="TOC Heading" w:uiPriority="39" w:qFormat="1"/>
+  </w:latentStyles>
+  <w:style w:type="paragraph" w:default="1" w:styleId="Normal">
+    <w:name w:val="Normal"/>
+    <w:qFormat/>
+  </w:style>
+  <w:style w:type="character" w:default="1" w:styleId="DefaultParagraphFont">
+    <w:name w:val="Default Paragraph Font"/>
+    <w:uiPriority w:val="1"/>
+    <w:semiHidden/>
+    <w:unhideWhenUsed/>
+  </w:style>
+  <w:style w:type="table" w:default="1" w:styleId="TableNormal">
+    <w:name w:val="Normal Table"/>
+    <w:uiPriority w:val="99"/>
+    <w:semiHidden/>
+    <w:unhideWhenUsed/>
+    <w:tblPr>
+      <w:tblInd w:w="0" w:type="dxa"/>
+      <w:tblCellMar>
+        <w:top w:w="0" w:type="dxa"/>
+        <w:left w:w="108" w:type="dxa"/>
+        <w:bottom w:w="0" w:type="dxa"/>
+        <w:right w:w="108" w:type="dxa"/>
+      </w:tblCellMar>
+    </w:tblPr>
+  </w:style>
+  <w:style w:type="numbering" w:default="1" w:styleId="NoList">
+    <w:name w:val="No List"/>
+    <w:uiPriority w:val="99"/>
+    <w:semiHidden/>
+    <w:unhideWhenUsed/>
+  </w:style>
+</w:styles>
+</file>
+
 <file path=word/theme/theme1.xml><?xml version="1.0" encoding="utf-8"?>
 <a:theme xmlns:a="http://schemas.openxmlformats.org/drawingml/2006/main" name="Office Theme">
   <a:themeElements>
@@ -5450,7 +5355,7 @@
     </a:clrScheme>
     <a:fontScheme name="Office">
       <a:majorFont>
-        <a:latin typeface="Calibri Light" panose="020F0302020204030204"/>
+        <a:latin typeface="Calibri Light"/>
         <a:ea typeface=""/>
         <a:cs typeface=""/>
         <a:font script="Jpan" typeface="ＭＳ ゴシック"/>
@@ -5485,7 +5390,7 @@
         <a:font script="Geor" typeface="Sylfaen"/>
       </a:majorFont>
       <a:minorFont>
-        <a:latin typeface="Calibri" panose="020F0502020204030204"/>
+        <a:latin typeface="Calibri"/>
         <a:ea typeface=""/>
         <a:cs typeface=""/>
         <a:font script="Jpan" typeface="ＭＳ 明朝"/>
@@ -5662,7 +5567,7 @@
   <a:extraClrSchemeLst/>
   <a:extLst>
     <a:ext uri="{05A4C25C-085E-4340-85A3-A5531E510DB2}">
-      <thm15:themeFamily xmlns:thm15="http://schemas.microsoft.com/office/thememl/2012/main" name="Office Theme" id="{62F939B6-93AF-4DB8-9C6B-D6C7DFDC589F}" vid="{4A3C46E8-61CC-4603-A589-7422A47A8E4A}"/>
+      <thm15:themeFamily xmlns:thm15="http://schemas.microsoft.com/office/thememl/2012/main" xmlns="" name="Office Theme" id="{62F939B6-93AF-4DB8-9C6B-D6C7DFDC589F}" vid="{4A3C46E8-61CC-4603-A589-7422A47A8E4A}"/>
     </a:ext>
   </a:extLst>
 </a:theme>

</xml_diff>

<commit_message>
Added tags, nav buttons to intro, re coded
</commit_message>
<xml_diff>
--- a/M6_FileTagInventory_sec005_team18.docx
+++ b/M6_FileTagInventory_sec005_team18.docx
@@ -141,72 +141,42 @@
                 <w:i/>
                 <w:color w:val="FF0000"/>
               </w:rPr>
-              <w:t xml:space="preserve">Nelson </w:t>
-            </w:r>
-            <w:proofErr w:type="spellStart"/>
-            <w:r>
+              <w:t>Nelson Luehrs</w:t>
+            </w:r>
+          </w:p>
+          <w:p>
+            <w:pPr>
               <w:rPr>
                 <w:rFonts w:eastAsia="+mn-ea"/>
                 <w:i/>
                 <w:color w:val="FF0000"/>
               </w:rPr>
-              <w:t>Luehrs</w:t>
-            </w:r>
-            <w:proofErr w:type="spellEnd"/>
-          </w:p>
-          <w:p>
-            <w:pPr>
+            </w:pPr>
+            <w:r>
               <w:rPr>
                 <w:rFonts w:eastAsia="+mn-ea"/>
                 <w:i/>
                 <w:color w:val="FF0000"/>
               </w:rPr>
-            </w:pPr>
-            <w:r>
+              <w:t>Evan Widloski</w:t>
+            </w:r>
+          </w:p>
+          <w:p>
+            <w:pPr>
               <w:rPr>
                 <w:rFonts w:eastAsia="+mn-ea"/>
                 <w:i/>
                 <w:color w:val="FF0000"/>
               </w:rPr>
-              <w:t xml:space="preserve">Evan </w:t>
-            </w:r>
-            <w:proofErr w:type="spellStart"/>
+            </w:pPr>
             <w:r>
               <w:rPr>
                 <w:rFonts w:eastAsia="+mn-ea"/>
                 <w:i/>
                 <w:color w:val="FF0000"/>
               </w:rPr>
-              <w:t>Widloski</w:t>
-            </w:r>
-            <w:proofErr w:type="spellEnd"/>
-          </w:p>
-          <w:p>
-            <w:pPr>
-              <w:rPr>
-                <w:rFonts w:eastAsia="+mn-ea"/>
-                <w:i/>
-                <w:color w:val="FF0000"/>
-              </w:rPr>
-            </w:pPr>
-            <w:r>
-              <w:rPr>
-                <w:rFonts w:eastAsia="+mn-ea"/>
-                <w:i/>
-                <w:color w:val="FF0000"/>
-              </w:rPr>
-              <w:t xml:space="preserve">Jake Hallow    Kurt </w:t>
-            </w:r>
-            <w:proofErr w:type="spellStart"/>
-            <w:r>
-              <w:rPr>
-                <w:rFonts w:eastAsia="+mn-ea"/>
-                <w:i/>
-                <w:color w:val="FF0000"/>
-              </w:rPr>
-              <w:t>Sermersheim</w:t>
-            </w:r>
-            <w:proofErr w:type="spellEnd"/>
+              <w:t>Jake Hallow    Kurt Sermersheim</w:t>
+            </w:r>
           </w:p>
         </w:tc>
       </w:tr>
@@ -489,15 +459,7 @@
           </w:p>
           <w:p>
             <w:r>
-              <w:t>(</w:t>
-            </w:r>
-            <w:proofErr w:type="gramStart"/>
-            <w:r>
-              <w:t>if</w:t>
-            </w:r>
-            <w:proofErr w:type="gramEnd"/>
-            <w:r>
-              <w:t xml:space="preserve"> not using a particular component type, enter NA)</w:t>
+              <w:t>(if not using a particular component type, enter NA)</w:t>
             </w:r>
           </w:p>
         </w:tc>
@@ -538,13 +500,8 @@
             </w:tcMar>
           </w:tcPr>
           <w:p>
-            <w:proofErr w:type="gramStart"/>
-            <w:r>
-              <w:t>push</w:t>
-            </w:r>
-            <w:proofErr w:type="gramEnd"/>
-            <w:r>
-              <w:t>_</w:t>
+            <w:r>
+              <w:t>push_</w:t>
             </w:r>
           </w:p>
         </w:tc>
@@ -585,13 +542,8 @@
             </w:tcMar>
           </w:tcPr>
           <w:p>
-            <w:proofErr w:type="gramStart"/>
-            <w:r>
-              <w:t>slide</w:t>
-            </w:r>
-            <w:proofErr w:type="gramEnd"/>
-            <w:r>
-              <w:t>_</w:t>
+            <w:r>
+              <w:t>slide_</w:t>
             </w:r>
           </w:p>
         </w:tc>
@@ -632,13 +584,8 @@
             </w:tcMar>
           </w:tcPr>
           <w:p>
-            <w:proofErr w:type="gramStart"/>
-            <w:r>
-              <w:t>radio</w:t>
-            </w:r>
-            <w:proofErr w:type="gramEnd"/>
-            <w:r>
-              <w:t>_</w:t>
+            <w:r>
+              <w:t>radio_</w:t>
             </w:r>
           </w:p>
         </w:tc>
@@ -679,13 +626,8 @@
             </w:tcMar>
           </w:tcPr>
           <w:p>
-            <w:proofErr w:type="gramStart"/>
-            <w:r>
-              <w:t>check</w:t>
-            </w:r>
-            <w:proofErr w:type="gramEnd"/>
-            <w:r>
-              <w:t>_</w:t>
+            <w:r>
+              <w:t>check_</w:t>
             </w:r>
           </w:p>
         </w:tc>
@@ -726,13 +668,8 @@
             </w:tcMar>
           </w:tcPr>
           <w:p>
-            <w:proofErr w:type="gramStart"/>
-            <w:r>
-              <w:t>edit</w:t>
-            </w:r>
-            <w:proofErr w:type="gramEnd"/>
-            <w:r>
-              <w:t>_</w:t>
+            <w:r>
+              <w:t>edit_</w:t>
             </w:r>
           </w:p>
         </w:tc>
@@ -773,13 +710,8 @@
             </w:tcMar>
           </w:tcPr>
           <w:p>
-            <w:proofErr w:type="gramStart"/>
-            <w:r>
-              <w:t>text</w:t>
-            </w:r>
-            <w:proofErr w:type="gramEnd"/>
-            <w:r>
-              <w:t>_</w:t>
+            <w:r>
+              <w:t>text_</w:t>
             </w:r>
           </w:p>
         </w:tc>
@@ -820,13 +752,8 @@
             </w:tcMar>
           </w:tcPr>
           <w:p>
-            <w:proofErr w:type="gramStart"/>
-            <w:r>
-              <w:t>menu</w:t>
-            </w:r>
-            <w:proofErr w:type="gramEnd"/>
-            <w:r>
-              <w:t>_</w:t>
+            <w:r>
+              <w:t>menu_</w:t>
             </w:r>
           </w:p>
         </w:tc>
@@ -847,11 +774,9 @@
             </w:tcMar>
           </w:tcPr>
           <w:p>
-            <w:proofErr w:type="spellStart"/>
             <w:r>
               <w:t>Listbox</w:t>
             </w:r>
-            <w:proofErr w:type="spellEnd"/>
           </w:p>
         </w:tc>
         <w:tc>
@@ -869,13 +794,8 @@
             </w:tcMar>
           </w:tcPr>
           <w:p>
-            <w:proofErr w:type="gramStart"/>
-            <w:r>
-              <w:t>list</w:t>
-            </w:r>
-            <w:proofErr w:type="gramEnd"/>
-            <w:r>
-              <w:t>_</w:t>
+            <w:r>
+              <w:t>list_</w:t>
             </w:r>
           </w:p>
         </w:tc>
@@ -916,13 +836,8 @@
             </w:tcMar>
           </w:tcPr>
           <w:p>
-            <w:proofErr w:type="gramStart"/>
-            <w:r>
-              <w:t>toggle</w:t>
-            </w:r>
-            <w:proofErr w:type="gramEnd"/>
-            <w:r>
-              <w:t>_</w:t>
+            <w:r>
+              <w:t>toggle_</w:t>
             </w:r>
           </w:p>
         </w:tc>
@@ -963,13 +878,8 @@
             </w:tcMar>
           </w:tcPr>
           <w:p>
-            <w:proofErr w:type="gramStart"/>
-            <w:r>
-              <w:t>table</w:t>
-            </w:r>
-            <w:proofErr w:type="gramEnd"/>
-            <w:r>
-              <w:t>_</w:t>
+            <w:r>
+              <w:t>table_</w:t>
             </w:r>
           </w:p>
         </w:tc>
@@ -1010,13 +920,8 @@
             </w:tcMar>
           </w:tcPr>
           <w:p>
-            <w:proofErr w:type="gramStart"/>
-            <w:r>
-              <w:t>plot</w:t>
-            </w:r>
-            <w:proofErr w:type="gramEnd"/>
-            <w:r>
-              <w:t>_</w:t>
+            <w:r>
+              <w:t>plot_</w:t>
             </w:r>
           </w:p>
         </w:tc>
@@ -1057,13 +962,8 @@
             </w:tcMar>
           </w:tcPr>
           <w:p>
-            <w:proofErr w:type="gramStart"/>
-            <w:r>
-              <w:t>panel</w:t>
-            </w:r>
-            <w:proofErr w:type="gramEnd"/>
-            <w:r>
-              <w:t>_</w:t>
+            <w:r>
+              <w:t>panel_</w:t>
             </w:r>
           </w:p>
         </w:tc>
@@ -1104,15 +1004,8 @@
             </w:tcMar>
           </w:tcPr>
           <w:p>
-            <w:proofErr w:type="spellStart"/>
-            <w:proofErr w:type="gramStart"/>
-            <w:r>
-              <w:t>bgroup</w:t>
-            </w:r>
-            <w:proofErr w:type="spellEnd"/>
-            <w:proofErr w:type="gramEnd"/>
-            <w:r>
-              <w:t>_</w:t>
+            <w:r>
+              <w:t>bgroup_</w:t>
             </w:r>
           </w:p>
         </w:tc>
@@ -1153,13 +1046,8 @@
             </w:tcMar>
           </w:tcPr>
           <w:p>
-            <w:proofErr w:type="gramStart"/>
-            <w:r>
-              <w:t>popup</w:t>
-            </w:r>
-            <w:proofErr w:type="gramEnd"/>
-            <w:r>
-              <w:t>_</w:t>
+            <w:r>
+              <w:t>popup_</w:t>
             </w:r>
           </w:p>
         </w:tc>
@@ -1273,15 +1161,7 @@
         <w:spacing w:after="200" w:line="276" w:lineRule="auto"/>
       </w:pPr>
       <w:r>
-        <w:t>{</w:t>
-      </w:r>
-      <w:proofErr w:type="gramStart"/>
-      <w:r>
-        <w:t>continue</w:t>
-      </w:r>
-      <w:proofErr w:type="gramEnd"/>
-      <w:r>
-        <w:t xml:space="preserve"> to the next page}</w:t>
+        <w:t>{continue to the next page}</w:t>
       </w:r>
     </w:p>
     <w:p>
@@ -1327,10 +1207,10 @@
         <w:tblLook w:val="04A0" w:firstRow="1" w:lastRow="0" w:firstColumn="1" w:lastColumn="0" w:noHBand="0" w:noVBand="1"/>
       </w:tblPr>
       <w:tblGrid>
-        <w:gridCol w:w="2596"/>
-        <w:gridCol w:w="1792"/>
+        <w:gridCol w:w="3049"/>
+        <w:gridCol w:w="1710"/>
         <w:gridCol w:w="1936"/>
-        <w:gridCol w:w="3424"/>
+        <w:gridCol w:w="3053"/>
       </w:tblGrid>
       <w:tr>
         <w:tc>
@@ -1464,23 +1344,13 @@
                 <w:b/>
               </w:rPr>
             </w:pPr>
-            <w:proofErr w:type="gramStart"/>
             <w:r>
               <w:rPr>
                 <w:b/>
                 <w:sz w:val="22"/>
                 <w:szCs w:val="22"/>
               </w:rPr>
-              <w:t>that</w:t>
-            </w:r>
-            <w:proofErr w:type="gramEnd"/>
-            <w:r>
-              <w:rPr>
-                <w:b/>
-                <w:sz w:val="22"/>
-                <w:szCs w:val="22"/>
-              </w:rPr>
-              <w:t xml:space="preserve"> must be passed between GUIs</w:t>
+              <w:t>that must be passed between GUIs</w:t>
             </w:r>
           </w:p>
           <w:p>
@@ -1496,23 +1366,13 @@
                 <w:i/>
               </w:rPr>
             </w:pPr>
-            <w:proofErr w:type="gramStart"/>
             <w:r>
               <w:rPr>
                 <w:b/>
                 <w:sz w:val="22"/>
                 <w:szCs w:val="22"/>
               </w:rPr>
-              <w:t>that</w:t>
-            </w:r>
-            <w:proofErr w:type="gramEnd"/>
-            <w:r>
-              <w:rPr>
-                <w:b/>
-                <w:sz w:val="22"/>
-                <w:szCs w:val="22"/>
-              </w:rPr>
-              <w:t xml:space="preserve"> must be assigned to </w:t>
+              <w:t xml:space="preserve">that must be assigned to </w:t>
             </w:r>
             <w:r>
               <w:rPr>
@@ -1542,7 +1402,6 @@
             </w:tcMar>
           </w:tcPr>
           <w:p>
-            <w:proofErr w:type="gramStart"/>
             <w:r>
               <w:rPr>
                 <w:sz w:val="22"/>
@@ -1550,7 +1409,6 @@
               </w:rPr>
               <w:t>compute1</w:t>
             </w:r>
-            <w:proofErr w:type="gramEnd"/>
           </w:p>
         </w:tc>
         <w:tc>
@@ -1592,48 +1450,21 @@
             </w:tcMar>
           </w:tcPr>
           <w:p>
-            <w:proofErr w:type="spellStart"/>
-            <w:proofErr w:type="gramStart"/>
-            <w:r>
-              <w:rPr>
-                <w:sz w:val="22"/>
-                <w:szCs w:val="22"/>
-              </w:rPr>
-              <w:t>edit</w:t>
-            </w:r>
-            <w:proofErr w:type="gramEnd"/>
-            <w:r>
-              <w:rPr>
-                <w:sz w:val="22"/>
-                <w:szCs w:val="22"/>
-              </w:rPr>
-              <w:t>_datafile</w:t>
-            </w:r>
-            <w:proofErr w:type="spellEnd"/>
-          </w:p>
-          <w:p>
-            <w:r>
-              <w:rPr>
-                <w:sz w:val="22"/>
-                <w:szCs w:val="22"/>
-              </w:rPr>
-              <w:t>(</w:t>
-            </w:r>
-            <w:proofErr w:type="gramStart"/>
-            <w:r>
-              <w:rPr>
-                <w:sz w:val="22"/>
-                <w:szCs w:val="22"/>
-              </w:rPr>
-              <w:t>edit</w:t>
-            </w:r>
-            <w:proofErr w:type="gramEnd"/>
-            <w:r>
-              <w:rPr>
-                <w:sz w:val="22"/>
-                <w:szCs w:val="22"/>
-              </w:rPr>
-              <w:t>_ because it is an Edit Text component)</w:t>
+            <w:r>
+              <w:rPr>
+                <w:sz w:val="22"/>
+                <w:szCs w:val="22"/>
+              </w:rPr>
+              <w:t>edit_datafile</w:t>
+            </w:r>
+          </w:p>
+          <w:p>
+            <w:r>
+              <w:rPr>
+                <w:sz w:val="22"/>
+                <w:szCs w:val="22"/>
+              </w:rPr>
+              <w:t>(edit_ because it is an Edit Text component)</w:t>
             </w:r>
           </w:p>
         </w:tc>
@@ -1661,28 +1492,15 @@
             </w:r>
           </w:p>
           <w:p>
-            <w:proofErr w:type="spellStart"/>
-            <w:proofErr w:type="gramStart"/>
-            <w:r>
-              <w:rPr>
-                <w:sz w:val="22"/>
-                <w:szCs w:val="22"/>
-              </w:rPr>
-              <w:t>handles.time</w:t>
-            </w:r>
-            <w:proofErr w:type="spellEnd"/>
-            <w:proofErr w:type="gramEnd"/>
-            <w:r>
-              <w:rPr>
-                <w:sz w:val="22"/>
-                <w:szCs w:val="22"/>
-              </w:rPr>
-              <w:t xml:space="preserve"> </w:t>
-            </w:r>
-          </w:p>
-          <w:p>
-            <w:proofErr w:type="spellStart"/>
-            <w:proofErr w:type="gramStart"/>
+            <w:r>
+              <w:rPr>
+                <w:sz w:val="22"/>
+                <w:szCs w:val="22"/>
+              </w:rPr>
+              <w:t xml:space="preserve">handles.time </w:t>
+            </w:r>
+          </w:p>
+          <w:p>
             <w:r>
               <w:rPr>
                 <w:sz w:val="22"/>
@@ -1690,8 +1508,6 @@
               </w:rPr>
               <w:t>handles.rate</w:t>
             </w:r>
-            <w:proofErr w:type="spellEnd"/>
-            <w:proofErr w:type="gramEnd"/>
           </w:p>
         </w:tc>
       </w:tr>
@@ -1711,7 +1527,6 @@
             </w:tcMar>
           </w:tcPr>
           <w:p>
-            <w:proofErr w:type="gramStart"/>
             <w:r>
               <w:rPr>
                 <w:sz w:val="22"/>
@@ -1719,7 +1534,6 @@
               </w:rPr>
               <w:t>compute</w:t>
             </w:r>
-            <w:proofErr w:type="gramEnd"/>
           </w:p>
         </w:tc>
         <w:tc>
@@ -1761,24 +1575,13 @@
             </w:tcMar>
           </w:tcPr>
           <w:p>
-            <w:proofErr w:type="spellStart"/>
-            <w:proofErr w:type="gramStart"/>
-            <w:r>
-              <w:rPr>
-                <w:sz w:val="22"/>
-                <w:szCs w:val="22"/>
-              </w:rPr>
-              <w:t>pb</w:t>
-            </w:r>
-            <w:proofErr w:type="gramEnd"/>
-            <w:r>
-              <w:rPr>
-                <w:sz w:val="22"/>
-                <w:szCs w:val="22"/>
-              </w:rPr>
-              <w:t>_compute</w:t>
-            </w:r>
-            <w:proofErr w:type="spellEnd"/>
+            <w:r>
+              <w:rPr>
+                <w:sz w:val="22"/>
+                <w:szCs w:val="22"/>
+              </w:rPr>
+              <w:t>pb_compute</w:t>
+            </w:r>
           </w:p>
         </w:tc>
         <w:tc>
@@ -1801,48 +1604,19 @@
                 <w:sz w:val="22"/>
                 <w:szCs w:val="22"/>
               </w:rPr>
-              <w:t xml:space="preserve">Variables send to </w:t>
-            </w:r>
-            <w:proofErr w:type="spellStart"/>
-            <w:r>
-              <w:rPr>
-                <w:sz w:val="22"/>
-                <w:szCs w:val="22"/>
-              </w:rPr>
-              <w:t>results.fig</w:t>
-            </w:r>
-            <w:proofErr w:type="spellEnd"/>
-            <w:r>
-              <w:rPr>
-                <w:sz w:val="22"/>
-                <w:szCs w:val="22"/>
-              </w:rPr>
-              <w:t>:</w:t>
-            </w:r>
-          </w:p>
-          <w:p>
-            <w:proofErr w:type="spellStart"/>
-            <w:proofErr w:type="gramStart"/>
-            <w:r>
-              <w:rPr>
-                <w:sz w:val="22"/>
-                <w:szCs w:val="22"/>
-              </w:rPr>
-              <w:t>handles.time</w:t>
-            </w:r>
-            <w:proofErr w:type="spellEnd"/>
-            <w:proofErr w:type="gramEnd"/>
-            <w:r>
-              <w:rPr>
-                <w:sz w:val="22"/>
-                <w:szCs w:val="22"/>
-              </w:rPr>
-              <w:t xml:space="preserve"> </w:t>
-            </w:r>
-          </w:p>
-          <w:p>
-            <w:proofErr w:type="spellStart"/>
-            <w:proofErr w:type="gramStart"/>
+              <w:t>Variables send to results.fig:</w:t>
+            </w:r>
+          </w:p>
+          <w:p>
+            <w:r>
+              <w:rPr>
+                <w:sz w:val="22"/>
+                <w:szCs w:val="22"/>
+              </w:rPr>
+              <w:t xml:space="preserve">handles.time </w:t>
+            </w:r>
+          </w:p>
+          <w:p>
             <w:r>
               <w:rPr>
                 <w:sz w:val="22"/>
@@ -1850,11 +1624,8 @@
               </w:rPr>
               <w:t>handles.rate</w:t>
             </w:r>
-            <w:proofErr w:type="spellEnd"/>
-            <w:proofErr w:type="gramEnd"/>
-          </w:p>
-          <w:p>
-            <w:proofErr w:type="gramStart"/>
+          </w:p>
+          <w:p>
             <w:r>
               <w:rPr>
                 <w:sz w:val="22"/>
@@ -1862,7 +1633,6 @@
               </w:rPr>
               <w:t>distance</w:t>
             </w:r>
-            <w:proofErr w:type="gramEnd"/>
           </w:p>
         </w:tc>
       </w:tr>
@@ -1882,7 +1652,6 @@
             </w:tcMar>
           </w:tcPr>
           <w:p>
-            <w:proofErr w:type="gramStart"/>
             <w:r>
               <w:rPr>
                 <w:sz w:val="22"/>
@@ -1890,7 +1659,6 @@
               </w:rPr>
               <w:t>compute1</w:t>
             </w:r>
-            <w:proofErr w:type="gramEnd"/>
           </w:p>
         </w:tc>
         <w:tc>
@@ -1932,50 +1700,21 @@
             </w:tcMar>
           </w:tcPr>
           <w:p>
-            <w:proofErr w:type="spellStart"/>
-            <w:proofErr w:type="gramStart"/>
-            <w:r>
-              <w:rPr>
-                <w:sz w:val="22"/>
-                <w:szCs w:val="22"/>
-              </w:rPr>
-              <w:t>pb</w:t>
-            </w:r>
-            <w:proofErr w:type="gramEnd"/>
-            <w:r>
-              <w:rPr>
-                <w:sz w:val="22"/>
-                <w:szCs w:val="22"/>
-              </w:rPr>
-              <w:t>_exit</w:t>
-            </w:r>
-            <w:proofErr w:type="spellEnd"/>
-          </w:p>
-          <w:p>
-            <w:r>
-              <w:rPr>
-                <w:sz w:val="22"/>
-                <w:szCs w:val="22"/>
-              </w:rPr>
-              <w:t>(</w:t>
-            </w:r>
-            <w:proofErr w:type="spellStart"/>
-            <w:proofErr w:type="gramStart"/>
-            <w:r>
-              <w:rPr>
-                <w:sz w:val="22"/>
-                <w:szCs w:val="22"/>
-              </w:rPr>
-              <w:t>pb</w:t>
-            </w:r>
-            <w:proofErr w:type="spellEnd"/>
-            <w:proofErr w:type="gramEnd"/>
-            <w:r>
-              <w:rPr>
-                <w:sz w:val="22"/>
-                <w:szCs w:val="22"/>
-              </w:rPr>
-              <w:t>_ because it is a Push Button component)</w:t>
+            <w:r>
+              <w:rPr>
+                <w:sz w:val="22"/>
+                <w:szCs w:val="22"/>
+              </w:rPr>
+              <w:t>pb_exit</w:t>
+            </w:r>
+          </w:p>
+          <w:p>
+            <w:r>
+              <w:rPr>
+                <w:sz w:val="22"/>
+                <w:szCs w:val="22"/>
+              </w:rPr>
+              <w:t>(pb_ because it is a Push Button component)</w:t>
             </w:r>
           </w:p>
         </w:tc>
@@ -2020,7 +1759,6 @@
             </w:tcMar>
           </w:tcPr>
           <w:p>
-            <w:proofErr w:type="spellStart"/>
             <w:r>
               <w:rPr>
                 <w:sz w:val="22"/>
@@ -2028,7 +1766,6 @@
               </w:rPr>
               <w:t>NanoPlane_ewidlosk.fig</w:t>
             </w:r>
-            <w:proofErr w:type="spellEnd"/>
           </w:p>
         </w:tc>
         <w:tc>
@@ -2051,23 +1788,7 @@
                 <w:sz w:val="22"/>
                 <w:szCs w:val="22"/>
               </w:rPr>
-              <w:t xml:space="preserve">Tension </w:t>
-            </w:r>
-            <w:proofErr w:type="spellStart"/>
-            <w:r>
-              <w:rPr>
-                <w:sz w:val="22"/>
-                <w:szCs w:val="22"/>
-              </w:rPr>
-              <w:t>vs</w:t>
-            </w:r>
-            <w:proofErr w:type="spellEnd"/>
-            <w:r>
-              <w:rPr>
-                <w:sz w:val="22"/>
-                <w:szCs w:val="22"/>
-              </w:rPr>
-              <w:t xml:space="preserve"> time plot, with bounds on tension and time shown</w:t>
+              <w:t>Tension vs time plot, with bounds on tension and time shown</w:t>
             </w:r>
           </w:p>
         </w:tc>
@@ -2086,24 +1807,13 @@
             </w:tcMar>
           </w:tcPr>
           <w:p>
-            <w:proofErr w:type="spellStart"/>
-            <w:proofErr w:type="gramStart"/>
-            <w:r>
-              <w:rPr>
-                <w:sz w:val="22"/>
-                <w:szCs w:val="22"/>
-              </w:rPr>
-              <w:t>plot</w:t>
-            </w:r>
-            <w:proofErr w:type="gramEnd"/>
-            <w:r>
-              <w:rPr>
-                <w:sz w:val="22"/>
-                <w:szCs w:val="22"/>
-              </w:rPr>
-              <w:t>_tension</w:t>
-            </w:r>
-            <w:proofErr w:type="spellEnd"/>
+            <w:r>
+              <w:rPr>
+                <w:sz w:val="22"/>
+                <w:szCs w:val="22"/>
+              </w:rPr>
+              <w:t>plot_tension</w:t>
+            </w:r>
           </w:p>
         </w:tc>
         <w:tc>
@@ -2130,8 +1840,6 @@
             </w:r>
           </w:p>
           <w:p>
-            <w:proofErr w:type="spellStart"/>
-            <w:proofErr w:type="gramStart"/>
             <w:r>
               <w:rPr>
                 <w:sz w:val="22"/>
@@ -2139,8 +1847,6 @@
               </w:rPr>
               <w:t>handles.runtime</w:t>
             </w:r>
-            <w:proofErr w:type="spellEnd"/>
-            <w:proofErr w:type="gramEnd"/>
           </w:p>
           <w:p>
             <w:r>
@@ -2152,8 +1858,6 @@
             </w:r>
           </w:p>
           <w:p>
-            <w:proofErr w:type="spellStart"/>
-            <w:proofErr w:type="gramStart"/>
             <w:r>
               <w:rPr>
                 <w:sz w:val="22"/>
@@ -2161,8 +1865,6 @@
               </w:rPr>
               <w:t>handles.state</w:t>
             </w:r>
-            <w:proofErr w:type="spellEnd"/>
-            <w:proofErr w:type="gramEnd"/>
           </w:p>
         </w:tc>
       </w:tr>
@@ -2182,7 +1884,6 @@
             </w:tcMar>
           </w:tcPr>
           <w:p>
-            <w:proofErr w:type="spellStart"/>
             <w:r>
               <w:rPr>
                 <w:sz w:val="22"/>
@@ -2190,7 +1891,6 @@
               </w:rPr>
               <w:t>NanoPlane_ewidlosk.fig</w:t>
             </w:r>
-            <w:proofErr w:type="spellEnd"/>
           </w:p>
         </w:tc>
         <w:tc>
@@ -2232,24 +1932,13 @@
             </w:tcMar>
           </w:tcPr>
           <w:p>
-            <w:proofErr w:type="spellStart"/>
-            <w:proofErr w:type="gramStart"/>
-            <w:r>
-              <w:rPr>
-                <w:sz w:val="22"/>
-                <w:szCs w:val="22"/>
-              </w:rPr>
-              <w:t>push</w:t>
-            </w:r>
-            <w:proofErr w:type="gramEnd"/>
-            <w:r>
-              <w:rPr>
-                <w:sz w:val="22"/>
-                <w:szCs w:val="22"/>
-              </w:rPr>
-              <w:t>_takeoff</w:t>
-            </w:r>
-            <w:proofErr w:type="spellEnd"/>
+            <w:r>
+              <w:rPr>
+                <w:sz w:val="22"/>
+                <w:szCs w:val="22"/>
+              </w:rPr>
+              <w:t>push_takeoff</w:t>
+            </w:r>
           </w:p>
         </w:tc>
         <w:tc>
@@ -2276,8 +1965,6 @@
             </w:r>
           </w:p>
           <w:p>
-            <w:proofErr w:type="spellStart"/>
-            <w:proofErr w:type="gramStart"/>
             <w:r>
               <w:rPr>
                 <w:sz w:val="22"/>
@@ -2285,8 +1972,6 @@
               </w:rPr>
               <w:t>handles.state</w:t>
             </w:r>
-            <w:proofErr w:type="spellEnd"/>
-            <w:proofErr w:type="gramEnd"/>
           </w:p>
         </w:tc>
       </w:tr>
@@ -2306,7 +1991,6 @@
             </w:tcMar>
           </w:tcPr>
           <w:p>
-            <w:proofErr w:type="spellStart"/>
             <w:r>
               <w:rPr>
                 <w:sz w:val="22"/>
@@ -2314,7 +1998,6 @@
               </w:rPr>
               <w:t>NanoPlane_ewidlosk.fig</w:t>
             </w:r>
-            <w:proofErr w:type="spellEnd"/>
           </w:p>
         </w:tc>
         <w:tc>
@@ -2356,24 +2039,13 @@
             </w:tcMar>
           </w:tcPr>
           <w:p>
-            <w:proofErr w:type="spellStart"/>
-            <w:proofErr w:type="gramStart"/>
-            <w:r>
-              <w:rPr>
-                <w:sz w:val="22"/>
-                <w:szCs w:val="22"/>
-              </w:rPr>
-              <w:t>push</w:t>
-            </w:r>
-            <w:proofErr w:type="gramEnd"/>
-            <w:r>
-              <w:rPr>
-                <w:sz w:val="22"/>
-                <w:szCs w:val="22"/>
-              </w:rPr>
-              <w:t>_exit</w:t>
-            </w:r>
-            <w:proofErr w:type="spellEnd"/>
+            <w:r>
+              <w:rPr>
+                <w:sz w:val="22"/>
+                <w:szCs w:val="22"/>
+              </w:rPr>
+              <w:t>push_exit</w:t>
+            </w:r>
           </w:p>
         </w:tc>
         <w:tc>
@@ -2417,7 +2089,6 @@
             </w:tcMar>
           </w:tcPr>
           <w:p>
-            <w:proofErr w:type="spellStart"/>
             <w:r>
               <w:rPr>
                 <w:sz w:val="22"/>
@@ -2425,7 +2096,6 @@
               </w:rPr>
               <w:t>NanoPlane_ewidlosk.fig</w:t>
             </w:r>
-            <w:proofErr w:type="spellEnd"/>
           </w:p>
         </w:tc>
         <w:tc>
@@ -2467,24 +2137,13 @@
             </w:tcMar>
           </w:tcPr>
           <w:p>
-            <w:proofErr w:type="spellStart"/>
-            <w:proofErr w:type="gramStart"/>
-            <w:r>
-              <w:rPr>
-                <w:sz w:val="22"/>
-                <w:szCs w:val="22"/>
-              </w:rPr>
-              <w:t>slide</w:t>
-            </w:r>
-            <w:proofErr w:type="gramEnd"/>
-            <w:r>
-              <w:rPr>
-                <w:sz w:val="22"/>
-                <w:szCs w:val="22"/>
-              </w:rPr>
-              <w:t>_truss</w:t>
-            </w:r>
-            <w:proofErr w:type="spellEnd"/>
+            <w:r>
+              <w:rPr>
+                <w:sz w:val="22"/>
+                <w:szCs w:val="22"/>
+              </w:rPr>
+              <w:t>slide_truss</w:t>
+            </w:r>
           </w:p>
         </w:tc>
         <w:tc>
@@ -2511,8 +2170,6 @@
             </w:r>
           </w:p>
           <w:p>
-            <w:proofErr w:type="spellStart"/>
-            <w:proofErr w:type="gramStart"/>
             <w:r>
               <w:rPr>
                 <w:sz w:val="22"/>
@@ -2520,12 +2177,8 @@
               </w:rPr>
               <w:t>handles.truss</w:t>
             </w:r>
-            <w:proofErr w:type="spellEnd"/>
-            <w:proofErr w:type="gramEnd"/>
-          </w:p>
-          <w:p>
-            <w:proofErr w:type="spellStart"/>
-            <w:proofErr w:type="gramStart"/>
+          </w:p>
+          <w:p>
             <w:r>
               <w:rPr>
                 <w:sz w:val="22"/>
@@ -2533,12 +2186,8 @@
               </w:rPr>
               <w:t>handles.mass</w:t>
             </w:r>
-            <w:proofErr w:type="spellEnd"/>
-            <w:proofErr w:type="gramEnd"/>
-          </w:p>
-          <w:p>
-            <w:proofErr w:type="spellStart"/>
-            <w:proofErr w:type="gramStart"/>
+          </w:p>
+          <w:p>
             <w:r>
               <w:rPr>
                 <w:sz w:val="22"/>
@@ -2546,8 +2195,6 @@
               </w:rPr>
               <w:t>handles.strength</w:t>
             </w:r>
-            <w:proofErr w:type="spellEnd"/>
-            <w:proofErr w:type="gramEnd"/>
           </w:p>
         </w:tc>
       </w:tr>
@@ -2567,7 +2214,6 @@
             </w:tcMar>
           </w:tcPr>
           <w:p>
-            <w:proofErr w:type="spellStart"/>
             <w:r>
               <w:rPr>
                 <w:sz w:val="22"/>
@@ -2575,7 +2221,6 @@
               </w:rPr>
               <w:t>NanoPlane_ewidlosk.fig</w:t>
             </w:r>
-            <w:proofErr w:type="spellEnd"/>
           </w:p>
         </w:tc>
         <w:tc>
@@ -2617,24 +2262,13 @@
             </w:tcMar>
           </w:tcPr>
           <w:p>
-            <w:proofErr w:type="spellStart"/>
-            <w:proofErr w:type="gramStart"/>
-            <w:r>
-              <w:rPr>
-                <w:sz w:val="22"/>
-                <w:szCs w:val="22"/>
-              </w:rPr>
-              <w:t>menu</w:t>
-            </w:r>
-            <w:proofErr w:type="gramEnd"/>
-            <w:r>
-              <w:rPr>
-                <w:sz w:val="22"/>
-                <w:szCs w:val="22"/>
-              </w:rPr>
-              <w:t>_plane</w:t>
-            </w:r>
-            <w:proofErr w:type="spellEnd"/>
+            <w:r>
+              <w:rPr>
+                <w:sz w:val="22"/>
+                <w:szCs w:val="22"/>
+              </w:rPr>
+              <w:t>menu_plane</w:t>
+            </w:r>
           </w:p>
         </w:tc>
         <w:tc>
@@ -2661,8 +2295,6 @@
             </w:r>
           </w:p>
           <w:p>
-            <w:proofErr w:type="spellStart"/>
-            <w:proofErr w:type="gramStart"/>
             <w:r>
               <w:rPr>
                 <w:sz w:val="22"/>
@@ -2670,8 +2302,6 @@
               </w:rPr>
               <w:t>handles.plane</w:t>
             </w:r>
-            <w:proofErr w:type="spellEnd"/>
-            <w:proofErr w:type="gramEnd"/>
           </w:p>
         </w:tc>
       </w:tr>
@@ -2691,7 +2321,6 @@
             </w:tcMar>
           </w:tcPr>
           <w:p>
-            <w:proofErr w:type="spellStart"/>
             <w:r>
               <w:rPr>
                 <w:sz w:val="22"/>
@@ -2699,7 +2328,6 @@
               </w:rPr>
               <w:t>NanoPlane_ewidlosk.fig</w:t>
             </w:r>
-            <w:proofErr w:type="spellEnd"/>
           </w:p>
         </w:tc>
         <w:tc>
@@ -2741,24 +2369,13 @@
             </w:tcMar>
           </w:tcPr>
           <w:p>
-            <w:proofErr w:type="spellStart"/>
-            <w:proofErr w:type="gramStart"/>
-            <w:r>
-              <w:rPr>
-                <w:sz w:val="22"/>
-                <w:szCs w:val="22"/>
-              </w:rPr>
-              <w:t>static</w:t>
-            </w:r>
-            <w:proofErr w:type="gramEnd"/>
-            <w:r>
-              <w:rPr>
-                <w:sz w:val="22"/>
-                <w:szCs w:val="22"/>
-              </w:rPr>
-              <w:t>_truss</w:t>
-            </w:r>
-            <w:proofErr w:type="spellEnd"/>
+            <w:r>
+              <w:rPr>
+                <w:sz w:val="22"/>
+                <w:szCs w:val="22"/>
+              </w:rPr>
+              <w:t>static_truss</w:t>
+            </w:r>
           </w:p>
         </w:tc>
         <w:tc>
@@ -2802,7 +2419,6 @@
             </w:tcMar>
           </w:tcPr>
           <w:p>
-            <w:proofErr w:type="spellStart"/>
             <w:r>
               <w:rPr>
                 <w:sz w:val="22"/>
@@ -2810,7 +2426,6 @@
               </w:rPr>
               <w:t>NanoPlane_ewidlosk.fig</w:t>
             </w:r>
-            <w:proofErr w:type="spellEnd"/>
           </w:p>
         </w:tc>
         <w:tc>
@@ -2852,24 +2467,13 @@
             </w:tcMar>
           </w:tcPr>
           <w:p>
-            <w:proofErr w:type="spellStart"/>
-            <w:proofErr w:type="gramStart"/>
-            <w:r>
-              <w:rPr>
-                <w:sz w:val="22"/>
-                <w:szCs w:val="22"/>
-              </w:rPr>
-              <w:t>static</w:t>
-            </w:r>
-            <w:proofErr w:type="gramEnd"/>
-            <w:r>
-              <w:rPr>
-                <w:sz w:val="22"/>
-                <w:szCs w:val="22"/>
-              </w:rPr>
-              <w:t>_state</w:t>
-            </w:r>
-            <w:proofErr w:type="spellEnd"/>
+            <w:r>
+              <w:rPr>
+                <w:sz w:val="22"/>
+                <w:szCs w:val="22"/>
+              </w:rPr>
+              <w:t>static_state</w:t>
+            </w:r>
           </w:p>
         </w:tc>
         <w:tc>
@@ -2913,7 +2517,6 @@
             </w:tcMar>
           </w:tcPr>
           <w:p>
-            <w:proofErr w:type="spellStart"/>
             <w:r>
               <w:rPr>
                 <w:sz w:val="22"/>
@@ -2921,7 +2524,6 @@
               </w:rPr>
               <w:t>NanoPlane_ewidlosk.fig</w:t>
             </w:r>
-            <w:proofErr w:type="spellEnd"/>
           </w:p>
         </w:tc>
         <w:tc>
@@ -2963,24 +2565,13 @@
             </w:tcMar>
           </w:tcPr>
           <w:p>
-            <w:proofErr w:type="spellStart"/>
-            <w:proofErr w:type="gramStart"/>
-            <w:r>
-              <w:rPr>
-                <w:sz w:val="22"/>
-                <w:szCs w:val="22"/>
-              </w:rPr>
-              <w:t>static</w:t>
-            </w:r>
-            <w:proofErr w:type="gramEnd"/>
-            <w:r>
-              <w:rPr>
-                <w:sz w:val="22"/>
-                <w:szCs w:val="22"/>
-              </w:rPr>
-              <w:t>_tip</w:t>
-            </w:r>
-            <w:proofErr w:type="spellEnd"/>
+            <w:r>
+              <w:rPr>
+                <w:sz w:val="22"/>
+                <w:szCs w:val="22"/>
+              </w:rPr>
+              <w:t>static_tip</w:t>
+            </w:r>
           </w:p>
         </w:tc>
         <w:tc>
@@ -3024,15 +2615,14 @@
             </w:tcMar>
           </w:tcPr>
           <w:p>
-            <w:proofErr w:type="spellStart"/>
-            <w:r>
-              <w:rPr>
-                <w:sz w:val="22"/>
-                <w:szCs w:val="22"/>
-              </w:rPr>
+            <w:r>
+              <w:rPr>
+                <w:sz w:val="22"/>
+                <w:szCs w:val="22"/>
+              </w:rPr>
+              <w:lastRenderedPageBreak/>
               <w:t>NanoPlane_ewidlosk.fig</w:t>
             </w:r>
-            <w:proofErr w:type="spellEnd"/>
           </w:p>
         </w:tc>
         <w:tc>
@@ -3074,24 +2664,13 @@
             </w:tcMar>
           </w:tcPr>
           <w:p>
-            <w:proofErr w:type="spellStart"/>
-            <w:proofErr w:type="gramStart"/>
-            <w:r>
-              <w:rPr>
-                <w:sz w:val="22"/>
-                <w:szCs w:val="22"/>
-              </w:rPr>
-              <w:t>static</w:t>
-            </w:r>
-            <w:proofErr w:type="gramEnd"/>
-            <w:r>
-              <w:rPr>
-                <w:sz w:val="22"/>
-                <w:szCs w:val="22"/>
-              </w:rPr>
-              <w:t>_mass</w:t>
-            </w:r>
-            <w:proofErr w:type="spellEnd"/>
+            <w:r>
+              <w:rPr>
+                <w:sz w:val="22"/>
+                <w:szCs w:val="22"/>
+              </w:rPr>
+              <w:t>static_mass</w:t>
+            </w:r>
           </w:p>
         </w:tc>
         <w:tc>
@@ -3135,7 +2714,6 @@
             </w:tcMar>
           </w:tcPr>
           <w:p>
-            <w:proofErr w:type="spellStart"/>
             <w:r>
               <w:rPr>
                 <w:sz w:val="22"/>
@@ -3143,7 +2721,6 @@
               </w:rPr>
               <w:t>NanoPlane_ewidlosk.fig</w:t>
             </w:r>
-            <w:proofErr w:type="spellEnd"/>
           </w:p>
         </w:tc>
         <w:tc>
@@ -3166,15 +2743,7 @@
                 <w:sz w:val="22"/>
                 <w:szCs w:val="22"/>
               </w:rPr>
-              <w:t xml:space="preserve">Show wing </w:t>
-            </w:r>
-            <w:r>
-              <w:rPr>
-                <w:sz w:val="22"/>
-                <w:szCs w:val="22"/>
-              </w:rPr>
-              <w:lastRenderedPageBreak/>
-              <w:t>strength as static text</w:t>
+              <w:t>Show wing strength as static text</w:t>
             </w:r>
           </w:p>
         </w:tc>
@@ -3193,25 +2762,13 @@
             </w:tcMar>
           </w:tcPr>
           <w:p>
-            <w:proofErr w:type="spellStart"/>
-            <w:proofErr w:type="gramStart"/>
-            <w:r>
-              <w:rPr>
-                <w:sz w:val="22"/>
-                <w:szCs w:val="22"/>
-              </w:rPr>
-              <w:lastRenderedPageBreak/>
-              <w:t>static</w:t>
-            </w:r>
-            <w:proofErr w:type="gramEnd"/>
-            <w:r>
-              <w:rPr>
-                <w:sz w:val="22"/>
-                <w:szCs w:val="22"/>
-              </w:rPr>
-              <w:t>_strength</w:t>
-            </w:r>
-            <w:proofErr w:type="spellEnd"/>
+            <w:r>
+              <w:rPr>
+                <w:sz w:val="22"/>
+                <w:szCs w:val="22"/>
+              </w:rPr>
+              <w:t>static_strength</w:t>
+            </w:r>
           </w:p>
         </w:tc>
         <w:tc>
@@ -3255,12 +2812,9 @@
             </w:tcMar>
           </w:tcPr>
           <w:p>
-            <w:proofErr w:type="spellStart"/>
-            <w:r>
-              <w:lastRenderedPageBreak/>
+            <w:r>
               <w:t>NanoSize_nluehrs.fig</w:t>
             </w:r>
-            <w:proofErr w:type="spellEnd"/>
           </w:p>
         </w:tc>
         <w:tc>
@@ -3298,16 +2852,9 @@
             </w:tcMar>
           </w:tcPr>
           <w:p>
-            <w:proofErr w:type="spellStart"/>
-            <w:proofErr w:type="gramStart"/>
-            <w:r>
-              <w:t>slide</w:t>
-            </w:r>
-            <w:proofErr w:type="gramEnd"/>
-            <w:r>
-              <w:t>_zoom</w:t>
-            </w:r>
-            <w:proofErr w:type="spellEnd"/>
+            <w:r>
+              <w:t>slide_zoom</w:t>
+            </w:r>
           </w:p>
         </w:tc>
         <w:tc>
@@ -3347,11 +2894,9 @@
             </w:tcMar>
           </w:tcPr>
           <w:p>
-            <w:proofErr w:type="spellStart"/>
             <w:r>
               <w:t>NanoSize_nluehrs.fig</w:t>
             </w:r>
-            <w:proofErr w:type="spellEnd"/>
           </w:p>
         </w:tc>
         <w:tc>
@@ -3389,16 +2934,9 @@
             </w:tcMar>
           </w:tcPr>
           <w:p>
-            <w:proofErr w:type="spellStart"/>
-            <w:proofErr w:type="gramStart"/>
-            <w:r>
-              <w:t>push</w:t>
-            </w:r>
-            <w:proofErr w:type="gramEnd"/>
-            <w:r>
-              <w:t>_continue</w:t>
-            </w:r>
-            <w:proofErr w:type="spellEnd"/>
+            <w:r>
+              <w:t>push_continue</w:t>
+            </w:r>
           </w:p>
         </w:tc>
         <w:tc>
@@ -3438,11 +2976,9 @@
             </w:tcMar>
           </w:tcPr>
           <w:p>
-            <w:proofErr w:type="spellStart"/>
             <w:r>
               <w:t>NanoSize_nluehrs.fig</w:t>
             </w:r>
-            <w:proofErr w:type="spellEnd"/>
           </w:p>
         </w:tc>
         <w:tc>
@@ -3480,16 +3016,9 @@
             </w:tcMar>
           </w:tcPr>
           <w:p>
-            <w:proofErr w:type="spellStart"/>
-            <w:proofErr w:type="gramStart"/>
-            <w:r>
-              <w:t>push</w:t>
-            </w:r>
-            <w:proofErr w:type="gramEnd"/>
-            <w:r>
-              <w:t>_exit</w:t>
-            </w:r>
-            <w:proofErr w:type="spellEnd"/>
+            <w:r>
+              <w:t>push_exit</w:t>
+            </w:r>
           </w:p>
         </w:tc>
         <w:tc>
@@ -3529,11 +3058,9 @@
             </w:tcMar>
           </w:tcPr>
           <w:p>
-            <w:proofErr w:type="spellStart"/>
             <w:r>
               <w:t>NanoSize_nluehrs.fig</w:t>
             </w:r>
-            <w:proofErr w:type="spellEnd"/>
           </w:p>
         </w:tc>
         <w:tc>
@@ -3571,16 +3098,9 @@
             </w:tcMar>
           </w:tcPr>
           <w:p>
-            <w:proofErr w:type="spellStart"/>
-            <w:proofErr w:type="gramStart"/>
-            <w:r>
-              <w:t>push</w:t>
-            </w:r>
-            <w:proofErr w:type="gramEnd"/>
-            <w:r>
-              <w:t>_back</w:t>
-            </w:r>
-            <w:proofErr w:type="spellEnd"/>
+            <w:r>
+              <w:t>push_back</w:t>
+            </w:r>
           </w:p>
         </w:tc>
         <w:tc>
@@ -3620,11 +3140,9 @@
             </w:tcMar>
           </w:tcPr>
           <w:p>
-            <w:proofErr w:type="spellStart"/>
             <w:r>
               <w:t>NanoSize_nluehrs.fig</w:t>
             </w:r>
-            <w:proofErr w:type="spellEnd"/>
           </w:p>
         </w:tc>
         <w:tc>
@@ -3662,16 +3180,9 @@
             </w:tcMar>
           </w:tcPr>
           <w:p>
-            <w:proofErr w:type="spellStart"/>
-            <w:proofErr w:type="gramStart"/>
-            <w:r>
-              <w:t>plot</w:t>
-            </w:r>
-            <w:proofErr w:type="gramEnd"/>
-            <w:r>
-              <w:t>_nanosize</w:t>
-            </w:r>
-            <w:proofErr w:type="spellEnd"/>
+            <w:r>
+              <w:t>plot_nanosize</w:t>
+            </w:r>
           </w:p>
         </w:tc>
         <w:tc>
@@ -3711,11 +3222,9 @@
             </w:tcMar>
           </w:tcPr>
           <w:p>
-            <w:proofErr w:type="spellStart"/>
             <w:r>
               <w:t>NanoSize_nluehrs.fig</w:t>
             </w:r>
-            <w:proofErr w:type="spellEnd"/>
           </w:p>
         </w:tc>
         <w:tc>
@@ -3753,13 +3262,8 @@
             </w:tcMar>
           </w:tcPr>
           <w:p>
-            <w:proofErr w:type="gramStart"/>
-            <w:r>
-              <w:t>static</w:t>
-            </w:r>
-            <w:proofErr w:type="gramEnd"/>
-            <w:r>
-              <w:t>_directions1</w:t>
+            <w:r>
+              <w:t>static_directions1</w:t>
             </w:r>
           </w:p>
           <w:p/>
@@ -3801,11 +3305,9 @@
             </w:tcMar>
           </w:tcPr>
           <w:p>
-            <w:proofErr w:type="spellStart"/>
             <w:r>
               <w:t>NanoSize_nluehrs.fig</w:t>
             </w:r>
-            <w:proofErr w:type="spellEnd"/>
           </w:p>
         </w:tc>
         <w:tc>
@@ -3843,13 +3345,8 @@
             </w:tcMar>
           </w:tcPr>
           <w:p>
-            <w:proofErr w:type="gramStart"/>
-            <w:r>
-              <w:t>static</w:t>
-            </w:r>
-            <w:proofErr w:type="gramEnd"/>
-            <w:r>
-              <w:t>_directions2</w:t>
+            <w:r>
+              <w:t>static_directions2</w:t>
             </w:r>
           </w:p>
         </w:tc>
@@ -3890,11 +3387,9 @@
             </w:tcMar>
           </w:tcPr>
           <w:p>
-            <w:proofErr w:type="spellStart"/>
             <w:r>
               <w:t>NanoEnergy_hallowj.fig</w:t>
             </w:r>
-            <w:proofErr w:type="spellEnd"/>
           </w:p>
         </w:tc>
         <w:tc>
@@ -3932,16 +3427,9 @@
             </w:tcMar>
           </w:tcPr>
           <w:p>
-            <w:proofErr w:type="spellStart"/>
-            <w:proofErr w:type="gramStart"/>
-            <w:r>
-              <w:t>radio</w:t>
-            </w:r>
-            <w:proofErr w:type="gramEnd"/>
-            <w:r>
-              <w:t>_Aluminum</w:t>
-            </w:r>
-            <w:proofErr w:type="spellEnd"/>
+            <w:r>
+              <w:t>radio_Aluminum</w:t>
+            </w:r>
           </w:p>
         </w:tc>
         <w:tc>
@@ -3977,11 +3465,9 @@
             </w:tcMar>
           </w:tcPr>
           <w:p>
-            <w:proofErr w:type="spellStart"/>
             <w:r>
               <w:t>NanoEnergy_hallowj.fig</w:t>
             </w:r>
-            <w:proofErr w:type="spellEnd"/>
           </w:p>
         </w:tc>
         <w:tc>
@@ -4019,16 +3505,9 @@
             </w:tcMar>
           </w:tcPr>
           <w:p>
-            <w:proofErr w:type="spellStart"/>
-            <w:proofErr w:type="gramStart"/>
-            <w:r>
-              <w:t>radio</w:t>
-            </w:r>
-            <w:proofErr w:type="gramEnd"/>
-            <w:r>
-              <w:t>_Copper</w:t>
-            </w:r>
-            <w:proofErr w:type="spellEnd"/>
+            <w:r>
+              <w:t>radio_Copper</w:t>
+            </w:r>
           </w:p>
         </w:tc>
         <w:tc>
@@ -4064,11 +3543,9 @@
             </w:tcMar>
           </w:tcPr>
           <w:p>
-            <w:proofErr w:type="spellStart"/>
             <w:r>
               <w:t>NanoEnergy_hallowj.fig</w:t>
             </w:r>
-            <w:proofErr w:type="spellEnd"/>
           </w:p>
         </w:tc>
         <w:tc>
@@ -4106,16 +3583,9 @@
             </w:tcMar>
           </w:tcPr>
           <w:p>
-            <w:proofErr w:type="spellStart"/>
-            <w:proofErr w:type="gramStart"/>
-            <w:r>
-              <w:t>radio</w:t>
-            </w:r>
-            <w:proofErr w:type="gramEnd"/>
-            <w:r>
-              <w:t>_Manganese</w:t>
-            </w:r>
-            <w:proofErr w:type="spellEnd"/>
+            <w:r>
+              <w:t>radio_Manganese</w:t>
+            </w:r>
           </w:p>
         </w:tc>
         <w:tc>
@@ -4151,11 +3621,9 @@
             </w:tcMar>
           </w:tcPr>
           <w:p>
-            <w:proofErr w:type="spellStart"/>
             <w:r>
               <w:t>NanoEnergy_hallowj.fig</w:t>
             </w:r>
-            <w:proofErr w:type="spellEnd"/>
           </w:p>
         </w:tc>
         <w:tc>
@@ -4193,16 +3661,9 @@
             </w:tcMar>
           </w:tcPr>
           <w:p>
-            <w:proofErr w:type="spellStart"/>
-            <w:proofErr w:type="gramStart"/>
-            <w:r>
-              <w:t>radio</w:t>
-            </w:r>
-            <w:proofErr w:type="gramEnd"/>
-            <w:r>
-              <w:t>_Silicon</w:t>
-            </w:r>
-            <w:proofErr w:type="spellEnd"/>
+            <w:r>
+              <w:t>radio_Silicon</w:t>
+            </w:r>
           </w:p>
         </w:tc>
         <w:tc>
@@ -4238,11 +3699,9 @@
             </w:tcMar>
           </w:tcPr>
           <w:p>
-            <w:proofErr w:type="spellStart"/>
             <w:r>
               <w:t>NanoEnergy_hallowj.fig</w:t>
             </w:r>
-            <w:proofErr w:type="spellEnd"/>
           </w:p>
         </w:tc>
         <w:tc>
@@ -4280,16 +3739,9 @@
             </w:tcMar>
           </w:tcPr>
           <w:p>
-            <w:proofErr w:type="spellStart"/>
-            <w:proofErr w:type="gramStart"/>
-            <w:r>
-              <w:t>edit</w:t>
-            </w:r>
-            <w:proofErr w:type="gramEnd"/>
-            <w:r>
-              <w:t>_Nanoparticle</w:t>
-            </w:r>
-            <w:proofErr w:type="spellEnd"/>
+            <w:r>
+              <w:t>edit_Nanoparticle</w:t>
+            </w:r>
           </w:p>
         </w:tc>
         <w:tc>
@@ -4325,11 +3777,10 @@
             </w:tcMar>
           </w:tcPr>
           <w:p>
-            <w:proofErr w:type="spellStart"/>
-            <w:r>
+            <w:r>
+              <w:lastRenderedPageBreak/>
               <w:t>NanoEnergy_hallowj.fig</w:t>
             </w:r>
-            <w:proofErr w:type="spellEnd"/>
           </w:p>
         </w:tc>
         <w:tc>
@@ -4367,16 +3818,9 @@
             </w:tcMar>
           </w:tcPr>
           <w:p>
-            <w:proofErr w:type="spellStart"/>
-            <w:proofErr w:type="gramStart"/>
-            <w:r>
-              <w:t>plot</w:t>
-            </w:r>
-            <w:proofErr w:type="gramEnd"/>
-            <w:r>
-              <w:t>_CoEnergy</w:t>
-            </w:r>
-            <w:proofErr w:type="spellEnd"/>
+            <w:r>
+              <w:t>plot_CoEnergy</w:t>
+            </w:r>
           </w:p>
         </w:tc>
         <w:tc>
@@ -4412,11 +3856,14 @@
             </w:tcMar>
           </w:tcPr>
           <w:p>
-            <w:proofErr w:type="spellStart"/>
             <w:r>
               <w:t>NanoEnergy_hallowj.fig</w:t>
             </w:r>
-            <w:proofErr w:type="spellEnd"/>
+          </w:p>
+          <w:p>
+            <w:r>
+              <w:t>introNanoEnergy_hallowj.fig</w:t>
+            </w:r>
           </w:p>
         </w:tc>
         <w:tc>
@@ -4435,11 +3882,7 @@
           </w:tcPr>
           <w:p>
             <w:r>
-              <w:t xml:space="preserve">Allows user to </w:t>
-            </w:r>
-            <w:r>
-              <w:lastRenderedPageBreak/>
-              <w:t>go to main menu</w:t>
+              <w:t>Allows user to go to main menu</w:t>
             </w:r>
           </w:p>
         </w:tc>
@@ -4458,17 +3901,9 @@
             </w:tcMar>
           </w:tcPr>
           <w:p>
-            <w:proofErr w:type="spellStart"/>
-            <w:proofErr w:type="gramStart"/>
-            <w:r>
-              <w:lastRenderedPageBreak/>
-              <w:t>push</w:t>
-            </w:r>
-            <w:proofErr w:type="gramEnd"/>
-            <w:r>
-              <w:t>_MainMenu</w:t>
-            </w:r>
-            <w:proofErr w:type="spellEnd"/>
+            <w:r>
+              <w:t>push_MainMenu</w:t>
+            </w:r>
           </w:p>
         </w:tc>
         <w:tc>
@@ -4504,12 +3939,14 @@
             </w:tcMar>
           </w:tcPr>
           <w:p>
-            <w:proofErr w:type="spellStart"/>
-            <w:r>
-              <w:lastRenderedPageBreak/>
+            <w:r>
               <w:t>NanoEnergy_hallowj.fig</w:t>
             </w:r>
-            <w:proofErr w:type="spellEnd"/>
+          </w:p>
+          <w:p>
+            <w:r>
+              <w:t>introNanoEnergy_hallowj.fig</w:t>
+            </w:r>
           </w:p>
         </w:tc>
         <w:tc>
@@ -4547,16 +3984,9 @@
             </w:tcMar>
           </w:tcPr>
           <w:p>
-            <w:proofErr w:type="spellStart"/>
-            <w:proofErr w:type="gramStart"/>
-            <w:r>
-              <w:t>push</w:t>
-            </w:r>
-            <w:proofErr w:type="gramEnd"/>
-            <w:r>
-              <w:t>_Next</w:t>
-            </w:r>
-            <w:proofErr w:type="spellEnd"/>
+            <w:r>
+              <w:t>push_Next</w:t>
+            </w:r>
           </w:p>
         </w:tc>
         <w:tc>
@@ -4592,11 +4022,14 @@
             </w:tcMar>
           </w:tcPr>
           <w:p>
-            <w:proofErr w:type="spellStart"/>
             <w:r>
               <w:t>NanoEnergy_hallowj.fig</w:t>
             </w:r>
-            <w:proofErr w:type="spellEnd"/>
+          </w:p>
+          <w:p>
+            <w:r>
+              <w:t>introNanoEnergy_hallowj.fig</w:t>
+            </w:r>
           </w:p>
         </w:tc>
         <w:tc>
@@ -4634,16 +4067,9 @@
             </w:tcMar>
           </w:tcPr>
           <w:p>
-            <w:proofErr w:type="spellStart"/>
-            <w:proofErr w:type="gramStart"/>
-            <w:r>
-              <w:t>push</w:t>
-            </w:r>
-            <w:proofErr w:type="gramEnd"/>
-            <w:r>
-              <w:t>_Previous</w:t>
-            </w:r>
-            <w:proofErr w:type="spellEnd"/>
+            <w:r>
+              <w:t>push_Previous</w:t>
+            </w:r>
           </w:p>
         </w:tc>
         <w:tc>
@@ -4679,11 +4105,16 @@
             </w:tcMar>
           </w:tcPr>
           <w:p>
-            <w:proofErr w:type="spellStart"/>
             <w:r>
               <w:t>NanoEnergy_hallowj.fig</w:t>
             </w:r>
-            <w:proofErr w:type="spellEnd"/>
+          </w:p>
+          <w:p>
+            <w:r>
+              <w:t>introNanoEnergy_hallowj.fig</w:t>
+            </w:r>
+            <w:bookmarkStart w:id="0" w:name="_GoBack"/>
+            <w:bookmarkEnd w:id="0"/>
           </w:p>
         </w:tc>
         <w:tc>
@@ -4721,16 +4152,9 @@
             </w:tcMar>
           </w:tcPr>
           <w:p>
-            <w:proofErr w:type="spellStart"/>
-            <w:proofErr w:type="gramStart"/>
-            <w:r>
-              <w:t>push</w:t>
-            </w:r>
-            <w:proofErr w:type="gramEnd"/>
-            <w:r>
-              <w:t>_Exit</w:t>
-            </w:r>
-            <w:proofErr w:type="spellEnd"/>
+            <w:r>
+              <w:t>push_Exit</w:t>
+            </w:r>
           </w:p>
         </w:tc>
         <w:tc>
@@ -4766,11 +4190,9 @@
             </w:tcMar>
           </w:tcPr>
           <w:p>
-            <w:proofErr w:type="spellStart"/>
             <w:r>
               <w:t>NanoEnergy_hallowj.fig</w:t>
             </w:r>
-            <w:proofErr w:type="spellEnd"/>
           </w:p>
         </w:tc>
         <w:tc>
@@ -4811,8 +4233,6 @@
             <w:r>
               <w:t>push_Graph</w:t>
             </w:r>
-            <w:bookmarkStart w:id="0" w:name="_GoBack"/>
-            <w:bookmarkEnd w:id="0"/>
           </w:p>
         </w:tc>
         <w:tc>
@@ -6135,7 +5555,7 @@
   <a:extraClrSchemeLst/>
   <a:extLst>
     <a:ext uri="{05A4C25C-085E-4340-85A3-A5531E510DB2}">
-      <thm15:themeFamily xmlns="" xmlns:thm15="http://schemas.microsoft.com/office/thememl/2012/main" name="Office Theme" id="{62F939B6-93AF-4DB8-9C6B-D6C7DFDC589F}" vid="{4A3C46E8-61CC-4603-A589-7422A47A8E4A}"/>
+      <thm15:themeFamily xmlns:thm15="http://schemas.microsoft.com/office/thememl/2012/main" xmlns="" name="Office Theme" id="{62F939B6-93AF-4DB8-9C6B-D6C7DFDC589F}" vid="{4A3C46E8-61CC-4603-A589-7422A47A8E4A}"/>
     </a:ext>
   </a:extLst>
 </a:theme>

</xml_diff>

<commit_message>
Added tags to intro fig
</commit_message>
<xml_diff>
--- a/M6_FileTagInventory_sec005_team18.docx
+++ b/M6_FileTagInventory_sec005_team18.docx
@@ -1,6 +1,6 @@
 
 <file path=word/document.xml><?xml version="1.0" encoding="utf-8"?>
-<w:document xmlns:wpc="http://schemas.microsoft.com/office/word/2010/wordprocessingCanvas" xmlns:mo="http://schemas.microsoft.com/office/mac/office/2008/main" xmlns:mc="http://schemas.openxmlformats.org/markup-compatibility/2006" xmlns:mv="urn:schemas-microsoft-com:mac:vml" xmlns:o="urn:schemas-microsoft-com:office:office" xmlns:r="http://schemas.openxmlformats.org/officeDocument/2006/relationships" xmlns:m="http://schemas.openxmlformats.org/officeDocument/2006/math" xmlns:v="urn:schemas-microsoft-com:vml" xmlns:wp14="http://schemas.microsoft.com/office/word/2010/wordprocessingDrawing" xmlns:wp="http://schemas.openxmlformats.org/drawingml/2006/wordprocessingDrawing" xmlns:w10="urn:schemas-microsoft-com:office:word" xmlns:w="http://schemas.openxmlformats.org/wordprocessingml/2006/main" xmlns:w14="http://schemas.microsoft.com/office/word/2010/wordml" xmlns:wpg="http://schemas.microsoft.com/office/word/2010/wordprocessingGroup" xmlns:wpi="http://schemas.microsoft.com/office/word/2010/wordprocessingInk" xmlns:wne="http://schemas.microsoft.com/office/word/2006/wordml" xmlns:wps="http://schemas.microsoft.com/office/word/2010/wordprocessingShape" mc:Ignorable="w14 wp14">
+<w:document xmlns:wpc="http://schemas.microsoft.com/office/word/2010/wordprocessingCanvas" xmlns:mc="http://schemas.openxmlformats.org/markup-compatibility/2006" xmlns:o="urn:schemas-microsoft-com:office:office" xmlns:r="http://schemas.openxmlformats.org/officeDocument/2006/relationships" xmlns:m="http://schemas.openxmlformats.org/officeDocument/2006/math" xmlns:v="urn:schemas-microsoft-com:vml" xmlns:wp14="http://schemas.microsoft.com/office/word/2010/wordprocessingDrawing" xmlns:wp="http://schemas.openxmlformats.org/drawingml/2006/wordprocessingDrawing" xmlns:w10="urn:schemas-microsoft-com:office:word" xmlns:w="http://schemas.openxmlformats.org/wordprocessingml/2006/main" xmlns:w14="http://schemas.microsoft.com/office/word/2010/wordml" xmlns:w15="http://schemas.microsoft.com/office/word/2012/wordml" xmlns:wpg="http://schemas.microsoft.com/office/word/2010/wordprocessingGroup" xmlns:wpi="http://schemas.microsoft.com/office/word/2010/wordprocessingInk" xmlns:wne="http://schemas.microsoft.com/office/word/2006/wordml" xmlns:wps="http://schemas.microsoft.com/office/word/2010/wordprocessingShape" mc:Ignorable="w14 w15 wp14">
   <w:body>
     <w:p>
       <w:pPr>
@@ -2813,7 +2813,10 @@
           </w:tcPr>
           <w:p>
             <w:r>
-              <w:t>NanoSize_nluehrs.fig</w:t>
+              <w:t>Intro</w:t>
+            </w:r>
+            <w:r>
+              <w:t>_nluehrs.fig</w:t>
             </w:r>
           </w:p>
         </w:tc>
@@ -2833,7 +2836,7 @@
           </w:tcPr>
           <w:p>
             <w:r>
-              <w:t>Allows the user to zoom in on images if they desire, for easier interaction</w:t>
+              <w:t>Allows user to move to next gui</w:t>
             </w:r>
           </w:p>
         </w:tc>
@@ -2853,7 +2856,7 @@
           </w:tcPr>
           <w:p>
             <w:r>
-              <w:t>slide_zoom</w:t>
+              <w:t>push_next</w:t>
             </w:r>
           </w:p>
         </w:tc>
@@ -2897,6 +2900,9 @@
             <w:r>
               <w:t>NanoSize_nluehrs.fig</w:t>
             </w:r>
+            <w:r>
+              <w:t>, Intro_nluehrs.fig</w:t>
+            </w:r>
           </w:p>
         </w:tc>
         <w:tc>
@@ -2915,7 +2921,7 @@
           </w:tcPr>
           <w:p>
             <w:r>
-              <w:t>Continues to the next part of the interaction</w:t>
+              <w:t>Takes user to main menu</w:t>
             </w:r>
           </w:p>
         </w:tc>
@@ -2935,7 +2941,7 @@
           </w:tcPr>
           <w:p>
             <w:r>
-              <w:t>push_continue</w:t>
+              <w:t>push_mainmenu</w:t>
             </w:r>
           </w:p>
         </w:tc>
@@ -2979,6 +2985,12 @@
             <w:r>
               <w:t>NanoSize_nluehrs.fig</w:t>
             </w:r>
+            <w:r>
+              <w:t xml:space="preserve"> </w:t>
+            </w:r>
+            <w:r>
+              <w:t>Intro_nluehrs.fig</w:t>
+            </w:r>
           </w:p>
         </w:tc>
         <w:tc>
@@ -3061,6 +3073,12 @@
             <w:r>
               <w:t>NanoSize_nluehrs.fig</w:t>
             </w:r>
+            <w:r>
+              <w:t xml:space="preserve"> </w:t>
+            </w:r>
+            <w:r>
+              <w:t>Intro_nluehrs.fig</w:t>
+            </w:r>
           </w:p>
         </w:tc>
         <w:tc>
@@ -3099,7 +3117,10 @@
           </w:tcPr>
           <w:p>
             <w:r>
-              <w:t>push_back</w:t>
+              <w:t>push_</w:t>
+            </w:r>
+            <w:r>
+              <w:t>previous</w:t>
             </w:r>
           </w:p>
         </w:tc>
@@ -3161,7 +3182,15 @@
           </w:tcPr>
           <w:p>
             <w:r>
-              <w:t>Shows image currently bing interacted with</w:t>
+              <w:t>Shows image currently b</w:t>
+            </w:r>
+            <w:r>
+              <w:t>e</w:t>
+            </w:r>
+            <w:bookmarkStart w:id="0" w:name="_GoBack"/>
+            <w:bookmarkEnd w:id="0"/>
+            <w:r>
+              <w:t>ing interacted with</w:t>
             </w:r>
           </w:p>
         </w:tc>
@@ -3778,10 +3807,183 @@
           </w:tcPr>
           <w:p>
             <w:r>
+              <w:t>NanoEnergy_hallowj.fig</w:t>
+            </w:r>
+          </w:p>
+        </w:tc>
+        <w:tc>
+          <w:tcPr>
+            <w:tcW w:w="1792" w:type="dxa"/>
+            <w:tcBorders>
+              <w:top w:val="single" w:sz="4" w:space="0" w:color="00000A"/>
+              <w:left w:val="single" w:sz="4" w:space="0" w:color="00000A"/>
+              <w:bottom w:val="single" w:sz="4" w:space="0" w:color="00000A"/>
+              <w:right w:val="single" w:sz="4" w:space="0" w:color="00000A"/>
+            </w:tcBorders>
+            <w:shd w:val="clear" w:color="auto" w:fill="auto"/>
+            <w:tcMar>
+              <w:left w:w="108" w:type="dxa"/>
+            </w:tcMar>
+          </w:tcPr>
+          <w:p>
+            <w:r>
+              <w:t>Graphs the chosen metal and its input</w:t>
+            </w:r>
+          </w:p>
+        </w:tc>
+        <w:tc>
+          <w:tcPr>
+            <w:tcW w:w="1936" w:type="dxa"/>
+            <w:tcBorders>
+              <w:top w:val="single" w:sz="4" w:space="0" w:color="00000A"/>
+              <w:left w:val="single" w:sz="4" w:space="0" w:color="00000A"/>
+              <w:bottom w:val="single" w:sz="4" w:space="0" w:color="00000A"/>
+              <w:right w:val="single" w:sz="4" w:space="0" w:color="00000A"/>
+            </w:tcBorders>
+            <w:shd w:val="clear" w:color="auto" w:fill="auto"/>
+            <w:tcMar>
+              <w:left w:w="108" w:type="dxa"/>
+            </w:tcMar>
+          </w:tcPr>
+          <w:p>
+            <w:r>
+              <w:t>plot_CoEnergy</w:t>
+            </w:r>
+          </w:p>
+        </w:tc>
+        <w:tc>
+          <w:tcPr>
+            <w:tcW w:w="3424" w:type="dxa"/>
+            <w:tcBorders>
+              <w:top w:val="single" w:sz="4" w:space="0" w:color="00000A"/>
+              <w:left w:val="single" w:sz="4" w:space="0" w:color="00000A"/>
+              <w:bottom w:val="single" w:sz="4" w:space="0" w:color="00000A"/>
+              <w:right w:val="single" w:sz="4" w:space="0" w:color="00000A"/>
+            </w:tcBorders>
+            <w:shd w:val="clear" w:color="auto" w:fill="auto"/>
+            <w:tcMar>
+              <w:left w:w="108" w:type="dxa"/>
+            </w:tcMar>
+          </w:tcPr>
+          <w:p/>
+        </w:tc>
+      </w:tr>
+      <w:tr>
+        <w:tc>
+          <w:tcPr>
+            <w:tcW w:w="2596" w:type="dxa"/>
+            <w:tcBorders>
+              <w:top w:val="single" w:sz="4" w:space="0" w:color="00000A"/>
+              <w:left w:val="single" w:sz="4" w:space="0" w:color="00000A"/>
+              <w:bottom w:val="single" w:sz="4" w:space="0" w:color="00000A"/>
+              <w:right w:val="single" w:sz="4" w:space="0" w:color="00000A"/>
+            </w:tcBorders>
+            <w:shd w:val="clear" w:color="auto" w:fill="auto"/>
+            <w:tcMar>
+              <w:left w:w="108" w:type="dxa"/>
+            </w:tcMar>
+          </w:tcPr>
+          <w:p>
+            <w:r>
+              <w:t>NanoEnergy_hallowj.fig</w:t>
+            </w:r>
+          </w:p>
+          <w:p>
+            <w:r>
+              <w:lastRenderedPageBreak/>
+              <w:t>introNanoEnergy_hallowj.fig</w:t>
+            </w:r>
+          </w:p>
+        </w:tc>
+        <w:tc>
+          <w:tcPr>
+            <w:tcW w:w="1792" w:type="dxa"/>
+            <w:tcBorders>
+              <w:top w:val="single" w:sz="4" w:space="0" w:color="00000A"/>
+              <w:left w:val="single" w:sz="4" w:space="0" w:color="00000A"/>
+              <w:bottom w:val="single" w:sz="4" w:space="0" w:color="00000A"/>
+              <w:right w:val="single" w:sz="4" w:space="0" w:color="00000A"/>
+            </w:tcBorders>
+            <w:shd w:val="clear" w:color="auto" w:fill="auto"/>
+            <w:tcMar>
+              <w:left w:w="108" w:type="dxa"/>
+            </w:tcMar>
+          </w:tcPr>
+          <w:p>
+            <w:r>
+              <w:lastRenderedPageBreak/>
+              <w:t xml:space="preserve">Allows user to </w:t>
+            </w:r>
+            <w:r>
+              <w:lastRenderedPageBreak/>
+              <w:t>go to main menu</w:t>
+            </w:r>
+          </w:p>
+        </w:tc>
+        <w:tc>
+          <w:tcPr>
+            <w:tcW w:w="1936" w:type="dxa"/>
+            <w:tcBorders>
+              <w:top w:val="single" w:sz="4" w:space="0" w:color="00000A"/>
+              <w:left w:val="single" w:sz="4" w:space="0" w:color="00000A"/>
+              <w:bottom w:val="single" w:sz="4" w:space="0" w:color="00000A"/>
+              <w:right w:val="single" w:sz="4" w:space="0" w:color="00000A"/>
+            </w:tcBorders>
+            <w:shd w:val="clear" w:color="auto" w:fill="auto"/>
+            <w:tcMar>
+              <w:left w:w="108" w:type="dxa"/>
+            </w:tcMar>
+          </w:tcPr>
+          <w:p>
+            <w:r>
+              <w:lastRenderedPageBreak/>
+              <w:t>push_MainMenu</w:t>
+            </w:r>
+          </w:p>
+        </w:tc>
+        <w:tc>
+          <w:tcPr>
+            <w:tcW w:w="3424" w:type="dxa"/>
+            <w:tcBorders>
+              <w:top w:val="single" w:sz="4" w:space="0" w:color="00000A"/>
+              <w:left w:val="single" w:sz="4" w:space="0" w:color="00000A"/>
+              <w:bottom w:val="single" w:sz="4" w:space="0" w:color="00000A"/>
+              <w:right w:val="single" w:sz="4" w:space="0" w:color="00000A"/>
+            </w:tcBorders>
+            <w:shd w:val="clear" w:color="auto" w:fill="auto"/>
+            <w:tcMar>
+              <w:left w:w="108" w:type="dxa"/>
+            </w:tcMar>
+          </w:tcPr>
+          <w:p/>
+        </w:tc>
+      </w:tr>
+      <w:tr>
+        <w:tc>
+          <w:tcPr>
+            <w:tcW w:w="2596" w:type="dxa"/>
+            <w:tcBorders>
+              <w:top w:val="single" w:sz="4" w:space="0" w:color="00000A"/>
+              <w:left w:val="single" w:sz="4" w:space="0" w:color="00000A"/>
+              <w:bottom w:val="single" w:sz="4" w:space="0" w:color="00000A"/>
+              <w:right w:val="single" w:sz="4" w:space="0" w:color="00000A"/>
+            </w:tcBorders>
+            <w:shd w:val="clear" w:color="auto" w:fill="auto"/>
+            <w:tcMar>
+              <w:left w:w="108" w:type="dxa"/>
+            </w:tcMar>
+          </w:tcPr>
+          <w:p>
+            <w:r>
               <w:lastRenderedPageBreak/>
               <w:t>NanoEnergy_hallowj.fig</w:t>
             </w:r>
           </w:p>
+          <w:p>
+            <w:r>
+              <w:t>introNanoEnergy_hallowj.fig</w:t>
+            </w:r>
+          </w:p>
         </w:tc>
         <w:tc>
           <w:tcPr>
@@ -3799,7 +4001,7 @@
           </w:tcPr>
           <w:p>
             <w:r>
-              <w:t>Graphs the chosen metal and its input</w:t>
+              <w:t>Allows user to go to next slide</w:t>
             </w:r>
           </w:p>
         </w:tc>
@@ -3819,7 +4021,7 @@
           </w:tcPr>
           <w:p>
             <w:r>
-              <w:t>plot_CoEnergy</w:t>
+              <w:t>push_Next</w:t>
             </w:r>
           </w:p>
         </w:tc>
@@ -3882,7 +4084,7 @@
           </w:tcPr>
           <w:p>
             <w:r>
-              <w:t>Allows user to go to main menu</w:t>
+              <w:t>Allows user to go to previous slide</w:t>
             </w:r>
           </w:p>
         </w:tc>
@@ -3902,7 +4104,7 @@
           </w:tcPr>
           <w:p>
             <w:r>
-              <w:t>push_MainMenu</w:t>
+              <w:t>push_Previous</w:t>
             </w:r>
           </w:p>
         </w:tc>
@@ -3947,174 +4149,6 @@
             <w:r>
               <w:t>introNanoEnergy_hallowj.fig</w:t>
             </w:r>
-          </w:p>
-        </w:tc>
-        <w:tc>
-          <w:tcPr>
-            <w:tcW w:w="1792" w:type="dxa"/>
-            <w:tcBorders>
-              <w:top w:val="single" w:sz="4" w:space="0" w:color="00000A"/>
-              <w:left w:val="single" w:sz="4" w:space="0" w:color="00000A"/>
-              <w:bottom w:val="single" w:sz="4" w:space="0" w:color="00000A"/>
-              <w:right w:val="single" w:sz="4" w:space="0" w:color="00000A"/>
-            </w:tcBorders>
-            <w:shd w:val="clear" w:color="auto" w:fill="auto"/>
-            <w:tcMar>
-              <w:left w:w="108" w:type="dxa"/>
-            </w:tcMar>
-          </w:tcPr>
-          <w:p>
-            <w:r>
-              <w:t>Allows user to go to next slide</w:t>
-            </w:r>
-          </w:p>
-        </w:tc>
-        <w:tc>
-          <w:tcPr>
-            <w:tcW w:w="1936" w:type="dxa"/>
-            <w:tcBorders>
-              <w:top w:val="single" w:sz="4" w:space="0" w:color="00000A"/>
-              <w:left w:val="single" w:sz="4" w:space="0" w:color="00000A"/>
-              <w:bottom w:val="single" w:sz="4" w:space="0" w:color="00000A"/>
-              <w:right w:val="single" w:sz="4" w:space="0" w:color="00000A"/>
-            </w:tcBorders>
-            <w:shd w:val="clear" w:color="auto" w:fill="auto"/>
-            <w:tcMar>
-              <w:left w:w="108" w:type="dxa"/>
-            </w:tcMar>
-          </w:tcPr>
-          <w:p>
-            <w:r>
-              <w:t>push_Next</w:t>
-            </w:r>
-          </w:p>
-        </w:tc>
-        <w:tc>
-          <w:tcPr>
-            <w:tcW w:w="3424" w:type="dxa"/>
-            <w:tcBorders>
-              <w:top w:val="single" w:sz="4" w:space="0" w:color="00000A"/>
-              <w:left w:val="single" w:sz="4" w:space="0" w:color="00000A"/>
-              <w:bottom w:val="single" w:sz="4" w:space="0" w:color="00000A"/>
-              <w:right w:val="single" w:sz="4" w:space="0" w:color="00000A"/>
-            </w:tcBorders>
-            <w:shd w:val="clear" w:color="auto" w:fill="auto"/>
-            <w:tcMar>
-              <w:left w:w="108" w:type="dxa"/>
-            </w:tcMar>
-          </w:tcPr>
-          <w:p/>
-        </w:tc>
-      </w:tr>
-      <w:tr>
-        <w:tc>
-          <w:tcPr>
-            <w:tcW w:w="2596" w:type="dxa"/>
-            <w:tcBorders>
-              <w:top w:val="single" w:sz="4" w:space="0" w:color="00000A"/>
-              <w:left w:val="single" w:sz="4" w:space="0" w:color="00000A"/>
-              <w:bottom w:val="single" w:sz="4" w:space="0" w:color="00000A"/>
-              <w:right w:val="single" w:sz="4" w:space="0" w:color="00000A"/>
-            </w:tcBorders>
-            <w:shd w:val="clear" w:color="auto" w:fill="auto"/>
-            <w:tcMar>
-              <w:left w:w="108" w:type="dxa"/>
-            </w:tcMar>
-          </w:tcPr>
-          <w:p>
-            <w:r>
-              <w:t>NanoEnergy_hallowj.fig</w:t>
-            </w:r>
-          </w:p>
-          <w:p>
-            <w:r>
-              <w:t>introNanoEnergy_hallowj.fig</w:t>
-            </w:r>
-          </w:p>
-        </w:tc>
-        <w:tc>
-          <w:tcPr>
-            <w:tcW w:w="1792" w:type="dxa"/>
-            <w:tcBorders>
-              <w:top w:val="single" w:sz="4" w:space="0" w:color="00000A"/>
-              <w:left w:val="single" w:sz="4" w:space="0" w:color="00000A"/>
-              <w:bottom w:val="single" w:sz="4" w:space="0" w:color="00000A"/>
-              <w:right w:val="single" w:sz="4" w:space="0" w:color="00000A"/>
-            </w:tcBorders>
-            <w:shd w:val="clear" w:color="auto" w:fill="auto"/>
-            <w:tcMar>
-              <w:left w:w="108" w:type="dxa"/>
-            </w:tcMar>
-          </w:tcPr>
-          <w:p>
-            <w:r>
-              <w:t>Allows user to go to previous slide</w:t>
-            </w:r>
-          </w:p>
-        </w:tc>
-        <w:tc>
-          <w:tcPr>
-            <w:tcW w:w="1936" w:type="dxa"/>
-            <w:tcBorders>
-              <w:top w:val="single" w:sz="4" w:space="0" w:color="00000A"/>
-              <w:left w:val="single" w:sz="4" w:space="0" w:color="00000A"/>
-              <w:bottom w:val="single" w:sz="4" w:space="0" w:color="00000A"/>
-              <w:right w:val="single" w:sz="4" w:space="0" w:color="00000A"/>
-            </w:tcBorders>
-            <w:shd w:val="clear" w:color="auto" w:fill="auto"/>
-            <w:tcMar>
-              <w:left w:w="108" w:type="dxa"/>
-            </w:tcMar>
-          </w:tcPr>
-          <w:p>
-            <w:r>
-              <w:t>push_Previous</w:t>
-            </w:r>
-          </w:p>
-        </w:tc>
-        <w:tc>
-          <w:tcPr>
-            <w:tcW w:w="3424" w:type="dxa"/>
-            <w:tcBorders>
-              <w:top w:val="single" w:sz="4" w:space="0" w:color="00000A"/>
-              <w:left w:val="single" w:sz="4" w:space="0" w:color="00000A"/>
-              <w:bottom w:val="single" w:sz="4" w:space="0" w:color="00000A"/>
-              <w:right w:val="single" w:sz="4" w:space="0" w:color="00000A"/>
-            </w:tcBorders>
-            <w:shd w:val="clear" w:color="auto" w:fill="auto"/>
-            <w:tcMar>
-              <w:left w:w="108" w:type="dxa"/>
-            </w:tcMar>
-          </w:tcPr>
-          <w:p/>
-        </w:tc>
-      </w:tr>
-      <w:tr>
-        <w:tc>
-          <w:tcPr>
-            <w:tcW w:w="2596" w:type="dxa"/>
-            <w:tcBorders>
-              <w:top w:val="single" w:sz="4" w:space="0" w:color="00000A"/>
-              <w:left w:val="single" w:sz="4" w:space="0" w:color="00000A"/>
-              <w:bottom w:val="single" w:sz="4" w:space="0" w:color="00000A"/>
-              <w:right w:val="single" w:sz="4" w:space="0" w:color="00000A"/>
-            </w:tcBorders>
-            <w:shd w:val="clear" w:color="auto" w:fill="auto"/>
-            <w:tcMar>
-              <w:left w:w="108" w:type="dxa"/>
-            </w:tcMar>
-          </w:tcPr>
-          <w:p>
-            <w:r>
-              <w:t>NanoEnergy_hallowj.fig</w:t>
-            </w:r>
-          </w:p>
-          <w:p>
-            <w:r>
-              <w:t>introNanoEnergy_hallowj.fig</w:t>
-            </w:r>
-            <w:bookmarkStart w:id="0" w:name="_GoBack"/>
-            <w:bookmarkEnd w:id="0"/>
           </w:p>
         </w:tc>
         <w:tc>
@@ -4321,8 +4355,8 @@
     </w:tbl>
     <w:p/>
     <w:sectPr>
-      <w:headerReference w:type="default" r:id="rId8"/>
-      <w:footerReference w:type="default" r:id="rId9"/>
+      <w:headerReference w:type="default" r:id="rId7"/>
+      <w:footerReference w:type="default" r:id="rId8"/>
       <w:pgSz w:w="12240" w:h="15840"/>
       <w:pgMar w:top="1440" w:right="1440" w:bottom="1440" w:left="1440" w:header="720" w:footer="720" w:gutter="0"/>
       <w:cols w:space="720"/>
@@ -4334,7 +4368,7 @@
 </file>
 
 <file path=word/endnotes.xml><?xml version="1.0" encoding="utf-8"?>
-<w:endnotes xmlns:wpc="http://schemas.microsoft.com/office/word/2010/wordprocessingCanvas" xmlns:mo="http://schemas.microsoft.com/office/mac/office/2008/main" xmlns:mc="http://schemas.openxmlformats.org/markup-compatibility/2006" xmlns:mv="urn:schemas-microsoft-com:mac:vml" xmlns:o="urn:schemas-microsoft-com:office:office" xmlns:r="http://schemas.openxmlformats.org/officeDocument/2006/relationships" xmlns:m="http://schemas.openxmlformats.org/officeDocument/2006/math" xmlns:v="urn:schemas-microsoft-com:vml" xmlns:wp14="http://schemas.microsoft.com/office/word/2010/wordprocessingDrawing" xmlns:wp="http://schemas.openxmlformats.org/drawingml/2006/wordprocessingDrawing" xmlns:w10="urn:schemas-microsoft-com:office:word" xmlns:w="http://schemas.openxmlformats.org/wordprocessingml/2006/main" xmlns:w14="http://schemas.microsoft.com/office/word/2010/wordml" xmlns:wpg="http://schemas.microsoft.com/office/word/2010/wordprocessingGroup" xmlns:wpi="http://schemas.microsoft.com/office/word/2010/wordprocessingInk" xmlns:wne="http://schemas.microsoft.com/office/word/2006/wordml" xmlns:wps="http://schemas.microsoft.com/office/word/2010/wordprocessingShape" mc:Ignorable="w14 wp14">
+<w:endnotes xmlns:wpc="http://schemas.microsoft.com/office/word/2010/wordprocessingCanvas" xmlns:mc="http://schemas.openxmlformats.org/markup-compatibility/2006" xmlns:o="urn:schemas-microsoft-com:office:office" xmlns:r="http://schemas.openxmlformats.org/officeDocument/2006/relationships" xmlns:m="http://schemas.openxmlformats.org/officeDocument/2006/math" xmlns:v="urn:schemas-microsoft-com:vml" xmlns:wp14="http://schemas.microsoft.com/office/word/2010/wordprocessingDrawing" xmlns:wp="http://schemas.openxmlformats.org/drawingml/2006/wordprocessingDrawing" xmlns:w10="urn:schemas-microsoft-com:office:word" xmlns:w="http://schemas.openxmlformats.org/wordprocessingml/2006/main" xmlns:w14="http://schemas.microsoft.com/office/word/2010/wordml" xmlns:w15="http://schemas.microsoft.com/office/word/2012/wordml" xmlns:wpg="http://schemas.microsoft.com/office/word/2010/wordprocessingGroup" xmlns:wpi="http://schemas.microsoft.com/office/word/2010/wordprocessingInk" xmlns:wne="http://schemas.microsoft.com/office/word/2006/wordml" xmlns:wps="http://schemas.microsoft.com/office/word/2010/wordprocessingShape" mc:Ignorable="w14 w15 wp14">
   <w:endnote w:type="separator" w:id="-1">
     <w:p>
       <w:pPr>
@@ -4359,7 +4393,7 @@
 </file>
 
 <file path=word/footer1.xml><?xml version="1.0" encoding="utf-8"?>
-<w:ftr xmlns:wpc="http://schemas.microsoft.com/office/word/2010/wordprocessingCanvas" xmlns:mo="http://schemas.microsoft.com/office/mac/office/2008/main" xmlns:mc="http://schemas.openxmlformats.org/markup-compatibility/2006" xmlns:mv="urn:schemas-microsoft-com:mac:vml" xmlns:o="urn:schemas-microsoft-com:office:office" xmlns:r="http://schemas.openxmlformats.org/officeDocument/2006/relationships" xmlns:m="http://schemas.openxmlformats.org/officeDocument/2006/math" xmlns:v="urn:schemas-microsoft-com:vml" xmlns:wp14="http://schemas.microsoft.com/office/word/2010/wordprocessingDrawing" xmlns:wp="http://schemas.openxmlformats.org/drawingml/2006/wordprocessingDrawing" xmlns:w10="urn:schemas-microsoft-com:office:word" xmlns:w="http://schemas.openxmlformats.org/wordprocessingml/2006/main" xmlns:w14="http://schemas.microsoft.com/office/word/2010/wordml" xmlns:wpg="http://schemas.microsoft.com/office/word/2010/wordprocessingGroup" xmlns:wpi="http://schemas.microsoft.com/office/word/2010/wordprocessingInk" xmlns:wne="http://schemas.microsoft.com/office/word/2006/wordml" xmlns:wps="http://schemas.microsoft.com/office/word/2010/wordprocessingShape" mc:Ignorable="w14 wp14">
+<w:ftr xmlns:wpc="http://schemas.microsoft.com/office/word/2010/wordprocessingCanvas" xmlns:mc="http://schemas.openxmlformats.org/markup-compatibility/2006" xmlns:o="urn:schemas-microsoft-com:office:office" xmlns:r="http://schemas.openxmlformats.org/officeDocument/2006/relationships" xmlns:m="http://schemas.openxmlformats.org/officeDocument/2006/math" xmlns:v="urn:schemas-microsoft-com:vml" xmlns:wp14="http://schemas.microsoft.com/office/word/2010/wordprocessingDrawing" xmlns:wp="http://schemas.openxmlformats.org/drawingml/2006/wordprocessingDrawing" xmlns:w10="urn:schemas-microsoft-com:office:word" xmlns:w="http://schemas.openxmlformats.org/wordprocessingml/2006/main" xmlns:w14="http://schemas.microsoft.com/office/word/2010/wordml" xmlns:w15="http://schemas.microsoft.com/office/word/2012/wordml" xmlns:wpg="http://schemas.microsoft.com/office/word/2010/wordprocessingGroup" xmlns:wpi="http://schemas.microsoft.com/office/word/2010/wordprocessingInk" xmlns:wne="http://schemas.microsoft.com/office/word/2006/wordml" xmlns:wps="http://schemas.microsoft.com/office/word/2010/wordprocessingShape" mc:Ignorable="w14 w15 wp14">
   <w:p>
     <w:pPr>
       <w:tabs>
@@ -4390,7 +4424,7 @@
 </file>
 
 <file path=word/footnotes.xml><?xml version="1.0" encoding="utf-8"?>
-<w:footnotes xmlns:wpc="http://schemas.microsoft.com/office/word/2010/wordprocessingCanvas" xmlns:mo="http://schemas.microsoft.com/office/mac/office/2008/main" xmlns:mc="http://schemas.openxmlformats.org/markup-compatibility/2006" xmlns:mv="urn:schemas-microsoft-com:mac:vml" xmlns:o="urn:schemas-microsoft-com:office:office" xmlns:r="http://schemas.openxmlformats.org/officeDocument/2006/relationships" xmlns:m="http://schemas.openxmlformats.org/officeDocument/2006/math" xmlns:v="urn:schemas-microsoft-com:vml" xmlns:wp14="http://schemas.microsoft.com/office/word/2010/wordprocessingDrawing" xmlns:wp="http://schemas.openxmlformats.org/drawingml/2006/wordprocessingDrawing" xmlns:w10="urn:schemas-microsoft-com:office:word" xmlns:w="http://schemas.openxmlformats.org/wordprocessingml/2006/main" xmlns:w14="http://schemas.microsoft.com/office/word/2010/wordml" xmlns:wpg="http://schemas.microsoft.com/office/word/2010/wordprocessingGroup" xmlns:wpi="http://schemas.microsoft.com/office/word/2010/wordprocessingInk" xmlns:wne="http://schemas.microsoft.com/office/word/2006/wordml" xmlns:wps="http://schemas.microsoft.com/office/word/2010/wordprocessingShape" mc:Ignorable="w14 wp14">
+<w:footnotes xmlns:wpc="http://schemas.microsoft.com/office/word/2010/wordprocessingCanvas" xmlns:mc="http://schemas.openxmlformats.org/markup-compatibility/2006" xmlns:o="urn:schemas-microsoft-com:office:office" xmlns:r="http://schemas.openxmlformats.org/officeDocument/2006/relationships" xmlns:m="http://schemas.openxmlformats.org/officeDocument/2006/math" xmlns:v="urn:schemas-microsoft-com:vml" xmlns:wp14="http://schemas.microsoft.com/office/word/2010/wordprocessingDrawing" xmlns:wp="http://schemas.openxmlformats.org/drawingml/2006/wordprocessingDrawing" xmlns:w10="urn:schemas-microsoft-com:office:word" xmlns:w="http://schemas.openxmlformats.org/wordprocessingml/2006/main" xmlns:w14="http://schemas.microsoft.com/office/word/2010/wordml" xmlns:w15="http://schemas.microsoft.com/office/word/2012/wordml" xmlns:wpg="http://schemas.microsoft.com/office/word/2010/wordprocessingGroup" xmlns:wpi="http://schemas.microsoft.com/office/word/2010/wordprocessingInk" xmlns:wne="http://schemas.microsoft.com/office/word/2006/wordml" xmlns:wps="http://schemas.microsoft.com/office/word/2010/wordprocessingShape" mc:Ignorable="w14 w15 wp14">
   <w:footnote w:type="separator" w:id="-1">
     <w:p>
       <w:pPr>
@@ -4415,7 +4449,7 @@
 </file>
 
 <file path=word/header1.xml><?xml version="1.0" encoding="utf-8"?>
-<w:hdr xmlns:wpc="http://schemas.microsoft.com/office/word/2010/wordprocessingCanvas" xmlns:mo="http://schemas.microsoft.com/office/mac/office/2008/main" xmlns:mc="http://schemas.openxmlformats.org/markup-compatibility/2006" xmlns:mv="urn:schemas-microsoft-com:mac:vml" xmlns:o="urn:schemas-microsoft-com:office:office" xmlns:r="http://schemas.openxmlformats.org/officeDocument/2006/relationships" xmlns:m="http://schemas.openxmlformats.org/officeDocument/2006/math" xmlns:v="urn:schemas-microsoft-com:vml" xmlns:wp14="http://schemas.microsoft.com/office/word/2010/wordprocessingDrawing" xmlns:wp="http://schemas.openxmlformats.org/drawingml/2006/wordprocessingDrawing" xmlns:w10="urn:schemas-microsoft-com:office:word" xmlns:w="http://schemas.openxmlformats.org/wordprocessingml/2006/main" xmlns:w14="http://schemas.microsoft.com/office/word/2010/wordml" xmlns:wpg="http://schemas.microsoft.com/office/word/2010/wordprocessingGroup" xmlns:wpi="http://schemas.microsoft.com/office/word/2010/wordprocessingInk" xmlns:wne="http://schemas.microsoft.com/office/word/2006/wordml" xmlns:wps="http://schemas.microsoft.com/office/word/2010/wordprocessingShape" mc:Ignorable="w14 wp14">
+<w:hdr xmlns:wpc="http://schemas.microsoft.com/office/word/2010/wordprocessingCanvas" xmlns:mc="http://schemas.openxmlformats.org/markup-compatibility/2006" xmlns:o="urn:schemas-microsoft-com:office:office" xmlns:r="http://schemas.openxmlformats.org/officeDocument/2006/relationships" xmlns:m="http://schemas.openxmlformats.org/officeDocument/2006/math" xmlns:v="urn:schemas-microsoft-com:vml" xmlns:wp14="http://schemas.microsoft.com/office/word/2010/wordprocessingDrawing" xmlns:wp="http://schemas.openxmlformats.org/drawingml/2006/wordprocessingDrawing" xmlns:w10="urn:schemas-microsoft-com:office:word" xmlns:w="http://schemas.openxmlformats.org/wordprocessingml/2006/main" xmlns:w14="http://schemas.microsoft.com/office/word/2010/wordml" xmlns:w15="http://schemas.microsoft.com/office/word/2012/wordml" xmlns:wpg="http://schemas.microsoft.com/office/word/2010/wordprocessingGroup" xmlns:wpi="http://schemas.microsoft.com/office/word/2010/wordprocessingInk" xmlns:wne="http://schemas.microsoft.com/office/word/2006/wordml" xmlns:wps="http://schemas.microsoft.com/office/word/2010/wordprocessingShape" mc:Ignorable="w14 w15 wp14">
   <w:p>
     <w:pPr>
       <w:tabs>
@@ -4457,7 +4491,7 @@
 </file>
 
 <file path=word/numbering.xml><?xml version="1.0" encoding="utf-8"?>
-<w:numbering xmlns:wpc="http://schemas.microsoft.com/office/word/2010/wordprocessingCanvas" xmlns:mo="http://schemas.microsoft.com/office/mac/office/2008/main" xmlns:mc="http://schemas.openxmlformats.org/markup-compatibility/2006" xmlns:mv="urn:schemas-microsoft-com:mac:vml" xmlns:o="urn:schemas-microsoft-com:office:office" xmlns:r="http://schemas.openxmlformats.org/officeDocument/2006/relationships" xmlns:m="http://schemas.openxmlformats.org/officeDocument/2006/math" xmlns:v="urn:schemas-microsoft-com:vml" xmlns:wp14="http://schemas.microsoft.com/office/word/2010/wordprocessingDrawing" xmlns:wp="http://schemas.openxmlformats.org/drawingml/2006/wordprocessingDrawing" xmlns:w10="urn:schemas-microsoft-com:office:word" xmlns:w="http://schemas.openxmlformats.org/wordprocessingml/2006/main" xmlns:w14="http://schemas.microsoft.com/office/word/2010/wordml" xmlns:wpg="http://schemas.microsoft.com/office/word/2010/wordprocessingGroup" xmlns:wpi="http://schemas.microsoft.com/office/word/2010/wordprocessingInk" xmlns:wne="http://schemas.microsoft.com/office/word/2006/wordml" xmlns:wps="http://schemas.microsoft.com/office/word/2010/wordprocessingShape" mc:Ignorable="w14 wp14">
+<w:numbering xmlns:wpc="http://schemas.microsoft.com/office/word/2010/wordprocessingCanvas" xmlns:mc="http://schemas.openxmlformats.org/markup-compatibility/2006" xmlns:o="urn:schemas-microsoft-com:office:office" xmlns:r="http://schemas.openxmlformats.org/officeDocument/2006/relationships" xmlns:m="http://schemas.openxmlformats.org/officeDocument/2006/math" xmlns:v="urn:schemas-microsoft-com:vml" xmlns:wp14="http://schemas.microsoft.com/office/word/2010/wordprocessingDrawing" xmlns:wp="http://schemas.openxmlformats.org/drawingml/2006/wordprocessingDrawing" xmlns:w10="urn:schemas-microsoft-com:office:word" xmlns:w="http://schemas.openxmlformats.org/wordprocessingml/2006/main" xmlns:w14="http://schemas.microsoft.com/office/word/2010/wordml" xmlns:w15="http://schemas.microsoft.com/office/word/2012/wordml" xmlns:wpg="http://schemas.microsoft.com/office/word/2010/wordprocessingGroup" xmlns:wpi="http://schemas.microsoft.com/office/word/2010/wordprocessingInk" xmlns:wne="http://schemas.microsoft.com/office/word/2006/wordml" xmlns:wps="http://schemas.microsoft.com/office/word/2010/wordprocessingShape" mc:Ignorable="w14 w15 wp14">
   <w:abstractNum w:abstractNumId="0">
     <w:nsid w:val="29C76DD7"/>
     <w:multiLevelType w:val="multilevel"/>
@@ -4703,7 +4737,7 @@
 </file>
 
 <file path=word/styles.xml><?xml version="1.0" encoding="utf-8"?>
-<w:styles xmlns:mc="http://schemas.openxmlformats.org/markup-compatibility/2006" xmlns:r="http://schemas.openxmlformats.org/officeDocument/2006/relationships" xmlns:w="http://schemas.openxmlformats.org/wordprocessingml/2006/main" xmlns:w14="http://schemas.microsoft.com/office/word/2010/wordml" mc:Ignorable="w14">
+<w:styles xmlns:mc="http://schemas.openxmlformats.org/markup-compatibility/2006" xmlns:r="http://schemas.openxmlformats.org/officeDocument/2006/relationships" xmlns:w="http://schemas.openxmlformats.org/wordprocessingml/2006/main" xmlns:w14="http://schemas.microsoft.com/office/word/2010/wordml" xmlns:w15="http://schemas.microsoft.com/office/word/2012/wordml" mc:Ignorable="w14 w15">
   <w:docDefaults>
     <w:rPrDefault>
       <w:rPr>
@@ -4719,153 +4753,369 @@
       </w:pPr>
     </w:pPrDefault>
   </w:docDefaults>
-  <w:latentStyles w:defLockedState="0" w:defUIPriority="99" w:defSemiHidden="1" w:defUnhideWhenUsed="1" w:defQFormat="0" w:count="276">
-    <w:lsdException w:name="Normal" w:semiHidden="0" w:uiPriority="0" w:unhideWhenUsed="0" w:qFormat="1"/>
-    <w:lsdException w:name="heading 1" w:semiHidden="0" w:uiPriority="9" w:unhideWhenUsed="0" w:qFormat="1"/>
-    <w:lsdException w:name="heading 2" w:uiPriority="9" w:qFormat="1"/>
-    <w:lsdException w:name="heading 3" w:uiPriority="9" w:qFormat="1"/>
-    <w:lsdException w:name="heading 4" w:uiPriority="9" w:qFormat="1"/>
-    <w:lsdException w:name="heading 5" w:uiPriority="9" w:qFormat="1"/>
-    <w:lsdException w:name="heading 6" w:uiPriority="9" w:qFormat="1"/>
-    <w:lsdException w:name="heading 7" w:uiPriority="9" w:qFormat="1"/>
-    <w:lsdException w:name="heading 8" w:uiPriority="9" w:qFormat="1"/>
-    <w:lsdException w:name="heading 9" w:uiPriority="9" w:qFormat="1"/>
-    <w:lsdException w:name="toc 1" w:uiPriority="39"/>
-    <w:lsdException w:name="toc 2" w:uiPriority="39"/>
-    <w:lsdException w:name="toc 3" w:uiPriority="39"/>
-    <w:lsdException w:name="toc 4" w:uiPriority="39"/>
-    <w:lsdException w:name="toc 5" w:uiPriority="39"/>
-    <w:lsdException w:name="toc 6" w:uiPriority="39"/>
-    <w:lsdException w:name="toc 7" w:uiPriority="39"/>
-    <w:lsdException w:name="toc 8" w:uiPriority="39"/>
-    <w:lsdException w:name="toc 9" w:uiPriority="39"/>
-    <w:lsdException w:name="caption" w:uiPriority="35" w:qFormat="1"/>
-    <w:lsdException w:name="Title" w:semiHidden="0" w:uiPriority="10" w:unhideWhenUsed="0" w:qFormat="1"/>
-    <w:lsdException w:name="Default Paragraph Font" w:uiPriority="1"/>
-    <w:lsdException w:name="Subtitle" w:semiHidden="0" w:uiPriority="11" w:unhideWhenUsed="0" w:qFormat="1"/>
-    <w:lsdException w:name="Strong" w:semiHidden="0" w:uiPriority="22" w:unhideWhenUsed="0" w:qFormat="1"/>
-    <w:lsdException w:name="Emphasis" w:semiHidden="0" w:uiPriority="20" w:unhideWhenUsed="0" w:qFormat="1"/>
-    <w:lsdException w:name="Table Grid" w:semiHidden="0" w:uiPriority="39" w:unhideWhenUsed="0"/>
-    <w:lsdException w:name="Note Level 1" w:semiHidden="0" w:unhideWhenUsed="0"/>
-    <w:lsdException w:name="Note Level 2" w:semiHidden="0" w:unhideWhenUsed="0"/>
-    <w:lsdException w:name="Note Level 3" w:semiHidden="0" w:unhideWhenUsed="0"/>
-    <w:lsdException w:name="Note Level 4" w:semiHidden="0" w:unhideWhenUsed="0"/>
-    <w:lsdException w:name="Note Level 5" w:semiHidden="0" w:unhideWhenUsed="0"/>
-    <w:lsdException w:name="Note Level 6" w:semiHidden="0" w:unhideWhenUsed="0"/>
-    <w:lsdException w:name="Note Level 7" w:semiHidden="0" w:unhideWhenUsed="0"/>
-    <w:lsdException w:name="Note Level 8" w:semiHidden="0" w:unhideWhenUsed="0"/>
-    <w:lsdException w:name="Note Level 9" w:semiHidden="0" w:unhideWhenUsed="0"/>
-    <w:lsdException w:name="Placeholder Text" w:unhideWhenUsed="0"/>
-    <w:lsdException w:name="No Spacing" w:semiHidden="0" w:uiPriority="1" w:unhideWhenUsed="0" w:qFormat="1"/>
-    <w:lsdException w:name="Light Shading" w:semiHidden="0" w:uiPriority="60" w:unhideWhenUsed="0"/>
-    <w:lsdException w:name="Light List" w:semiHidden="0" w:uiPriority="61" w:unhideWhenUsed="0"/>
-    <w:lsdException w:name="Light Grid" w:semiHidden="0" w:uiPriority="62" w:unhideWhenUsed="0"/>
-    <w:lsdException w:name="Medium Shading 1" w:semiHidden="0" w:uiPriority="63" w:unhideWhenUsed="0"/>
-    <w:lsdException w:name="Medium Shading 2" w:semiHidden="0" w:uiPriority="64" w:unhideWhenUsed="0"/>
-    <w:lsdException w:name="Medium List 1" w:semiHidden="0" w:uiPriority="65" w:unhideWhenUsed="0"/>
-    <w:lsdException w:name="Medium List 2" w:semiHidden="0" w:uiPriority="66" w:unhideWhenUsed="0"/>
-    <w:lsdException w:name="Medium Grid 1" w:semiHidden="0" w:uiPriority="67" w:unhideWhenUsed="0"/>
-    <w:lsdException w:name="Medium Grid 2" w:semiHidden="0" w:uiPriority="68" w:unhideWhenUsed="0"/>
-    <w:lsdException w:name="Medium Grid 3" w:semiHidden="0" w:uiPriority="69" w:unhideWhenUsed="0"/>
-    <w:lsdException w:name="Dark List" w:semiHidden="0" w:uiPriority="70" w:unhideWhenUsed="0"/>
-    <w:lsdException w:name="Colorful Shading" w:semiHidden="0" w:uiPriority="71" w:unhideWhenUsed="0"/>
-    <w:lsdException w:name="Colorful List" w:semiHidden="0" w:uiPriority="72" w:unhideWhenUsed="0"/>
-    <w:lsdException w:name="Colorful Grid" w:semiHidden="0" w:uiPriority="73" w:unhideWhenUsed="0"/>
-    <w:lsdException w:name="Light Shading Accent 1" w:semiHidden="0" w:uiPriority="60" w:unhideWhenUsed="0"/>
-    <w:lsdException w:name="Light List Accent 1" w:semiHidden="0" w:uiPriority="61" w:unhideWhenUsed="0"/>
-    <w:lsdException w:name="Light Grid Accent 1" w:semiHidden="0" w:uiPriority="62" w:unhideWhenUsed="0"/>
-    <w:lsdException w:name="Medium Shading 1 Accent 1" w:semiHidden="0" w:uiPriority="63" w:unhideWhenUsed="0"/>
-    <w:lsdException w:name="Medium Shading 2 Accent 1" w:semiHidden="0" w:uiPriority="64" w:unhideWhenUsed="0"/>
-    <w:lsdException w:name="Medium List 1 Accent 1" w:semiHidden="0" w:uiPriority="65" w:unhideWhenUsed="0"/>
-    <w:lsdException w:name="Revision" w:unhideWhenUsed="0"/>
-    <w:lsdException w:name="List Paragraph" w:semiHidden="0" w:uiPriority="34" w:unhideWhenUsed="0" w:qFormat="1"/>
-    <w:lsdException w:name="Quote" w:semiHidden="0" w:uiPriority="29" w:unhideWhenUsed="0" w:qFormat="1"/>
-    <w:lsdException w:name="Intense Quote" w:semiHidden="0" w:uiPriority="30" w:unhideWhenUsed="0" w:qFormat="1"/>
-    <w:lsdException w:name="Medium List 2 Accent 1" w:semiHidden="0" w:uiPriority="66" w:unhideWhenUsed="0"/>
-    <w:lsdException w:name="Medium Grid 1 Accent 1" w:semiHidden="0" w:uiPriority="67" w:unhideWhenUsed="0"/>
-    <w:lsdException w:name="Medium Grid 2 Accent 1" w:semiHidden="0" w:uiPriority="68" w:unhideWhenUsed="0"/>
-    <w:lsdException w:name="Medium Grid 3 Accent 1" w:semiHidden="0" w:uiPriority="69" w:unhideWhenUsed="0"/>
-    <w:lsdException w:name="Dark List Accent 1" w:semiHidden="0" w:uiPriority="70" w:unhideWhenUsed="0"/>
-    <w:lsdException w:name="Colorful Shading Accent 1" w:semiHidden="0" w:uiPriority="71" w:unhideWhenUsed="0"/>
-    <w:lsdException w:name="Colorful List Accent 1" w:semiHidden="0" w:uiPriority="72" w:unhideWhenUsed="0"/>
-    <w:lsdException w:name="Colorful Grid Accent 1" w:semiHidden="0" w:uiPriority="73" w:unhideWhenUsed="0"/>
-    <w:lsdException w:name="Light Shading Accent 2" w:semiHidden="0" w:uiPriority="60" w:unhideWhenUsed="0"/>
-    <w:lsdException w:name="Light List Accent 2" w:semiHidden="0" w:uiPriority="61" w:unhideWhenUsed="0"/>
-    <w:lsdException w:name="Light Grid Accent 2" w:semiHidden="0" w:uiPriority="62" w:unhideWhenUsed="0"/>
-    <w:lsdException w:name="Medium Shading 1 Accent 2" w:semiHidden="0" w:uiPriority="63" w:unhideWhenUsed="0"/>
-    <w:lsdException w:name="Medium Shading 2 Accent 2" w:semiHidden="0" w:uiPriority="64" w:unhideWhenUsed="0"/>
-    <w:lsdException w:name="Medium List 1 Accent 2" w:semiHidden="0" w:uiPriority="65" w:unhideWhenUsed="0"/>
-    <w:lsdException w:name="Medium List 2 Accent 2" w:semiHidden="0" w:uiPriority="66" w:unhideWhenUsed="0"/>
-    <w:lsdException w:name="Medium Grid 1 Accent 2" w:semiHidden="0" w:uiPriority="67" w:unhideWhenUsed="0"/>
-    <w:lsdException w:name="Medium Grid 2 Accent 2" w:semiHidden="0" w:uiPriority="68" w:unhideWhenUsed="0"/>
-    <w:lsdException w:name="Medium Grid 3 Accent 2" w:semiHidden="0" w:uiPriority="69" w:unhideWhenUsed="0"/>
-    <w:lsdException w:name="Dark List Accent 2" w:semiHidden="0" w:uiPriority="70" w:unhideWhenUsed="0"/>
-    <w:lsdException w:name="Colorful Shading Accent 2" w:semiHidden="0" w:uiPriority="71" w:unhideWhenUsed="0"/>
-    <w:lsdException w:name="Colorful List Accent 2" w:semiHidden="0" w:uiPriority="72" w:unhideWhenUsed="0"/>
-    <w:lsdException w:name="Colorful Grid Accent 2" w:semiHidden="0" w:uiPriority="73" w:unhideWhenUsed="0"/>
-    <w:lsdException w:name="Light Shading Accent 3" w:semiHidden="0" w:uiPriority="60" w:unhideWhenUsed="0"/>
-    <w:lsdException w:name="Light List Accent 3" w:semiHidden="0" w:uiPriority="61" w:unhideWhenUsed="0"/>
-    <w:lsdException w:name="Light Grid Accent 3" w:semiHidden="0" w:uiPriority="62" w:unhideWhenUsed="0"/>
-    <w:lsdException w:name="Medium Shading 1 Accent 3" w:semiHidden="0" w:uiPriority="63" w:unhideWhenUsed="0"/>
-    <w:lsdException w:name="Medium Shading 2 Accent 3" w:semiHidden="0" w:uiPriority="64" w:unhideWhenUsed="0"/>
-    <w:lsdException w:name="Medium List 1 Accent 3" w:semiHidden="0" w:uiPriority="65" w:unhideWhenUsed="0"/>
-    <w:lsdException w:name="Medium List 2 Accent 3" w:semiHidden="0" w:uiPriority="66" w:unhideWhenUsed="0"/>
-    <w:lsdException w:name="Medium Grid 1 Accent 3" w:semiHidden="0" w:uiPriority="67" w:unhideWhenUsed="0"/>
-    <w:lsdException w:name="Medium Grid 2 Accent 3" w:semiHidden="0" w:uiPriority="68" w:unhideWhenUsed="0"/>
-    <w:lsdException w:name="Medium Grid 3 Accent 3" w:semiHidden="0" w:uiPriority="69" w:unhideWhenUsed="0"/>
-    <w:lsdException w:name="Dark List Accent 3" w:semiHidden="0" w:uiPriority="70" w:unhideWhenUsed="0"/>
-    <w:lsdException w:name="Colorful Shading Accent 3" w:semiHidden="0" w:uiPriority="71" w:unhideWhenUsed="0"/>
-    <w:lsdException w:name="Colorful List Accent 3" w:semiHidden="0" w:uiPriority="72" w:unhideWhenUsed="0"/>
-    <w:lsdException w:name="Colorful Grid Accent 3" w:semiHidden="0" w:uiPriority="73" w:unhideWhenUsed="0"/>
-    <w:lsdException w:name="Light Shading Accent 4" w:semiHidden="0" w:uiPriority="60" w:unhideWhenUsed="0"/>
-    <w:lsdException w:name="Light List Accent 4" w:semiHidden="0" w:uiPriority="61" w:unhideWhenUsed="0"/>
-    <w:lsdException w:name="Light Grid Accent 4" w:semiHidden="0" w:uiPriority="62" w:unhideWhenUsed="0"/>
-    <w:lsdException w:name="Medium Shading 1 Accent 4" w:semiHidden="0" w:uiPriority="63" w:unhideWhenUsed="0"/>
-    <w:lsdException w:name="Medium Shading 2 Accent 4" w:semiHidden="0" w:uiPriority="64" w:unhideWhenUsed="0"/>
-    <w:lsdException w:name="Medium List 1 Accent 4" w:semiHidden="0" w:uiPriority="65" w:unhideWhenUsed="0"/>
-    <w:lsdException w:name="Medium List 2 Accent 4" w:semiHidden="0" w:uiPriority="66" w:unhideWhenUsed="0"/>
-    <w:lsdException w:name="Medium Grid 1 Accent 4" w:semiHidden="0" w:uiPriority="67" w:unhideWhenUsed="0"/>
-    <w:lsdException w:name="Medium Grid 2 Accent 4" w:semiHidden="0" w:uiPriority="68" w:unhideWhenUsed="0"/>
-    <w:lsdException w:name="Medium Grid 3 Accent 4" w:semiHidden="0" w:uiPriority="69" w:unhideWhenUsed="0"/>
-    <w:lsdException w:name="Dark List Accent 4" w:semiHidden="0" w:uiPriority="70" w:unhideWhenUsed="0"/>
-    <w:lsdException w:name="Colorful Shading Accent 4" w:semiHidden="0" w:uiPriority="71" w:unhideWhenUsed="0"/>
-    <w:lsdException w:name="Colorful List Accent 4" w:semiHidden="0" w:uiPriority="72" w:unhideWhenUsed="0"/>
-    <w:lsdException w:name="Colorful Grid Accent 4" w:semiHidden="0" w:uiPriority="73" w:unhideWhenUsed="0"/>
-    <w:lsdException w:name="Light Shading Accent 5" w:semiHidden="0" w:uiPriority="60" w:unhideWhenUsed="0"/>
-    <w:lsdException w:name="Light List Accent 5" w:semiHidden="0" w:uiPriority="61" w:unhideWhenUsed="0"/>
-    <w:lsdException w:name="Light Grid Accent 5" w:semiHidden="0" w:uiPriority="62" w:unhideWhenUsed="0"/>
-    <w:lsdException w:name="Medium Shading 1 Accent 5" w:semiHidden="0" w:uiPriority="63" w:unhideWhenUsed="0"/>
-    <w:lsdException w:name="Medium Shading 2 Accent 5" w:semiHidden="0" w:uiPriority="64" w:unhideWhenUsed="0"/>
-    <w:lsdException w:name="Medium List 1 Accent 5" w:semiHidden="0" w:uiPriority="65" w:unhideWhenUsed="0"/>
-    <w:lsdException w:name="Medium List 2 Accent 5" w:semiHidden="0" w:uiPriority="66" w:unhideWhenUsed="0"/>
-    <w:lsdException w:name="Medium Grid 1 Accent 5" w:semiHidden="0" w:uiPriority="67" w:unhideWhenUsed="0"/>
-    <w:lsdException w:name="Medium Grid 2 Accent 5" w:semiHidden="0" w:uiPriority="68" w:unhideWhenUsed="0"/>
-    <w:lsdException w:name="Medium Grid 3 Accent 5" w:semiHidden="0" w:uiPriority="69" w:unhideWhenUsed="0"/>
-    <w:lsdException w:name="Dark List Accent 5" w:semiHidden="0" w:uiPriority="70" w:unhideWhenUsed="0"/>
-    <w:lsdException w:name="Colorful Shading Accent 5" w:semiHidden="0" w:uiPriority="71" w:unhideWhenUsed="0"/>
-    <w:lsdException w:name="Colorful List Accent 5" w:semiHidden="0" w:uiPriority="72" w:unhideWhenUsed="0"/>
-    <w:lsdException w:name="Colorful Grid Accent 5" w:semiHidden="0" w:uiPriority="73" w:unhideWhenUsed="0"/>
-    <w:lsdException w:name="Light Shading Accent 6" w:semiHidden="0" w:uiPriority="60" w:unhideWhenUsed="0"/>
-    <w:lsdException w:name="Light List Accent 6" w:semiHidden="0" w:uiPriority="61" w:unhideWhenUsed="0"/>
-    <w:lsdException w:name="Light Grid Accent 6" w:semiHidden="0" w:uiPriority="62" w:unhideWhenUsed="0"/>
-    <w:lsdException w:name="Medium Shading 1 Accent 6" w:semiHidden="0" w:uiPriority="63" w:unhideWhenUsed="0"/>
-    <w:lsdException w:name="Medium Shading 2 Accent 6" w:semiHidden="0" w:uiPriority="64" w:unhideWhenUsed="0"/>
-    <w:lsdException w:name="Medium List 1 Accent 6" w:semiHidden="0" w:uiPriority="65" w:unhideWhenUsed="0"/>
-    <w:lsdException w:name="Medium List 2 Accent 6" w:semiHidden="0" w:uiPriority="66" w:unhideWhenUsed="0"/>
-    <w:lsdException w:name="Medium Grid 1 Accent 6" w:semiHidden="0" w:uiPriority="67" w:unhideWhenUsed="0"/>
-    <w:lsdException w:name="Medium Grid 2 Accent 6" w:semiHidden="0" w:uiPriority="68" w:unhideWhenUsed="0"/>
-    <w:lsdException w:name="Medium Grid 3 Accent 6" w:semiHidden="0" w:uiPriority="69" w:unhideWhenUsed="0"/>
-    <w:lsdException w:name="Dark List Accent 6" w:semiHidden="0" w:uiPriority="70" w:unhideWhenUsed="0"/>
-    <w:lsdException w:name="Colorful Shading Accent 6" w:semiHidden="0" w:uiPriority="71" w:unhideWhenUsed="0"/>
-    <w:lsdException w:name="Colorful List Accent 6" w:semiHidden="0" w:uiPriority="72" w:unhideWhenUsed="0"/>
-    <w:lsdException w:name="Colorful Grid Accent 6" w:semiHidden="0" w:uiPriority="73" w:unhideWhenUsed="0"/>
-    <w:lsdException w:name="Subtle Emphasis" w:semiHidden="0" w:uiPriority="19" w:unhideWhenUsed="0" w:qFormat="1"/>
-    <w:lsdException w:name="Intense Emphasis" w:semiHidden="0" w:uiPriority="21" w:unhideWhenUsed="0" w:qFormat="1"/>
-    <w:lsdException w:name="Subtle Reference" w:semiHidden="0" w:uiPriority="31" w:unhideWhenUsed="0" w:qFormat="1"/>
-    <w:lsdException w:name="Intense Reference" w:semiHidden="0" w:uiPriority="32" w:unhideWhenUsed="0" w:qFormat="1"/>
-    <w:lsdException w:name="Book Title" w:semiHidden="0" w:uiPriority="33" w:unhideWhenUsed="0" w:qFormat="1"/>
-    <w:lsdException w:name="Bibliography" w:uiPriority="37"/>
-    <w:lsdException w:name="TOC Heading" w:uiPriority="39" w:qFormat="1"/>
+  <w:latentStyles w:defLockedState="0" w:defUIPriority="99" w:defSemiHidden="0" w:defUnhideWhenUsed="0" w:defQFormat="0" w:count="371">
+    <w:lsdException w:name="Normal" w:uiPriority="0" w:qFormat="1"/>
+    <w:lsdException w:name="heading 1" w:uiPriority="9" w:qFormat="1"/>
+    <w:lsdException w:name="heading 2" w:semiHidden="1" w:uiPriority="9" w:unhideWhenUsed="1" w:qFormat="1"/>
+    <w:lsdException w:name="heading 3" w:semiHidden="1" w:uiPriority="9" w:unhideWhenUsed="1" w:qFormat="1"/>
+    <w:lsdException w:name="heading 4" w:semiHidden="1" w:uiPriority="9" w:unhideWhenUsed="1" w:qFormat="1"/>
+    <w:lsdException w:name="heading 5" w:semiHidden="1" w:uiPriority="9" w:unhideWhenUsed="1" w:qFormat="1"/>
+    <w:lsdException w:name="heading 6" w:semiHidden="1" w:uiPriority="9" w:unhideWhenUsed="1" w:qFormat="1"/>
+    <w:lsdException w:name="heading 7" w:semiHidden="1" w:uiPriority="9" w:unhideWhenUsed="1" w:qFormat="1"/>
+    <w:lsdException w:name="heading 8" w:semiHidden="1" w:uiPriority="9" w:unhideWhenUsed="1" w:qFormat="1"/>
+    <w:lsdException w:name="heading 9" w:semiHidden="1" w:uiPriority="9" w:unhideWhenUsed="1" w:qFormat="1"/>
+    <w:lsdException w:name="index 1" w:semiHidden="1" w:unhideWhenUsed="1"/>
+    <w:lsdException w:name="index 2" w:semiHidden="1" w:unhideWhenUsed="1"/>
+    <w:lsdException w:name="index 3" w:semiHidden="1" w:unhideWhenUsed="1"/>
+    <w:lsdException w:name="index 4" w:semiHidden="1" w:unhideWhenUsed="1"/>
+    <w:lsdException w:name="index 5" w:semiHidden="1" w:unhideWhenUsed="1"/>
+    <w:lsdException w:name="index 6" w:semiHidden="1" w:unhideWhenUsed="1"/>
+    <w:lsdException w:name="index 7" w:semiHidden="1" w:unhideWhenUsed="1"/>
+    <w:lsdException w:name="index 8" w:semiHidden="1" w:unhideWhenUsed="1"/>
+    <w:lsdException w:name="index 9" w:semiHidden="1" w:unhideWhenUsed="1"/>
+    <w:lsdException w:name="toc 1" w:semiHidden="1" w:uiPriority="39" w:unhideWhenUsed="1"/>
+    <w:lsdException w:name="toc 2" w:semiHidden="1" w:uiPriority="39" w:unhideWhenUsed="1"/>
+    <w:lsdException w:name="toc 3" w:semiHidden="1" w:uiPriority="39" w:unhideWhenUsed="1"/>
+    <w:lsdException w:name="toc 4" w:semiHidden="1" w:uiPriority="39" w:unhideWhenUsed="1"/>
+    <w:lsdException w:name="toc 5" w:semiHidden="1" w:uiPriority="39" w:unhideWhenUsed="1"/>
+    <w:lsdException w:name="toc 6" w:semiHidden="1" w:uiPriority="39" w:unhideWhenUsed="1"/>
+    <w:lsdException w:name="toc 7" w:semiHidden="1" w:uiPriority="39" w:unhideWhenUsed="1"/>
+    <w:lsdException w:name="toc 8" w:semiHidden="1" w:uiPriority="39" w:unhideWhenUsed="1"/>
+    <w:lsdException w:name="toc 9" w:semiHidden="1" w:uiPriority="39" w:unhideWhenUsed="1"/>
+    <w:lsdException w:name="Normal Indent" w:semiHidden="1" w:unhideWhenUsed="1"/>
+    <w:lsdException w:name="footnote text" w:semiHidden="1" w:unhideWhenUsed="1"/>
+    <w:lsdException w:name="annotation text" w:semiHidden="1" w:unhideWhenUsed="1"/>
+    <w:lsdException w:name="header" w:semiHidden="1" w:unhideWhenUsed="1"/>
+    <w:lsdException w:name="footer" w:semiHidden="1" w:unhideWhenUsed="1"/>
+    <w:lsdException w:name="index heading" w:semiHidden="1" w:unhideWhenUsed="1"/>
+    <w:lsdException w:name="caption" w:semiHidden="1" w:uiPriority="35" w:unhideWhenUsed="1" w:qFormat="1"/>
+    <w:lsdException w:name="table of figures" w:semiHidden="1" w:unhideWhenUsed="1"/>
+    <w:lsdException w:name="envelope address" w:semiHidden="1" w:unhideWhenUsed="1"/>
+    <w:lsdException w:name="envelope return" w:semiHidden="1" w:unhideWhenUsed="1"/>
+    <w:lsdException w:name="footnote reference" w:semiHidden="1" w:unhideWhenUsed="1"/>
+    <w:lsdException w:name="annotation reference" w:semiHidden="1" w:unhideWhenUsed="1"/>
+    <w:lsdException w:name="line number" w:semiHidden="1" w:unhideWhenUsed="1"/>
+    <w:lsdException w:name="page number" w:semiHidden="1" w:unhideWhenUsed="1"/>
+    <w:lsdException w:name="endnote reference" w:semiHidden="1" w:unhideWhenUsed="1"/>
+    <w:lsdException w:name="endnote text" w:semiHidden="1" w:unhideWhenUsed="1"/>
+    <w:lsdException w:name="table of authorities" w:semiHidden="1" w:unhideWhenUsed="1"/>
+    <w:lsdException w:name="macro" w:semiHidden="1" w:unhideWhenUsed="1"/>
+    <w:lsdException w:name="toa heading" w:semiHidden="1" w:unhideWhenUsed="1"/>
+    <w:lsdException w:name="List" w:semiHidden="1" w:unhideWhenUsed="1"/>
+    <w:lsdException w:name="List Bullet" w:semiHidden="1" w:unhideWhenUsed="1"/>
+    <w:lsdException w:name="List Number" w:semiHidden="1" w:unhideWhenUsed="1"/>
+    <w:lsdException w:name="List 2" w:semiHidden="1" w:unhideWhenUsed="1"/>
+    <w:lsdException w:name="List 3" w:semiHidden="1" w:unhideWhenUsed="1"/>
+    <w:lsdException w:name="List 4" w:semiHidden="1" w:unhideWhenUsed="1"/>
+    <w:lsdException w:name="List 5" w:semiHidden="1" w:unhideWhenUsed="1"/>
+    <w:lsdException w:name="List Bullet 2" w:semiHidden="1" w:unhideWhenUsed="1"/>
+    <w:lsdException w:name="List Bullet 3" w:semiHidden="1" w:unhideWhenUsed="1"/>
+    <w:lsdException w:name="List Bullet 4" w:semiHidden="1" w:unhideWhenUsed="1"/>
+    <w:lsdException w:name="List Bullet 5" w:semiHidden="1" w:unhideWhenUsed="1"/>
+    <w:lsdException w:name="List Number 2" w:semiHidden="1" w:unhideWhenUsed="1"/>
+    <w:lsdException w:name="List Number 3" w:semiHidden="1" w:unhideWhenUsed="1"/>
+    <w:lsdException w:name="List Number 4" w:semiHidden="1" w:unhideWhenUsed="1"/>
+    <w:lsdException w:name="List Number 5" w:semiHidden="1" w:unhideWhenUsed="1"/>
+    <w:lsdException w:name="Title" w:uiPriority="10" w:qFormat="1"/>
+    <w:lsdException w:name="Closing" w:semiHidden="1" w:unhideWhenUsed="1"/>
+    <w:lsdException w:name="Signature" w:semiHidden="1" w:unhideWhenUsed="1"/>
+    <w:lsdException w:name="Default Paragraph Font" w:semiHidden="1" w:uiPriority="1" w:unhideWhenUsed="1"/>
+    <w:lsdException w:name="Body Text" w:semiHidden="1" w:unhideWhenUsed="1"/>
+    <w:lsdException w:name="Body Text Indent" w:semiHidden="1" w:unhideWhenUsed="1"/>
+    <w:lsdException w:name="List Continue" w:semiHidden="1" w:unhideWhenUsed="1"/>
+    <w:lsdException w:name="List Continue 2" w:semiHidden="1" w:unhideWhenUsed="1"/>
+    <w:lsdException w:name="List Continue 3" w:semiHidden="1" w:unhideWhenUsed="1"/>
+    <w:lsdException w:name="List Continue 4" w:semiHidden="1" w:unhideWhenUsed="1"/>
+    <w:lsdException w:name="List Continue 5" w:semiHidden="1" w:unhideWhenUsed="1"/>
+    <w:lsdException w:name="Message Header" w:semiHidden="1" w:unhideWhenUsed="1"/>
+    <w:lsdException w:name="Subtitle" w:uiPriority="11" w:qFormat="1"/>
+    <w:lsdException w:name="Salutation" w:semiHidden="1" w:unhideWhenUsed="1"/>
+    <w:lsdException w:name="Date" w:semiHidden="1" w:unhideWhenUsed="1"/>
+    <w:lsdException w:name="Body Text First Indent" w:semiHidden="1" w:unhideWhenUsed="1"/>
+    <w:lsdException w:name="Body Text First Indent 2" w:semiHidden="1" w:unhideWhenUsed="1"/>
+    <w:lsdException w:name="Note Heading" w:semiHidden="1" w:unhideWhenUsed="1"/>
+    <w:lsdException w:name="Body Text 2" w:semiHidden="1" w:unhideWhenUsed="1"/>
+    <w:lsdException w:name="Body Text 3" w:semiHidden="1" w:unhideWhenUsed="1"/>
+    <w:lsdException w:name="Body Text Indent 2" w:semiHidden="1" w:unhideWhenUsed="1"/>
+    <w:lsdException w:name="Body Text Indent 3" w:semiHidden="1" w:unhideWhenUsed="1"/>
+    <w:lsdException w:name="Block Text" w:semiHidden="1" w:unhideWhenUsed="1"/>
+    <w:lsdException w:name="Hyperlink" w:semiHidden="1" w:unhideWhenUsed="1"/>
+    <w:lsdException w:name="FollowedHyperlink" w:semiHidden="1" w:unhideWhenUsed="1"/>
+    <w:lsdException w:name="Strong" w:uiPriority="22" w:qFormat="1"/>
+    <w:lsdException w:name="Emphasis" w:uiPriority="20" w:qFormat="1"/>
+    <w:lsdException w:name="Document Map" w:semiHidden="1" w:unhideWhenUsed="1"/>
+    <w:lsdException w:name="Plain Text" w:semiHidden="1" w:unhideWhenUsed="1"/>
+    <w:lsdException w:name="E-mail Signature" w:semiHidden="1" w:unhideWhenUsed="1"/>
+    <w:lsdException w:name="HTML Top of Form" w:semiHidden="1" w:unhideWhenUsed="1"/>
+    <w:lsdException w:name="HTML Bottom of Form" w:semiHidden="1" w:unhideWhenUsed="1"/>
+    <w:lsdException w:name="Normal (Web)" w:semiHidden="1" w:unhideWhenUsed="1"/>
+    <w:lsdException w:name="HTML Acronym" w:semiHidden="1" w:unhideWhenUsed="1"/>
+    <w:lsdException w:name="HTML Address" w:semiHidden="1" w:unhideWhenUsed="1"/>
+    <w:lsdException w:name="HTML Cite" w:semiHidden="1" w:unhideWhenUsed="1"/>
+    <w:lsdException w:name="HTML Code" w:semiHidden="1" w:unhideWhenUsed="1"/>
+    <w:lsdException w:name="HTML Definition" w:semiHidden="1" w:unhideWhenUsed="1"/>
+    <w:lsdException w:name="HTML Keyboard" w:semiHidden="1" w:unhideWhenUsed="1"/>
+    <w:lsdException w:name="HTML Preformatted" w:semiHidden="1" w:unhideWhenUsed="1"/>
+    <w:lsdException w:name="HTML Sample" w:semiHidden="1" w:unhideWhenUsed="1"/>
+    <w:lsdException w:name="HTML Typewriter" w:semiHidden="1" w:unhideWhenUsed="1"/>
+    <w:lsdException w:name="HTML Variable" w:semiHidden="1" w:unhideWhenUsed="1"/>
+    <w:lsdException w:name="Normal Table" w:semiHidden="1" w:unhideWhenUsed="1"/>
+    <w:lsdException w:name="annotation subject" w:semiHidden="1" w:unhideWhenUsed="1"/>
+    <w:lsdException w:name="No List" w:semiHidden="1" w:unhideWhenUsed="1"/>
+    <w:lsdException w:name="Outline List 1" w:semiHidden="1" w:unhideWhenUsed="1"/>
+    <w:lsdException w:name="Outline List 2" w:semiHidden="1" w:unhideWhenUsed="1"/>
+    <w:lsdException w:name="Outline List 3" w:semiHidden="1" w:unhideWhenUsed="1"/>
+    <w:lsdException w:name="Table Simple 1" w:semiHidden="1" w:unhideWhenUsed="1"/>
+    <w:lsdException w:name="Table Simple 2" w:semiHidden="1" w:unhideWhenUsed="1"/>
+    <w:lsdException w:name="Table Simple 3" w:semiHidden="1" w:unhideWhenUsed="1"/>
+    <w:lsdException w:name="Table Classic 1" w:semiHidden="1" w:unhideWhenUsed="1"/>
+    <w:lsdException w:name="Table Classic 2" w:semiHidden="1" w:unhideWhenUsed="1"/>
+    <w:lsdException w:name="Table Classic 3" w:semiHidden="1" w:unhideWhenUsed="1"/>
+    <w:lsdException w:name="Table Classic 4" w:semiHidden="1" w:unhideWhenUsed="1"/>
+    <w:lsdException w:name="Table Colorful 1" w:semiHidden="1" w:unhideWhenUsed="1"/>
+    <w:lsdException w:name="Table Colorful 2" w:semiHidden="1" w:unhideWhenUsed="1"/>
+    <w:lsdException w:name="Table Colorful 3" w:semiHidden="1" w:unhideWhenUsed="1"/>
+    <w:lsdException w:name="Table Columns 1" w:semiHidden="1" w:unhideWhenUsed="1"/>
+    <w:lsdException w:name="Table Columns 2" w:semiHidden="1" w:unhideWhenUsed="1"/>
+    <w:lsdException w:name="Table Columns 3" w:semiHidden="1" w:unhideWhenUsed="1"/>
+    <w:lsdException w:name="Table Columns 4" w:semiHidden="1" w:unhideWhenUsed="1"/>
+    <w:lsdException w:name="Table Columns 5" w:semiHidden="1" w:unhideWhenUsed="1"/>
+    <w:lsdException w:name="Table Grid 1" w:semiHidden="1" w:unhideWhenUsed="1"/>
+    <w:lsdException w:name="Table Grid 2" w:semiHidden="1" w:unhideWhenUsed="1"/>
+    <w:lsdException w:name="Table Grid 3" w:semiHidden="1" w:unhideWhenUsed="1"/>
+    <w:lsdException w:name="Table Grid 4" w:semiHidden="1" w:unhideWhenUsed="1"/>
+    <w:lsdException w:name="Table Grid 5" w:semiHidden="1" w:unhideWhenUsed="1"/>
+    <w:lsdException w:name="Table Grid 6" w:semiHidden="1" w:unhideWhenUsed="1"/>
+    <w:lsdException w:name="Table Grid 7" w:semiHidden="1" w:unhideWhenUsed="1"/>
+    <w:lsdException w:name="Table Grid 8" w:semiHidden="1" w:unhideWhenUsed="1"/>
+    <w:lsdException w:name="Table List 1" w:semiHidden="1" w:unhideWhenUsed="1"/>
+    <w:lsdException w:name="Table List 2" w:semiHidden="1" w:unhideWhenUsed="1"/>
+    <w:lsdException w:name="Table List 3" w:semiHidden="1" w:unhideWhenUsed="1"/>
+    <w:lsdException w:name="Table List 4" w:semiHidden="1" w:unhideWhenUsed="1"/>
+    <w:lsdException w:name="Table List 5" w:semiHidden="1" w:unhideWhenUsed="1"/>
+    <w:lsdException w:name="Table List 6" w:semiHidden="1" w:unhideWhenUsed="1"/>
+    <w:lsdException w:name="Table List 7" w:semiHidden="1" w:unhideWhenUsed="1"/>
+    <w:lsdException w:name="Table List 8" w:semiHidden="1" w:unhideWhenUsed="1"/>
+    <w:lsdException w:name="Table 3D effects 1" w:semiHidden="1" w:unhideWhenUsed="1"/>
+    <w:lsdException w:name="Table 3D effects 2" w:semiHidden="1" w:unhideWhenUsed="1"/>
+    <w:lsdException w:name="Table 3D effects 3" w:semiHidden="1" w:unhideWhenUsed="1"/>
+    <w:lsdException w:name="Table Contemporary" w:semiHidden="1" w:unhideWhenUsed="1"/>
+    <w:lsdException w:name="Table Elegant" w:semiHidden="1" w:unhideWhenUsed="1"/>
+    <w:lsdException w:name="Table Professional" w:semiHidden="1" w:unhideWhenUsed="1"/>
+    <w:lsdException w:name="Table Subtle 1" w:semiHidden="1" w:unhideWhenUsed="1"/>
+    <w:lsdException w:name="Table Subtle 2" w:semiHidden="1" w:unhideWhenUsed="1"/>
+    <w:lsdException w:name="Table Web 1" w:semiHidden="1" w:unhideWhenUsed="1"/>
+    <w:lsdException w:name="Table Web 2" w:semiHidden="1" w:unhideWhenUsed="1"/>
+    <w:lsdException w:name="Table Web 3" w:semiHidden="1" w:unhideWhenUsed="1"/>
+    <w:lsdException w:name="Balloon Text" w:semiHidden="1" w:unhideWhenUsed="1"/>
+    <w:lsdException w:name="Table Grid" w:uiPriority="39"/>
+    <w:lsdException w:name="Table Theme" w:semiHidden="1" w:unhideWhenUsed="1"/>
+    <w:lsdException w:name="Placeholder Text" w:semiHidden="1"/>
+    <w:lsdException w:name="No Spacing" w:uiPriority="1" w:qFormat="1"/>
+    <w:lsdException w:name="Light Shading" w:uiPriority="60"/>
+    <w:lsdException w:name="Light List" w:uiPriority="61"/>
+    <w:lsdException w:name="Light Grid" w:uiPriority="62"/>
+    <w:lsdException w:name="Medium Shading 1" w:uiPriority="63"/>
+    <w:lsdException w:name="Medium Shading 2" w:uiPriority="64"/>
+    <w:lsdException w:name="Medium List 1" w:uiPriority="65"/>
+    <w:lsdException w:name="Medium List 2" w:uiPriority="66"/>
+    <w:lsdException w:name="Medium Grid 1" w:uiPriority="67"/>
+    <w:lsdException w:name="Medium Grid 2" w:uiPriority="68"/>
+    <w:lsdException w:name="Medium Grid 3" w:uiPriority="69"/>
+    <w:lsdException w:name="Dark List" w:uiPriority="70"/>
+    <w:lsdException w:name="Colorful Shading" w:uiPriority="71"/>
+    <w:lsdException w:name="Colorful List" w:uiPriority="72"/>
+    <w:lsdException w:name="Colorful Grid" w:uiPriority="73"/>
+    <w:lsdException w:name="Light Shading Accent 1" w:uiPriority="60"/>
+    <w:lsdException w:name="Light List Accent 1" w:uiPriority="61"/>
+    <w:lsdException w:name="Light Grid Accent 1" w:uiPriority="62"/>
+    <w:lsdException w:name="Medium Shading 1 Accent 1" w:uiPriority="63"/>
+    <w:lsdException w:name="Medium Shading 2 Accent 1" w:uiPriority="64"/>
+    <w:lsdException w:name="Medium List 1 Accent 1" w:uiPriority="65"/>
+    <w:lsdException w:name="Revision" w:semiHidden="1"/>
+    <w:lsdException w:name="List Paragraph" w:uiPriority="34" w:qFormat="1"/>
+    <w:lsdException w:name="Quote" w:uiPriority="29" w:qFormat="1"/>
+    <w:lsdException w:name="Intense Quote" w:uiPriority="30" w:qFormat="1"/>
+    <w:lsdException w:name="Medium List 2 Accent 1" w:uiPriority="66"/>
+    <w:lsdException w:name="Medium Grid 1 Accent 1" w:uiPriority="67"/>
+    <w:lsdException w:name="Medium Grid 2 Accent 1" w:uiPriority="68"/>
+    <w:lsdException w:name="Medium Grid 3 Accent 1" w:uiPriority="69"/>
+    <w:lsdException w:name="Dark List Accent 1" w:uiPriority="70"/>
+    <w:lsdException w:name="Colorful Shading Accent 1" w:uiPriority="71"/>
+    <w:lsdException w:name="Colorful List Accent 1" w:uiPriority="72"/>
+    <w:lsdException w:name="Colorful Grid Accent 1" w:uiPriority="73"/>
+    <w:lsdException w:name="Light Shading Accent 2" w:uiPriority="60"/>
+    <w:lsdException w:name="Light List Accent 2" w:uiPriority="61"/>
+    <w:lsdException w:name="Light Grid Accent 2" w:uiPriority="62"/>
+    <w:lsdException w:name="Medium Shading 1 Accent 2" w:uiPriority="63"/>
+    <w:lsdException w:name="Medium Shading 2 Accent 2" w:uiPriority="64"/>
+    <w:lsdException w:name="Medium List 1 Accent 2" w:uiPriority="65"/>
+    <w:lsdException w:name="Medium List 2 Accent 2" w:uiPriority="66"/>
+    <w:lsdException w:name="Medium Grid 1 Accent 2" w:uiPriority="67"/>
+    <w:lsdException w:name="Medium Grid 2 Accent 2" w:uiPriority="68"/>
+    <w:lsdException w:name="Medium Grid 3 Accent 2" w:uiPriority="69"/>
+    <w:lsdException w:name="Dark List Accent 2" w:uiPriority="70"/>
+    <w:lsdException w:name="Colorful Shading Accent 2" w:uiPriority="71"/>
+    <w:lsdException w:name="Colorful List Accent 2" w:uiPriority="72"/>
+    <w:lsdException w:name="Colorful Grid Accent 2" w:uiPriority="73"/>
+    <w:lsdException w:name="Light Shading Accent 3" w:uiPriority="60"/>
+    <w:lsdException w:name="Light List Accent 3" w:uiPriority="61"/>
+    <w:lsdException w:name="Light Grid Accent 3" w:uiPriority="62"/>
+    <w:lsdException w:name="Medium Shading 1 Accent 3" w:uiPriority="63"/>
+    <w:lsdException w:name="Medium Shading 2 Accent 3" w:uiPriority="64"/>
+    <w:lsdException w:name="Medium List 1 Accent 3" w:uiPriority="65"/>
+    <w:lsdException w:name="Medium List 2 Accent 3" w:uiPriority="66"/>
+    <w:lsdException w:name="Medium Grid 1 Accent 3" w:uiPriority="67"/>
+    <w:lsdException w:name="Medium Grid 2 Accent 3" w:uiPriority="68"/>
+    <w:lsdException w:name="Medium Grid 3 Accent 3" w:uiPriority="69"/>
+    <w:lsdException w:name="Dark List Accent 3" w:uiPriority="70"/>
+    <w:lsdException w:name="Colorful Shading Accent 3" w:uiPriority="71"/>
+    <w:lsdException w:name="Colorful List Accent 3" w:uiPriority="72"/>
+    <w:lsdException w:name="Colorful Grid Accent 3" w:uiPriority="73"/>
+    <w:lsdException w:name="Light Shading Accent 4" w:uiPriority="60"/>
+    <w:lsdException w:name="Light List Accent 4" w:uiPriority="61"/>
+    <w:lsdException w:name="Light Grid Accent 4" w:uiPriority="62"/>
+    <w:lsdException w:name="Medium Shading 1 Accent 4" w:uiPriority="63"/>
+    <w:lsdException w:name="Medium Shading 2 Accent 4" w:uiPriority="64"/>
+    <w:lsdException w:name="Medium List 1 Accent 4" w:uiPriority="65"/>
+    <w:lsdException w:name="Medium List 2 Accent 4" w:uiPriority="66"/>
+    <w:lsdException w:name="Medium Grid 1 Accent 4" w:uiPriority="67"/>
+    <w:lsdException w:name="Medium Grid 2 Accent 4" w:uiPriority="68"/>
+    <w:lsdException w:name="Medium Grid 3 Accent 4" w:uiPriority="69"/>
+    <w:lsdException w:name="Dark List Accent 4" w:uiPriority="70"/>
+    <w:lsdException w:name="Colorful Shading Accent 4" w:uiPriority="71"/>
+    <w:lsdException w:name="Colorful List Accent 4" w:uiPriority="72"/>
+    <w:lsdException w:name="Colorful Grid Accent 4" w:uiPriority="73"/>
+    <w:lsdException w:name="Light Shading Accent 5" w:uiPriority="60"/>
+    <w:lsdException w:name="Light List Accent 5" w:uiPriority="61"/>
+    <w:lsdException w:name="Light Grid Accent 5" w:uiPriority="62"/>
+    <w:lsdException w:name="Medium Shading 1 Accent 5" w:uiPriority="63"/>
+    <w:lsdException w:name="Medium Shading 2 Accent 5" w:uiPriority="64"/>
+    <w:lsdException w:name="Medium List 1 Accent 5" w:uiPriority="65"/>
+    <w:lsdException w:name="Medium List 2 Accent 5" w:uiPriority="66"/>
+    <w:lsdException w:name="Medium Grid 1 Accent 5" w:uiPriority="67"/>
+    <w:lsdException w:name="Medium Grid 2 Accent 5" w:uiPriority="68"/>
+    <w:lsdException w:name="Medium Grid 3 Accent 5" w:uiPriority="69"/>
+    <w:lsdException w:name="Dark List Accent 5" w:uiPriority="70"/>
+    <w:lsdException w:name="Colorful Shading Accent 5" w:uiPriority="71"/>
+    <w:lsdException w:name="Colorful List Accent 5" w:uiPriority="72"/>
+    <w:lsdException w:name="Colorful Grid Accent 5" w:uiPriority="73"/>
+    <w:lsdException w:name="Light Shading Accent 6" w:uiPriority="60"/>
+    <w:lsdException w:name="Light List Accent 6" w:uiPriority="61"/>
+    <w:lsdException w:name="Light Grid Accent 6" w:uiPriority="62"/>
+    <w:lsdException w:name="Medium Shading 1 Accent 6" w:uiPriority="63"/>
+    <w:lsdException w:name="Medium Shading 2 Accent 6" w:uiPriority="64"/>
+    <w:lsdException w:name="Medium List 1 Accent 6" w:uiPriority="65"/>
+    <w:lsdException w:name="Medium List 2 Accent 6" w:uiPriority="66"/>
+    <w:lsdException w:name="Medium Grid 1 Accent 6" w:uiPriority="67"/>
+    <w:lsdException w:name="Medium Grid 2 Accent 6" w:uiPriority="68"/>
+    <w:lsdException w:name="Medium Grid 3 Accent 6" w:uiPriority="69"/>
+    <w:lsdException w:name="Dark List Accent 6" w:uiPriority="70"/>
+    <w:lsdException w:name="Colorful Shading Accent 6" w:uiPriority="71"/>
+    <w:lsdException w:name="Colorful List Accent 6" w:uiPriority="72"/>
+    <w:lsdException w:name="Colorful Grid Accent 6" w:uiPriority="73"/>
+    <w:lsdException w:name="Subtle Emphasis" w:uiPriority="19" w:qFormat="1"/>
+    <w:lsdException w:name="Intense Emphasis" w:uiPriority="21" w:qFormat="1"/>
+    <w:lsdException w:name="Subtle Reference" w:uiPriority="31" w:qFormat="1"/>
+    <w:lsdException w:name="Intense Reference" w:uiPriority="32" w:qFormat="1"/>
+    <w:lsdException w:name="Book Title" w:uiPriority="33" w:qFormat="1"/>
+    <w:lsdException w:name="Bibliography" w:semiHidden="1" w:uiPriority="37" w:unhideWhenUsed="1"/>
+    <w:lsdException w:name="TOC Heading" w:semiHidden="1" w:uiPriority="39" w:unhideWhenUsed="1" w:qFormat="1"/>
+    <w:lsdException w:name="Grid Table 4" w:uiPriority="49"/>
+    <w:lsdException w:name="Grid Table 5 Dark" w:uiPriority="50"/>
+    <w:lsdException w:name="Grid Table 6 Colorful" w:uiPriority="51"/>
+    <w:lsdException w:name="Grid Table 7 Colorful" w:uiPriority="52"/>
+    <w:lsdException w:name="Grid Table 1 Light Accent 1" w:uiPriority="46"/>
+    <w:lsdException w:name="Grid Table 2 Accent 1" w:uiPriority="47"/>
+    <w:lsdException w:name="Grid Table 3 Accent 1" w:uiPriority="48"/>
+    <w:lsdException w:name="Grid Table 4 Accent 1" w:uiPriority="49"/>
+    <w:lsdException w:name="Grid Table 5 Dark Accent 1" w:uiPriority="50"/>
+    <w:lsdException w:name="Grid Table 6 Colorful Accent 1" w:uiPriority="51"/>
+    <w:lsdException w:name="Grid Table 7 Colorful Accent 1" w:uiPriority="52"/>
+    <w:lsdException w:name="Grid Table 1 Light Accent 2" w:uiPriority="46"/>
+    <w:lsdException w:name="Grid Table 2 Accent 2" w:uiPriority="47"/>
+    <w:lsdException w:name="Grid Table 3 Accent 2" w:uiPriority="48"/>
+    <w:lsdException w:name="Grid Table 4 Accent 2" w:uiPriority="49"/>
+    <w:lsdException w:name="Grid Table 5 Dark Accent 2" w:uiPriority="50"/>
+    <w:lsdException w:name="Grid Table 6 Colorful Accent 2" w:uiPriority="51"/>
+    <w:lsdException w:name="Grid Table 7 Colorful Accent 2" w:uiPriority="52"/>
+    <w:lsdException w:name="Grid Table 1 Light Accent 3" w:uiPriority="46"/>
+    <w:lsdException w:name="Grid Table 2 Accent 3" w:uiPriority="47"/>
+    <w:lsdException w:name="Grid Table 3 Accent 3" w:uiPriority="48"/>
+    <w:lsdException w:name="Grid Table 4 Accent 3" w:uiPriority="49"/>
+    <w:lsdException w:name="Grid Table 5 Dark Accent 3" w:uiPriority="50"/>
+    <w:lsdException w:name="Grid Table 6 Colorful Accent 3" w:uiPriority="51"/>
+    <w:lsdException w:name="Grid Table 7 Colorful Accent 3" w:uiPriority="52"/>
+    <w:lsdException w:name="Grid Table 1 Light Accent 4" w:uiPriority="46"/>
+    <w:lsdException w:name="Grid Table 2 Accent 4" w:uiPriority="47"/>
+    <w:lsdException w:name="Grid Table 3 Accent 4" w:uiPriority="48"/>
+    <w:lsdException w:name="Grid Table 4 Accent 4" w:uiPriority="49"/>
+    <w:lsdException w:name="Grid Table 5 Dark Accent 4" w:uiPriority="50"/>
+    <w:lsdException w:name="Grid Table 6 Colorful Accent 4" w:uiPriority="51"/>
+    <w:lsdException w:name="Grid Table 7 Colorful Accent 4" w:uiPriority="52"/>
+    <w:lsdException w:name="Grid Table 1 Light Accent 5" w:uiPriority="46"/>
+    <w:lsdException w:name="Grid Table 2 Accent 5" w:uiPriority="47"/>
+    <w:lsdException w:name="Grid Table 3 Accent 5" w:uiPriority="48"/>
+    <w:lsdException w:name="Grid Table 4 Accent 5" w:uiPriority="49"/>
+    <w:lsdException w:name="Grid Table 5 Dark Accent 5" w:uiPriority="50"/>
+    <w:lsdException w:name="Grid Table 6 Colorful Accent 5" w:uiPriority="51"/>
+    <w:lsdException w:name="Grid Table 7 Colorful Accent 5" w:uiPriority="52"/>
+    <w:lsdException w:name="Grid Table 1 Light Accent 6" w:uiPriority="46"/>
+    <w:lsdException w:name="Grid Table 2 Accent 6" w:uiPriority="47"/>
+    <w:lsdException w:name="Grid Table 3 Accent 6" w:uiPriority="48"/>
+    <w:lsdException w:name="Grid Table 4 Accent 6" w:uiPriority="49"/>
+    <w:lsdException w:name="Grid Table 5 Dark Accent 6" w:uiPriority="50"/>
+    <w:lsdException w:name="Grid Table 6 Colorful Accent 6" w:uiPriority="51"/>
+    <w:lsdException w:name="Grid Table 7 Colorful Accent 6" w:uiPriority="52"/>
+    <w:lsdException w:name="List Table 1 Light" w:uiPriority="46"/>
+    <w:lsdException w:name="List Table 2" w:uiPriority="47"/>
+    <w:lsdException w:name="List Table 3" w:uiPriority="48"/>
+    <w:lsdException w:name="List Table 4" w:uiPriority="49"/>
+    <w:lsdException w:name="List Table 5 Dark" w:uiPriority="50"/>
+    <w:lsdException w:name="List Table 6 Colorful" w:uiPriority="51"/>
+    <w:lsdException w:name="List Table 7 Colorful" w:uiPriority="52"/>
+    <w:lsdException w:name="List Table 1 Light Accent 1" w:uiPriority="46"/>
+    <w:lsdException w:name="List Table 2 Accent 1" w:uiPriority="47"/>
+    <w:lsdException w:name="List Table 3 Accent 1" w:uiPriority="48"/>
+    <w:lsdException w:name="List Table 4 Accent 1" w:uiPriority="49"/>
+    <w:lsdException w:name="List Table 5 Dark Accent 1" w:uiPriority="50"/>
+    <w:lsdException w:name="List Table 6 Colorful Accent 1" w:uiPriority="51"/>
+    <w:lsdException w:name="List Table 7 Colorful Accent 1" w:uiPriority="52"/>
+    <w:lsdException w:name="List Table 1 Light Accent 2" w:uiPriority="46"/>
+    <w:lsdException w:name="List Table 2 Accent 2" w:uiPriority="47"/>
+    <w:lsdException w:name="List Table 3 Accent 2" w:uiPriority="48"/>
+    <w:lsdException w:name="List Table 4 Accent 2" w:uiPriority="49"/>
+    <w:lsdException w:name="List Table 5 Dark Accent 2" w:uiPriority="50"/>
+    <w:lsdException w:name="List Table 6 Colorful Accent 2" w:uiPriority="51"/>
+    <w:lsdException w:name="List Table 7 Colorful Accent 2" w:uiPriority="52"/>
+    <w:lsdException w:name="List Table 1 Light Accent 3" w:uiPriority="46"/>
+    <w:lsdException w:name="List Table 2 Accent 3" w:uiPriority="47"/>
+    <w:lsdException w:name="List Table 3 Accent 3" w:uiPriority="48"/>
+    <w:lsdException w:name="List Table 4 Accent 3" w:uiPriority="49"/>
+    <w:lsdException w:name="List Table 5 Dark Accent 3" w:uiPriority="50"/>
+    <w:lsdException w:name="List Table 6 Colorful Accent 3" w:uiPriority="51"/>
+    <w:lsdException w:name="List Table 7 Colorful Accent 3" w:uiPriority="52"/>
+    <w:lsdException w:name="List Table 1 Light Accent 4" w:uiPriority="46"/>
+    <w:lsdException w:name="List Table 2 Accent 4" w:uiPriority="47"/>
+    <w:lsdException w:name="List Table 3 Accent 4" w:uiPriority="48"/>
+    <w:lsdException w:name="List Table 4 Accent 4" w:uiPriority="49"/>
+    <w:lsdException w:name="List Table 5 Dark Accent 4" w:uiPriority="50"/>
+    <w:lsdException w:name="List Table 6 Colorful Accent 4" w:uiPriority="51"/>
+    <w:lsdException w:name="List Table 7 Colorful Accent 4" w:uiPriority="52"/>
+    <w:lsdException w:name="List Table 1 Light Accent 5" w:uiPriority="46"/>
+    <w:lsdException w:name="List Table 2 Accent 5" w:uiPriority="47"/>
+    <w:lsdException w:name="List Table 3 Accent 5" w:uiPriority="48"/>
+    <w:lsdException w:name="List Table 4 Accent 5" w:uiPriority="49"/>
+    <w:lsdException w:name="List Table 5 Dark Accent 5" w:uiPriority="50"/>
+    <w:lsdException w:name="List Table 6 Colorful Accent 5" w:uiPriority="51"/>
+    <w:lsdException w:name="List Table 7 Colorful Accent 5" w:uiPriority="52"/>
+    <w:lsdException w:name="List Table 1 Light Accent 6" w:uiPriority="46"/>
+    <w:lsdException w:name="List Table 2 Accent 6" w:uiPriority="47"/>
+    <w:lsdException w:name="List Table 3 Accent 6" w:uiPriority="48"/>
+    <w:lsdException w:name="List Table 4 Accent 6" w:uiPriority="49"/>
+    <w:lsdException w:name="List Table 5 Dark Accent 6" w:uiPriority="50"/>
+    <w:lsdException w:name="List Table 6 Colorful Accent 6" w:uiPriority="51"/>
+    <w:lsdException w:name="List Table 7 Colorful Accent 6" w:uiPriority="52"/>
   </w:latentStyles>
   <w:style w:type="paragraph" w:default="1" w:styleId="Normal">
     <w:name w:val="Normal"/>
@@ -5110,192 +5360,6 @@
       <w:sz w:val="24"/>
       <w:szCs w:val="24"/>
     </w:rPr>
-  </w:style>
-</w:styles>
-</file>
-
-<file path=word/stylesWithEffects.xml><?xml version="1.0" encoding="utf-8"?>
-<w:styles xmlns:wpc="http://schemas.microsoft.com/office/word/2010/wordprocessingCanvas" xmlns:mo="http://schemas.microsoft.com/office/mac/office/2008/main" xmlns:mc="http://schemas.openxmlformats.org/markup-compatibility/2006" xmlns:mv="urn:schemas-microsoft-com:mac:vml" xmlns:o="urn:schemas-microsoft-com:office:office" xmlns:r="http://schemas.openxmlformats.org/officeDocument/2006/relationships" xmlns:m="http://schemas.openxmlformats.org/officeDocument/2006/math" xmlns:v="urn:schemas-microsoft-com:vml" xmlns:wp14="http://schemas.microsoft.com/office/word/2010/wordprocessingDrawing" xmlns:wp="http://schemas.openxmlformats.org/drawingml/2006/wordprocessingDrawing" xmlns:w10="urn:schemas-microsoft-com:office:word" xmlns:w="http://schemas.openxmlformats.org/wordprocessingml/2006/main" xmlns:w14="http://schemas.microsoft.com/office/word/2010/wordml" xmlns:wpg="http://schemas.microsoft.com/office/word/2010/wordprocessingGroup" xmlns:wpi="http://schemas.microsoft.com/office/word/2010/wordprocessingInk" xmlns:wne="http://schemas.microsoft.com/office/word/2006/wordml" xmlns:wps="http://schemas.microsoft.com/office/word/2010/wordprocessingShape" mc:Ignorable="w14 wp14">
-  <w:docDefaults>
-    <w:rPrDefault>
-      <w:rPr>
-        <w:rFonts w:asciiTheme="minorHAnsi" w:eastAsiaTheme="minorEastAsia" w:hAnsiTheme="minorHAnsi" w:cstheme="minorBidi"/>
-        <w:sz w:val="24"/>
-        <w:szCs w:val="24"/>
-        <w:lang w:val="en-US" w:eastAsia="ja-JP" w:bidi="ar-SA"/>
-      </w:rPr>
-    </w:rPrDefault>
-    <w:pPrDefault/>
-  </w:docDefaults>
-  <w:latentStyles w:defLockedState="0" w:defUIPriority="99" w:defSemiHidden="1" w:defUnhideWhenUsed="1" w:defQFormat="0" w:count="276">
-    <w:lsdException w:name="Normal" w:semiHidden="0" w:uiPriority="0" w:unhideWhenUsed="0" w:qFormat="1"/>
-    <w:lsdException w:name="heading 1" w:semiHidden="0" w:uiPriority="9" w:unhideWhenUsed="0" w:qFormat="1"/>
-    <w:lsdException w:name="heading 2" w:uiPriority="9" w:qFormat="1"/>
-    <w:lsdException w:name="heading 3" w:uiPriority="9" w:qFormat="1"/>
-    <w:lsdException w:name="heading 4" w:uiPriority="9" w:qFormat="1"/>
-    <w:lsdException w:name="heading 5" w:uiPriority="9" w:qFormat="1"/>
-    <w:lsdException w:name="heading 6" w:uiPriority="9" w:qFormat="1"/>
-    <w:lsdException w:name="heading 7" w:uiPriority="9" w:qFormat="1"/>
-    <w:lsdException w:name="heading 8" w:uiPriority="9" w:qFormat="1"/>
-    <w:lsdException w:name="heading 9" w:uiPriority="9" w:qFormat="1"/>
-    <w:lsdException w:name="toc 1" w:uiPriority="39"/>
-    <w:lsdException w:name="toc 2" w:uiPriority="39"/>
-    <w:lsdException w:name="toc 3" w:uiPriority="39"/>
-    <w:lsdException w:name="toc 4" w:uiPriority="39"/>
-    <w:lsdException w:name="toc 5" w:uiPriority="39"/>
-    <w:lsdException w:name="toc 6" w:uiPriority="39"/>
-    <w:lsdException w:name="toc 7" w:uiPriority="39"/>
-    <w:lsdException w:name="toc 8" w:uiPriority="39"/>
-    <w:lsdException w:name="toc 9" w:uiPriority="39"/>
-    <w:lsdException w:name="caption" w:uiPriority="35" w:qFormat="1"/>
-    <w:lsdException w:name="Title" w:semiHidden="0" w:uiPriority="10" w:unhideWhenUsed="0" w:qFormat="1"/>
-    <w:lsdException w:name="Default Paragraph Font" w:uiPriority="1"/>
-    <w:lsdException w:name="Subtitle" w:semiHidden="0" w:uiPriority="11" w:unhideWhenUsed="0" w:qFormat="1"/>
-    <w:lsdException w:name="Strong" w:semiHidden="0" w:uiPriority="22" w:unhideWhenUsed="0" w:qFormat="1"/>
-    <w:lsdException w:name="Emphasis" w:semiHidden="0" w:uiPriority="20" w:unhideWhenUsed="0" w:qFormat="1"/>
-    <w:lsdException w:name="Table Grid" w:semiHidden="0" w:uiPriority="59" w:unhideWhenUsed="0"/>
-    <w:lsdException w:name="Placeholder Text" w:unhideWhenUsed="0"/>
-    <w:lsdException w:name="No Spacing" w:semiHidden="0" w:uiPriority="1" w:unhideWhenUsed="0" w:qFormat="1"/>
-    <w:lsdException w:name="Light Shading" w:semiHidden="0" w:uiPriority="60" w:unhideWhenUsed="0"/>
-    <w:lsdException w:name="Light List" w:semiHidden="0" w:uiPriority="61" w:unhideWhenUsed="0"/>
-    <w:lsdException w:name="Light Grid" w:semiHidden="0" w:uiPriority="62" w:unhideWhenUsed="0"/>
-    <w:lsdException w:name="Medium Shading 1" w:semiHidden="0" w:uiPriority="63" w:unhideWhenUsed="0"/>
-    <w:lsdException w:name="Medium Shading 2" w:semiHidden="0" w:uiPriority="64" w:unhideWhenUsed="0"/>
-    <w:lsdException w:name="Medium List 1" w:semiHidden="0" w:uiPriority="65" w:unhideWhenUsed="0"/>
-    <w:lsdException w:name="Medium List 2" w:semiHidden="0" w:uiPriority="66" w:unhideWhenUsed="0"/>
-    <w:lsdException w:name="Medium Grid 1" w:semiHidden="0" w:uiPriority="67" w:unhideWhenUsed="0"/>
-    <w:lsdException w:name="Medium Grid 2" w:semiHidden="0" w:uiPriority="68" w:unhideWhenUsed="0"/>
-    <w:lsdException w:name="Medium Grid 3" w:semiHidden="0" w:uiPriority="69" w:unhideWhenUsed="0"/>
-    <w:lsdException w:name="Dark List" w:semiHidden="0" w:uiPriority="70" w:unhideWhenUsed="0"/>
-    <w:lsdException w:name="Colorful Shading" w:semiHidden="0" w:uiPriority="71" w:unhideWhenUsed="0"/>
-    <w:lsdException w:name="Colorful List" w:semiHidden="0" w:uiPriority="72" w:unhideWhenUsed="0"/>
-    <w:lsdException w:name="Colorful Grid" w:semiHidden="0" w:uiPriority="73" w:unhideWhenUsed="0"/>
-    <w:lsdException w:name="Light Shading Accent 1" w:semiHidden="0" w:uiPriority="60" w:unhideWhenUsed="0"/>
-    <w:lsdException w:name="Light List Accent 1" w:semiHidden="0" w:uiPriority="61" w:unhideWhenUsed="0"/>
-    <w:lsdException w:name="Light Grid Accent 1" w:semiHidden="0" w:uiPriority="62" w:unhideWhenUsed="0"/>
-    <w:lsdException w:name="Medium Shading 1 Accent 1" w:semiHidden="0" w:uiPriority="63" w:unhideWhenUsed="0"/>
-    <w:lsdException w:name="Medium Shading 2 Accent 1" w:semiHidden="0" w:uiPriority="64" w:unhideWhenUsed="0"/>
-    <w:lsdException w:name="Medium List 1 Accent 1" w:semiHidden="0" w:uiPriority="65" w:unhideWhenUsed="0"/>
-    <w:lsdException w:name="Revision" w:unhideWhenUsed="0"/>
-    <w:lsdException w:name="List Paragraph" w:semiHidden="0" w:uiPriority="34" w:unhideWhenUsed="0" w:qFormat="1"/>
-    <w:lsdException w:name="Quote" w:semiHidden="0" w:uiPriority="29" w:unhideWhenUsed="0" w:qFormat="1"/>
-    <w:lsdException w:name="Intense Quote" w:semiHidden="0" w:uiPriority="30" w:unhideWhenUsed="0" w:qFormat="1"/>
-    <w:lsdException w:name="Medium List 2 Accent 1" w:semiHidden="0" w:uiPriority="66" w:unhideWhenUsed="0"/>
-    <w:lsdException w:name="Medium Grid 1 Accent 1" w:semiHidden="0" w:uiPriority="67" w:unhideWhenUsed="0"/>
-    <w:lsdException w:name="Medium Grid 2 Accent 1" w:semiHidden="0" w:uiPriority="68" w:unhideWhenUsed="0"/>
-    <w:lsdException w:name="Medium Grid 3 Accent 1" w:semiHidden="0" w:uiPriority="69" w:unhideWhenUsed="0"/>
-    <w:lsdException w:name="Dark List Accent 1" w:semiHidden="0" w:uiPriority="70" w:unhideWhenUsed="0"/>
-    <w:lsdException w:name="Colorful Shading Accent 1" w:semiHidden="0" w:uiPriority="71" w:unhideWhenUsed="0"/>
-    <w:lsdException w:name="Colorful List Accent 1" w:semiHidden="0" w:uiPriority="72" w:unhideWhenUsed="0"/>
-    <w:lsdException w:name="Colorful Grid Accent 1" w:semiHidden="0" w:uiPriority="73" w:unhideWhenUsed="0"/>
-    <w:lsdException w:name="Light Shading Accent 2" w:semiHidden="0" w:uiPriority="60" w:unhideWhenUsed="0"/>
-    <w:lsdException w:name="Light List Accent 2" w:semiHidden="0" w:uiPriority="61" w:unhideWhenUsed="0"/>
-    <w:lsdException w:name="Light Grid Accent 2" w:semiHidden="0" w:uiPriority="62" w:unhideWhenUsed="0"/>
-    <w:lsdException w:name="Medium Shading 1 Accent 2" w:semiHidden="0" w:uiPriority="63" w:unhideWhenUsed="0"/>
-    <w:lsdException w:name="Medium Shading 2 Accent 2" w:semiHidden="0" w:uiPriority="64" w:unhideWhenUsed="0"/>
-    <w:lsdException w:name="Medium List 1 Accent 2" w:semiHidden="0" w:uiPriority="65" w:unhideWhenUsed="0"/>
-    <w:lsdException w:name="Medium List 2 Accent 2" w:semiHidden="0" w:uiPriority="66" w:unhideWhenUsed="0"/>
-    <w:lsdException w:name="Medium Grid 1 Accent 2" w:semiHidden="0" w:uiPriority="67" w:unhideWhenUsed="0"/>
-    <w:lsdException w:name="Medium Grid 2 Accent 2" w:semiHidden="0" w:uiPriority="68" w:unhideWhenUsed="0"/>
-    <w:lsdException w:name="Medium Grid 3 Accent 2" w:semiHidden="0" w:uiPriority="69" w:unhideWhenUsed="0"/>
-    <w:lsdException w:name="Dark List Accent 2" w:semiHidden="0" w:uiPriority="70" w:unhideWhenUsed="0"/>
-    <w:lsdException w:name="Colorful Shading Accent 2" w:semiHidden="0" w:uiPriority="71" w:unhideWhenUsed="0"/>
-    <w:lsdException w:name="Colorful List Accent 2" w:semiHidden="0" w:uiPriority="72" w:unhideWhenUsed="0"/>
-    <w:lsdException w:name="Colorful Grid Accent 2" w:semiHidden="0" w:uiPriority="73" w:unhideWhenUsed="0"/>
-    <w:lsdException w:name="Light Shading Accent 3" w:semiHidden="0" w:uiPriority="60" w:unhideWhenUsed="0"/>
-    <w:lsdException w:name="Light List Accent 3" w:semiHidden="0" w:uiPriority="61" w:unhideWhenUsed="0"/>
-    <w:lsdException w:name="Light Grid Accent 3" w:semiHidden="0" w:uiPriority="62" w:unhideWhenUsed="0"/>
-    <w:lsdException w:name="Medium Shading 1 Accent 3" w:semiHidden="0" w:uiPriority="63" w:unhideWhenUsed="0"/>
-    <w:lsdException w:name="Medium Shading 2 Accent 3" w:semiHidden="0" w:uiPriority="64" w:unhideWhenUsed="0"/>
-    <w:lsdException w:name="Medium List 1 Accent 3" w:semiHidden="0" w:uiPriority="65" w:unhideWhenUsed="0"/>
-    <w:lsdException w:name="Medium List 2 Accent 3" w:semiHidden="0" w:uiPriority="66" w:unhideWhenUsed="0"/>
-    <w:lsdException w:name="Medium Grid 1 Accent 3" w:semiHidden="0" w:uiPriority="67" w:unhideWhenUsed="0"/>
-    <w:lsdException w:name="Medium Grid 2 Accent 3" w:semiHidden="0" w:uiPriority="68" w:unhideWhenUsed="0"/>
-    <w:lsdException w:name="Medium Grid 3 Accent 3" w:semiHidden="0" w:uiPriority="69" w:unhideWhenUsed="0"/>
-    <w:lsdException w:name="Dark List Accent 3" w:semiHidden="0" w:uiPriority="70" w:unhideWhenUsed="0"/>
-    <w:lsdException w:name="Colorful Shading Accent 3" w:semiHidden="0" w:uiPriority="71" w:unhideWhenUsed="0"/>
-    <w:lsdException w:name="Colorful List Accent 3" w:semiHidden="0" w:uiPriority="72" w:unhideWhenUsed="0"/>
-    <w:lsdException w:name="Colorful Grid Accent 3" w:semiHidden="0" w:uiPriority="73" w:unhideWhenUsed="0"/>
-    <w:lsdException w:name="Light Shading Accent 4" w:semiHidden="0" w:uiPriority="60" w:unhideWhenUsed="0"/>
-    <w:lsdException w:name="Light List Accent 4" w:semiHidden="0" w:uiPriority="61" w:unhideWhenUsed="0"/>
-    <w:lsdException w:name="Light Grid Accent 4" w:semiHidden="0" w:uiPriority="62" w:unhideWhenUsed="0"/>
-    <w:lsdException w:name="Medium Shading 1 Accent 4" w:semiHidden="0" w:uiPriority="63" w:unhideWhenUsed="0"/>
-    <w:lsdException w:name="Medium Shading 2 Accent 4" w:semiHidden="0" w:uiPriority="64" w:unhideWhenUsed="0"/>
-    <w:lsdException w:name="Medium List 1 Accent 4" w:semiHidden="0" w:uiPriority="65" w:unhideWhenUsed="0"/>
-    <w:lsdException w:name="Medium List 2 Accent 4" w:semiHidden="0" w:uiPriority="66" w:unhideWhenUsed="0"/>
-    <w:lsdException w:name="Medium Grid 1 Accent 4" w:semiHidden="0" w:uiPriority="67" w:unhideWhenUsed="0"/>
-    <w:lsdException w:name="Medium Grid 2 Accent 4" w:semiHidden="0" w:uiPriority="68" w:unhideWhenUsed="0"/>
-    <w:lsdException w:name="Medium Grid 3 Accent 4" w:semiHidden="0" w:uiPriority="69" w:unhideWhenUsed="0"/>
-    <w:lsdException w:name="Dark List Accent 4" w:semiHidden="0" w:uiPriority="70" w:unhideWhenUsed="0"/>
-    <w:lsdException w:name="Colorful Shading Accent 4" w:semiHidden="0" w:uiPriority="71" w:unhideWhenUsed="0"/>
-    <w:lsdException w:name="Colorful List Accent 4" w:semiHidden="0" w:uiPriority="72" w:unhideWhenUsed="0"/>
-    <w:lsdException w:name="Colorful Grid Accent 4" w:semiHidden="0" w:uiPriority="73" w:unhideWhenUsed="0"/>
-    <w:lsdException w:name="Light Shading Accent 5" w:semiHidden="0" w:uiPriority="60" w:unhideWhenUsed="0"/>
-    <w:lsdException w:name="Light List Accent 5" w:semiHidden="0" w:uiPriority="61" w:unhideWhenUsed="0"/>
-    <w:lsdException w:name="Light Grid Accent 5" w:semiHidden="0" w:uiPriority="62" w:unhideWhenUsed="0"/>
-    <w:lsdException w:name="Medium Shading 1 Accent 5" w:semiHidden="0" w:uiPriority="63" w:unhideWhenUsed="0"/>
-    <w:lsdException w:name="Medium Shading 2 Accent 5" w:semiHidden="0" w:uiPriority="64" w:unhideWhenUsed="0"/>
-    <w:lsdException w:name="Medium List 1 Accent 5" w:semiHidden="0" w:uiPriority="65" w:unhideWhenUsed="0"/>
-    <w:lsdException w:name="Medium List 2 Accent 5" w:semiHidden="0" w:uiPriority="66" w:unhideWhenUsed="0"/>
-    <w:lsdException w:name="Medium Grid 1 Accent 5" w:semiHidden="0" w:uiPriority="67" w:unhideWhenUsed="0"/>
-    <w:lsdException w:name="Medium Grid 2 Accent 5" w:semiHidden="0" w:uiPriority="68" w:unhideWhenUsed="0"/>
-    <w:lsdException w:name="Medium Grid 3 Accent 5" w:semiHidden="0" w:uiPriority="69" w:unhideWhenUsed="0"/>
-    <w:lsdException w:name="Dark List Accent 5" w:semiHidden="0" w:uiPriority="70" w:unhideWhenUsed="0"/>
-    <w:lsdException w:name="Colorful Shading Accent 5" w:semiHidden="0" w:uiPriority="71" w:unhideWhenUsed="0"/>
-    <w:lsdException w:name="Colorful List Accent 5" w:semiHidden="0" w:uiPriority="72" w:unhideWhenUsed="0"/>
-    <w:lsdException w:name="Colorful Grid Accent 5" w:semiHidden="0" w:uiPriority="73" w:unhideWhenUsed="0"/>
-    <w:lsdException w:name="Light Shading Accent 6" w:semiHidden="0" w:uiPriority="60" w:unhideWhenUsed="0"/>
-    <w:lsdException w:name="Light List Accent 6" w:semiHidden="0" w:uiPriority="61" w:unhideWhenUsed="0"/>
-    <w:lsdException w:name="Light Grid Accent 6" w:semiHidden="0" w:uiPriority="62" w:unhideWhenUsed="0"/>
-    <w:lsdException w:name="Medium Shading 1 Accent 6" w:semiHidden="0" w:uiPriority="63" w:unhideWhenUsed="0"/>
-    <w:lsdException w:name="Medium Shading 2 Accent 6" w:semiHidden="0" w:uiPriority="64" w:unhideWhenUsed="0"/>
-    <w:lsdException w:name="Medium List 1 Accent 6" w:semiHidden="0" w:uiPriority="65" w:unhideWhenUsed="0"/>
-    <w:lsdException w:name="Medium List 2 Accent 6" w:semiHidden="0" w:uiPriority="66" w:unhideWhenUsed="0"/>
-    <w:lsdException w:name="Medium Grid 1 Accent 6" w:semiHidden="0" w:uiPriority="67" w:unhideWhenUsed="0"/>
-    <w:lsdException w:name="Medium Grid 2 Accent 6" w:semiHidden="0" w:uiPriority="68" w:unhideWhenUsed="0"/>
-    <w:lsdException w:name="Medium Grid 3 Accent 6" w:semiHidden="0" w:uiPriority="69" w:unhideWhenUsed="0"/>
-    <w:lsdException w:name="Dark List Accent 6" w:semiHidden="0" w:uiPriority="70" w:unhideWhenUsed="0"/>
-    <w:lsdException w:name="Colorful Shading Accent 6" w:semiHidden="0" w:uiPriority="71" w:unhideWhenUsed="0"/>
-    <w:lsdException w:name="Colorful List Accent 6" w:semiHidden="0" w:uiPriority="72" w:unhideWhenUsed="0"/>
-    <w:lsdException w:name="Colorful Grid Accent 6" w:semiHidden="0" w:uiPriority="73" w:unhideWhenUsed="0"/>
-    <w:lsdException w:name="Subtle Emphasis" w:semiHidden="0" w:uiPriority="19" w:unhideWhenUsed="0" w:qFormat="1"/>
-    <w:lsdException w:name="Intense Emphasis" w:semiHidden="0" w:uiPriority="21" w:unhideWhenUsed="0" w:qFormat="1"/>
-    <w:lsdException w:name="Subtle Reference" w:semiHidden="0" w:uiPriority="31" w:unhideWhenUsed="0" w:qFormat="1"/>
-    <w:lsdException w:name="Intense Reference" w:semiHidden="0" w:uiPriority="32" w:unhideWhenUsed="0" w:qFormat="1"/>
-    <w:lsdException w:name="Book Title" w:semiHidden="0" w:uiPriority="33" w:unhideWhenUsed="0" w:qFormat="1"/>
-    <w:lsdException w:name="Bibliography" w:uiPriority="37"/>
-    <w:lsdException w:name="TOC Heading" w:uiPriority="39" w:qFormat="1"/>
-  </w:latentStyles>
-  <w:style w:type="paragraph" w:default="1" w:styleId="Normal">
-    <w:name w:val="Normal"/>
-    <w:qFormat/>
-  </w:style>
-  <w:style w:type="character" w:default="1" w:styleId="DefaultParagraphFont">
-    <w:name w:val="Default Paragraph Font"/>
-    <w:uiPriority w:val="1"/>
-    <w:semiHidden/>
-    <w:unhideWhenUsed/>
-  </w:style>
-  <w:style w:type="table" w:default="1" w:styleId="TableNormal">
-    <w:name w:val="Normal Table"/>
-    <w:uiPriority w:val="99"/>
-    <w:semiHidden/>
-    <w:unhideWhenUsed/>
-    <w:tblPr>
-      <w:tblInd w:w="0" w:type="dxa"/>
-      <w:tblCellMar>
-        <w:top w:w="0" w:type="dxa"/>
-        <w:left w:w="108" w:type="dxa"/>
-        <w:bottom w:w="0" w:type="dxa"/>
-        <w:right w:w="108" w:type="dxa"/>
-      </w:tblCellMar>
-    </w:tblPr>
-  </w:style>
-  <w:style w:type="numbering" w:default="1" w:styleId="NoList">
-    <w:name w:val="No List"/>
-    <w:uiPriority w:val="99"/>
-    <w:semiHidden/>
-    <w:unhideWhenUsed/>
   </w:style>
 </w:styles>
 </file>
@@ -5555,7 +5619,7 @@
   <a:extraClrSchemeLst/>
   <a:extLst>
     <a:ext uri="{05A4C25C-085E-4340-85A3-A5531E510DB2}">
-      <thm15:themeFamily xmlns:thm15="http://schemas.microsoft.com/office/thememl/2012/main" xmlns="" name="Office Theme" id="{62F939B6-93AF-4DB8-9C6B-D6C7DFDC589F}" vid="{4A3C46E8-61CC-4603-A589-7422A47A8E4A}"/>
+      <thm15:themeFamily xmlns:thm15="http://schemas.microsoft.com/office/thememl/2012/main" name="Office Theme" id="{62F939B6-93AF-4DB8-9C6B-D6C7DFDC589F}" vid="{4A3C46E8-61CC-4603-A589-7422A47A8E4A}"/>
     </a:ext>
   </a:extLst>
 </a:theme>

</xml_diff>